<commit_message>
Una lista para las ordenes en los Legajos y primeros pasos para dar de baja a un empleado
</commit_message>
<xml_diff>
--- a/docs/DIVISION DE TRANSPORTE - DESARROLLO DE SOFTWARE -1-1.docx
+++ b/docs/DIVISION DE TRANSPORTE - DESARROLLO DE SOFTWARE -1-1.docx
@@ -1,6 +1,6 @@
 
 <file path=word/document.xml><?xml version="1.0" encoding="utf-8"?>
-<w:document xmlns:ve="http://schemas.openxmlformats.org/markup-compatibility/2006" xmlns:o="urn:schemas-microsoft-com:office:office" xmlns:r="http://schemas.openxmlformats.org/officeDocument/2006/relationships" xmlns:m="http://schemas.openxmlformats.org/officeDocument/2006/math" xmlns:v="urn:schemas-microsoft-com:vml" xmlns:wp="http://schemas.openxmlformats.org/drawingml/2006/wordprocessingDrawing" xmlns:w10="urn:schemas-microsoft-com:office:word" xmlns:w="http://schemas.openxmlformats.org/wordprocessingml/2006/main" xmlns:wne="http://schemas.microsoft.com/office/word/2006/wordml">
+<w:document xmlns:wpc="http://schemas.microsoft.com/office/word/2010/wordprocessingCanvas" xmlns:mc="http://schemas.openxmlformats.org/markup-compatibility/2006" xmlns:o="urn:schemas-microsoft-com:office:office" xmlns:r="http://schemas.openxmlformats.org/officeDocument/2006/relationships" xmlns:m="http://schemas.openxmlformats.org/officeDocument/2006/math" xmlns:v="urn:schemas-microsoft-com:vml" xmlns:wp14="http://schemas.microsoft.com/office/word/2010/wordprocessingDrawing" xmlns:wp="http://schemas.openxmlformats.org/drawingml/2006/wordprocessingDrawing" xmlns:w10="urn:schemas-microsoft-com:office:word" xmlns:w="http://schemas.openxmlformats.org/wordprocessingml/2006/main" xmlns:w14="http://schemas.microsoft.com/office/word/2010/wordml" xmlns:wpg="http://schemas.microsoft.com/office/word/2010/wordprocessingGroup" xmlns:wpi="http://schemas.microsoft.com/office/word/2010/wordprocessingInk" xmlns:wne="http://schemas.microsoft.com/office/word/2006/wordml" xmlns:wps="http://schemas.microsoft.com/office/word/2010/wordprocessingShape" mc:Ignorable="w14 wp14">
   <w:body>
     <w:p>
       <w:pPr>
@@ -41,7 +41,7 @@
             <o:lock v:ext="edit" aspectratio="t"/>
           </v:shapetype>
           <v:shape id="Imagen 1" o:spid="_x0000_i1025" type="#_x0000_t75" style="width:111.65pt;height:134.1pt;visibility:visible" filled="t">
-            <v:imagedata r:id="rId6" o:title=""/>
+            <v:imagedata r:id="rId7" o:title=""/>
           </v:shape>
         </w:pict>
       </w:r>
@@ -3204,7 +3204,7 @@
           <w:left w:w="70" w:type="dxa"/>
           <w:right w:w="70" w:type="dxa"/>
         </w:tblCellMar>
-        <w:tblLook w:val="0000"/>
+        <w:tblLook w:val="0000" w:firstRow="0" w:lastRow="0" w:firstColumn="0" w:lastColumn="0" w:noHBand="0" w:noVBand="0"/>
       </w:tblPr>
       <w:tblGrid>
         <w:gridCol w:w="820"/>
@@ -8237,7 +8237,7 @@
           <w:left w:w="70" w:type="dxa"/>
           <w:right w:w="70" w:type="dxa"/>
         </w:tblCellMar>
-        <w:tblLook w:val="0000"/>
+        <w:tblLook w:val="0000" w:firstRow="0" w:lastRow="0" w:firstColumn="0" w:lastColumn="0" w:noHBand="0" w:noVBand="0"/>
       </w:tblPr>
       <w:tblGrid>
         <w:gridCol w:w="4629"/>
@@ -9819,7 +9819,7 @@
           <w:left w:w="70" w:type="dxa"/>
           <w:right w:w="70" w:type="dxa"/>
         </w:tblCellMar>
-        <w:tblLook w:val="00A0"/>
+        <w:tblLook w:val="00A0" w:firstRow="1" w:lastRow="0" w:firstColumn="1" w:lastColumn="0" w:noHBand="0" w:noVBand="0"/>
       </w:tblPr>
       <w:tblGrid>
         <w:gridCol w:w="5423"/>
@@ -11536,7 +11536,7 @@
           <w:left w:w="70" w:type="dxa"/>
           <w:right w:w="70" w:type="dxa"/>
         </w:tblCellMar>
-        <w:tblLook w:val="00A0"/>
+        <w:tblLook w:val="00A0" w:firstRow="1" w:lastRow="0" w:firstColumn="1" w:lastColumn="0" w:noHBand="0" w:noVBand="0"/>
       </w:tblPr>
       <w:tblGrid>
         <w:gridCol w:w="5423"/>
@@ -13396,7 +13396,7 @@
           <w:left w:w="70" w:type="dxa"/>
           <w:right w:w="70" w:type="dxa"/>
         </w:tblCellMar>
-        <w:tblLook w:val="0000"/>
+        <w:tblLook w:val="0000" w:firstRow="0" w:lastRow="0" w:firstColumn="0" w:lastColumn="0" w:noHBand="0" w:noVBand="0"/>
       </w:tblPr>
       <w:tblGrid>
         <w:gridCol w:w="5423"/>
@@ -13658,7 +13658,7 @@
       </w:tr>
       <w:tr>
         <w:tblPrEx>
-          <w:tblLook w:val="00A0"/>
+          <w:tblLook w:val="00A0" w:firstRow="1" w:lastRow="0" w:firstColumn="1" w:lastColumn="0" w:noHBand="0" w:noVBand="0"/>
         </w:tblPrEx>
         <w:trPr>
           <w:trHeight w:val="300"/>
@@ -13684,7 +13684,7 @@
       </w:tr>
       <w:tr>
         <w:tblPrEx>
-          <w:tblLook w:val="00A0"/>
+          <w:tblLook w:val="00A0" w:firstRow="1" w:lastRow="0" w:firstColumn="1" w:lastColumn="0" w:noHBand="0" w:noVBand="0"/>
         </w:tblPrEx>
         <w:trPr>
           <w:trHeight w:val="300"/>
@@ -13746,7 +13746,7 @@
       </w:tr>
       <w:tr>
         <w:tblPrEx>
-          <w:tblLook w:val="00A0"/>
+          <w:tblLook w:val="00A0" w:firstRow="1" w:lastRow="0" w:firstColumn="1" w:lastColumn="0" w:noHBand="0" w:noVBand="0"/>
         </w:tblPrEx>
         <w:trPr>
           <w:trHeight w:val="300"/>
@@ -13790,7 +13790,7 @@
       </w:tr>
       <w:tr>
         <w:tblPrEx>
-          <w:tblLook w:val="00A0"/>
+          <w:tblLook w:val="00A0" w:firstRow="1" w:lastRow="0" w:firstColumn="1" w:lastColumn="0" w:noHBand="0" w:noVBand="0"/>
         </w:tblPrEx>
         <w:trPr>
           <w:trHeight w:val="300"/>
@@ -13834,7 +13834,7 @@
       </w:tr>
       <w:tr>
         <w:tblPrEx>
-          <w:tblLook w:val="00A0"/>
+          <w:tblLook w:val="00A0" w:firstRow="1" w:lastRow="0" w:firstColumn="1" w:lastColumn="0" w:noHBand="0" w:noVBand="0"/>
         </w:tblPrEx>
         <w:trPr>
           <w:trHeight w:val="300"/>
@@ -13877,7 +13877,7 @@
       </w:tr>
       <w:tr>
         <w:tblPrEx>
-          <w:tblLook w:val="00A0"/>
+          <w:tblLook w:val="00A0" w:firstRow="1" w:lastRow="0" w:firstColumn="1" w:lastColumn="0" w:noHBand="0" w:noVBand="0"/>
         </w:tblPrEx>
         <w:trPr>
           <w:trHeight w:val="300"/>
@@ -13921,7 +13921,7 @@
       </w:tr>
       <w:tr>
         <w:tblPrEx>
-          <w:tblLook w:val="00A0"/>
+          <w:tblLook w:val="00A0" w:firstRow="1" w:lastRow="0" w:firstColumn="1" w:lastColumn="0" w:noHBand="0" w:noVBand="0"/>
         </w:tblPrEx>
         <w:trPr>
           <w:trHeight w:val="300"/>
@@ -13965,7 +13965,7 @@
       </w:tr>
       <w:tr>
         <w:tblPrEx>
-          <w:tblLook w:val="00A0"/>
+          <w:tblLook w:val="00A0" w:firstRow="1" w:lastRow="0" w:firstColumn="1" w:lastColumn="0" w:noHBand="0" w:noVBand="0"/>
         </w:tblPrEx>
         <w:trPr>
           <w:trHeight w:val="300"/>
@@ -14009,7 +14009,7 @@
       </w:tr>
       <w:tr>
         <w:tblPrEx>
-          <w:tblLook w:val="00A0"/>
+          <w:tblLook w:val="00A0" w:firstRow="1" w:lastRow="0" w:firstColumn="1" w:lastColumn="0" w:noHBand="0" w:noVBand="0"/>
         </w:tblPrEx>
         <w:trPr>
           <w:trHeight w:val="300"/>
@@ -14033,7 +14033,7 @@
       </w:tr>
       <w:tr>
         <w:tblPrEx>
-          <w:tblLook w:val="00A0"/>
+          <w:tblLook w:val="00A0" w:firstRow="1" w:lastRow="0" w:firstColumn="1" w:lastColumn="0" w:noHBand="0" w:noVBand="0"/>
         </w:tblPrEx>
         <w:trPr>
           <w:trHeight w:val="300"/>
@@ -14133,7 +14133,7 @@
       </w:tr>
       <w:tr>
         <w:tblPrEx>
-          <w:tblLook w:val="00A0"/>
+          <w:tblLook w:val="00A0" w:firstRow="1" w:lastRow="0" w:firstColumn="1" w:lastColumn="0" w:noHBand="0" w:noVBand="0"/>
         </w:tblPrEx>
         <w:trPr>
           <w:trHeight w:val="300"/>
@@ -14162,7 +14162,7 @@
       </w:tr>
       <w:tr>
         <w:tblPrEx>
-          <w:tblLook w:val="00A0"/>
+          <w:tblLook w:val="00A0" w:firstRow="1" w:lastRow="0" w:firstColumn="1" w:lastColumn="0" w:noHBand="0" w:noVBand="0"/>
         </w:tblPrEx>
         <w:trPr>
           <w:trHeight w:val="300"/>
@@ -14217,7 +14217,7 @@
           <w:left w:w="70" w:type="dxa"/>
           <w:right w:w="70" w:type="dxa"/>
         </w:tblCellMar>
-        <w:tblLook w:val="0000"/>
+        <w:tblLook w:val="0000" w:firstRow="0" w:lastRow="0" w:firstColumn="0" w:lastColumn="0" w:noHBand="0" w:noVBand="0"/>
       </w:tblPr>
       <w:tblGrid>
         <w:gridCol w:w="5423"/>
@@ -14523,7 +14523,7 @@
       </w:tr>
       <w:tr>
         <w:tblPrEx>
-          <w:tblLook w:val="00A0"/>
+          <w:tblLook w:val="00A0" w:firstRow="1" w:lastRow="0" w:firstColumn="1" w:lastColumn="0" w:noHBand="0" w:noVBand="0"/>
         </w:tblPrEx>
         <w:trPr>
           <w:trHeight w:val="300"/>
@@ -14577,7 +14577,7 @@
       </w:tr>
       <w:tr>
         <w:tblPrEx>
-          <w:tblLook w:val="00A0"/>
+          <w:tblLook w:val="00A0" w:firstRow="1" w:lastRow="0" w:firstColumn="1" w:lastColumn="0" w:noHBand="0" w:noVBand="0"/>
         </w:tblPrEx>
         <w:trPr>
           <w:trHeight w:val="300"/>
@@ -14639,7 +14639,7 @@
       </w:tr>
       <w:tr>
         <w:tblPrEx>
-          <w:tblLook w:val="00A0"/>
+          <w:tblLook w:val="00A0" w:firstRow="1" w:lastRow="0" w:firstColumn="1" w:lastColumn="0" w:noHBand="0" w:noVBand="0"/>
         </w:tblPrEx>
         <w:trPr>
           <w:trHeight w:val="300"/>
@@ -14683,7 +14683,7 @@
       </w:tr>
       <w:tr>
         <w:tblPrEx>
-          <w:tblLook w:val="00A0"/>
+          <w:tblLook w:val="00A0" w:firstRow="1" w:lastRow="0" w:firstColumn="1" w:lastColumn="0" w:noHBand="0" w:noVBand="0"/>
         </w:tblPrEx>
         <w:trPr>
           <w:trHeight w:val="300"/>
@@ -14727,7 +14727,7 @@
       </w:tr>
       <w:tr>
         <w:tblPrEx>
-          <w:tblLook w:val="00A0"/>
+          <w:tblLook w:val="00A0" w:firstRow="1" w:lastRow="0" w:firstColumn="1" w:lastColumn="0" w:noHBand="0" w:noVBand="0"/>
         </w:tblPrEx>
         <w:trPr>
           <w:trHeight w:val="300"/>
@@ -14789,7 +14789,7 @@
       </w:tr>
       <w:tr>
         <w:tblPrEx>
-          <w:tblLook w:val="00A0"/>
+          <w:tblLook w:val="00A0" w:firstRow="1" w:lastRow="0" w:firstColumn="1" w:lastColumn="0" w:noHBand="0" w:noVBand="0"/>
         </w:tblPrEx>
         <w:trPr>
           <w:trHeight w:val="300"/>
@@ -14838,7 +14838,7 @@
       </w:tr>
       <w:tr>
         <w:tblPrEx>
-          <w:tblLook w:val="00A0"/>
+          <w:tblLook w:val="00A0" w:firstRow="1" w:lastRow="0" w:firstColumn="1" w:lastColumn="0" w:noHBand="0" w:noVBand="0"/>
         </w:tblPrEx>
         <w:trPr>
           <w:trHeight w:val="300"/>
@@ -14887,7 +14887,7 @@
       </w:tr>
       <w:tr>
         <w:tblPrEx>
-          <w:tblLook w:val="00A0"/>
+          <w:tblLook w:val="00A0" w:firstRow="1" w:lastRow="0" w:firstColumn="1" w:lastColumn="0" w:noHBand="0" w:noVBand="0"/>
         </w:tblPrEx>
         <w:trPr>
           <w:trHeight w:val="300"/>
@@ -14936,7 +14936,7 @@
       </w:tr>
       <w:tr>
         <w:tblPrEx>
-          <w:tblLook w:val="00A0"/>
+          <w:tblLook w:val="00A0" w:firstRow="1" w:lastRow="0" w:firstColumn="1" w:lastColumn="0" w:noHBand="0" w:noVBand="0"/>
         </w:tblPrEx>
         <w:trPr>
           <w:trHeight w:val="300"/>
@@ -14985,7 +14985,7 @@
       </w:tr>
       <w:tr>
         <w:tblPrEx>
-          <w:tblLook w:val="00A0"/>
+          <w:tblLook w:val="00A0" w:firstRow="1" w:lastRow="0" w:firstColumn="1" w:lastColumn="0" w:noHBand="0" w:noVBand="0"/>
         </w:tblPrEx>
         <w:trPr>
           <w:trHeight w:val="300"/>
@@ -15047,7 +15047,7 @@
       </w:tr>
       <w:tr>
         <w:tblPrEx>
-          <w:tblLook w:val="00A0"/>
+          <w:tblLook w:val="00A0" w:firstRow="1" w:lastRow="0" w:firstColumn="1" w:lastColumn="0" w:noHBand="0" w:noVBand="0"/>
         </w:tblPrEx>
         <w:trPr>
           <w:trHeight w:val="300"/>
@@ -15097,7 +15097,7 @@
       </w:tr>
       <w:tr>
         <w:tblPrEx>
-          <w:tblLook w:val="00A0"/>
+          <w:tblLook w:val="00A0" w:firstRow="1" w:lastRow="0" w:firstColumn="1" w:lastColumn="0" w:noHBand="0" w:noVBand="0"/>
         </w:tblPrEx>
         <w:trPr>
           <w:trHeight w:val="300"/>
@@ -15149,7 +15149,7 @@
       </w:tr>
       <w:tr>
         <w:tblPrEx>
-          <w:tblLook w:val="00A0"/>
+          <w:tblLook w:val="00A0" w:firstRow="1" w:lastRow="0" w:firstColumn="1" w:lastColumn="0" w:noHBand="0" w:noVBand="0"/>
         </w:tblPrEx>
         <w:trPr>
           <w:trHeight w:val="300"/>
@@ -15173,7 +15173,7 @@
       </w:tr>
       <w:tr>
         <w:tblPrEx>
-          <w:tblLook w:val="00A0"/>
+          <w:tblLook w:val="00A0" w:firstRow="1" w:lastRow="0" w:firstColumn="1" w:lastColumn="0" w:noHBand="0" w:noVBand="0"/>
         </w:tblPrEx>
         <w:trPr>
           <w:trHeight w:val="300"/>
@@ -15247,7 +15247,7 @@
       </w:tr>
       <w:tr>
         <w:tblPrEx>
-          <w:tblLook w:val="00A0"/>
+          <w:tblLook w:val="00A0" w:firstRow="1" w:lastRow="0" w:firstColumn="1" w:lastColumn="0" w:noHBand="0" w:noVBand="0"/>
         </w:tblPrEx>
         <w:trPr>
           <w:trHeight w:val="300"/>
@@ -15430,7 +15430,7 @@
       </w:tr>
       <w:tr>
         <w:tblPrEx>
-          <w:tblLook w:val="00A0"/>
+          <w:tblLook w:val="00A0" w:firstRow="1" w:lastRow="0" w:firstColumn="1" w:lastColumn="0" w:noHBand="0" w:noVBand="0"/>
         </w:tblPrEx>
         <w:trPr>
           <w:trHeight w:val="300"/>
@@ -15500,7 +15500,7 @@
           <w:left w:w="70" w:type="dxa"/>
           <w:right w:w="70" w:type="dxa"/>
         </w:tblCellMar>
-        <w:tblLook w:val="00A0"/>
+        <w:tblLook w:val="00A0" w:firstRow="1" w:lastRow="0" w:firstColumn="1" w:lastColumn="0" w:noHBand="0" w:noVBand="0"/>
       </w:tblPr>
       <w:tblGrid>
         <w:gridCol w:w="5423"/>
@@ -16363,7 +16363,7 @@
           <w:left w:w="70" w:type="dxa"/>
           <w:right w:w="70" w:type="dxa"/>
         </w:tblCellMar>
-        <w:tblLook w:val="0000"/>
+        <w:tblLook w:val="0000" w:firstRow="0" w:lastRow="0" w:firstColumn="0" w:lastColumn="0" w:noHBand="0" w:noVBand="0"/>
       </w:tblPr>
       <w:tblGrid>
         <w:gridCol w:w="5423"/>
@@ -16656,7 +16656,7 @@
       </w:tr>
       <w:tr>
         <w:tblPrEx>
-          <w:tblLook w:val="00A0"/>
+          <w:tblLook w:val="00A0" w:firstRow="1" w:lastRow="0" w:firstColumn="1" w:lastColumn="0" w:noHBand="0" w:noVBand="0"/>
         </w:tblPrEx>
         <w:trPr>
           <w:trHeight w:val="300"/>
@@ -16710,7 +16710,7 @@
       </w:tr>
       <w:tr>
         <w:tblPrEx>
-          <w:tblLook w:val="00A0"/>
+          <w:tblLook w:val="00A0" w:firstRow="1" w:lastRow="0" w:firstColumn="1" w:lastColumn="0" w:noHBand="0" w:noVBand="0"/>
         </w:tblPrEx>
         <w:trPr>
           <w:trHeight w:val="300"/>
@@ -16772,7 +16772,7 @@
       </w:tr>
       <w:tr>
         <w:tblPrEx>
-          <w:tblLook w:val="00A0"/>
+          <w:tblLook w:val="00A0" w:firstRow="1" w:lastRow="0" w:firstColumn="1" w:lastColumn="0" w:noHBand="0" w:noVBand="0"/>
         </w:tblPrEx>
         <w:trPr>
           <w:trHeight w:val="300"/>
@@ -16816,7 +16816,7 @@
       </w:tr>
       <w:tr>
         <w:tblPrEx>
-          <w:tblLook w:val="00A0"/>
+          <w:tblLook w:val="00A0" w:firstRow="1" w:lastRow="0" w:firstColumn="1" w:lastColumn="0" w:noHBand="0" w:noVBand="0"/>
         </w:tblPrEx>
         <w:trPr>
           <w:trHeight w:val="300"/>
@@ -16860,7 +16860,7 @@
       </w:tr>
       <w:tr>
         <w:tblPrEx>
-          <w:tblLook w:val="00A0"/>
+          <w:tblLook w:val="00A0" w:firstRow="1" w:lastRow="0" w:firstColumn="1" w:lastColumn="0" w:noHBand="0" w:noVBand="0"/>
         </w:tblPrEx>
         <w:trPr>
           <w:trHeight w:val="300"/>
@@ -16903,7 +16903,7 @@
       </w:tr>
       <w:tr>
         <w:tblPrEx>
-          <w:tblLook w:val="00A0"/>
+          <w:tblLook w:val="00A0" w:firstRow="1" w:lastRow="0" w:firstColumn="1" w:lastColumn="0" w:noHBand="0" w:noVBand="0"/>
         </w:tblPrEx>
         <w:trPr>
           <w:trHeight w:val="300"/>
@@ -16947,7 +16947,7 @@
       </w:tr>
       <w:tr>
         <w:tblPrEx>
-          <w:tblLook w:val="00A0"/>
+          <w:tblLook w:val="00A0" w:firstRow="1" w:lastRow="0" w:firstColumn="1" w:lastColumn="0" w:noHBand="0" w:noVBand="0"/>
         </w:tblPrEx>
         <w:trPr>
           <w:trHeight w:val="300"/>
@@ -16971,7 +16971,7 @@
       </w:tr>
       <w:tr>
         <w:tblPrEx>
-          <w:tblLook w:val="00A0"/>
+          <w:tblLook w:val="00A0" w:firstRow="1" w:lastRow="0" w:firstColumn="1" w:lastColumn="0" w:noHBand="0" w:noVBand="0"/>
         </w:tblPrEx>
         <w:trPr>
           <w:trHeight w:val="300"/>
@@ -17005,7 +17005,7 @@
       </w:tr>
       <w:tr>
         <w:tblPrEx>
-          <w:tblLook w:val="00A0"/>
+          <w:tblLook w:val="00A0" w:firstRow="1" w:lastRow="0" w:firstColumn="1" w:lastColumn="0" w:noHBand="0" w:noVBand="0"/>
         </w:tblPrEx>
         <w:trPr>
           <w:trHeight w:val="300"/>
@@ -17114,7 +17114,7 @@
           <w:left w:w="70" w:type="dxa"/>
           <w:right w:w="70" w:type="dxa"/>
         </w:tblCellMar>
-        <w:tblLook w:val="0000"/>
+        <w:tblLook w:val="0000" w:firstRow="0" w:lastRow="0" w:firstColumn="0" w:lastColumn="0" w:noHBand="0" w:noVBand="0"/>
       </w:tblPr>
       <w:tblGrid>
         <w:gridCol w:w="5423"/>
@@ -17405,7 +17405,7 @@
       </w:tr>
       <w:tr>
         <w:tblPrEx>
-          <w:tblLook w:val="00A0"/>
+          <w:tblLook w:val="00A0" w:firstRow="1" w:lastRow="0" w:firstColumn="1" w:lastColumn="0" w:noHBand="0" w:noVBand="0"/>
         </w:tblPrEx>
         <w:trPr>
           <w:trHeight w:val="300"/>
@@ -17459,7 +17459,7 @@
       </w:tr>
       <w:tr>
         <w:tblPrEx>
-          <w:tblLook w:val="00A0"/>
+          <w:tblLook w:val="00A0" w:firstRow="1" w:lastRow="0" w:firstColumn="1" w:lastColumn="0" w:noHBand="0" w:noVBand="0"/>
         </w:tblPrEx>
         <w:trPr>
           <w:trHeight w:val="300"/>
@@ -17521,7 +17521,7 @@
       </w:tr>
       <w:tr>
         <w:tblPrEx>
-          <w:tblLook w:val="00A0"/>
+          <w:tblLook w:val="00A0" w:firstRow="1" w:lastRow="0" w:firstColumn="1" w:lastColumn="0" w:noHBand="0" w:noVBand="0"/>
         </w:tblPrEx>
         <w:trPr>
           <w:trHeight w:val="300"/>
@@ -17565,7 +17565,7 @@
       </w:tr>
       <w:tr>
         <w:tblPrEx>
-          <w:tblLook w:val="00A0"/>
+          <w:tblLook w:val="00A0" w:firstRow="1" w:lastRow="0" w:firstColumn="1" w:lastColumn="0" w:noHBand="0" w:noVBand="0"/>
         </w:tblPrEx>
         <w:trPr>
           <w:trHeight w:val="300"/>
@@ -17621,7 +17621,7 @@
       </w:tr>
       <w:tr>
         <w:tblPrEx>
-          <w:tblLook w:val="00A0"/>
+          <w:tblLook w:val="00A0" w:firstRow="1" w:lastRow="0" w:firstColumn="1" w:lastColumn="0" w:noHBand="0" w:noVBand="0"/>
         </w:tblPrEx>
         <w:trPr>
           <w:trHeight w:val="300"/>
@@ -17683,7 +17683,7 @@
       </w:tr>
       <w:tr>
         <w:tblPrEx>
-          <w:tblLook w:val="00A0"/>
+          <w:tblLook w:val="00A0" w:firstRow="1" w:lastRow="0" w:firstColumn="1" w:lastColumn="0" w:noHBand="0" w:noVBand="0"/>
         </w:tblPrEx>
         <w:trPr>
           <w:trHeight w:val="300"/>
@@ -17732,7 +17732,7 @@
       </w:tr>
       <w:tr>
         <w:tblPrEx>
-          <w:tblLook w:val="00A0"/>
+          <w:tblLook w:val="00A0" w:firstRow="1" w:lastRow="0" w:firstColumn="1" w:lastColumn="0" w:noHBand="0" w:noVBand="0"/>
         </w:tblPrEx>
         <w:trPr>
           <w:trHeight w:val="300"/>
@@ -17857,7 +17857,7 @@
       </w:tr>
       <w:tr>
         <w:tblPrEx>
-          <w:tblLook w:val="00A0"/>
+          <w:tblLook w:val="00A0" w:firstRow="1" w:lastRow="0" w:firstColumn="1" w:lastColumn="0" w:noHBand="0" w:noVBand="0"/>
         </w:tblPrEx>
         <w:trPr>
           <w:trHeight w:val="300"/>
@@ -17931,7 +17931,7 @@
       </w:tr>
       <w:tr>
         <w:tblPrEx>
-          <w:tblLook w:val="00A0"/>
+          <w:tblLook w:val="00A0" w:firstRow="1" w:lastRow="0" w:firstColumn="1" w:lastColumn="0" w:noHBand="0" w:noVBand="0"/>
         </w:tblPrEx>
         <w:trPr>
           <w:trHeight w:val="300"/>
@@ -17981,7 +17981,7 @@
       </w:tr>
       <w:tr>
         <w:tblPrEx>
-          <w:tblLook w:val="00A0"/>
+          <w:tblLook w:val="00A0" w:firstRow="1" w:lastRow="0" w:firstColumn="1" w:lastColumn="0" w:noHBand="0" w:noVBand="0"/>
         </w:tblPrEx>
         <w:trPr>
           <w:trHeight w:val="300"/>
@@ -18033,7 +18033,7 @@
       </w:tr>
       <w:tr>
         <w:tblPrEx>
-          <w:tblLook w:val="00A0"/>
+          <w:tblLook w:val="00A0" w:firstRow="1" w:lastRow="0" w:firstColumn="1" w:lastColumn="0" w:noHBand="0" w:noVBand="0"/>
         </w:tblPrEx>
         <w:trPr>
           <w:trHeight w:val="300"/>
@@ -18057,7 +18057,7 @@
       </w:tr>
       <w:tr>
         <w:tblPrEx>
-          <w:tblLook w:val="00A0"/>
+          <w:tblLook w:val="00A0" w:firstRow="1" w:lastRow="0" w:firstColumn="1" w:lastColumn="0" w:noHBand="0" w:noVBand="0"/>
         </w:tblPrEx>
         <w:trPr>
           <w:trHeight w:val="300"/>
@@ -18130,7 +18130,7 @@
       </w:tr>
       <w:tr>
         <w:tblPrEx>
-          <w:tblLook w:val="00A0"/>
+          <w:tblLook w:val="00A0" w:firstRow="1" w:lastRow="0" w:firstColumn="1" w:lastColumn="0" w:noHBand="0" w:noVBand="0"/>
         </w:tblPrEx>
         <w:trPr>
           <w:trHeight w:val="300"/>
@@ -18328,7 +18328,7 @@
       </w:tr>
       <w:tr>
         <w:tblPrEx>
-          <w:tblLook w:val="00A0"/>
+          <w:tblLook w:val="00A0" w:firstRow="1" w:lastRow="0" w:firstColumn="1" w:lastColumn="0" w:noHBand="0" w:noVBand="0"/>
         </w:tblPrEx>
         <w:trPr>
           <w:trHeight w:val="300"/>
@@ -18364,7 +18364,7 @@
           <w:left w:w="70" w:type="dxa"/>
           <w:right w:w="70" w:type="dxa"/>
         </w:tblCellMar>
-        <w:tblLook w:val="0000"/>
+        <w:tblLook w:val="0000" w:firstRow="0" w:lastRow="0" w:firstColumn="0" w:lastColumn="0" w:noHBand="0" w:noVBand="0"/>
       </w:tblPr>
       <w:tblGrid>
         <w:gridCol w:w="5423"/>
@@ -18657,7 +18657,7 @@
       </w:tr>
       <w:tr>
         <w:tblPrEx>
-          <w:tblLook w:val="00A0"/>
+          <w:tblLook w:val="00A0" w:firstRow="1" w:lastRow="0" w:firstColumn="1" w:lastColumn="0" w:noHBand="0" w:noVBand="0"/>
         </w:tblPrEx>
         <w:trPr>
           <w:trHeight w:val="300"/>
@@ -18711,7 +18711,7 @@
       </w:tr>
       <w:tr>
         <w:tblPrEx>
-          <w:tblLook w:val="00A0"/>
+          <w:tblLook w:val="00A0" w:firstRow="1" w:lastRow="0" w:firstColumn="1" w:lastColumn="0" w:noHBand="0" w:noVBand="0"/>
         </w:tblPrEx>
         <w:trPr>
           <w:trHeight w:val="300"/>
@@ -18773,7 +18773,7 @@
       </w:tr>
       <w:tr>
         <w:tblPrEx>
-          <w:tblLook w:val="00A0"/>
+          <w:tblLook w:val="00A0" w:firstRow="1" w:lastRow="0" w:firstColumn="1" w:lastColumn="0" w:noHBand="0" w:noVBand="0"/>
         </w:tblPrEx>
         <w:trPr>
           <w:trHeight w:val="300"/>
@@ -18817,7 +18817,7 @@
       </w:tr>
       <w:tr>
         <w:tblPrEx>
-          <w:tblLook w:val="00A0"/>
+          <w:tblLook w:val="00A0" w:firstRow="1" w:lastRow="0" w:firstColumn="1" w:lastColumn="0" w:noHBand="0" w:noVBand="0"/>
         </w:tblPrEx>
         <w:trPr>
           <w:trHeight w:val="300"/>
@@ -18861,7 +18861,7 @@
       </w:tr>
       <w:tr>
         <w:tblPrEx>
-          <w:tblLook w:val="00A0"/>
+          <w:tblLook w:val="00A0" w:firstRow="1" w:lastRow="0" w:firstColumn="1" w:lastColumn="0" w:noHBand="0" w:noVBand="0"/>
         </w:tblPrEx>
         <w:trPr>
           <w:trHeight w:val="300"/>
@@ -18904,7 +18904,7 @@
       </w:tr>
       <w:tr>
         <w:tblPrEx>
-          <w:tblLook w:val="00A0"/>
+          <w:tblLook w:val="00A0" w:firstRow="1" w:lastRow="0" w:firstColumn="1" w:lastColumn="0" w:noHBand="0" w:noVBand="0"/>
         </w:tblPrEx>
         <w:trPr>
           <w:trHeight w:val="300"/>
@@ -18949,7 +18949,7 @@
       </w:tr>
       <w:tr>
         <w:tblPrEx>
-          <w:tblLook w:val="00A0"/>
+          <w:tblLook w:val="00A0" w:firstRow="1" w:lastRow="0" w:firstColumn="1" w:lastColumn="0" w:noHBand="0" w:noVBand="0"/>
         </w:tblPrEx>
         <w:trPr>
           <w:trHeight w:val="300"/>
@@ -18973,7 +18973,7 @@
       </w:tr>
       <w:tr>
         <w:tblPrEx>
-          <w:tblLook w:val="00A0"/>
+          <w:tblLook w:val="00A0" w:firstRow="1" w:lastRow="0" w:firstColumn="1" w:lastColumn="0" w:noHBand="0" w:noVBand="0"/>
         </w:tblPrEx>
         <w:trPr>
           <w:trHeight w:val="300"/>
@@ -19007,7 +19007,7 @@
       </w:tr>
       <w:tr>
         <w:tblPrEx>
-          <w:tblLook w:val="00A0"/>
+          <w:tblLook w:val="00A0" w:firstRow="1" w:lastRow="0" w:firstColumn="1" w:lastColumn="0" w:noHBand="0" w:noVBand="0"/>
         </w:tblPrEx>
         <w:trPr>
           <w:trHeight w:val="300"/>
@@ -19118,7 +19118,7 @@
           <w:left w:w="70" w:type="dxa"/>
           <w:right w:w="70" w:type="dxa"/>
         </w:tblCellMar>
-        <w:tblLook w:val="0000"/>
+        <w:tblLook w:val="0000" w:firstRow="0" w:lastRow="0" w:firstColumn="0" w:lastColumn="0" w:noHBand="0" w:noVBand="0"/>
       </w:tblPr>
       <w:tblGrid>
         <w:gridCol w:w="5423"/>
@@ -20230,7 +20230,7 @@
           <w:left w:w="70" w:type="dxa"/>
           <w:right w:w="70" w:type="dxa"/>
         </w:tblCellMar>
-        <w:tblLook w:val="0000"/>
+        <w:tblLook w:val="0000" w:firstRow="0" w:lastRow="0" w:firstColumn="0" w:lastColumn="0" w:noHBand="0" w:noVBand="0"/>
       </w:tblPr>
       <w:tblGrid>
         <w:gridCol w:w="5423"/>
@@ -21875,7 +21875,7 @@
     <w:tbl>
       <w:tblPr>
         <w:tblW w:w="5000" w:type="pct"/>
-        <w:tblLook w:val="00A0"/>
+        <w:tblLook w:val="00A0" w:firstRow="1" w:lastRow="0" w:firstColumn="1" w:lastColumn="0" w:noHBand="0" w:noVBand="0"/>
       </w:tblPr>
       <w:tblGrid>
         <w:gridCol w:w="76"/>
@@ -22620,7 +22620,7 @@
           <w:left w:w="70" w:type="dxa"/>
           <w:right w:w="70" w:type="dxa"/>
         </w:tblCellMar>
-        <w:tblLook w:val="0000"/>
+        <w:tblLook w:val="0000" w:firstRow="0" w:lastRow="0" w:firstColumn="0" w:lastColumn="0" w:noHBand="0" w:noVBand="0"/>
       </w:tblPr>
       <w:tblGrid>
         <w:gridCol w:w="5423"/>
@@ -23755,7 +23755,7 @@
           <w:left w:w="70" w:type="dxa"/>
           <w:right w:w="70" w:type="dxa"/>
         </w:tblCellMar>
-        <w:tblLook w:val="0000"/>
+        <w:tblLook w:val="0000" w:firstRow="0" w:lastRow="0" w:firstColumn="0" w:lastColumn="0" w:noHBand="0" w:noVBand="0"/>
       </w:tblPr>
       <w:tblGrid>
         <w:gridCol w:w="5423"/>
@@ -24073,7 +24073,7 @@
       </w:tr>
       <w:tr>
         <w:tblPrEx>
-          <w:tblLook w:val="00A0"/>
+          <w:tblLook w:val="00A0" w:firstRow="1" w:lastRow="0" w:firstColumn="1" w:lastColumn="0" w:noHBand="0" w:noVBand="0"/>
         </w:tblPrEx>
         <w:trPr>
           <w:trHeight w:val="300"/>
@@ -24126,7 +24126,7 @@
       </w:tr>
       <w:tr>
         <w:tblPrEx>
-          <w:tblLook w:val="00A0"/>
+          <w:tblLook w:val="00A0" w:firstRow="1" w:lastRow="0" w:firstColumn="1" w:lastColumn="0" w:noHBand="0" w:noVBand="0"/>
         </w:tblPrEx>
         <w:trPr>
           <w:trHeight w:val="300"/>
@@ -24188,7 +24188,7 @@
       </w:tr>
       <w:tr>
         <w:tblPrEx>
-          <w:tblLook w:val="00A0"/>
+          <w:tblLook w:val="00A0" w:firstRow="1" w:lastRow="0" w:firstColumn="1" w:lastColumn="0" w:noHBand="0" w:noVBand="0"/>
         </w:tblPrEx>
         <w:trPr>
           <w:trHeight w:val="300"/>
@@ -24232,7 +24232,7 @@
       </w:tr>
       <w:tr>
         <w:tblPrEx>
-          <w:tblLook w:val="00A0"/>
+          <w:tblLook w:val="00A0" w:firstRow="1" w:lastRow="0" w:firstColumn="1" w:lastColumn="0" w:noHBand="0" w:noVBand="0"/>
         </w:tblPrEx>
         <w:trPr>
           <w:trHeight w:val="300"/>
@@ -24301,7 +24301,7 @@
       </w:tr>
       <w:tr>
         <w:tblPrEx>
-          <w:tblLook w:val="00A0"/>
+          <w:tblLook w:val="00A0" w:firstRow="1" w:lastRow="0" w:firstColumn="1" w:lastColumn="0" w:noHBand="0" w:noVBand="0"/>
         </w:tblPrEx>
         <w:trPr>
           <w:trHeight w:val="300"/>
@@ -24344,7 +24344,7 @@
       </w:tr>
       <w:tr>
         <w:tblPrEx>
-          <w:tblLook w:val="00A0"/>
+          <w:tblLook w:val="00A0" w:firstRow="1" w:lastRow="0" w:firstColumn="1" w:lastColumn="0" w:noHBand="0" w:noVBand="0"/>
         </w:tblPrEx>
         <w:trPr>
           <w:trHeight w:val="300"/>
@@ -24388,7 +24388,7 @@
       </w:tr>
       <w:tr>
         <w:tblPrEx>
-          <w:tblLook w:val="00A0"/>
+          <w:tblLook w:val="00A0" w:firstRow="1" w:lastRow="0" w:firstColumn="1" w:lastColumn="0" w:noHBand="0" w:noVBand="0"/>
         </w:tblPrEx>
         <w:trPr>
           <w:trHeight w:val="300"/>
@@ -24422,7 +24422,7 @@
       </w:tr>
       <w:tr>
         <w:tblPrEx>
-          <w:tblLook w:val="00A0"/>
+          <w:tblLook w:val="00A0" w:firstRow="1" w:lastRow="0" w:firstColumn="1" w:lastColumn="0" w:noHBand="0" w:noVBand="0"/>
         </w:tblPrEx>
         <w:trPr>
           <w:trHeight w:val="300"/>
@@ -24469,7 +24469,7 @@
           <w:left w:w="70" w:type="dxa"/>
           <w:right w:w="70" w:type="dxa"/>
         </w:tblCellMar>
-        <w:tblLook w:val="00A0"/>
+        <w:tblLook w:val="00A0" w:firstRow="1" w:lastRow="0" w:firstColumn="1" w:lastColumn="0" w:noHBand="0" w:noVBand="0"/>
       </w:tblPr>
       <w:tblGrid>
         <w:gridCol w:w="81"/>
@@ -24982,7 +24982,6 @@
               <w:jc w:val="both"/>
               <w:rPr>
                 <w:rFonts w:ascii="Calibri" w:hAnsi="Calibri" w:cs="Calibri"/>
-                <w:lang w:val="es-AR"/>
               </w:rPr>
             </w:pPr>
             <w:r>
@@ -24998,6 +24997,32 @@
               </w:rPr>
               <w:t>número de documento o, el nombre del empleado o parte del nombre del empleado.</w:t>
             </w:r>
+          </w:p>
+          <w:p>
+            <w:pPr>
+              <w:snapToGrid w:val="0"/>
+              <w:jc w:val="both"/>
+              <w:rPr>
+                <w:rFonts w:ascii="Calibri" w:hAnsi="Calibri" w:cs="Calibri"/>
+                <w:lang w:val="es-AR"/>
+              </w:rPr>
+            </w:pPr>
+            <w:r>
+              <w:rPr>
+                <w:rFonts w:ascii="Calibri" w:hAnsi="Calibri" w:cs="Calibri"/>
+                <w:highlight w:val="yellow"/>
+              </w:rPr>
+              <w:t xml:space="preserve">*Se muestran primero todos los empleados luego según el criterio de búsqueda </w:t>
+            </w:r>
+            <w:r>
+              <w:rPr>
+                <w:rFonts w:ascii="Calibri" w:hAnsi="Calibri" w:cs="Calibri"/>
+                <w:highlight w:val="yellow"/>
+              </w:rPr>
+              <w:t>se listan aquellos que coinciden sigue en 3)</w:t>
+            </w:r>
+            <w:bookmarkStart w:id="1" w:name="_GoBack"/>
+            <w:bookmarkEnd w:id="1"/>
           </w:p>
         </w:tc>
         <w:tc>
@@ -25026,6 +25051,7 @@
         <w:trPr>
           <w:gridAfter w:val="1"/>
           <w:wAfter w:w="40" w:type="pct"/>
+          <w:trHeight w:val="670"/>
         </w:trPr>
         <w:tc>
           <w:tcPr>
@@ -25546,7 +25572,7 @@
           <w:left w:w="70" w:type="dxa"/>
           <w:right w:w="70" w:type="dxa"/>
         </w:tblCellMar>
-        <w:tblLook w:val="0000"/>
+        <w:tblLook w:val="0000" w:firstRow="0" w:lastRow="0" w:firstColumn="0" w:lastColumn="0" w:noHBand="0" w:noVBand="0"/>
       </w:tblPr>
       <w:tblGrid>
         <w:gridCol w:w="5423"/>
@@ -25821,7 +25847,7 @@
       </w:tr>
       <w:tr>
         <w:tblPrEx>
-          <w:tblLook w:val="00A0"/>
+          <w:tblLook w:val="00A0" w:firstRow="1" w:lastRow="0" w:firstColumn="1" w:lastColumn="0" w:noHBand="0" w:noVBand="0"/>
         </w:tblPrEx>
         <w:trPr>
           <w:trHeight w:val="300"/>
@@ -25872,7 +25898,7 @@
       </w:tr>
       <w:tr>
         <w:tblPrEx>
-          <w:tblLook w:val="00A0"/>
+          <w:tblLook w:val="00A0" w:firstRow="1" w:lastRow="0" w:firstColumn="1" w:lastColumn="0" w:noHBand="0" w:noVBand="0"/>
         </w:tblPrEx>
         <w:trPr>
           <w:trHeight w:val="300"/>
@@ -25934,7 +25960,7 @@
       </w:tr>
       <w:tr>
         <w:tblPrEx>
-          <w:tblLook w:val="00A0"/>
+          <w:tblLook w:val="00A0" w:firstRow="1" w:lastRow="0" w:firstColumn="1" w:lastColumn="0" w:noHBand="0" w:noVBand="0"/>
         </w:tblPrEx>
         <w:trPr>
           <w:trHeight w:val="300"/>
@@ -25978,7 +26004,7 @@
       </w:tr>
       <w:tr>
         <w:tblPrEx>
-          <w:tblLook w:val="00A0"/>
+          <w:tblLook w:val="00A0" w:firstRow="1" w:lastRow="0" w:firstColumn="1" w:lastColumn="0" w:noHBand="0" w:noVBand="0"/>
         </w:tblPrEx>
         <w:trPr>
           <w:trHeight w:val="300"/>
@@ -26035,7 +26061,7 @@
       </w:tr>
       <w:tr>
         <w:tblPrEx>
-          <w:tblLook w:val="00A0"/>
+          <w:tblLook w:val="00A0" w:firstRow="1" w:lastRow="0" w:firstColumn="1" w:lastColumn="0" w:noHBand="0" w:noVBand="0"/>
         </w:tblPrEx>
         <w:trPr>
           <w:trHeight w:val="300"/>
@@ -26090,7 +26116,7 @@
       </w:tr>
       <w:tr>
         <w:tblPrEx>
-          <w:tblLook w:val="00A0"/>
+          <w:tblLook w:val="00A0" w:firstRow="1" w:lastRow="0" w:firstColumn="1" w:lastColumn="0" w:noHBand="0" w:noVBand="0"/>
         </w:tblPrEx>
         <w:trPr>
           <w:trHeight w:val="300"/>
@@ -26124,6 +26150,12 @@
               <w:rPr>
                 <w:rFonts w:ascii="Calibri" w:hAnsi="Calibri" w:cs="Calibri"/>
               </w:rPr>
+              <w:t xml:space="preserve"> </w:t>
+            </w:r>
+            <w:r>
+              <w:rPr>
+                <w:rFonts w:ascii="Calibri" w:hAnsi="Calibri" w:cs="Calibri"/>
+              </w:rPr>
               <w:t xml:space="preserve">el ítem </w:t>
             </w:r>
             <w:r>
@@ -26163,7 +26195,7 @@
       </w:tr>
       <w:tr>
         <w:tblPrEx>
-          <w:tblLook w:val="00A0"/>
+          <w:tblLook w:val="00A0" w:firstRow="1" w:lastRow="0" w:firstColumn="1" w:lastColumn="0" w:noHBand="0" w:noVBand="0"/>
         </w:tblPrEx>
         <w:trPr>
           <w:trHeight w:val="300"/>
@@ -26213,7 +26245,7 @@
       </w:tr>
       <w:tr>
         <w:tblPrEx>
-          <w:tblLook w:val="00A0"/>
+          <w:tblLook w:val="00A0" w:firstRow="1" w:lastRow="0" w:firstColumn="1" w:lastColumn="0" w:noHBand="0" w:noVBand="0"/>
         </w:tblPrEx>
         <w:trPr>
           <w:trHeight w:val="300"/>
@@ -26263,7 +26295,7 @@
       </w:tr>
       <w:tr>
         <w:tblPrEx>
-          <w:tblLook w:val="00A0"/>
+          <w:tblLook w:val="00A0" w:firstRow="1" w:lastRow="0" w:firstColumn="1" w:lastColumn="0" w:noHBand="0" w:noVBand="0"/>
         </w:tblPrEx>
         <w:trPr>
           <w:trHeight w:val="300"/>
@@ -26315,7 +26347,7 @@
       </w:tr>
       <w:tr>
         <w:tblPrEx>
-          <w:tblLook w:val="00A0"/>
+          <w:tblLook w:val="00A0" w:firstRow="1" w:lastRow="0" w:firstColumn="1" w:lastColumn="0" w:noHBand="0" w:noVBand="0"/>
         </w:tblPrEx>
         <w:trPr>
           <w:trHeight w:val="300"/>
@@ -26339,7 +26371,7 @@
       </w:tr>
       <w:tr>
         <w:tblPrEx>
-          <w:tblLook w:val="00A0"/>
+          <w:tblLook w:val="00A0" w:firstRow="1" w:lastRow="0" w:firstColumn="1" w:lastColumn="0" w:noHBand="0" w:noVBand="0"/>
         </w:tblPrEx>
         <w:trPr>
           <w:trHeight w:val="300"/>
@@ -26373,7 +26405,7 @@
       </w:tr>
       <w:tr>
         <w:tblPrEx>
-          <w:tblLook w:val="00A0"/>
+          <w:tblLook w:val="00A0" w:firstRow="1" w:lastRow="0" w:firstColumn="1" w:lastColumn="0" w:noHBand="0" w:noVBand="0"/>
         </w:tblPrEx>
         <w:trPr>
           <w:trHeight w:val="300"/>
@@ -26402,7 +26434,7 @@
       </w:tr>
       <w:tr>
         <w:tblPrEx>
-          <w:tblLook w:val="00A0"/>
+          <w:tblLook w:val="00A0" w:firstRow="1" w:lastRow="0" w:firstColumn="1" w:lastColumn="0" w:noHBand="0" w:noVBand="0"/>
         </w:tblPrEx>
         <w:trPr>
           <w:trHeight w:val="300"/>
@@ -26426,14 +26458,12 @@
               </w:rPr>
               <w:t>Línea 4: El Sistema informa que no se seleccionó ningún ítem. Ir a línea 5).</w:t>
             </w:r>
-            <w:bookmarkStart w:id="1" w:name="_GoBack"/>
-            <w:bookmarkEnd w:id="1"/>
           </w:p>
         </w:tc>
       </w:tr>
       <w:tr>
         <w:tblPrEx>
-          <w:tblLook w:val="00A0"/>
+          <w:tblLook w:val="00A0" w:firstRow="1" w:lastRow="0" w:firstColumn="1" w:lastColumn="0" w:noHBand="0" w:noVBand="0"/>
         </w:tblPrEx>
         <w:trPr>
           <w:trHeight w:val="300"/>
@@ -26468,7 +26498,7 @@
       </w:tr>
       <w:tr>
         <w:tblPrEx>
-          <w:tblLook w:val="00A0"/>
+          <w:tblLook w:val="00A0" w:firstRow="1" w:lastRow="0" w:firstColumn="1" w:lastColumn="0" w:noHBand="0" w:noVBand="0"/>
         </w:tblPrEx>
         <w:trPr>
           <w:trHeight w:val="300"/>
@@ -26537,7 +26567,7 @@
           <w:left w:w="70" w:type="dxa"/>
           <w:right w:w="70" w:type="dxa"/>
         </w:tblCellMar>
-        <w:tblLook w:val="00A0"/>
+        <w:tblLook w:val="00A0" w:firstRow="1" w:lastRow="0" w:firstColumn="1" w:lastColumn="0" w:noHBand="0" w:noVBand="0"/>
       </w:tblPr>
       <w:tblGrid>
         <w:gridCol w:w="75"/>
@@ -27812,7 +27842,7 @@
           <w:left w:w="70" w:type="dxa"/>
           <w:right w:w="70" w:type="dxa"/>
         </w:tblCellMar>
-        <w:tblLook w:val="00A0"/>
+        <w:tblLook w:val="00A0" w:firstRow="1" w:lastRow="0" w:firstColumn="1" w:lastColumn="0" w:noHBand="0" w:noVBand="0"/>
       </w:tblPr>
       <w:tblGrid>
         <w:gridCol w:w="146"/>
@@ -28975,7 +29005,7 @@
           <w:left w:w="70" w:type="dxa"/>
           <w:right w:w="70" w:type="dxa"/>
         </w:tblCellMar>
-        <w:tblLook w:val="00A0"/>
+        <w:tblLook w:val="00A0" w:firstRow="1" w:lastRow="0" w:firstColumn="1" w:lastColumn="0" w:noHBand="0" w:noVBand="0"/>
       </w:tblPr>
       <w:tblGrid>
         <w:gridCol w:w="34"/>
@@ -30124,7 +30154,7 @@
 </file>
 
 <file path=word/numbering.xml><?xml version="1.0" encoding="utf-8"?>
-<w:numbering xmlns:ve="http://schemas.openxmlformats.org/markup-compatibility/2006" xmlns:o="urn:schemas-microsoft-com:office:office" xmlns:r="http://schemas.openxmlformats.org/officeDocument/2006/relationships" xmlns:m="http://schemas.openxmlformats.org/officeDocument/2006/math" xmlns:v="urn:schemas-microsoft-com:vml" xmlns:wp="http://schemas.openxmlformats.org/drawingml/2006/wordprocessingDrawing" xmlns:w10="urn:schemas-microsoft-com:office:word" xmlns:w="http://schemas.openxmlformats.org/wordprocessingml/2006/main" xmlns:wne="http://schemas.microsoft.com/office/word/2006/wordml">
+<w:numbering xmlns:wpc="http://schemas.microsoft.com/office/word/2010/wordprocessingCanvas" xmlns:mc="http://schemas.openxmlformats.org/markup-compatibility/2006" xmlns:o="urn:schemas-microsoft-com:office:office" xmlns:r="http://schemas.openxmlformats.org/officeDocument/2006/relationships" xmlns:m="http://schemas.openxmlformats.org/officeDocument/2006/math" xmlns:v="urn:schemas-microsoft-com:vml" xmlns:wp14="http://schemas.microsoft.com/office/word/2010/wordprocessingDrawing" xmlns:wp="http://schemas.openxmlformats.org/drawingml/2006/wordprocessingDrawing" xmlns:w10="urn:schemas-microsoft-com:office:word" xmlns:w="http://schemas.openxmlformats.org/wordprocessingml/2006/main" xmlns:w14="http://schemas.microsoft.com/office/word/2010/wordml" xmlns:wpg="http://schemas.microsoft.com/office/word/2010/wordprocessingGroup" xmlns:wpi="http://schemas.microsoft.com/office/word/2010/wordprocessingInk" xmlns:wne="http://schemas.microsoft.com/office/word/2006/wordml" xmlns:wps="http://schemas.microsoft.com/office/word/2010/wordprocessingShape" mc:Ignorable="w14 wp14">
   <w:abstractNum w:abstractNumId="0">
     <w:nsid w:val="00000002"/>
     <w:multiLevelType w:val="multilevel"/>
@@ -31823,7 +31853,7 @@
 </file>
 
 <file path=word/styles.xml><?xml version="1.0" encoding="utf-8"?>
-<w:styles xmlns:r="http://schemas.openxmlformats.org/officeDocument/2006/relationships" xmlns:w="http://schemas.openxmlformats.org/wordprocessingml/2006/main">
+<w:styles xmlns:mc="http://schemas.openxmlformats.org/markup-compatibility/2006" xmlns:r="http://schemas.openxmlformats.org/officeDocument/2006/relationships" xmlns:w="http://schemas.openxmlformats.org/wordprocessingml/2006/main" xmlns:w14="http://schemas.microsoft.com/office/word/2010/wordml" mc:Ignorable="w14">
   <w:docDefaults>
     <w:rPrDefault>
       <w:rPr>
@@ -31995,7 +32025,6 @@
     <w:uiPriority w:val="99"/>
     <w:semiHidden/>
     <w:unhideWhenUsed/>
-    <w:qFormat/>
     <w:tblPr>
       <w:tblInd w:w="0" w:type="dxa"/>
       <w:tblCellMar>
@@ -32548,7 +32577,7 @@
 </file>
 
 <file path=customXml/itemProps1.xml><?xml version="1.0" encoding="utf-8"?>
-<ds:datastoreItem xmlns:ds="http://schemas.openxmlformats.org/officeDocument/2006/customXml" ds:itemID="{6E4406AE-7663-4477-9F73-F1B2AD25FD0E}">
+<ds:datastoreItem xmlns:ds="http://schemas.openxmlformats.org/officeDocument/2006/customXml" ds:itemID="{8EB6672D-1B47-4BC9-A8BF-5AD0DCF1CA84}">
   <ds:schemaRefs>
     <ds:schemaRef ds:uri="http://schemas.openxmlformats.org/officeDocument/2006/bibliography"/>
   </ds:schemaRefs>

</xml_diff>

<commit_message>
Baja de personal casi completa, falta asignarle la fecha de baja
</commit_message>
<xml_diff>
--- a/docs/DIVISION DE TRANSPORTE - DESARROLLO DE SOFTWARE -1-1.docx
+++ b/docs/DIVISION DE TRANSPORTE - DESARROLLO DE SOFTWARE -1-1.docx
@@ -417,6 +417,7 @@
           <w:szCs w:val="28"/>
         </w:rPr>
       </w:pPr>
+      <w:proofErr w:type="spellStart"/>
       <w:r>
         <w:rPr>
           <w:rFonts w:ascii="Arial" w:hAnsi="Arial" w:cs="Arial"/>
@@ -424,7 +425,17 @@
           <w:sz w:val="28"/>
           <w:szCs w:val="28"/>
         </w:rPr>
-        <w:t>Monjelat David</w:t>
+        <w:t>Monjelat</w:t>
+      </w:r>
+      <w:proofErr w:type="spellEnd"/>
+      <w:r>
+        <w:rPr>
+          <w:rFonts w:ascii="Arial" w:hAnsi="Arial" w:cs="Arial"/>
+          <w:color w:val="000000"/>
+          <w:sz w:val="28"/>
+          <w:szCs w:val="28"/>
+        </w:rPr>
+        <w:t xml:space="preserve"> David</w:t>
       </w:r>
     </w:p>
     <w:p>
@@ -1170,7 +1181,49 @@
         <w:rPr>
           <w:rFonts w:ascii="Calibri" w:hAnsi="Calibri" w:cs="Calibri"/>
         </w:rPr>
-        <w:t>Luego de que se verifican las reparaciones necesarias de un vehículo (ver Gestión de Verificación y Reparación), elJefe de Divisiónse encarga degenerar un pedido de actuación (documento similar a una orden de compra que se envía al Área de Finanzas de la Policía de la Provincia del Chubut) con la descripción de todos los repuestos que necesita para efectuar la reparación del vehículo.</w:t>
+        <w:t xml:space="preserve">Luego de que se verifican las reparaciones necesarias de un vehículo (ver Gestión de Verificación y Reparación), </w:t>
+      </w:r>
+      <w:proofErr w:type="spellStart"/>
+      <w:r>
+        <w:rPr>
+          <w:rFonts w:ascii="Calibri" w:hAnsi="Calibri" w:cs="Calibri"/>
+        </w:rPr>
+        <w:t>elJefe</w:t>
+      </w:r>
+      <w:proofErr w:type="spellEnd"/>
+      <w:r>
+        <w:rPr>
+          <w:rFonts w:ascii="Calibri" w:hAnsi="Calibri" w:cs="Calibri"/>
+        </w:rPr>
+        <w:t xml:space="preserve"> de </w:t>
+      </w:r>
+      <w:proofErr w:type="spellStart"/>
+      <w:r>
+        <w:rPr>
+          <w:rFonts w:ascii="Calibri" w:hAnsi="Calibri" w:cs="Calibri"/>
+        </w:rPr>
+        <w:t>Divisiónse</w:t>
+      </w:r>
+      <w:proofErr w:type="spellEnd"/>
+      <w:r>
+        <w:rPr>
+          <w:rFonts w:ascii="Calibri" w:hAnsi="Calibri" w:cs="Calibri"/>
+        </w:rPr>
+        <w:t xml:space="preserve"> encarga </w:t>
+      </w:r>
+      <w:proofErr w:type="spellStart"/>
+      <w:r>
+        <w:rPr>
+          <w:rFonts w:ascii="Calibri" w:hAnsi="Calibri" w:cs="Calibri"/>
+        </w:rPr>
+        <w:t>degenerar</w:t>
+      </w:r>
+      <w:proofErr w:type="spellEnd"/>
+      <w:r>
+        <w:rPr>
+          <w:rFonts w:ascii="Calibri" w:hAnsi="Calibri" w:cs="Calibri"/>
+        </w:rPr>
+        <w:t xml:space="preserve"> un pedido de actuación (documento similar a una orden de compra que se envía al Área de Finanzas de la Policía de la Provincia del Chubut) con la descripción de todos los repuestos que necesita para efectuar la reparación del vehículo.</w:t>
       </w:r>
     </w:p>
     <w:p>
@@ -1316,7 +1369,21 @@
         <w:rPr>
           <w:rFonts w:ascii="Calibri" w:hAnsi="Calibri" w:cs="Calibri"/>
         </w:rPr>
-        <w:t>Para finalizar el registro de ingreso del vehículo, el empleado administrativo confecciona una orden de reparación en la cual registra la fecha de ingreso del vehículo, kilometraje, a quién está asignado (comisaría a la cual pertenece el vehículo), el nivel de combustible al ingreso, equipamiento y el diagnóstico informado por el chofer del vehículo (que es el motivo por el cual la comisaría envía el vehículo a la División).</w:t>
+        <w:t xml:space="preserve">Para finalizar el registro de ingreso del vehículo, el empleado administrativo confecciona una orden de reparación en la cual registra la fecha de ingreso del vehículo, kilometraje, a quién está asignado (comisaría a </w:t>
+      </w:r>
+      <w:proofErr w:type="gramStart"/>
+      <w:r>
+        <w:rPr>
+          <w:rFonts w:ascii="Calibri" w:hAnsi="Calibri" w:cs="Calibri"/>
+        </w:rPr>
+        <w:t>la</w:t>
+      </w:r>
+      <w:proofErr w:type="gramEnd"/>
+      <w:r>
+        <w:rPr>
+          <w:rFonts w:ascii="Calibri" w:hAnsi="Calibri" w:cs="Calibri"/>
+        </w:rPr>
+        <w:t xml:space="preserve"> cual pertenece el vehículo), el nivel de combustible al ingreso, equipamiento y el diagnóstico informado por el chofer del vehículo (que es el motivo por el cual la comisaría envía el vehículo a la División).</w:t>
       </w:r>
     </w:p>
     <w:p>
@@ -1746,7 +1813,21 @@
         <w:rPr>
           <w:rFonts w:ascii="Calibri" w:hAnsi="Calibri" w:cs="Calibri"/>
         </w:rPr>
-        <w:t>s obligatorios: fecha de inicio ypersonal.</w:t>
+        <w:t xml:space="preserve">s obligatorios: fecha de inicio </w:t>
+      </w:r>
+      <w:proofErr w:type="spellStart"/>
+      <w:r>
+        <w:rPr>
+          <w:rFonts w:ascii="Calibri" w:hAnsi="Calibri" w:cs="Calibri"/>
+        </w:rPr>
+        <w:t>ypersonal</w:t>
+      </w:r>
+      <w:proofErr w:type="spellEnd"/>
+      <w:r>
+        <w:rPr>
+          <w:rFonts w:ascii="Calibri" w:hAnsi="Calibri" w:cs="Calibri"/>
+        </w:rPr>
+        <w:t>.</w:t>
       </w:r>
     </w:p>
     <w:p>
@@ -8464,6 +8545,7 @@
                 <w:color w:val="000000"/>
               </w:rPr>
             </w:pPr>
+            <w:proofErr w:type="spellStart"/>
             <w:r>
               <w:rPr>
                 <w:rFonts w:ascii="Calibri" w:hAnsi="Calibri" w:cs="Calibri"/>
@@ -8472,7 +8554,18 @@
                 <w:color w:val="000000"/>
                 <w:u w:val="single"/>
               </w:rPr>
-              <w:t>Poscondiciones:</w:t>
+              <w:t>Poscondiciones</w:t>
+            </w:r>
+            <w:proofErr w:type="spellEnd"/>
+            <w:r>
+              <w:rPr>
+                <w:rFonts w:ascii="Calibri" w:hAnsi="Calibri" w:cs="Calibri"/>
+                <w:b/>
+                <w:bCs/>
+                <w:color w:val="000000"/>
+                <w:u w:val="single"/>
+              </w:rPr>
+              <w:t>:</w:t>
             </w:r>
             <w:r>
               <w:rPr>
@@ -9060,6 +9153,7 @@
               </w:rPr>
               <w:t xml:space="preserve">) El Jefe de División </w:t>
             </w:r>
+            <w:proofErr w:type="spellStart"/>
             <w:r>
               <w:rPr>
                 <w:rFonts w:ascii="Calibri" w:hAnsi="Calibri" w:cs="Calibri"/>
@@ -9086,8 +9180,17 @@
                 <w:rFonts w:ascii="Calibri" w:hAnsi="Calibri" w:cs="Calibri"/>
                 <w:color w:val="000000"/>
               </w:rPr>
-              <w:t xml:space="preserve">o </w:t>
-            </w:r>
+              <w:t>o</w:t>
+            </w:r>
+            <w:proofErr w:type="spellEnd"/>
+            <w:r>
+              <w:rPr>
+                <w:rFonts w:ascii="Calibri" w:hAnsi="Calibri" w:cs="Calibri"/>
+                <w:color w:val="000000"/>
+              </w:rPr>
+              <w:t xml:space="preserve"> </w:t>
+            </w:r>
+            <w:proofErr w:type="spellStart"/>
             <w:r>
               <w:rPr>
                 <w:rFonts w:ascii="Calibri" w:hAnsi="Calibri" w:cs="Calibri"/>
@@ -9107,7 +9210,15 @@
                 <w:rFonts w:ascii="Calibri" w:hAnsi="Calibri" w:cs="Calibri"/>
                 <w:color w:val="000000"/>
               </w:rPr>
-              <w:t xml:space="preserve">spara asignarlos </w:t>
+              <w:t>spara</w:t>
+            </w:r>
+            <w:proofErr w:type="spellEnd"/>
+            <w:r>
+              <w:rPr>
+                <w:rFonts w:ascii="Calibri" w:hAnsi="Calibri" w:cs="Calibri"/>
+                <w:color w:val="000000"/>
+              </w:rPr>
+              <w:t xml:space="preserve"> asignarlos </w:t>
             </w:r>
             <w:r>
               <w:rPr>
@@ -9413,6 +9524,7 @@
               </w:rPr>
               <w:t xml:space="preserve"> que no sean encargados de otra </w:t>
             </w:r>
+            <w:proofErr w:type="spellStart"/>
             <w:r>
               <w:rPr>
                 <w:rFonts w:ascii="Calibri" w:hAnsi="Calibri" w:cs="Calibri"/>
@@ -9425,7 +9537,15 @@
                 <w:rFonts w:ascii="Calibri" w:hAnsi="Calibri" w:cs="Calibri"/>
                 <w:color w:val="000000"/>
               </w:rPr>
-              <w:t>.Fin Caso de Uso.</w:t>
+              <w:t>.Fin</w:t>
+            </w:r>
+            <w:proofErr w:type="spellEnd"/>
+            <w:r>
+              <w:rPr>
+                <w:rFonts w:ascii="Calibri" w:hAnsi="Calibri" w:cs="Calibri"/>
+                <w:color w:val="000000"/>
+              </w:rPr>
+              <w:t xml:space="preserve"> Caso de Uso.</w:t>
             </w:r>
           </w:p>
           <w:p>
@@ -9504,6 +9624,7 @@
               </w:rPr>
               <w:t xml:space="preserve"> que no se encuentren asignados a otra </w:t>
             </w:r>
+            <w:proofErr w:type="spellStart"/>
             <w:r>
               <w:rPr>
                 <w:rFonts w:ascii="Calibri" w:hAnsi="Calibri" w:cs="Calibri"/>
@@ -9516,7 +9637,15 @@
                 <w:rFonts w:ascii="Calibri" w:hAnsi="Calibri" w:cs="Calibri"/>
                 <w:color w:val="000000"/>
               </w:rPr>
-              <w:t>.Fin Caso de Uso.</w:t>
+              <w:t>.Fin</w:t>
+            </w:r>
+            <w:proofErr w:type="spellEnd"/>
+            <w:r>
+              <w:rPr>
+                <w:rFonts w:ascii="Calibri" w:hAnsi="Calibri" w:cs="Calibri"/>
+                <w:color w:val="000000"/>
+              </w:rPr>
+              <w:t xml:space="preserve"> Caso de Uso.</w:t>
             </w:r>
           </w:p>
           <w:p>
@@ -9570,7 +9699,23 @@
                 <w:rFonts w:ascii="Calibri" w:hAnsi="Calibri" w:cs="Calibri"/>
                 <w:color w:val="000000"/>
               </w:rPr>
-              <w:t xml:space="preserve"> a la Sección.Fin Caso de Uso</w:t>
+              <w:t xml:space="preserve"> a la </w:t>
+            </w:r>
+            <w:proofErr w:type="spellStart"/>
+            <w:r>
+              <w:rPr>
+                <w:rFonts w:ascii="Calibri" w:hAnsi="Calibri" w:cs="Calibri"/>
+                <w:color w:val="000000"/>
+              </w:rPr>
+              <w:t>Sección.Fin</w:t>
+            </w:r>
+            <w:proofErr w:type="spellEnd"/>
+            <w:r>
+              <w:rPr>
+                <w:rFonts w:ascii="Calibri" w:hAnsi="Calibri" w:cs="Calibri"/>
+                <w:color w:val="000000"/>
+              </w:rPr>
+              <w:t xml:space="preserve"> Caso de Uso</w:t>
             </w:r>
           </w:p>
         </w:tc>
@@ -10028,6 +10173,7 @@
                 <w:rFonts w:ascii="Calibri" w:hAnsi="Calibri" w:cs="Calibri"/>
               </w:rPr>
             </w:pPr>
+            <w:proofErr w:type="spellStart"/>
             <w:r>
               <w:rPr>
                 <w:rFonts w:ascii="Calibri" w:hAnsi="Calibri" w:cs="Calibri"/>
@@ -10037,6 +10183,7 @@
               </w:rPr>
               <w:t>Poscondiciones</w:t>
             </w:r>
+            <w:proofErr w:type="spellEnd"/>
             <w:r>
               <w:rPr>
                 <w:rFonts w:ascii="Calibri" w:hAnsi="Calibri" w:cs="Calibri"/>
@@ -10418,6 +10565,7 @@
                 <w:rFonts w:ascii="Calibri" w:hAnsi="Calibri" w:cs="Calibri"/>
               </w:rPr>
             </w:pPr>
+            <w:proofErr w:type="gramStart"/>
             <w:r>
               <w:rPr>
                 <w:rFonts w:ascii="Calibri" w:hAnsi="Calibri" w:cs="Calibri"/>
@@ -10428,7 +10576,14 @@
               <w:rPr>
                 <w:rFonts w:ascii="Calibri" w:hAnsi="Calibri" w:cs="Calibri"/>
               </w:rPr>
-              <w:t xml:space="preserve">El Jefe del Sección </w:t>
+              <w:t>El</w:t>
+            </w:r>
+            <w:proofErr w:type="gramEnd"/>
+            <w:r>
+              <w:rPr>
+                <w:rFonts w:ascii="Calibri" w:hAnsi="Calibri" w:cs="Calibri"/>
+              </w:rPr>
+              <w:t xml:space="preserve"> Jefe del Sección </w:t>
             </w:r>
             <w:r>
               <w:rPr>
@@ -10623,7 +10778,21 @@
               <w:rPr>
                 <w:rFonts w:ascii="Calibri" w:hAnsi="Calibri" w:cs="Calibri"/>
               </w:rPr>
-              <w:t>solicita al Sistema que registrela fecha de finalización de la Reparación</w:t>
+              <w:t xml:space="preserve">solicita al Sistema que </w:t>
+            </w:r>
+            <w:proofErr w:type="spellStart"/>
+            <w:r>
+              <w:rPr>
+                <w:rFonts w:ascii="Calibri" w:hAnsi="Calibri" w:cs="Calibri"/>
+              </w:rPr>
+              <w:t>registrela</w:t>
+            </w:r>
+            <w:proofErr w:type="spellEnd"/>
+            <w:r>
+              <w:rPr>
+                <w:rFonts w:ascii="Calibri" w:hAnsi="Calibri" w:cs="Calibri"/>
+              </w:rPr>
+              <w:t xml:space="preserve"> fecha de finalización de la Reparación</w:t>
             </w:r>
             <w:r>
               <w:rPr>
@@ -11454,12 +11623,21 @@
               </w:rPr>
               <w:t xml:space="preserve">el Vehículo ha finalizado todas sus </w:t>
             </w:r>
-            <w:r>
-              <w:rPr>
-                <w:rFonts w:ascii="Calibri" w:hAnsi="Calibri" w:cs="Calibri"/>
-              </w:rPr>
-              <w:t xml:space="preserve">reparacionesy que no debe pasar a otra </w:t>
-            </w:r>
+            <w:proofErr w:type="spellStart"/>
+            <w:r>
+              <w:rPr>
+                <w:rFonts w:ascii="Calibri" w:hAnsi="Calibri" w:cs="Calibri"/>
+              </w:rPr>
+              <w:t>reparacionesy</w:t>
+            </w:r>
+            <w:proofErr w:type="spellEnd"/>
+            <w:r>
+              <w:rPr>
+                <w:rFonts w:ascii="Calibri" w:hAnsi="Calibri" w:cs="Calibri"/>
+              </w:rPr>
+              <w:t xml:space="preserve"> que no debe pasar a otra </w:t>
+            </w:r>
+            <w:proofErr w:type="spellStart"/>
             <w:r>
               <w:rPr>
                 <w:rFonts w:ascii="Calibri" w:hAnsi="Calibri" w:cs="Calibri"/>
@@ -11476,7 +11654,14 @@
               <w:rPr>
                 <w:rFonts w:ascii="Calibri" w:hAnsi="Calibri" w:cs="Calibri"/>
               </w:rPr>
-              <w:t xml:space="preserve">Ir a </w:t>
+              <w:t>Ir</w:t>
+            </w:r>
+            <w:proofErr w:type="spellEnd"/>
+            <w:r>
+              <w:rPr>
+                <w:rFonts w:ascii="Calibri" w:hAnsi="Calibri" w:cs="Calibri"/>
+              </w:rPr>
+              <w:t xml:space="preserve"> a </w:t>
             </w:r>
             <w:r>
               <w:rPr>
@@ -11751,6 +11936,7 @@
                 <w:rFonts w:ascii="Calibri" w:hAnsi="Calibri" w:cs="Calibri"/>
               </w:rPr>
             </w:pPr>
+            <w:proofErr w:type="spellStart"/>
             <w:r>
               <w:rPr>
                 <w:rFonts w:ascii="Calibri" w:hAnsi="Calibri" w:cs="Calibri"/>
@@ -11760,6 +11946,7 @@
               </w:rPr>
               <w:t>Poscondiciones</w:t>
             </w:r>
+            <w:proofErr w:type="spellEnd"/>
             <w:r>
               <w:rPr>
                 <w:rFonts w:ascii="Calibri" w:hAnsi="Calibri" w:cs="Calibri"/>
@@ -11814,6 +12001,7 @@
               </w:rPr>
               <w:t xml:space="preserve">correspondiente a su </w:t>
             </w:r>
+            <w:proofErr w:type="spellStart"/>
             <w:r>
               <w:rPr>
                 <w:rFonts w:ascii="Calibri" w:hAnsi="Calibri" w:cs="Calibri"/>
@@ -11824,7 +12012,14 @@
               <w:rPr>
                 <w:rFonts w:ascii="Calibri" w:hAnsi="Calibri" w:cs="Calibri"/>
               </w:rPr>
-              <w:t>de la Orden de Reparación</w:t>
+              <w:t>de</w:t>
+            </w:r>
+            <w:proofErr w:type="spellEnd"/>
+            <w:r>
+              <w:rPr>
+                <w:rFonts w:ascii="Calibri" w:hAnsi="Calibri" w:cs="Calibri"/>
+              </w:rPr>
+              <w:t xml:space="preserve"> la Orden de Reparación</w:t>
             </w:r>
             <w:r>
               <w:rPr>
@@ -13604,6 +13799,7 @@
                 <w:rFonts w:ascii="Calibri" w:hAnsi="Calibri" w:cs="Calibri"/>
               </w:rPr>
             </w:pPr>
+            <w:proofErr w:type="spellStart"/>
             <w:r>
               <w:rPr>
                 <w:rFonts w:ascii="Calibri" w:hAnsi="Calibri" w:cs="Calibri"/>
@@ -13613,6 +13809,7 @@
               </w:rPr>
               <w:t>Poscondiciones</w:t>
             </w:r>
+            <w:proofErr w:type="spellEnd"/>
             <w:r>
               <w:rPr>
                 <w:rFonts w:ascii="Calibri" w:hAnsi="Calibri" w:cs="Calibri"/>
@@ -14426,6 +14623,7 @@
                 <w:rFonts w:ascii="Calibri" w:hAnsi="Calibri" w:cs="Calibri"/>
               </w:rPr>
             </w:pPr>
+            <w:proofErr w:type="spellStart"/>
             <w:r>
               <w:rPr>
                 <w:rFonts w:ascii="Calibri" w:hAnsi="Calibri" w:cs="Calibri"/>
@@ -14435,6 +14633,7 @@
               </w:rPr>
               <w:t>Poscondiciones</w:t>
             </w:r>
+            <w:proofErr w:type="spellEnd"/>
             <w:r>
               <w:rPr>
                 <w:rFonts w:ascii="Calibri" w:hAnsi="Calibri" w:cs="Calibri"/>
@@ -14856,6 +15055,7 @@
                 <w:rFonts w:ascii="Calibri" w:hAnsi="Calibri" w:cs="Calibri"/>
               </w:rPr>
             </w:pPr>
+            <w:proofErr w:type="gramStart"/>
             <w:r>
               <w:rPr>
                 <w:rFonts w:ascii="Calibri" w:hAnsi="Calibri" w:cs="Calibri"/>
@@ -14866,7 +15066,14 @@
               <w:rPr>
                 <w:rFonts w:ascii="Calibri" w:hAnsi="Calibri" w:cs="Calibri"/>
               </w:rPr>
-              <w:t>)El Empleado Administrativo selecciona el ítem que desea modificar.</w:t>
+              <w:t>)El</w:t>
+            </w:r>
+            <w:proofErr w:type="gramEnd"/>
+            <w:r>
+              <w:rPr>
+                <w:rFonts w:ascii="Calibri" w:hAnsi="Calibri" w:cs="Calibri"/>
+              </w:rPr>
+              <w:t xml:space="preserve"> Empleado Administrativo selecciona el ítem que desea modificar.</w:t>
             </w:r>
           </w:p>
         </w:tc>
@@ -15339,6 +15546,7 @@
               </w:rPr>
               <w:t xml:space="preserve">decide no </w:t>
             </w:r>
+            <w:proofErr w:type="spellStart"/>
             <w:r>
               <w:rPr>
                 <w:rFonts w:ascii="Calibri" w:hAnsi="Calibri" w:cs="Calibri"/>
@@ -15351,6 +15559,7 @@
               </w:rPr>
               <w:t>run</w:t>
             </w:r>
+            <w:proofErr w:type="spellEnd"/>
             <w:r>
               <w:rPr>
                 <w:rFonts w:ascii="Calibri" w:hAnsi="Calibri" w:cs="Calibri"/>
@@ -15401,6 +15610,7 @@
               </w:rPr>
               <w:t xml:space="preserve">decide no </w:t>
             </w:r>
+            <w:proofErr w:type="spellStart"/>
             <w:r>
               <w:rPr>
                 <w:rFonts w:ascii="Calibri" w:hAnsi="Calibri" w:cs="Calibri"/>
@@ -15411,19 +15621,40 @@
               <w:rPr>
                 <w:rFonts w:ascii="Calibri" w:hAnsi="Calibri" w:cs="Calibri"/>
               </w:rPr>
-              <w:t xml:space="preserve">run </w:t>
-            </w:r>
-            <w:r>
-              <w:rPr>
-                <w:rFonts w:ascii="Calibri" w:hAnsi="Calibri" w:cs="Calibri"/>
-              </w:rPr>
-              <w:t>nuevo valor para el ítem seleccionado.</w:t>
-            </w:r>
-            <w:r>
-              <w:rPr>
-                <w:rFonts w:ascii="Calibri" w:hAnsi="Calibri" w:cs="Calibri"/>
-              </w:rPr>
-              <w:t>Ir a 8)</w:t>
+              <w:t>run</w:t>
+            </w:r>
+            <w:proofErr w:type="spellEnd"/>
+            <w:r>
+              <w:rPr>
+                <w:rFonts w:ascii="Calibri" w:hAnsi="Calibri" w:cs="Calibri"/>
+              </w:rPr>
+              <w:t xml:space="preserve"> </w:t>
+            </w:r>
+            <w:r>
+              <w:rPr>
+                <w:rFonts w:ascii="Calibri" w:hAnsi="Calibri" w:cs="Calibri"/>
+              </w:rPr>
+              <w:t xml:space="preserve">nuevo valor para el ítem </w:t>
+            </w:r>
+            <w:proofErr w:type="spellStart"/>
+            <w:r>
+              <w:rPr>
+                <w:rFonts w:ascii="Calibri" w:hAnsi="Calibri" w:cs="Calibri"/>
+              </w:rPr>
+              <w:t>seleccionado.</w:t>
+            </w:r>
+            <w:r>
+              <w:rPr>
+                <w:rFonts w:ascii="Calibri" w:hAnsi="Calibri" w:cs="Calibri"/>
+              </w:rPr>
+              <w:t>Ir</w:t>
+            </w:r>
+            <w:proofErr w:type="spellEnd"/>
+            <w:r>
+              <w:rPr>
+                <w:rFonts w:ascii="Calibri" w:hAnsi="Calibri" w:cs="Calibri"/>
+              </w:rPr>
+              <w:t xml:space="preserve"> a 8)</w:t>
             </w:r>
           </w:p>
         </w:tc>
@@ -15737,6 +15968,7 @@
                 <w:lang w:val="es-AR"/>
               </w:rPr>
             </w:pPr>
+            <w:proofErr w:type="spellStart"/>
             <w:r>
               <w:rPr>
                 <w:rFonts w:ascii="Calibri" w:hAnsi="Calibri" w:cs="Calibri"/>
@@ -15747,6 +15979,7 @@
               </w:rPr>
               <w:t>Poscondiciones</w:t>
             </w:r>
+            <w:proofErr w:type="spellEnd"/>
             <w:r>
               <w:rPr>
                 <w:rFonts w:ascii="Calibri" w:hAnsi="Calibri" w:cs="Calibri"/>
@@ -16596,6 +16829,7 @@
                 <w:color w:val="000000"/>
               </w:rPr>
             </w:pPr>
+            <w:proofErr w:type="spellStart"/>
             <w:r>
               <w:rPr>
                 <w:rFonts w:ascii="Calibri" w:hAnsi="Calibri" w:cs="Calibri"/>
@@ -16604,7 +16838,18 @@
                 <w:color w:val="000000"/>
                 <w:u w:val="single"/>
               </w:rPr>
-              <w:t>Poscondiciones:</w:t>
+              <w:t>Poscondiciones</w:t>
+            </w:r>
+            <w:proofErr w:type="spellEnd"/>
+            <w:r>
+              <w:rPr>
+                <w:rFonts w:ascii="Calibri" w:hAnsi="Calibri" w:cs="Calibri"/>
+                <w:b/>
+                <w:bCs/>
+                <w:color w:val="000000"/>
+                <w:u w:val="single"/>
+              </w:rPr>
+              <w:t>:</w:t>
             </w:r>
             <w:r>
               <w:rPr>
@@ -17057,7 +17302,21 @@
               <w:rPr>
                 <w:rFonts w:ascii="Calibri" w:hAnsi="Calibri" w:cs="Calibri"/>
               </w:rPr>
-              <w:t xml:space="preserve"> el dominio, marca, modelo, registro interno </w:t>
+              <w:t xml:space="preserve"> el dominio, marca, modelo, </w:t>
+            </w:r>
+            <w:proofErr w:type="gramStart"/>
+            <w:r>
+              <w:rPr>
+                <w:rFonts w:ascii="Calibri" w:hAnsi="Calibri" w:cs="Calibri"/>
+              </w:rPr>
+              <w:t>registro</w:t>
+            </w:r>
+            <w:proofErr w:type="gramEnd"/>
+            <w:r>
+              <w:rPr>
+                <w:rFonts w:ascii="Calibri" w:hAnsi="Calibri" w:cs="Calibri"/>
+              </w:rPr>
+              <w:t xml:space="preserve"> interno </w:t>
             </w:r>
             <w:r>
               <w:rPr>
@@ -17306,7 +17565,18 @@
                 <w:color w:val="000000"/>
                 <w:u w:val="single"/>
               </w:rPr>
-              <w:t>Precondiciones:</w:t>
+              <w:t>Precondiciones</w:t>
+            </w:r>
+            <w:proofErr w:type="gramStart"/>
+            <w:r>
+              <w:rPr>
+                <w:rFonts w:ascii="Calibri" w:hAnsi="Calibri" w:cs="Calibri"/>
+                <w:b/>
+                <w:bCs/>
+                <w:color w:val="000000"/>
+                <w:u w:val="single"/>
+              </w:rPr>
+              <w:t>:</w:t>
             </w:r>
             <w:r>
               <w:rPr>
@@ -17316,6 +17586,7 @@
               </w:rPr>
               <w:t xml:space="preserve">  -</w:t>
             </w:r>
+            <w:proofErr w:type="gramEnd"/>
             <w:r>
               <w:rPr>
                 <w:rFonts w:ascii="Calibri" w:hAnsi="Calibri" w:cs="Calibri"/>
@@ -17345,6 +17616,7 @@
                 <w:color w:val="000000"/>
               </w:rPr>
             </w:pPr>
+            <w:proofErr w:type="spellStart"/>
             <w:r>
               <w:rPr>
                 <w:rFonts w:ascii="Calibri" w:hAnsi="Calibri" w:cs="Calibri"/>
@@ -17353,7 +17625,18 @@
                 <w:color w:val="000000"/>
                 <w:u w:val="single"/>
               </w:rPr>
-              <w:t>Poscondiciones:</w:t>
+              <w:t>Poscondiciones</w:t>
+            </w:r>
+            <w:proofErr w:type="spellEnd"/>
+            <w:r>
+              <w:rPr>
+                <w:rFonts w:ascii="Calibri" w:hAnsi="Calibri" w:cs="Calibri"/>
+                <w:b/>
+                <w:bCs/>
+                <w:color w:val="000000"/>
+                <w:u w:val="single"/>
+              </w:rPr>
+              <w:t>:</w:t>
             </w:r>
             <w:r>
               <w:rPr>
@@ -18597,6 +18880,7 @@
                 <w:color w:val="000000"/>
               </w:rPr>
             </w:pPr>
+            <w:proofErr w:type="spellStart"/>
             <w:r>
               <w:rPr>
                 <w:rFonts w:ascii="Calibri" w:hAnsi="Calibri" w:cs="Calibri"/>
@@ -18605,7 +18889,18 @@
                 <w:color w:val="000000"/>
                 <w:u w:val="single"/>
               </w:rPr>
-              <w:t>Poscondiciones:</w:t>
+              <w:t>Poscondiciones</w:t>
+            </w:r>
+            <w:proofErr w:type="spellEnd"/>
+            <w:r>
+              <w:rPr>
+                <w:rFonts w:ascii="Calibri" w:hAnsi="Calibri" w:cs="Calibri"/>
+                <w:b/>
+                <w:bCs/>
+                <w:color w:val="000000"/>
+                <w:u w:val="single"/>
+              </w:rPr>
+              <w:t>:</w:t>
             </w:r>
             <w:r>
               <w:rPr>
@@ -19059,7 +19354,21 @@
               <w:rPr>
                 <w:rFonts w:ascii="Calibri" w:hAnsi="Calibri" w:cs="Calibri"/>
               </w:rPr>
-              <w:t xml:space="preserve"> el dominio, marca, modelo, registro interno </w:t>
+              <w:t xml:space="preserve"> el dominio, marca, modelo, </w:t>
+            </w:r>
+            <w:proofErr w:type="gramStart"/>
+            <w:r>
+              <w:rPr>
+                <w:rFonts w:ascii="Calibri" w:hAnsi="Calibri" w:cs="Calibri"/>
+              </w:rPr>
+              <w:t>registro</w:t>
+            </w:r>
+            <w:proofErr w:type="gramEnd"/>
+            <w:r>
+              <w:rPr>
+                <w:rFonts w:ascii="Calibri" w:hAnsi="Calibri" w:cs="Calibri"/>
+              </w:rPr>
+              <w:t xml:space="preserve"> interno </w:t>
             </w:r>
             <w:r>
               <w:rPr>
@@ -19339,6 +19648,7 @@
                 <w:color w:val="000000"/>
               </w:rPr>
             </w:pPr>
+            <w:proofErr w:type="spellStart"/>
             <w:r>
               <w:rPr>
                 <w:rFonts w:ascii="Calibri" w:hAnsi="Calibri" w:cs="Calibri"/>
@@ -19349,6 +19659,7 @@
               </w:rPr>
               <w:t>Poscondiciones</w:t>
             </w:r>
+            <w:proofErr w:type="spellEnd"/>
             <w:r>
               <w:rPr>
                 <w:rFonts w:ascii="Calibri" w:hAnsi="Calibri" w:cs="Calibri"/>
@@ -20132,7 +20443,23 @@
                 <w:rFonts w:ascii="Calibri" w:hAnsi="Calibri" w:cs="Calibri"/>
                 <w:color w:val="000000"/>
               </w:rPr>
-              <w:t>Línea 4: El Sistema informa que no encuentra el dominio del vehículo. Include Alta de vehículo. Ir a línea 5).</w:t>
+              <w:t xml:space="preserve">Línea 4: El Sistema informa que no encuentra el dominio del vehículo. </w:t>
+            </w:r>
+            <w:proofErr w:type="spellStart"/>
+            <w:r>
+              <w:rPr>
+                <w:rFonts w:ascii="Calibri" w:hAnsi="Calibri" w:cs="Calibri"/>
+                <w:color w:val="000000"/>
+              </w:rPr>
+              <w:t>Include</w:t>
+            </w:r>
+            <w:proofErr w:type="spellEnd"/>
+            <w:r>
+              <w:rPr>
+                <w:rFonts w:ascii="Calibri" w:hAnsi="Calibri" w:cs="Calibri"/>
+                <w:color w:val="000000"/>
+              </w:rPr>
+              <w:t xml:space="preserve"> Alta de vehículo. Ir a línea 5).</w:t>
             </w:r>
           </w:p>
         </w:tc>
@@ -20449,6 +20776,7 @@
                 <w:color w:val="000000"/>
               </w:rPr>
             </w:pPr>
+            <w:proofErr w:type="spellStart"/>
             <w:r>
               <w:rPr>
                 <w:rFonts w:ascii="Calibri" w:hAnsi="Calibri" w:cs="Calibri"/>
@@ -20457,14 +20785,34 @@
                 <w:color w:val="000000"/>
                 <w:u w:val="single"/>
               </w:rPr>
-              <w:t>Poscondiciones:</w:t>
-            </w:r>
-            <w:r>
-              <w:rPr>
-                <w:rFonts w:ascii="Calibri" w:hAnsi="Calibri" w:cs="Calibri"/>
-                <w:color w:val="000000"/>
-              </w:rPr>
-              <w:t xml:space="preserve">Orden de Reparación revisada con reparaciones </w:t>
+              <w:t>Poscondiciones</w:t>
+            </w:r>
+            <w:proofErr w:type="gramStart"/>
+            <w:r>
+              <w:rPr>
+                <w:rFonts w:ascii="Calibri" w:hAnsi="Calibri" w:cs="Calibri"/>
+                <w:b/>
+                <w:bCs/>
+                <w:color w:val="000000"/>
+                <w:u w:val="single"/>
+              </w:rPr>
+              <w:t>:</w:t>
+            </w:r>
+            <w:r>
+              <w:rPr>
+                <w:rFonts w:ascii="Calibri" w:hAnsi="Calibri" w:cs="Calibri"/>
+                <w:color w:val="000000"/>
+              </w:rPr>
+              <w:t>Orden</w:t>
+            </w:r>
+            <w:proofErr w:type="spellEnd"/>
+            <w:proofErr w:type="gramEnd"/>
+            <w:r>
+              <w:rPr>
+                <w:rFonts w:ascii="Calibri" w:hAnsi="Calibri" w:cs="Calibri"/>
+                <w:color w:val="000000"/>
+              </w:rPr>
+              <w:t xml:space="preserve"> de Reparación revisada con reparaciones </w:t>
             </w:r>
             <w:r>
               <w:rPr>
@@ -21943,16 +22291,37 @@
                 <w:u w:val="single"/>
                 <w:lang w:val="es-AR"/>
               </w:rPr>
-              <w:t>Identificador:</w:t>
-            </w:r>
-            <w:r>
-              <w:rPr>
-                <w:rFonts w:ascii="Calibri" w:hAnsi="Calibri" w:cs="Calibri"/>
-                <w:b/>
-                <w:bCs/>
-                <w:lang w:val="es-AR"/>
-              </w:rPr>
-              <w:t>VYR05.</w:t>
+              <w:t>Identificador</w:t>
+            </w:r>
+            <w:proofErr w:type="gramStart"/>
+            <w:r>
+              <w:rPr>
+                <w:rFonts w:ascii="Calibri" w:hAnsi="Calibri" w:cs="Calibri"/>
+                <w:b/>
+                <w:bCs/>
+                <w:u w:val="single"/>
+                <w:lang w:val="es-AR"/>
+              </w:rPr>
+              <w:t>:</w:t>
+            </w:r>
+            <w:r>
+              <w:rPr>
+                <w:rFonts w:ascii="Calibri" w:hAnsi="Calibri" w:cs="Calibri"/>
+                <w:b/>
+                <w:bCs/>
+                <w:lang w:val="es-AR"/>
+              </w:rPr>
+              <w:t>VYR05</w:t>
+            </w:r>
+            <w:proofErr w:type="gramEnd"/>
+            <w:r>
+              <w:rPr>
+                <w:rFonts w:ascii="Calibri" w:hAnsi="Calibri" w:cs="Calibri"/>
+                <w:b/>
+                <w:bCs/>
+                <w:lang w:val="es-AR"/>
+              </w:rPr>
+              <w:t>.</w:t>
             </w:r>
           </w:p>
         </w:tc>
@@ -22062,6 +22431,7 @@
                 <w:lang w:val="es-AR"/>
               </w:rPr>
             </w:pPr>
+            <w:proofErr w:type="spellStart"/>
             <w:r>
               <w:rPr>
                 <w:rFonts w:ascii="Calibri" w:hAnsi="Calibri" w:cs="Calibri"/>
@@ -22070,7 +22440,18 @@
                 <w:u w:val="single"/>
                 <w:lang w:val="es-AR"/>
               </w:rPr>
-              <w:t>Poscondiciones:</w:t>
+              <w:t>Poscondiciones</w:t>
+            </w:r>
+            <w:proofErr w:type="spellEnd"/>
+            <w:r>
+              <w:rPr>
+                <w:rFonts w:ascii="Calibri" w:hAnsi="Calibri" w:cs="Calibri"/>
+                <w:b/>
+                <w:bCs/>
+                <w:u w:val="single"/>
+                <w:lang w:val="es-AR"/>
+              </w:rPr>
+              <w:t>:</w:t>
             </w:r>
             <w:r>
               <w:rPr>
@@ -22313,6 +22694,7 @@
               </w:rPr>
               <w:t xml:space="preserve">alida del </w:t>
             </w:r>
+            <w:proofErr w:type="spellStart"/>
             <w:r>
               <w:rPr>
                 <w:rFonts w:ascii="Calibri" w:hAnsi="Calibri" w:cs="Calibri"/>
@@ -22325,6 +22707,7 @@
               </w:rPr>
               <w:t>ehiculo</w:t>
             </w:r>
+            <w:proofErr w:type="spellEnd"/>
             <w:r>
               <w:rPr>
                 <w:rFonts w:ascii="Calibri" w:hAnsi="Calibri" w:cs="Calibri"/>
@@ -22692,16 +23075,37 @@
                 <w:u w:val="single"/>
                 <w:lang w:val="es-AR"/>
               </w:rPr>
-              <w:t>Identificador:</w:t>
-            </w:r>
-            <w:r>
-              <w:rPr>
-                <w:rFonts w:ascii="Calibri" w:hAnsi="Calibri" w:cs="Calibri"/>
-                <w:b/>
-                <w:bCs/>
-                <w:lang w:val="es-AR"/>
-              </w:rPr>
-              <w:t>VYR06.</w:t>
+              <w:t>Identificador</w:t>
+            </w:r>
+            <w:proofErr w:type="gramStart"/>
+            <w:r>
+              <w:rPr>
+                <w:rFonts w:ascii="Calibri" w:hAnsi="Calibri" w:cs="Calibri"/>
+                <w:b/>
+                <w:bCs/>
+                <w:u w:val="single"/>
+                <w:lang w:val="es-AR"/>
+              </w:rPr>
+              <w:t>:</w:t>
+            </w:r>
+            <w:r>
+              <w:rPr>
+                <w:rFonts w:ascii="Calibri" w:hAnsi="Calibri" w:cs="Calibri"/>
+                <w:b/>
+                <w:bCs/>
+                <w:lang w:val="es-AR"/>
+              </w:rPr>
+              <w:t>VYR06</w:t>
+            </w:r>
+            <w:proofErr w:type="gramEnd"/>
+            <w:r>
+              <w:rPr>
+                <w:rFonts w:ascii="Calibri" w:hAnsi="Calibri" w:cs="Calibri"/>
+                <w:b/>
+                <w:bCs/>
+                <w:lang w:val="es-AR"/>
+              </w:rPr>
+              <w:t>.</w:t>
             </w:r>
           </w:p>
         </w:tc>
@@ -22832,6 +23236,7 @@
                 <w:rFonts w:ascii="Calibri" w:hAnsi="Calibri"/>
               </w:rPr>
             </w:pPr>
+            <w:proofErr w:type="spellStart"/>
             <w:r>
               <w:rPr>
                 <w:rFonts w:ascii="Calibri" w:hAnsi="Calibri"/>
@@ -22841,6 +23246,7 @@
               </w:rPr>
               <w:t>Poscondiciones</w:t>
             </w:r>
+            <w:proofErr w:type="spellEnd"/>
             <w:r>
               <w:rPr>
                 <w:rFonts w:ascii="Calibri" w:hAnsi="Calibri"/>
@@ -23846,7 +24252,18 @@
                 <w:color w:val="000000"/>
                 <w:u w:val="single"/>
               </w:rPr>
-              <w:t>Identificador:</w:t>
+              <w:t>Identificador</w:t>
+            </w:r>
+            <w:proofErr w:type="gramStart"/>
+            <w:r>
+              <w:rPr>
+                <w:rFonts w:ascii="Calibri" w:hAnsi="Calibri" w:cs="Calibri"/>
+                <w:b/>
+                <w:bCs/>
+                <w:color w:val="000000"/>
+                <w:u w:val="single"/>
+              </w:rPr>
+              <w:t>:</w:t>
             </w:r>
             <w:r>
               <w:rPr>
@@ -23855,7 +24272,17 @@
                 <w:bCs/>
                 <w:lang w:val="es-ES_tradnl"/>
               </w:rPr>
-              <w:t>PER01.</w:t>
+              <w:t>PER01</w:t>
+            </w:r>
+            <w:proofErr w:type="gramEnd"/>
+            <w:r>
+              <w:rPr>
+                <w:rFonts w:ascii="Calibri" w:hAnsi="Calibri" w:cs="Calibri"/>
+                <w:b/>
+                <w:bCs/>
+                <w:lang w:val="es-ES_tradnl"/>
+              </w:rPr>
+              <w:t>.</w:t>
             </w:r>
           </w:p>
         </w:tc>
@@ -23988,6 +24415,7 @@
                 <w:color w:val="000000"/>
               </w:rPr>
             </w:pPr>
+            <w:proofErr w:type="spellStart"/>
             <w:r>
               <w:rPr>
                 <w:rFonts w:ascii="Calibri" w:hAnsi="Calibri" w:cs="Calibri"/>
@@ -23996,7 +24424,18 @@
                 <w:color w:val="000000"/>
                 <w:u w:val="single"/>
               </w:rPr>
-              <w:t>Poscondiciones:</w:t>
+              <w:t>Poscondiciones</w:t>
+            </w:r>
+            <w:proofErr w:type="spellEnd"/>
+            <w:r>
+              <w:rPr>
+                <w:rFonts w:ascii="Calibri" w:hAnsi="Calibri" w:cs="Calibri"/>
+                <w:b/>
+                <w:bCs/>
+                <w:color w:val="000000"/>
+                <w:u w:val="single"/>
+              </w:rPr>
+              <w:t>:</w:t>
             </w:r>
             <w:r>
               <w:rPr>
@@ -24554,7 +24993,18 @@
                 <w:color w:val="000000"/>
                 <w:u w:val="single"/>
               </w:rPr>
-              <w:t>Identificador:</w:t>
+              <w:t>Identificador</w:t>
+            </w:r>
+            <w:proofErr w:type="gramStart"/>
+            <w:r>
+              <w:rPr>
+                <w:rFonts w:ascii="Calibri" w:hAnsi="Calibri" w:cs="Calibri"/>
+                <w:b/>
+                <w:bCs/>
+                <w:color w:val="000000"/>
+                <w:u w:val="single"/>
+              </w:rPr>
+              <w:t>:</w:t>
             </w:r>
             <w:r>
               <w:rPr>
@@ -24563,7 +25013,17 @@
                 <w:bCs/>
                 <w:lang w:val="es-ES_tradnl"/>
               </w:rPr>
-              <w:t>PER02.</w:t>
+              <w:t>PER02</w:t>
+            </w:r>
+            <w:proofErr w:type="gramEnd"/>
+            <w:r>
+              <w:rPr>
+                <w:rFonts w:ascii="Calibri" w:hAnsi="Calibri" w:cs="Calibri"/>
+                <w:b/>
+                <w:bCs/>
+                <w:lang w:val="es-ES_tradnl"/>
+              </w:rPr>
+              <w:t>.</w:t>
             </w:r>
           </w:p>
         </w:tc>
@@ -24718,6 +25178,7 @@
                 <w:lang w:val="es-AR"/>
               </w:rPr>
             </w:pPr>
+            <w:proofErr w:type="spellStart"/>
             <w:r>
               <w:rPr>
                 <w:rFonts w:ascii="Calibri" w:hAnsi="Calibri" w:cs="Calibri"/>
@@ -24729,6 +25190,7 @@
               </w:rPr>
               <w:t>Poscondiciones</w:t>
             </w:r>
+            <w:proofErr w:type="spellEnd"/>
             <w:r>
               <w:rPr>
                 <w:rFonts w:ascii="Calibri" w:hAnsi="Calibri" w:cs="Calibri"/>
@@ -25021,8 +25483,6 @@
               </w:rPr>
               <w:t>se listan aquellos que coinciden sigue en 3)</w:t>
             </w:r>
-            <w:bookmarkStart w:id="1" w:name="_GoBack"/>
-            <w:bookmarkEnd w:id="1"/>
           </w:p>
         </w:tc>
         <w:tc>
@@ -25410,6 +25870,22 @@
               <w:t>Línea 3a: El Sistema informa que no existen empleados que cumplan con el criterio de búsqueda. Fin Caso de Uso.</w:t>
             </w:r>
           </w:p>
+          <w:p>
+            <w:pPr>
+              <w:rPr>
+                <w:rFonts w:ascii="Calibri" w:hAnsi="Calibri" w:cs="Calibri"/>
+                <w:lang w:val="es-AR"/>
+              </w:rPr>
+            </w:pPr>
+            <w:r>
+              <w:rPr>
+                <w:rFonts w:ascii="Calibri" w:hAnsi="Calibri" w:cs="Calibri"/>
+                <w:highlight w:val="yellow"/>
+                <w:lang w:val="es-AR"/>
+              </w:rPr>
+              <w:t>*Este caso no se tiene en cuenta ya q se le ofrece al usuario un listado inicial, en el cual puede filtrar y simplemente si no cumple con el criterio el listado estará vacío.</w:t>
+            </w:r>
+          </w:p>
         </w:tc>
       </w:tr>
       <w:tr>
@@ -25551,6 +26027,22 @@
           <w:rFonts w:ascii="Calibri" w:hAnsi="Calibri"/>
         </w:rPr>
       </w:pPr>
+      <w:bookmarkStart w:id="1" w:name="_GoBack"/>
+      <w:bookmarkEnd w:id="1"/>
+      <w:r>
+        <w:rPr>
+          <w:rFonts w:ascii="Calibri" w:hAnsi="Calibri"/>
+          <w:highlight w:val="yellow"/>
+        </w:rPr>
+        <w:t xml:space="preserve">*Todos los casos 5 no se tienen en cuenta ya que el listado inicial mostrará aquellos empleados sin asignar a secciones, por lo que primero </w:t>
+      </w:r>
+      <w:r>
+        <w:rPr>
+          <w:rFonts w:ascii="Calibri" w:hAnsi="Calibri"/>
+          <w:highlight w:val="yellow"/>
+        </w:rPr>
+        <w:t>debe remover al empleado de la Sección (ver dicho C.U).</w:t>
+      </w:r>
     </w:p>
     <w:p>
       <w:pPr>
@@ -25645,7 +26137,18 @@
                 <w:color w:val="000000"/>
                 <w:u w:val="single"/>
               </w:rPr>
-              <w:t>Identificador:</w:t>
+              <w:t>Identificador</w:t>
+            </w:r>
+            <w:proofErr w:type="gramStart"/>
+            <w:r>
+              <w:rPr>
+                <w:rFonts w:ascii="Calibri" w:hAnsi="Calibri" w:cs="Calibri"/>
+                <w:b/>
+                <w:bCs/>
+                <w:color w:val="000000"/>
+                <w:u w:val="single"/>
+              </w:rPr>
+              <w:t>:</w:t>
             </w:r>
             <w:r>
               <w:rPr>
@@ -25654,7 +26157,17 @@
                 <w:bCs/>
                 <w:lang w:val="es-ES_tradnl"/>
               </w:rPr>
-              <w:t>PER03.</w:t>
+              <w:t>PER03</w:t>
+            </w:r>
+            <w:proofErr w:type="gramEnd"/>
+            <w:r>
+              <w:rPr>
+                <w:rFonts w:ascii="Calibri" w:hAnsi="Calibri" w:cs="Calibri"/>
+                <w:b/>
+                <w:bCs/>
+                <w:lang w:val="es-ES_tradnl"/>
+              </w:rPr>
+              <w:t>.</w:t>
             </w:r>
           </w:p>
         </w:tc>
@@ -25787,6 +26300,7 @@
                 <w:color w:val="000000"/>
               </w:rPr>
             </w:pPr>
+            <w:proofErr w:type="spellStart"/>
             <w:r>
               <w:rPr>
                 <w:rFonts w:ascii="Calibri" w:hAnsi="Calibri" w:cs="Calibri"/>
@@ -25795,7 +26309,18 @@
                 <w:color w:val="000000"/>
                 <w:u w:val="single"/>
               </w:rPr>
-              <w:t>Poscondiciones:</w:t>
+              <w:t>Poscondiciones</w:t>
+            </w:r>
+            <w:proofErr w:type="spellEnd"/>
+            <w:r>
+              <w:rPr>
+                <w:rFonts w:ascii="Calibri" w:hAnsi="Calibri" w:cs="Calibri"/>
+                <w:b/>
+                <w:bCs/>
+                <w:color w:val="000000"/>
+                <w:u w:val="single"/>
+              </w:rPr>
+              <w:t>:</w:t>
             </w:r>
             <w:r>
               <w:rPr>
@@ -26680,6 +27205,7 @@
               </w:rPr>
               <w:t>Identificador</w:t>
             </w:r>
+            <w:proofErr w:type="gramStart"/>
             <w:r>
               <w:rPr>
                 <w:rFonts w:ascii="Calibri" w:hAnsi="Calibri" w:cs="Calibri"/>
@@ -26697,6 +27223,7 @@
               </w:rPr>
               <w:t>PER04</w:t>
             </w:r>
+            <w:proofErr w:type="gramEnd"/>
             <w:r>
               <w:rPr>
                 <w:rFonts w:ascii="Calibri" w:hAnsi="Calibri" w:cs="Calibri"/>
@@ -26853,6 +27380,7 @@
                 <w:lang w:val="es-AR"/>
               </w:rPr>
             </w:pPr>
+            <w:proofErr w:type="spellStart"/>
             <w:r>
               <w:rPr>
                 <w:rFonts w:ascii="Calibri" w:hAnsi="Calibri" w:cs="Calibri"/>
@@ -26862,7 +27390,19 @@
                 <w:u w:val="single"/>
                 <w:lang w:val="es-AR"/>
               </w:rPr>
-              <w:t>Poscondiciones:</w:t>
+              <w:t>Poscondiciones</w:t>
+            </w:r>
+            <w:proofErr w:type="spellEnd"/>
+            <w:r>
+              <w:rPr>
+                <w:rFonts w:ascii="Calibri" w:hAnsi="Calibri" w:cs="Calibri"/>
+                <w:b/>
+                <w:bCs/>
+                <w:color w:val="000000"/>
+                <w:u w:val="single"/>
+                <w:lang w:val="es-AR"/>
+              </w:rPr>
+              <w:t>:</w:t>
             </w:r>
             <w:r>
               <w:rPr>
@@ -27923,16 +28463,37 @@
                 <w:u w:val="single"/>
                 <w:lang w:val="es-AR"/>
               </w:rPr>
-              <w:t>Identificador:</w:t>
-            </w:r>
-            <w:r>
-              <w:rPr>
-                <w:rFonts w:ascii="Calibri" w:hAnsi="Calibri" w:cs="Calibri"/>
-                <w:b/>
-                <w:bCs/>
-                <w:lang w:val="es-AR"/>
-              </w:rPr>
-              <w:t>PER05.</w:t>
+              <w:t>Identificador</w:t>
+            </w:r>
+            <w:proofErr w:type="gramStart"/>
+            <w:r>
+              <w:rPr>
+                <w:rFonts w:ascii="Calibri" w:hAnsi="Calibri" w:cs="Calibri"/>
+                <w:b/>
+                <w:bCs/>
+                <w:u w:val="single"/>
+                <w:lang w:val="es-AR"/>
+              </w:rPr>
+              <w:t>:</w:t>
+            </w:r>
+            <w:r>
+              <w:rPr>
+                <w:rFonts w:ascii="Calibri" w:hAnsi="Calibri" w:cs="Calibri"/>
+                <w:b/>
+                <w:bCs/>
+                <w:lang w:val="es-AR"/>
+              </w:rPr>
+              <w:t>PER05</w:t>
+            </w:r>
+            <w:proofErr w:type="gramEnd"/>
+            <w:r>
+              <w:rPr>
+                <w:rFonts w:ascii="Calibri" w:hAnsi="Calibri" w:cs="Calibri"/>
+                <w:b/>
+                <w:bCs/>
+                <w:lang w:val="es-AR"/>
+              </w:rPr>
+              <w:t>.</w:t>
             </w:r>
           </w:p>
         </w:tc>
@@ -28081,6 +28642,7 @@
                 <w:lang w:val="es-AR"/>
               </w:rPr>
             </w:pPr>
+            <w:proofErr w:type="spellStart"/>
             <w:r>
               <w:rPr>
                 <w:rFonts w:ascii="Calibri" w:hAnsi="Calibri" w:cs="Calibri"/>
@@ -28089,7 +28651,18 @@
                 <w:u w:val="single"/>
                 <w:lang w:val="es-AR"/>
               </w:rPr>
-              <w:t>Poscondiciones:</w:t>
+              <w:t>Poscondiciones</w:t>
+            </w:r>
+            <w:proofErr w:type="spellEnd"/>
+            <w:r>
+              <w:rPr>
+                <w:rFonts w:ascii="Calibri" w:hAnsi="Calibri" w:cs="Calibri"/>
+                <w:b/>
+                <w:bCs/>
+                <w:u w:val="single"/>
+                <w:lang w:val="es-AR"/>
+              </w:rPr>
+              <w:t>:</w:t>
             </w:r>
             <w:r>
               <w:rPr>
@@ -28627,6 +29200,7 @@
                 <w:lang w:val="es-AR"/>
               </w:rPr>
             </w:pPr>
+            <w:proofErr w:type="gramStart"/>
             <w:r>
               <w:rPr>
                 <w:rFonts w:ascii="Calibri" w:hAnsi="Calibri" w:cs="Calibri"/>
@@ -28642,7 +29216,17 @@
                 <w:bCs/>
                 <w:lang w:val="es-AR"/>
               </w:rPr>
-              <w:t>Fin Caso de Uso</w:t>
+              <w:t>Fin</w:t>
+            </w:r>
+            <w:proofErr w:type="gramEnd"/>
+            <w:r>
+              <w:rPr>
+                <w:rFonts w:ascii="Calibri" w:hAnsi="Calibri" w:cs="Calibri"/>
+                <w:b/>
+                <w:bCs/>
+                <w:lang w:val="es-AR"/>
+              </w:rPr>
+              <w:t xml:space="preserve"> Caso de Uso</w:t>
             </w:r>
             <w:r>
               <w:rPr>
@@ -29092,7 +29676,17 @@
                 <w:bCs/>
                 <w:u w:val="single"/>
               </w:rPr>
-              <w:t>Identificador:</w:t>
+              <w:t>Identificador</w:t>
+            </w:r>
+            <w:proofErr w:type="gramStart"/>
+            <w:r>
+              <w:rPr>
+                <w:rFonts w:ascii="Calibri" w:hAnsi="Calibri" w:cs="Calibri"/>
+                <w:b/>
+                <w:bCs/>
+                <w:u w:val="single"/>
+              </w:rPr>
+              <w:t>:</w:t>
             </w:r>
             <w:r>
               <w:rPr>
@@ -29101,7 +29695,17 @@
                 <w:bCs/>
                 <w:lang w:val="es-ES_tradnl"/>
               </w:rPr>
-              <w:t>PER06.</w:t>
+              <w:t>PER06</w:t>
+            </w:r>
+            <w:proofErr w:type="gramEnd"/>
+            <w:r>
+              <w:rPr>
+                <w:rFonts w:ascii="Calibri" w:hAnsi="Calibri" w:cs="Calibri"/>
+                <w:b/>
+                <w:bCs/>
+                <w:lang w:val="es-ES_tradnl"/>
+              </w:rPr>
+              <w:t>.</w:t>
             </w:r>
           </w:p>
         </w:tc>
@@ -29254,6 +29858,7 @@
                 <w:lang w:val="es-AR"/>
               </w:rPr>
             </w:pPr>
+            <w:proofErr w:type="spellStart"/>
             <w:r>
               <w:rPr>
                 <w:rFonts w:ascii="Calibri" w:hAnsi="Calibri" w:cs="Calibri"/>
@@ -29264,6 +29869,7 @@
               </w:rPr>
               <w:t>Poscondiciones</w:t>
             </w:r>
+            <w:proofErr w:type="spellEnd"/>
             <w:r>
               <w:rPr>
                 <w:rFonts w:ascii="Calibri" w:hAnsi="Calibri" w:cs="Calibri"/>
@@ -29320,6 +29926,7 @@
               </w:rPr>
               <w:t xml:space="preserve"> Jefe de </w:t>
             </w:r>
+            <w:proofErr w:type="spellStart"/>
             <w:r>
               <w:rPr>
                 <w:rFonts w:ascii="Calibri" w:hAnsi="Calibri" w:cs="Calibri"/>
@@ -29332,7 +29939,15 @@
                 <w:rFonts w:ascii="Calibri" w:hAnsi="Calibri" w:cs="Calibri"/>
                 <w:lang w:val="es-AR"/>
               </w:rPr>
-              <w:t>desvincula un Empleado de una Sección. El Sistema registra el cambio.</w:t>
+              <w:t>desvincula</w:t>
+            </w:r>
+            <w:proofErr w:type="spellEnd"/>
+            <w:r>
+              <w:rPr>
+                <w:rFonts w:ascii="Calibri" w:hAnsi="Calibri" w:cs="Calibri"/>
+                <w:lang w:val="es-AR"/>
+              </w:rPr>
+              <w:t xml:space="preserve"> un Empleado de una Sección. El Sistema registra el cambio.</w:t>
             </w:r>
           </w:p>
         </w:tc>
@@ -32577,7 +33192,7 @@
 </file>
 
 <file path=customXml/itemProps1.xml><?xml version="1.0" encoding="utf-8"?>
-<ds:datastoreItem xmlns:ds="http://schemas.openxmlformats.org/officeDocument/2006/customXml" ds:itemID="{8EB6672D-1B47-4BC9-A8BF-5AD0DCF1CA84}">
+<ds:datastoreItem xmlns:ds="http://schemas.openxmlformats.org/officeDocument/2006/customXml" ds:itemID="{EBCC4046-21E2-459C-8D8F-2076ADFA9F35}">
   <ds:schemaRefs>
     <ds:schemaRef ds:uri="http://schemas.openxmlformats.org/officeDocument/2006/bibliography"/>
   </ds:schemaRefs>

</xml_diff>

<commit_message>
Registrar reparaciones andando, sin dialogo que muestra pedido de actuacion
</commit_message>
<xml_diff>
--- a/docs/DIVISION DE TRANSPORTE - DESARROLLO DE SOFTWARE -1-1.docx
+++ b/docs/DIVISION DE TRANSPORTE - DESARROLLO DE SOFTWARE -1-1.docx
@@ -1,6 +1,6 @@
 
 <file path=word/document.xml><?xml version="1.0" encoding="utf-8"?>
-<w:document xmlns:wpc="http://schemas.microsoft.com/office/word/2010/wordprocessingCanvas" xmlns:mc="http://schemas.openxmlformats.org/markup-compatibility/2006" xmlns:o="urn:schemas-microsoft-com:office:office" xmlns:r="http://schemas.openxmlformats.org/officeDocument/2006/relationships" xmlns:m="http://schemas.openxmlformats.org/officeDocument/2006/math" xmlns:v="urn:schemas-microsoft-com:vml" xmlns:wp14="http://schemas.microsoft.com/office/word/2010/wordprocessingDrawing" xmlns:wp="http://schemas.openxmlformats.org/drawingml/2006/wordprocessingDrawing" xmlns:w10="urn:schemas-microsoft-com:office:word" xmlns:w="http://schemas.openxmlformats.org/wordprocessingml/2006/main" xmlns:w14="http://schemas.microsoft.com/office/word/2010/wordml" xmlns:wpg="http://schemas.microsoft.com/office/word/2010/wordprocessingGroup" xmlns:wpi="http://schemas.microsoft.com/office/word/2010/wordprocessingInk" xmlns:wne="http://schemas.microsoft.com/office/word/2006/wordml" xmlns:wps="http://schemas.microsoft.com/office/word/2010/wordprocessingShape" mc:Ignorable="w14 wp14">
+<w:document xmlns:ve="http://schemas.openxmlformats.org/markup-compatibility/2006" xmlns:o="urn:schemas-microsoft-com:office:office" xmlns:r="http://schemas.openxmlformats.org/officeDocument/2006/relationships" xmlns:m="http://schemas.openxmlformats.org/officeDocument/2006/math" xmlns:v="urn:schemas-microsoft-com:vml" xmlns:wp="http://schemas.openxmlformats.org/drawingml/2006/wordprocessingDrawing" xmlns:w10="urn:schemas-microsoft-com:office:word" xmlns:w="http://schemas.openxmlformats.org/wordprocessingml/2006/main" xmlns:wne="http://schemas.microsoft.com/office/word/2006/wordml">
   <w:body>
     <w:p>
       <w:pPr>
@@ -41,7 +41,7 @@
             <o:lock v:ext="edit" aspectratio="t"/>
           </v:shapetype>
           <v:shape id="Imagen 1" o:spid="_x0000_i1025" type="#_x0000_t75" style="width:111.65pt;height:134.1pt;visibility:visible" filled="t">
-            <v:imagedata r:id="rId7" o:title=""/>
+            <v:imagedata r:id="rId6" o:title=""/>
           </v:shape>
         </w:pict>
       </w:r>
@@ -417,6 +417,7 @@
           <w:szCs w:val="28"/>
         </w:rPr>
       </w:pPr>
+      <w:proofErr w:type="spellStart"/>
       <w:r>
         <w:rPr>
           <w:rFonts w:ascii="Arial" w:hAnsi="Arial" w:cs="Arial"/>
@@ -424,7 +425,17 @@
           <w:sz w:val="28"/>
           <w:szCs w:val="28"/>
         </w:rPr>
-        <w:t>Monjelat David</w:t>
+        <w:t>Monjelat</w:t>
+      </w:r>
+      <w:proofErr w:type="spellEnd"/>
+      <w:r>
+        <w:rPr>
+          <w:rFonts w:ascii="Arial" w:hAnsi="Arial" w:cs="Arial"/>
+          <w:color w:val="000000"/>
+          <w:sz w:val="28"/>
+          <w:szCs w:val="28"/>
+        </w:rPr>
+        <w:t xml:space="preserve"> David</w:t>
       </w:r>
     </w:p>
     <w:p>
@@ -678,7 +689,21 @@
         <w:rPr>
           <w:rFonts w:ascii="Calibri" w:hAnsi="Calibri" w:cs="Calibri"/>
         </w:rPr>
-        <w:t>Sección Gomería, es un taller cuyo objetivo es el mantenimiento, reparación y balanceo electrónico de las cubiertas de los distintos vehículos policiales.</w:t>
+        <w:t xml:space="preserve">Sección </w:t>
+      </w:r>
+      <w:proofErr w:type="spellStart"/>
+      <w:r>
+        <w:rPr>
+          <w:rFonts w:ascii="Calibri" w:hAnsi="Calibri" w:cs="Calibri"/>
+        </w:rPr>
+        <w:t>Gomería</w:t>
+      </w:r>
+      <w:proofErr w:type="spellEnd"/>
+      <w:r>
+        <w:rPr>
+          <w:rFonts w:ascii="Calibri" w:hAnsi="Calibri" w:cs="Calibri"/>
+        </w:rPr>
+        <w:t>, es un taller cuyo objetivo es el mantenimiento, reparación y balanceo electrónico de las cubiertas de los distintos vehículos policiales.</w:t>
       </w:r>
     </w:p>
     <w:p>
@@ -792,7 +817,25 @@
           <w:i/>
           <w:iCs/>
         </w:rPr>
-        <w:t>(secc. Electricidad y Gomería)</w:t>
+        <w:t xml:space="preserve">(secc. Electricidad y </w:t>
+      </w:r>
+      <w:proofErr w:type="spellStart"/>
+      <w:r>
+        <w:rPr>
+          <w:rFonts w:ascii="Calibri" w:hAnsi="Calibri" w:cs="Calibri"/>
+          <w:i/>
+          <w:iCs/>
+        </w:rPr>
+        <w:t>Gomería</w:t>
+      </w:r>
+      <w:proofErr w:type="spellEnd"/>
+      <w:r>
+        <w:rPr>
+          <w:rFonts w:ascii="Calibri" w:hAnsi="Calibri" w:cs="Calibri"/>
+          <w:i/>
+          <w:iCs/>
+        </w:rPr>
+        <w:t>)</w:t>
       </w:r>
       <w:r>
         <w:rPr>
@@ -1170,43 +1213,49 @@
         <w:rPr>
           <w:rFonts w:ascii="Calibri" w:hAnsi="Calibri" w:cs="Calibri"/>
         </w:rPr>
-        <w:t>Luego de que se verifican las reparaciones necesarias de un vehículo (ver Gestión de Verificación y Reparación), el</w:t>
+        <w:t xml:space="preserve">Luego de que se verifican las reparaciones necesarias de un vehículo (ver Gestión de Verificación y Reparación), </w:t>
       </w:r>
+      <w:proofErr w:type="spellStart"/>
       <w:r>
         <w:rPr>
           <w:rFonts w:ascii="Calibri" w:hAnsi="Calibri" w:cs="Calibri"/>
         </w:rPr>
-        <w:t xml:space="preserve"> </w:t>
+        <w:t>elJefe</w:t>
       </w:r>
+      <w:proofErr w:type="spellEnd"/>
       <w:r>
         <w:rPr>
           <w:rFonts w:ascii="Calibri" w:hAnsi="Calibri" w:cs="Calibri"/>
         </w:rPr>
-        <w:t>Jefe de División</w:t>
+        <w:t xml:space="preserve"> de </w:t>
       </w:r>
+      <w:proofErr w:type="spellStart"/>
       <w:r>
         <w:rPr>
           <w:rFonts w:ascii="Calibri" w:hAnsi="Calibri" w:cs="Calibri"/>
         </w:rPr>
-        <w:t xml:space="preserve"> </w:t>
+        <w:t>Divisiónse</w:t>
       </w:r>
+      <w:proofErr w:type="spellEnd"/>
       <w:r>
         <w:rPr>
           <w:rFonts w:ascii="Calibri" w:hAnsi="Calibri" w:cs="Calibri"/>
         </w:rPr>
-        <w:t>se encarga de</w:t>
+        <w:t xml:space="preserve"> encarga </w:t>
       </w:r>
+      <w:proofErr w:type="spellStart"/>
       <w:r>
         <w:rPr>
           <w:rFonts w:ascii="Calibri" w:hAnsi="Calibri" w:cs="Calibri"/>
         </w:rPr>
-        <w:t xml:space="preserve"> </w:t>
+        <w:t>degenerar</w:t>
       </w:r>
+      <w:proofErr w:type="spellEnd"/>
       <w:r>
         <w:rPr>
           <w:rFonts w:ascii="Calibri" w:hAnsi="Calibri" w:cs="Calibri"/>
         </w:rPr>
-        <w:t>generar un pedido de actuación (documento similar a una orden de compra que se envía al Área de Finanzas de la Policía de la Provincia del Chubut) con la descripción de todos los repuestos que necesita para efectuar la reparación del vehículo.</w:t>
+        <w:t xml:space="preserve"> un pedido de actuación (documento similar a una orden de compra que se envía al Área de Finanzas de la Policía de la Provincia del Chubut) con la descripción de todos los repuestos que necesita para efectuar la reparación del vehículo.</w:t>
       </w:r>
     </w:p>
     <w:p>
@@ -1782,13 +1831,14 @@
         <w:rPr>
           <w:rFonts w:ascii="Calibri" w:hAnsi="Calibri" w:cs="Calibri"/>
         </w:rPr>
-        <w:t>s obligatorios: fecha de inicio y</w:t>
+        <w:t xml:space="preserve">s obligatorios: fecha de inicio </w:t>
       </w:r>
+      <w:proofErr w:type="spellStart"/>
       <w:r>
         <w:rPr>
           <w:rFonts w:ascii="Calibri" w:hAnsi="Calibri" w:cs="Calibri"/>
         </w:rPr>
-        <w:t xml:space="preserve"> </w:t>
+        <w:t>y</w:t>
       </w:r>
       <w:bookmarkStart w:id="0" w:name="_GoBack"/>
       <w:bookmarkEnd w:id="0"/>
@@ -1796,7 +1846,14 @@
         <w:rPr>
           <w:rFonts w:ascii="Calibri" w:hAnsi="Calibri" w:cs="Calibri"/>
         </w:rPr>
-        <w:t>personal.</w:t>
+        <w:t>personal</w:t>
+      </w:r>
+      <w:proofErr w:type="spellEnd"/>
+      <w:r>
+        <w:rPr>
+          <w:rFonts w:ascii="Calibri" w:hAnsi="Calibri" w:cs="Calibri"/>
+        </w:rPr>
+        <w:t>.</w:t>
       </w:r>
     </w:p>
     <w:p>
@@ -3254,7 +3311,7 @@
           <w:left w:w="70" w:type="dxa"/>
           <w:right w:w="70" w:type="dxa"/>
         </w:tblCellMar>
-        <w:tblLook w:val="0000" w:firstRow="0" w:lastRow="0" w:firstColumn="0" w:lastColumn="0" w:noHBand="0" w:noVBand="0"/>
+        <w:tblLook w:val="0000"/>
       </w:tblPr>
       <w:tblGrid>
         <w:gridCol w:w="820"/>
@@ -8287,7 +8344,7 @@
           <w:left w:w="70" w:type="dxa"/>
           <w:right w:w="70" w:type="dxa"/>
         </w:tblCellMar>
-        <w:tblLook w:val="0000" w:firstRow="0" w:lastRow="0" w:firstColumn="0" w:lastColumn="0" w:noHBand="0" w:noVBand="0"/>
+        <w:tblLook w:val="0000"/>
       </w:tblPr>
       <w:tblGrid>
         <w:gridCol w:w="4629"/>
@@ -8514,6 +8571,7 @@
                 <w:color w:val="000000"/>
               </w:rPr>
             </w:pPr>
+            <w:proofErr w:type="spellStart"/>
             <w:r>
               <w:rPr>
                 <w:rFonts w:ascii="Calibri" w:hAnsi="Calibri" w:cs="Calibri"/>
@@ -8522,7 +8580,18 @@
                 <w:color w:val="000000"/>
                 <w:u w:val="single"/>
               </w:rPr>
-              <w:t>Poscondiciones:</w:t>
+              <w:t>Poscondiciones</w:t>
+            </w:r>
+            <w:proofErr w:type="spellEnd"/>
+            <w:r>
+              <w:rPr>
+                <w:rFonts w:ascii="Calibri" w:hAnsi="Calibri" w:cs="Calibri"/>
+                <w:b/>
+                <w:bCs/>
+                <w:color w:val="000000"/>
+                <w:u w:val="single"/>
+              </w:rPr>
+              <w:t>:</w:t>
             </w:r>
             <w:r>
               <w:rPr>
@@ -8908,14 +8977,6 @@
               </w:rPr>
               <w:t>.</w:t>
             </w:r>
-            <w:r>
-              <w:rPr>
-                <w:rFonts w:ascii="Calibri" w:hAnsi="Calibri" w:cs="Calibri"/>
-                <w:bCs/>
-                <w:color w:val="000000"/>
-              </w:rPr>
-              <w:t xml:space="preserve"> </w:t>
-            </w:r>
           </w:p>
         </w:tc>
       </w:tr>
@@ -9118,6 +9179,7 @@
               </w:rPr>
               <w:t xml:space="preserve">) El Jefe de División </w:t>
             </w:r>
+            <w:proofErr w:type="spellStart"/>
             <w:r>
               <w:rPr>
                 <w:rFonts w:ascii="Calibri" w:hAnsi="Calibri" w:cs="Calibri"/>
@@ -9130,36 +9192,31 @@
                 <w:rFonts w:ascii="Calibri" w:hAnsi="Calibri" w:cs="Calibri"/>
                 <w:color w:val="000000"/>
               </w:rPr>
+              <w:t>un</w:t>
+            </w:r>
+            <w:r>
+              <w:rPr>
+                <w:rFonts w:ascii="Calibri" w:hAnsi="Calibri" w:cs="Calibri"/>
+                <w:color w:val="000000"/>
+              </w:rPr>
+              <w:t>o</w:t>
+            </w:r>
+            <w:r>
+              <w:rPr>
+                <w:rFonts w:ascii="Calibri" w:hAnsi="Calibri" w:cs="Calibri"/>
+                <w:color w:val="000000"/>
+              </w:rPr>
+              <w:t>o</w:t>
+            </w:r>
+            <w:proofErr w:type="spellEnd"/>
+            <w:r>
+              <w:rPr>
+                <w:rFonts w:ascii="Calibri" w:hAnsi="Calibri" w:cs="Calibri"/>
+                <w:color w:val="000000"/>
+              </w:rPr>
               <w:t xml:space="preserve"> </w:t>
             </w:r>
-            <w:r>
-              <w:rPr>
-                <w:rFonts w:ascii="Calibri" w:hAnsi="Calibri" w:cs="Calibri"/>
-                <w:color w:val="000000"/>
-              </w:rPr>
-              <w:t>un</w:t>
-            </w:r>
-            <w:r>
-              <w:rPr>
-                <w:rFonts w:ascii="Calibri" w:hAnsi="Calibri" w:cs="Calibri"/>
-                <w:color w:val="000000"/>
-              </w:rPr>
-              <w:t>o</w:t>
-            </w:r>
-            <w:r>
-              <w:rPr>
-                <w:rFonts w:ascii="Calibri" w:hAnsi="Calibri" w:cs="Calibri"/>
-                <w:color w:val="000000"/>
-              </w:rPr>
-              <w:t xml:space="preserve"> </w:t>
-            </w:r>
-            <w:r>
-              <w:rPr>
-                <w:rFonts w:ascii="Calibri" w:hAnsi="Calibri" w:cs="Calibri"/>
-                <w:color w:val="000000"/>
-              </w:rPr>
-              <w:t xml:space="preserve">o </w:t>
-            </w:r>
+            <w:proofErr w:type="spellStart"/>
             <w:r>
               <w:rPr>
                 <w:rFonts w:ascii="Calibri" w:hAnsi="Calibri" w:cs="Calibri"/>
@@ -9172,13 +9229,6 @@
                 <w:rFonts w:ascii="Calibri" w:hAnsi="Calibri" w:cs="Calibri"/>
                 <w:color w:val="000000"/>
               </w:rPr>
-              <w:t xml:space="preserve"> </w:t>
-            </w:r>
-            <w:r>
-              <w:rPr>
-                <w:rFonts w:ascii="Calibri" w:hAnsi="Calibri" w:cs="Calibri"/>
-                <w:color w:val="000000"/>
-              </w:rPr>
               <w:t>Empleado</w:t>
             </w:r>
             <w:r>
@@ -9186,21 +9236,15 @@
                 <w:rFonts w:ascii="Calibri" w:hAnsi="Calibri" w:cs="Calibri"/>
                 <w:color w:val="000000"/>
               </w:rPr>
-              <w:t>s</w:t>
-            </w:r>
-            <w:r>
-              <w:rPr>
-                <w:rFonts w:ascii="Calibri" w:hAnsi="Calibri" w:cs="Calibri"/>
-                <w:color w:val="000000"/>
-              </w:rPr>
-              <w:t xml:space="preserve"> </w:t>
-            </w:r>
-            <w:r>
-              <w:rPr>
-                <w:rFonts w:ascii="Calibri" w:hAnsi="Calibri" w:cs="Calibri"/>
-                <w:color w:val="000000"/>
-              </w:rPr>
-              <w:t xml:space="preserve">para asignarlos </w:t>
+              <w:t>spara</w:t>
+            </w:r>
+            <w:proofErr w:type="spellEnd"/>
+            <w:r>
+              <w:rPr>
+                <w:rFonts w:ascii="Calibri" w:hAnsi="Calibri" w:cs="Calibri"/>
+                <w:color w:val="000000"/>
+              </w:rPr>
+              <w:t xml:space="preserve"> asignarlos </w:t>
             </w:r>
             <w:r>
               <w:rPr>
@@ -9494,13 +9538,6 @@
               <w:rPr>
                 <w:rFonts w:ascii="Calibri" w:hAnsi="Calibri" w:cs="Calibri"/>
                 <w:color w:val="000000"/>
-              </w:rPr>
-              <w:t xml:space="preserve"> </w:t>
-            </w:r>
-            <w:r>
-              <w:rPr>
-                <w:rFonts w:ascii="Calibri" w:hAnsi="Calibri" w:cs="Calibri"/>
-                <w:color w:val="000000"/>
                 <w:highlight w:val="red"/>
               </w:rPr>
               <w:t>*Ver</w:t>
@@ -9535,6 +9572,7 @@
               </w:rPr>
               <w:t xml:space="preserve"> que no sean encargados de otra </w:t>
             </w:r>
+            <w:proofErr w:type="spellStart"/>
             <w:r>
               <w:rPr>
                 <w:rFonts w:ascii="Calibri" w:hAnsi="Calibri" w:cs="Calibri"/>
@@ -9547,21 +9585,15 @@
                 <w:rFonts w:ascii="Calibri" w:hAnsi="Calibri" w:cs="Calibri"/>
                 <w:color w:val="000000"/>
               </w:rPr>
-              <w:t>.</w:t>
-            </w:r>
-            <w:r>
-              <w:rPr>
-                <w:rFonts w:ascii="Calibri" w:hAnsi="Calibri" w:cs="Calibri"/>
-                <w:color w:val="000000"/>
-              </w:rPr>
-              <w:t xml:space="preserve"> </w:t>
-            </w:r>
-            <w:r>
-              <w:rPr>
-                <w:rFonts w:ascii="Calibri" w:hAnsi="Calibri" w:cs="Calibri"/>
-                <w:color w:val="000000"/>
-              </w:rPr>
-              <w:t>Fin Caso de Uso.</w:t>
+              <w:t>.Fin</w:t>
+            </w:r>
+            <w:proofErr w:type="spellEnd"/>
+            <w:r>
+              <w:rPr>
+                <w:rFonts w:ascii="Calibri" w:hAnsi="Calibri" w:cs="Calibri"/>
+                <w:color w:val="000000"/>
+              </w:rPr>
+              <w:t xml:space="preserve"> Caso de Uso.</w:t>
             </w:r>
           </w:p>
           <w:p>
@@ -9644,13 +9676,6 @@
               </w:rPr>
               <w:t>*Se muestra un cartel informando dicho percance (no se seleccionó encargado) y se espera que lo ingrese, sino el usuario tiene la posibilidad de cancelar dicha operación.</w:t>
             </w:r>
-            <w:r>
-              <w:rPr>
-                <w:rFonts w:ascii="Calibri" w:hAnsi="Calibri" w:cs="Calibri"/>
-                <w:color w:val="000000"/>
-              </w:rPr>
-              <w:t xml:space="preserve"> </w:t>
-            </w:r>
           </w:p>
           <w:p>
             <w:pPr>
@@ -9681,6 +9706,7 @@
               </w:rPr>
               <w:t xml:space="preserve"> que no se encuentren asignados a otra </w:t>
             </w:r>
+            <w:proofErr w:type="spellStart"/>
             <w:r>
               <w:rPr>
                 <w:rFonts w:ascii="Calibri" w:hAnsi="Calibri" w:cs="Calibri"/>
@@ -9693,21 +9719,15 @@
                 <w:rFonts w:ascii="Calibri" w:hAnsi="Calibri" w:cs="Calibri"/>
                 <w:color w:val="000000"/>
               </w:rPr>
-              <w:t>.</w:t>
-            </w:r>
-            <w:r>
-              <w:rPr>
-                <w:rFonts w:ascii="Calibri" w:hAnsi="Calibri" w:cs="Calibri"/>
-                <w:color w:val="000000"/>
-              </w:rPr>
-              <w:t xml:space="preserve"> </w:t>
-            </w:r>
-            <w:r>
-              <w:rPr>
-                <w:rFonts w:ascii="Calibri" w:hAnsi="Calibri" w:cs="Calibri"/>
-                <w:color w:val="000000"/>
-              </w:rPr>
-              <w:t>Fin Caso de Uso.</w:t>
+              <w:t>.Fin</w:t>
+            </w:r>
+            <w:proofErr w:type="spellEnd"/>
+            <w:r>
+              <w:rPr>
+                <w:rFonts w:ascii="Calibri" w:hAnsi="Calibri" w:cs="Calibri"/>
+                <w:color w:val="000000"/>
+              </w:rPr>
+              <w:t xml:space="preserve"> Caso de Uso.</w:t>
             </w:r>
           </w:p>
           <w:p>
@@ -9778,21 +9798,23 @@
                 <w:rFonts w:ascii="Calibri" w:hAnsi="Calibri" w:cs="Calibri"/>
                 <w:color w:val="000000"/>
               </w:rPr>
-              <w:t xml:space="preserve"> a la Sección.</w:t>
-            </w:r>
-            <w:r>
-              <w:rPr>
-                <w:rFonts w:ascii="Calibri" w:hAnsi="Calibri" w:cs="Calibri"/>
-                <w:color w:val="000000"/>
-              </w:rPr>
-              <w:t xml:space="preserve"> </w:t>
-            </w:r>
-            <w:r>
-              <w:rPr>
-                <w:rFonts w:ascii="Calibri" w:hAnsi="Calibri" w:cs="Calibri"/>
-                <w:color w:val="000000"/>
-              </w:rPr>
-              <w:t>Fin Caso de Uso</w:t>
+              <w:t xml:space="preserve"> a la </w:t>
+            </w:r>
+            <w:proofErr w:type="spellStart"/>
+            <w:r>
+              <w:rPr>
+                <w:rFonts w:ascii="Calibri" w:hAnsi="Calibri" w:cs="Calibri"/>
+                <w:color w:val="000000"/>
+              </w:rPr>
+              <w:t>Sección.Fin</w:t>
+            </w:r>
+            <w:proofErr w:type="spellEnd"/>
+            <w:r>
+              <w:rPr>
+                <w:rFonts w:ascii="Calibri" w:hAnsi="Calibri" w:cs="Calibri"/>
+                <w:color w:val="000000"/>
+              </w:rPr>
+              <w:t xml:space="preserve"> Caso de Uso</w:t>
             </w:r>
           </w:p>
           <w:p>
@@ -9819,6 +9841,7 @@
               </w:rPr>
               <w:t xml:space="preserve">no se </w:t>
             </w:r>
+            <w:proofErr w:type="spellStart"/>
             <w:r>
               <w:rPr>
                 <w:rFonts w:ascii="Calibri" w:hAnsi="Calibri" w:cs="Calibri"/>
@@ -9833,23 +9856,16 @@
                 <w:color w:val="000000"/>
                 <w:highlight w:val="yellow"/>
               </w:rPr>
-              <w:t>saron</w:t>
-            </w:r>
+              <w:t>saronempleados</w:t>
+            </w:r>
+            <w:proofErr w:type="spellEnd"/>
             <w:r>
               <w:rPr>
                 <w:rFonts w:ascii="Calibri" w:hAnsi="Calibri" w:cs="Calibri"/>
                 <w:color w:val="000000"/>
                 <w:highlight w:val="yellow"/>
               </w:rPr>
-              <w:t xml:space="preserve"> </w:t>
-            </w:r>
-            <w:r>
-              <w:rPr>
-                <w:rFonts w:ascii="Calibri" w:hAnsi="Calibri" w:cs="Calibri"/>
-                <w:color w:val="000000"/>
-                <w:highlight w:val="yellow"/>
-              </w:rPr>
-              <w:t xml:space="preserve">empleados a la </w:t>
+              <w:t xml:space="preserve"> a la </w:t>
             </w:r>
             <w:r>
               <w:rPr>
@@ -9906,7 +9922,7 @@
           <w:left w:w="70" w:type="dxa"/>
           <w:right w:w="70" w:type="dxa"/>
         </w:tblCellMar>
-        <w:tblLook w:val="00A0" w:firstRow="1" w:lastRow="0" w:firstColumn="1" w:lastColumn="0" w:noHBand="0" w:noVBand="0"/>
+        <w:tblLook w:val="00A0"/>
       </w:tblPr>
       <w:tblGrid>
         <w:gridCol w:w="5424"/>
@@ -10115,6 +10131,7 @@
                 <w:rFonts w:ascii="Calibri" w:hAnsi="Calibri" w:cs="Calibri"/>
               </w:rPr>
             </w:pPr>
+            <w:proofErr w:type="spellStart"/>
             <w:r>
               <w:rPr>
                 <w:rFonts w:ascii="Calibri" w:hAnsi="Calibri" w:cs="Calibri"/>
@@ -10124,6 +10141,7 @@
               </w:rPr>
               <w:t>Poscondiciones</w:t>
             </w:r>
+            <w:proofErr w:type="spellEnd"/>
             <w:r>
               <w:rPr>
                 <w:rFonts w:ascii="Calibri" w:hAnsi="Calibri" w:cs="Calibri"/>
@@ -10505,6 +10523,7 @@
                 <w:rFonts w:ascii="Calibri" w:hAnsi="Calibri" w:cs="Calibri"/>
               </w:rPr>
             </w:pPr>
+            <w:proofErr w:type="gramStart"/>
             <w:r>
               <w:rPr>
                 <w:rFonts w:ascii="Calibri" w:hAnsi="Calibri" w:cs="Calibri"/>
@@ -10515,7 +10534,14 @@
               <w:rPr>
                 <w:rFonts w:ascii="Calibri" w:hAnsi="Calibri" w:cs="Calibri"/>
               </w:rPr>
-              <w:t xml:space="preserve">El Jefe del Sección </w:t>
+              <w:t>El</w:t>
+            </w:r>
+            <w:proofErr w:type="gramEnd"/>
+            <w:r>
+              <w:rPr>
+                <w:rFonts w:ascii="Calibri" w:hAnsi="Calibri" w:cs="Calibri"/>
+              </w:rPr>
+              <w:t xml:space="preserve"> Jefe del Sección </w:t>
             </w:r>
             <w:r>
               <w:rPr>
@@ -10710,19 +10736,21 @@
               <w:rPr>
                 <w:rFonts w:ascii="Calibri" w:hAnsi="Calibri" w:cs="Calibri"/>
               </w:rPr>
-              <w:t>solicita al Sistema que registre</w:t>
-            </w:r>
-            <w:r>
-              <w:rPr>
-                <w:rFonts w:ascii="Calibri" w:hAnsi="Calibri" w:cs="Calibri"/>
-              </w:rPr>
-              <w:t xml:space="preserve"> </w:t>
-            </w:r>
-            <w:r>
-              <w:rPr>
-                <w:rFonts w:ascii="Calibri" w:hAnsi="Calibri" w:cs="Calibri"/>
-              </w:rPr>
-              <w:t>la fecha de finalización de la Reparación</w:t>
+              <w:t xml:space="preserve">solicita al Sistema que </w:t>
+            </w:r>
+            <w:proofErr w:type="spellStart"/>
+            <w:r>
+              <w:rPr>
+                <w:rFonts w:ascii="Calibri" w:hAnsi="Calibri" w:cs="Calibri"/>
+              </w:rPr>
+              <w:t>registrela</w:t>
+            </w:r>
+            <w:proofErr w:type="spellEnd"/>
+            <w:r>
+              <w:rPr>
+                <w:rFonts w:ascii="Calibri" w:hAnsi="Calibri" w:cs="Calibri"/>
+              </w:rPr>
+              <w:t xml:space="preserve"> fecha de finalización de la Reparación</w:t>
             </w:r>
             <w:r>
               <w:rPr>
@@ -11553,24 +11581,21 @@
               </w:rPr>
               <w:t xml:space="preserve">el Vehículo ha finalizado todas sus </w:t>
             </w:r>
-            <w:r>
-              <w:rPr>
-                <w:rFonts w:ascii="Calibri" w:hAnsi="Calibri" w:cs="Calibri"/>
-              </w:rPr>
-              <w:t>reparaciones</w:t>
-            </w:r>
-            <w:r>
-              <w:rPr>
-                <w:rFonts w:ascii="Calibri" w:hAnsi="Calibri" w:cs="Calibri"/>
-              </w:rPr>
-              <w:t xml:space="preserve"> </w:t>
-            </w:r>
-            <w:r>
-              <w:rPr>
-                <w:rFonts w:ascii="Calibri" w:hAnsi="Calibri" w:cs="Calibri"/>
-              </w:rPr>
-              <w:t xml:space="preserve">y que no debe pasar a otra </w:t>
-            </w:r>
+            <w:proofErr w:type="spellStart"/>
+            <w:r>
+              <w:rPr>
+                <w:rFonts w:ascii="Calibri" w:hAnsi="Calibri" w:cs="Calibri"/>
+              </w:rPr>
+              <w:t>reparacionesy</w:t>
+            </w:r>
+            <w:proofErr w:type="spellEnd"/>
+            <w:r>
+              <w:rPr>
+                <w:rFonts w:ascii="Calibri" w:hAnsi="Calibri" w:cs="Calibri"/>
+              </w:rPr>
+              <w:t xml:space="preserve"> que no debe pasar a otra </w:t>
+            </w:r>
+            <w:proofErr w:type="spellStart"/>
             <w:r>
               <w:rPr>
                 <w:rFonts w:ascii="Calibri" w:hAnsi="Calibri" w:cs="Calibri"/>
@@ -11587,13 +11612,14 @@
               <w:rPr>
                 <w:rFonts w:ascii="Calibri" w:hAnsi="Calibri" w:cs="Calibri"/>
               </w:rPr>
-              <w:t xml:space="preserve"> </w:t>
-            </w:r>
-            <w:r>
-              <w:rPr>
-                <w:rFonts w:ascii="Calibri" w:hAnsi="Calibri" w:cs="Calibri"/>
-              </w:rPr>
-              <w:t xml:space="preserve">Ir a </w:t>
+              <w:t>Ir</w:t>
+            </w:r>
+            <w:proofErr w:type="spellEnd"/>
+            <w:r>
+              <w:rPr>
+                <w:rFonts w:ascii="Calibri" w:hAnsi="Calibri" w:cs="Calibri"/>
+              </w:rPr>
+              <w:t xml:space="preserve"> a </w:t>
             </w:r>
             <w:r>
               <w:rPr>
@@ -11653,7 +11679,7 @@
           <w:left w:w="70" w:type="dxa"/>
           <w:right w:w="70" w:type="dxa"/>
         </w:tblCellMar>
-        <w:tblLook w:val="00A0" w:firstRow="1" w:lastRow="0" w:firstColumn="1" w:lastColumn="0" w:noHBand="0" w:noVBand="0"/>
+        <w:tblLook w:val="00A0"/>
       </w:tblPr>
       <w:tblGrid>
         <w:gridCol w:w="5423"/>
@@ -11868,6 +11894,7 @@
                 <w:rFonts w:ascii="Calibri" w:hAnsi="Calibri" w:cs="Calibri"/>
               </w:rPr>
             </w:pPr>
+            <w:proofErr w:type="spellStart"/>
             <w:r>
               <w:rPr>
                 <w:rFonts w:ascii="Calibri" w:hAnsi="Calibri" w:cs="Calibri"/>
@@ -11877,6 +11904,7 @@
               </w:rPr>
               <w:t>Poscondiciones</w:t>
             </w:r>
+            <w:proofErr w:type="spellEnd"/>
             <w:r>
               <w:rPr>
                 <w:rFonts w:ascii="Calibri" w:hAnsi="Calibri" w:cs="Calibri"/>
@@ -11931,6 +11959,7 @@
               </w:rPr>
               <w:t xml:space="preserve">correspondiente a su </w:t>
             </w:r>
+            <w:proofErr w:type="spellStart"/>
             <w:r>
               <w:rPr>
                 <w:rFonts w:ascii="Calibri" w:hAnsi="Calibri" w:cs="Calibri"/>
@@ -11941,13 +11970,14 @@
               <w:rPr>
                 <w:rFonts w:ascii="Calibri" w:hAnsi="Calibri" w:cs="Calibri"/>
               </w:rPr>
-              <w:t xml:space="preserve"> </w:t>
-            </w:r>
-            <w:r>
-              <w:rPr>
-                <w:rFonts w:ascii="Calibri" w:hAnsi="Calibri" w:cs="Calibri"/>
-              </w:rPr>
-              <w:t>de la Orden de Reparación</w:t>
+              <w:t>de</w:t>
+            </w:r>
+            <w:proofErr w:type="spellEnd"/>
+            <w:r>
+              <w:rPr>
+                <w:rFonts w:ascii="Calibri" w:hAnsi="Calibri" w:cs="Calibri"/>
+              </w:rPr>
+              <w:t xml:space="preserve"> la Orden de Reparación</w:t>
             </w:r>
             <w:r>
               <w:rPr>
@@ -13519,7 +13549,7 @@
           <w:left w:w="70" w:type="dxa"/>
           <w:right w:w="70" w:type="dxa"/>
         </w:tblCellMar>
-        <w:tblLook w:val="0000" w:firstRow="0" w:lastRow="0" w:firstColumn="0" w:lastColumn="0" w:noHBand="0" w:noVBand="0"/>
+        <w:tblLook w:val="0000"/>
       </w:tblPr>
       <w:tblGrid>
         <w:gridCol w:w="5423"/>
@@ -13727,6 +13757,7 @@
                 <w:rFonts w:ascii="Calibri" w:hAnsi="Calibri" w:cs="Calibri"/>
               </w:rPr>
             </w:pPr>
+            <w:proofErr w:type="spellStart"/>
             <w:r>
               <w:rPr>
                 <w:rFonts w:ascii="Calibri" w:hAnsi="Calibri" w:cs="Calibri"/>
@@ -13736,6 +13767,7 @@
               </w:rPr>
               <w:t>Poscondiciones</w:t>
             </w:r>
+            <w:proofErr w:type="spellEnd"/>
             <w:r>
               <w:rPr>
                 <w:rFonts w:ascii="Calibri" w:hAnsi="Calibri" w:cs="Calibri"/>
@@ -13781,7 +13813,7 @@
       </w:tr>
       <w:tr>
         <w:tblPrEx>
-          <w:tblLook w:val="00A0" w:firstRow="1" w:lastRow="0" w:firstColumn="1" w:lastColumn="0" w:noHBand="0" w:noVBand="0"/>
+          <w:tblLook w:val="00A0"/>
         </w:tblPrEx>
         <w:trPr>
           <w:trHeight w:val="300"/>
@@ -13807,7 +13839,7 @@
       </w:tr>
       <w:tr>
         <w:tblPrEx>
-          <w:tblLook w:val="00A0" w:firstRow="1" w:lastRow="0" w:firstColumn="1" w:lastColumn="0" w:noHBand="0" w:noVBand="0"/>
+          <w:tblLook w:val="00A0"/>
         </w:tblPrEx>
         <w:trPr>
           <w:trHeight w:val="300"/>
@@ -13869,7 +13901,7 @@
       </w:tr>
       <w:tr>
         <w:tblPrEx>
-          <w:tblLook w:val="00A0" w:firstRow="1" w:lastRow="0" w:firstColumn="1" w:lastColumn="0" w:noHBand="0" w:noVBand="0"/>
+          <w:tblLook w:val="00A0"/>
         </w:tblPrEx>
         <w:trPr>
           <w:trHeight w:val="300"/>
@@ -13913,7 +13945,7 @@
       </w:tr>
       <w:tr>
         <w:tblPrEx>
-          <w:tblLook w:val="00A0" w:firstRow="1" w:lastRow="0" w:firstColumn="1" w:lastColumn="0" w:noHBand="0" w:noVBand="0"/>
+          <w:tblLook w:val="00A0"/>
         </w:tblPrEx>
         <w:trPr>
           <w:trHeight w:val="300"/>
@@ -13957,7 +13989,7 @@
       </w:tr>
       <w:tr>
         <w:tblPrEx>
-          <w:tblLook w:val="00A0" w:firstRow="1" w:lastRow="0" w:firstColumn="1" w:lastColumn="0" w:noHBand="0" w:noVBand="0"/>
+          <w:tblLook w:val="00A0"/>
         </w:tblPrEx>
         <w:trPr>
           <w:trHeight w:val="300"/>
@@ -14000,7 +14032,7 @@
       </w:tr>
       <w:tr>
         <w:tblPrEx>
-          <w:tblLook w:val="00A0" w:firstRow="1" w:lastRow="0" w:firstColumn="1" w:lastColumn="0" w:noHBand="0" w:noVBand="0"/>
+          <w:tblLook w:val="00A0"/>
         </w:tblPrEx>
         <w:trPr>
           <w:trHeight w:val="300"/>
@@ -14066,7 +14098,7 @@
       </w:tr>
       <w:tr>
         <w:tblPrEx>
-          <w:tblLook w:val="00A0" w:firstRow="1" w:lastRow="0" w:firstColumn="1" w:lastColumn="0" w:noHBand="0" w:noVBand="0"/>
+          <w:tblLook w:val="00A0"/>
         </w:tblPrEx>
         <w:trPr>
           <w:trHeight w:val="300"/>
@@ -14110,7 +14142,7 @@
       </w:tr>
       <w:tr>
         <w:tblPrEx>
-          <w:tblLook w:val="00A0" w:firstRow="1" w:lastRow="0" w:firstColumn="1" w:lastColumn="0" w:noHBand="0" w:noVBand="0"/>
+          <w:tblLook w:val="00A0"/>
         </w:tblPrEx>
         <w:trPr>
           <w:trHeight w:val="300"/>
@@ -14154,7 +14186,7 @@
       </w:tr>
       <w:tr>
         <w:tblPrEx>
-          <w:tblLook w:val="00A0" w:firstRow="1" w:lastRow="0" w:firstColumn="1" w:lastColumn="0" w:noHBand="0" w:noVBand="0"/>
+          <w:tblLook w:val="00A0"/>
         </w:tblPrEx>
         <w:trPr>
           <w:trHeight w:val="300"/>
@@ -14178,7 +14210,7 @@
       </w:tr>
       <w:tr>
         <w:tblPrEx>
-          <w:tblLook w:val="00A0" w:firstRow="1" w:lastRow="0" w:firstColumn="1" w:lastColumn="0" w:noHBand="0" w:noVBand="0"/>
+          <w:tblLook w:val="00A0"/>
         </w:tblPrEx>
         <w:trPr>
           <w:trHeight w:val="300"/>
@@ -14278,7 +14310,7 @@
       </w:tr>
       <w:tr>
         <w:tblPrEx>
-          <w:tblLook w:val="00A0" w:firstRow="1" w:lastRow="0" w:firstColumn="1" w:lastColumn="0" w:noHBand="0" w:noVBand="0"/>
+          <w:tblLook w:val="00A0"/>
         </w:tblPrEx>
         <w:trPr>
           <w:trHeight w:val="300"/>
@@ -14305,12 +14337,6 @@
             <w:r>
               <w:rPr>
                 <w:rFonts w:ascii="Calibri" w:hAnsi="Calibri" w:cs="Calibri"/>
-              </w:rPr>
-              <w:t xml:space="preserve"> </w:t>
-            </w:r>
-            <w:r>
-              <w:rPr>
-                <w:rFonts w:ascii="Calibri" w:hAnsi="Calibri" w:cs="Calibri"/>
                 <w:highlight w:val="red"/>
               </w:rPr>
               <w:t>*Ver</w:t>
@@ -14320,7 +14346,7 @@
       </w:tr>
       <w:tr>
         <w:tblPrEx>
-          <w:tblLook w:val="00A0" w:firstRow="1" w:lastRow="0" w:firstColumn="1" w:lastColumn="0" w:noHBand="0" w:noVBand="0"/>
+          <w:tblLook w:val="00A0"/>
         </w:tblPrEx>
         <w:trPr>
           <w:trHeight w:val="300"/>
@@ -14375,7 +14401,7 @@
           <w:left w:w="70" w:type="dxa"/>
           <w:right w:w="70" w:type="dxa"/>
         </w:tblCellMar>
-        <w:tblLook w:val="0000" w:firstRow="0" w:lastRow="0" w:firstColumn="0" w:lastColumn="0" w:noHBand="0" w:noVBand="0"/>
+        <w:tblLook w:val="0000"/>
       </w:tblPr>
       <w:tblGrid>
         <w:gridCol w:w="5423"/>
@@ -14584,6 +14610,7 @@
                 <w:rFonts w:ascii="Calibri" w:hAnsi="Calibri" w:cs="Calibri"/>
               </w:rPr>
             </w:pPr>
+            <w:proofErr w:type="spellStart"/>
             <w:r>
               <w:rPr>
                 <w:rFonts w:ascii="Calibri" w:hAnsi="Calibri" w:cs="Calibri"/>
@@ -14593,6 +14620,7 @@
               </w:rPr>
               <w:t>Poscondiciones</w:t>
             </w:r>
+            <w:proofErr w:type="spellEnd"/>
             <w:r>
               <w:rPr>
                 <w:rFonts w:ascii="Calibri" w:hAnsi="Calibri" w:cs="Calibri"/>
@@ -14681,7 +14709,7 @@
       </w:tr>
       <w:tr>
         <w:tblPrEx>
-          <w:tblLook w:val="00A0" w:firstRow="1" w:lastRow="0" w:firstColumn="1" w:lastColumn="0" w:noHBand="0" w:noVBand="0"/>
+          <w:tblLook w:val="00A0"/>
         </w:tblPrEx>
         <w:trPr>
           <w:trHeight w:val="300"/>
@@ -14735,7 +14763,7 @@
       </w:tr>
       <w:tr>
         <w:tblPrEx>
-          <w:tblLook w:val="00A0" w:firstRow="1" w:lastRow="0" w:firstColumn="1" w:lastColumn="0" w:noHBand="0" w:noVBand="0"/>
+          <w:tblLook w:val="00A0"/>
         </w:tblPrEx>
         <w:trPr>
           <w:trHeight w:val="300"/>
@@ -14797,7 +14825,7 @@
       </w:tr>
       <w:tr>
         <w:tblPrEx>
-          <w:tblLook w:val="00A0" w:firstRow="1" w:lastRow="0" w:firstColumn="1" w:lastColumn="0" w:noHBand="0" w:noVBand="0"/>
+          <w:tblLook w:val="00A0"/>
         </w:tblPrEx>
         <w:trPr>
           <w:trHeight w:val="300"/>
@@ -14841,7 +14869,7 @@
       </w:tr>
       <w:tr>
         <w:tblPrEx>
-          <w:tblLook w:val="00A0" w:firstRow="1" w:lastRow="0" w:firstColumn="1" w:lastColumn="0" w:noHBand="0" w:noVBand="0"/>
+          <w:tblLook w:val="00A0"/>
         </w:tblPrEx>
         <w:trPr>
           <w:trHeight w:val="300"/>
@@ -14885,7 +14913,7 @@
       </w:tr>
       <w:tr>
         <w:tblPrEx>
-          <w:tblLook w:val="00A0" w:firstRow="1" w:lastRow="0" w:firstColumn="1" w:lastColumn="0" w:noHBand="0" w:noVBand="0"/>
+          <w:tblLook w:val="00A0"/>
         </w:tblPrEx>
         <w:trPr>
           <w:trHeight w:val="300"/>
@@ -14947,7 +14975,7 @@
       </w:tr>
       <w:tr>
         <w:tblPrEx>
-          <w:tblLook w:val="00A0" w:firstRow="1" w:lastRow="0" w:firstColumn="1" w:lastColumn="0" w:noHBand="0" w:noVBand="0"/>
+          <w:tblLook w:val="00A0"/>
         </w:tblPrEx>
         <w:trPr>
           <w:trHeight w:val="300"/>
@@ -14996,7 +15024,7 @@
       </w:tr>
       <w:tr>
         <w:tblPrEx>
-          <w:tblLook w:val="00A0" w:firstRow="1" w:lastRow="0" w:firstColumn="1" w:lastColumn="0" w:noHBand="0" w:noVBand="0"/>
+          <w:tblLook w:val="00A0"/>
         </w:tblPrEx>
         <w:trPr>
           <w:trHeight w:val="300"/>
@@ -15014,6 +15042,7 @@
                 <w:rFonts w:ascii="Calibri" w:hAnsi="Calibri" w:cs="Calibri"/>
               </w:rPr>
             </w:pPr>
+            <w:proofErr w:type="gramStart"/>
             <w:r>
               <w:rPr>
                 <w:rFonts w:ascii="Calibri" w:hAnsi="Calibri" w:cs="Calibri"/>
@@ -15024,7 +15053,14 @@
               <w:rPr>
                 <w:rFonts w:ascii="Calibri" w:hAnsi="Calibri" w:cs="Calibri"/>
               </w:rPr>
-              <w:t>)El Empleado Administrativo selecciona el ítem que desea modificar.</w:t>
+              <w:t>)El</w:t>
+            </w:r>
+            <w:proofErr w:type="gramEnd"/>
+            <w:r>
+              <w:rPr>
+                <w:rFonts w:ascii="Calibri" w:hAnsi="Calibri" w:cs="Calibri"/>
+              </w:rPr>
+              <w:t xml:space="preserve"> Empleado Administrativo selecciona el ítem que desea modificar.</w:t>
             </w:r>
           </w:p>
         </w:tc>
@@ -15045,7 +15081,7 @@
       </w:tr>
       <w:tr>
         <w:tblPrEx>
-          <w:tblLook w:val="00A0" w:firstRow="1" w:lastRow="0" w:firstColumn="1" w:lastColumn="0" w:noHBand="0" w:noVBand="0"/>
+          <w:tblLook w:val="00A0"/>
         </w:tblPrEx>
         <w:trPr>
           <w:trHeight w:val="300"/>
@@ -15094,7 +15130,7 @@
       </w:tr>
       <w:tr>
         <w:tblPrEx>
-          <w:tblLook w:val="00A0" w:firstRow="1" w:lastRow="0" w:firstColumn="1" w:lastColumn="0" w:noHBand="0" w:noVBand="0"/>
+          <w:tblLook w:val="00A0"/>
         </w:tblPrEx>
         <w:trPr>
           <w:trHeight w:val="300"/>
@@ -15143,7 +15179,7 @@
       </w:tr>
       <w:tr>
         <w:tblPrEx>
-          <w:tblLook w:val="00A0" w:firstRow="1" w:lastRow="0" w:firstColumn="1" w:lastColumn="0" w:noHBand="0" w:noVBand="0"/>
+          <w:tblLook w:val="00A0"/>
         </w:tblPrEx>
         <w:trPr>
           <w:trHeight w:val="300"/>
@@ -15205,7 +15241,7 @@
       </w:tr>
       <w:tr>
         <w:tblPrEx>
-          <w:tblLook w:val="00A0" w:firstRow="1" w:lastRow="0" w:firstColumn="1" w:lastColumn="0" w:noHBand="0" w:noVBand="0"/>
+          <w:tblLook w:val="00A0"/>
         </w:tblPrEx>
         <w:trPr>
           <w:trHeight w:val="300"/>
@@ -15255,7 +15291,7 @@
       </w:tr>
       <w:tr>
         <w:tblPrEx>
-          <w:tblLook w:val="00A0" w:firstRow="1" w:lastRow="0" w:firstColumn="1" w:lastColumn="0" w:noHBand="0" w:noVBand="0"/>
+          <w:tblLook w:val="00A0"/>
         </w:tblPrEx>
         <w:trPr>
           <w:trHeight w:val="300"/>
@@ -15307,7 +15343,7 @@
       </w:tr>
       <w:tr>
         <w:tblPrEx>
-          <w:tblLook w:val="00A0" w:firstRow="1" w:lastRow="0" w:firstColumn="1" w:lastColumn="0" w:noHBand="0" w:noVBand="0"/>
+          <w:tblLook w:val="00A0"/>
         </w:tblPrEx>
         <w:trPr>
           <w:trHeight w:val="300"/>
@@ -15331,7 +15367,7 @@
       </w:tr>
       <w:tr>
         <w:tblPrEx>
-          <w:tblLook w:val="00A0" w:firstRow="1" w:lastRow="0" w:firstColumn="1" w:lastColumn="0" w:noHBand="0" w:noVBand="0"/>
+          <w:tblLook w:val="00A0"/>
         </w:tblPrEx>
         <w:trPr>
           <w:trHeight w:val="300"/>
@@ -15405,7 +15441,7 @@
       </w:tr>
       <w:tr>
         <w:tblPrEx>
-          <w:tblLook w:val="00A0" w:firstRow="1" w:lastRow="0" w:firstColumn="1" w:lastColumn="0" w:noHBand="0" w:noVBand="0"/>
+          <w:tblLook w:val="00A0"/>
         </w:tblPrEx>
         <w:trPr>
           <w:trHeight w:val="300"/>
@@ -15497,6 +15533,7 @@
               </w:rPr>
               <w:t xml:space="preserve">decide no </w:t>
             </w:r>
+            <w:proofErr w:type="spellStart"/>
             <w:r>
               <w:rPr>
                 <w:rFonts w:ascii="Calibri" w:hAnsi="Calibri" w:cs="Calibri"/>
@@ -15507,8 +15544,73 @@
               <w:rPr>
                 <w:rFonts w:ascii="Calibri" w:hAnsi="Calibri" w:cs="Calibri"/>
               </w:rPr>
-              <w:t>r</w:t>
-            </w:r>
+              <w:t>run</w:t>
+            </w:r>
+            <w:proofErr w:type="spellEnd"/>
+            <w:r>
+              <w:rPr>
+                <w:rFonts w:ascii="Calibri" w:hAnsi="Calibri" w:cs="Calibri"/>
+              </w:rPr>
+              <w:t xml:space="preserve"> ítem que desea modificar.</w:t>
+            </w:r>
+            <w:r>
+              <w:rPr>
+                <w:rFonts w:ascii="Calibri" w:hAnsi="Calibri" w:cs="Calibri"/>
+              </w:rPr>
+              <w:t xml:space="preserve"> Fin Caso de Uso.</w:t>
+            </w:r>
+          </w:p>
+          <w:p>
+            <w:pPr>
+              <w:jc w:val="both"/>
+              <w:rPr>
+                <w:rFonts w:ascii="Calibri" w:hAnsi="Calibri" w:cs="Calibri"/>
+              </w:rPr>
+            </w:pPr>
+            <w:r>
+              <w:rPr>
+                <w:rFonts w:ascii="Calibri" w:hAnsi="Calibri" w:cs="Calibri"/>
+              </w:rPr>
+              <w:t xml:space="preserve">Línea </w:t>
+            </w:r>
+            <w:r>
+              <w:rPr>
+                <w:rFonts w:ascii="Calibri" w:hAnsi="Calibri" w:cs="Calibri"/>
+              </w:rPr>
+              <w:t>6</w:t>
+            </w:r>
+            <w:r>
+              <w:rPr>
+                <w:rFonts w:ascii="Calibri" w:hAnsi="Calibri" w:cs="Calibri"/>
+              </w:rPr>
+              <w:t>:</w:t>
+            </w:r>
+            <w:r>
+              <w:rPr>
+                <w:rFonts w:ascii="Calibri" w:hAnsi="Calibri" w:cs="Calibri"/>
+              </w:rPr>
+              <w:t xml:space="preserve"> El Empleado Administrativo </w:t>
+            </w:r>
+            <w:r>
+              <w:rPr>
+                <w:rFonts w:ascii="Calibri" w:hAnsi="Calibri" w:cs="Calibri"/>
+              </w:rPr>
+              <w:t xml:space="preserve">decide no </w:t>
+            </w:r>
+            <w:proofErr w:type="spellStart"/>
+            <w:r>
+              <w:rPr>
+                <w:rFonts w:ascii="Calibri" w:hAnsi="Calibri" w:cs="Calibri"/>
+              </w:rPr>
+              <w:t>ingresa</w:t>
+            </w:r>
+            <w:r>
+              <w:rPr>
+                <w:rFonts w:ascii="Calibri" w:hAnsi="Calibri" w:cs="Calibri"/>
+              </w:rPr>
+              <w:t>run</w:t>
+            </w:r>
+            <w:proofErr w:type="spellEnd"/>
             <w:r>
               <w:rPr>
                 <w:rFonts w:ascii="Calibri" w:hAnsi="Calibri" w:cs="Calibri"/>
@@ -15519,106 +15621,34 @@
               <w:rPr>
                 <w:rFonts w:ascii="Calibri" w:hAnsi="Calibri" w:cs="Calibri"/>
               </w:rPr>
-              <w:t>un</w:t>
-            </w:r>
-            <w:r>
-              <w:rPr>
-                <w:rFonts w:ascii="Calibri" w:hAnsi="Calibri" w:cs="Calibri"/>
-              </w:rPr>
-              <w:t xml:space="preserve"> ítem que desea modificar.</w:t>
-            </w:r>
-            <w:r>
-              <w:rPr>
-                <w:rFonts w:ascii="Calibri" w:hAnsi="Calibri" w:cs="Calibri"/>
-              </w:rPr>
-              <w:t xml:space="preserve"> Fin Caso de Uso.</w:t>
-            </w:r>
-          </w:p>
-          <w:p>
-            <w:pPr>
-              <w:jc w:val="both"/>
-              <w:rPr>
-                <w:rFonts w:ascii="Calibri" w:hAnsi="Calibri" w:cs="Calibri"/>
-              </w:rPr>
-            </w:pPr>
-            <w:r>
-              <w:rPr>
-                <w:rFonts w:ascii="Calibri" w:hAnsi="Calibri" w:cs="Calibri"/>
-              </w:rPr>
-              <w:t xml:space="preserve">Línea </w:t>
-            </w:r>
-            <w:r>
-              <w:rPr>
-                <w:rFonts w:ascii="Calibri" w:hAnsi="Calibri" w:cs="Calibri"/>
-              </w:rPr>
-              <w:t>6</w:t>
-            </w:r>
-            <w:r>
-              <w:rPr>
-                <w:rFonts w:ascii="Calibri" w:hAnsi="Calibri" w:cs="Calibri"/>
-              </w:rPr>
-              <w:t>:</w:t>
-            </w:r>
-            <w:r>
-              <w:rPr>
-                <w:rFonts w:ascii="Calibri" w:hAnsi="Calibri" w:cs="Calibri"/>
-              </w:rPr>
-              <w:t xml:space="preserve"> El Empleado Administrativo </w:t>
-            </w:r>
-            <w:r>
-              <w:rPr>
-                <w:rFonts w:ascii="Calibri" w:hAnsi="Calibri" w:cs="Calibri"/>
-              </w:rPr>
-              <w:t xml:space="preserve">decide no </w:t>
-            </w:r>
-            <w:r>
-              <w:rPr>
-                <w:rFonts w:ascii="Calibri" w:hAnsi="Calibri" w:cs="Calibri"/>
-              </w:rPr>
-              <w:t>ingresa</w:t>
-            </w:r>
-            <w:r>
-              <w:rPr>
-                <w:rFonts w:ascii="Calibri" w:hAnsi="Calibri" w:cs="Calibri"/>
-              </w:rPr>
-              <w:t>r</w:t>
-            </w:r>
-            <w:r>
-              <w:rPr>
-                <w:rFonts w:ascii="Calibri" w:hAnsi="Calibri" w:cs="Calibri"/>
-              </w:rPr>
-              <w:t xml:space="preserve"> </w:t>
-            </w:r>
-            <w:r>
-              <w:rPr>
-                <w:rFonts w:ascii="Calibri" w:hAnsi="Calibri" w:cs="Calibri"/>
-              </w:rPr>
-              <w:t xml:space="preserve">un </w:t>
-            </w:r>
-            <w:r>
-              <w:rPr>
-                <w:rFonts w:ascii="Calibri" w:hAnsi="Calibri" w:cs="Calibri"/>
-              </w:rPr>
-              <w:t>nuevo valor para el ítem seleccionado.</w:t>
-            </w:r>
-            <w:r>
-              <w:rPr>
-                <w:rFonts w:ascii="Calibri" w:hAnsi="Calibri" w:cs="Calibri"/>
-              </w:rPr>
-              <w:t xml:space="preserve"> </w:t>
-            </w:r>
-            <w:r>
-              <w:rPr>
-                <w:rFonts w:ascii="Calibri" w:hAnsi="Calibri" w:cs="Calibri"/>
-              </w:rPr>
-              <w:t>Ir a 8)</w:t>
+              <w:t xml:space="preserve">nuevo valor para el ítem </w:t>
+            </w:r>
+            <w:proofErr w:type="spellStart"/>
+            <w:r>
+              <w:rPr>
+                <w:rFonts w:ascii="Calibri" w:hAnsi="Calibri" w:cs="Calibri"/>
+              </w:rPr>
+              <w:t>seleccionado.</w:t>
+            </w:r>
+            <w:r>
+              <w:rPr>
+                <w:rFonts w:ascii="Calibri" w:hAnsi="Calibri" w:cs="Calibri"/>
+              </w:rPr>
+              <w:t>Ir</w:t>
+            </w:r>
+            <w:proofErr w:type="spellEnd"/>
+            <w:r>
+              <w:rPr>
+                <w:rFonts w:ascii="Calibri" w:hAnsi="Calibri" w:cs="Calibri"/>
+              </w:rPr>
+              <w:t xml:space="preserve"> a 8)</w:t>
             </w:r>
           </w:p>
         </w:tc>
       </w:tr>
       <w:tr>
         <w:tblPrEx>
-          <w:tblLook w:val="00A0" w:firstRow="1" w:lastRow="0" w:firstColumn="1" w:lastColumn="0" w:noHBand="0" w:noVBand="0"/>
+          <w:tblLook w:val="00A0"/>
         </w:tblPrEx>
         <w:trPr>
           <w:trHeight w:val="300"/>
@@ -15688,7 +15718,7 @@
           <w:left w:w="70" w:type="dxa"/>
           <w:right w:w="70" w:type="dxa"/>
         </w:tblCellMar>
-        <w:tblLook w:val="00A0" w:firstRow="1" w:lastRow="0" w:firstColumn="1" w:lastColumn="0" w:noHBand="0" w:noVBand="0"/>
+        <w:tblLook w:val="00A0"/>
       </w:tblPr>
       <w:tblGrid>
         <w:gridCol w:w="5423"/>
@@ -15925,6 +15955,7 @@
                 <w:lang w:val="es-AR"/>
               </w:rPr>
             </w:pPr>
+            <w:proofErr w:type="spellStart"/>
             <w:r>
               <w:rPr>
                 <w:rFonts w:ascii="Calibri" w:hAnsi="Calibri" w:cs="Calibri"/>
@@ -15935,6 +15966,7 @@
               </w:rPr>
               <w:t>Poscondiciones</w:t>
             </w:r>
+            <w:proofErr w:type="spellEnd"/>
             <w:r>
               <w:rPr>
                 <w:rFonts w:ascii="Calibri" w:hAnsi="Calibri" w:cs="Calibri"/>
@@ -16500,7 +16532,7 @@
           <w:left w:w="70" w:type="dxa"/>
           <w:right w:w="70" w:type="dxa"/>
         </w:tblCellMar>
-        <w:tblLook w:val="0000" w:firstRow="0" w:lastRow="0" w:firstColumn="0" w:lastColumn="0" w:noHBand="0" w:noVBand="0"/>
+        <w:tblLook w:val="0000"/>
       </w:tblPr>
       <w:tblGrid>
         <w:gridCol w:w="5423"/>
@@ -16580,15 +16612,6 @@
                 <w:rFonts w:ascii="Calibri" w:hAnsi="Calibri" w:cs="Calibri"/>
                 <w:b/>
                 <w:bCs/>
-                <w:color w:val="000000"/>
-              </w:rPr>
-              <w:t xml:space="preserve"> </w:t>
-            </w:r>
-            <w:r>
-              <w:rPr>
-                <w:rFonts w:ascii="Calibri" w:hAnsi="Calibri" w:cs="Calibri"/>
-                <w:b/>
-                <w:bCs/>
                 <w:lang w:val="es-ES_tradnl"/>
               </w:rPr>
               <w:t>VYR01</w:t>
@@ -16742,6 +16765,7 @@
                 <w:color w:val="000000"/>
               </w:rPr>
             </w:pPr>
+            <w:proofErr w:type="spellStart"/>
             <w:r>
               <w:rPr>
                 <w:rFonts w:ascii="Calibri" w:hAnsi="Calibri" w:cs="Calibri"/>
@@ -16750,7 +16774,18 @@
                 <w:color w:val="000000"/>
                 <w:u w:val="single"/>
               </w:rPr>
-              <w:t>Poscondiciones:</w:t>
+              <w:t>Poscondiciones</w:t>
+            </w:r>
+            <w:proofErr w:type="spellEnd"/>
+            <w:r>
+              <w:rPr>
+                <w:rFonts w:ascii="Calibri" w:hAnsi="Calibri" w:cs="Calibri"/>
+                <w:b/>
+                <w:bCs/>
+                <w:color w:val="000000"/>
+                <w:u w:val="single"/>
+              </w:rPr>
+              <w:t>:</w:t>
             </w:r>
             <w:r>
               <w:rPr>
@@ -16802,7 +16837,7 @@
       </w:tr>
       <w:tr>
         <w:tblPrEx>
-          <w:tblLook w:val="00A0" w:firstRow="1" w:lastRow="0" w:firstColumn="1" w:lastColumn="0" w:noHBand="0" w:noVBand="0"/>
+          <w:tblLook w:val="00A0"/>
         </w:tblPrEx>
         <w:trPr>
           <w:trHeight w:val="300"/>
@@ -16856,7 +16891,7 @@
       </w:tr>
       <w:tr>
         <w:tblPrEx>
-          <w:tblLook w:val="00A0" w:firstRow="1" w:lastRow="0" w:firstColumn="1" w:lastColumn="0" w:noHBand="0" w:noVBand="0"/>
+          <w:tblLook w:val="00A0"/>
         </w:tblPrEx>
         <w:trPr>
           <w:trHeight w:val="300"/>
@@ -16918,7 +16953,7 @@
       </w:tr>
       <w:tr>
         <w:tblPrEx>
-          <w:tblLook w:val="00A0" w:firstRow="1" w:lastRow="0" w:firstColumn="1" w:lastColumn="0" w:noHBand="0" w:noVBand="0"/>
+          <w:tblLook w:val="00A0"/>
         </w:tblPrEx>
         <w:trPr>
           <w:trHeight w:val="300"/>
@@ -16962,7 +16997,7 @@
       </w:tr>
       <w:tr>
         <w:tblPrEx>
-          <w:tblLook w:val="00A0" w:firstRow="1" w:lastRow="0" w:firstColumn="1" w:lastColumn="0" w:noHBand="0" w:noVBand="0"/>
+          <w:tblLook w:val="00A0"/>
         </w:tblPrEx>
         <w:trPr>
           <w:trHeight w:val="300"/>
@@ -17006,7 +17041,7 @@
       </w:tr>
       <w:tr>
         <w:tblPrEx>
-          <w:tblLook w:val="00A0" w:firstRow="1" w:lastRow="0" w:firstColumn="1" w:lastColumn="0" w:noHBand="0" w:noVBand="0"/>
+          <w:tblLook w:val="00A0"/>
         </w:tblPrEx>
         <w:trPr>
           <w:trHeight w:val="300"/>
@@ -17049,7 +17084,7 @@
       </w:tr>
       <w:tr>
         <w:tblPrEx>
-          <w:tblLook w:val="00A0" w:firstRow="1" w:lastRow="0" w:firstColumn="1" w:lastColumn="0" w:noHBand="0" w:noVBand="0"/>
+          <w:tblLook w:val="00A0"/>
         </w:tblPrEx>
         <w:trPr>
           <w:trHeight w:val="300"/>
@@ -17093,7 +17128,7 @@
       </w:tr>
       <w:tr>
         <w:tblPrEx>
-          <w:tblLook w:val="00A0" w:firstRow="1" w:lastRow="0" w:firstColumn="1" w:lastColumn="0" w:noHBand="0" w:noVBand="0"/>
+          <w:tblLook w:val="00A0"/>
         </w:tblPrEx>
         <w:trPr>
           <w:trHeight w:val="300"/>
@@ -17117,7 +17152,7 @@
       </w:tr>
       <w:tr>
         <w:tblPrEx>
-          <w:tblLook w:val="00A0" w:firstRow="1" w:lastRow="0" w:firstColumn="1" w:lastColumn="0" w:noHBand="0" w:noVBand="0"/>
+          <w:tblLook w:val="00A0"/>
         </w:tblPrEx>
         <w:trPr>
           <w:trHeight w:val="300"/>
@@ -17151,7 +17186,7 @@
       </w:tr>
       <w:tr>
         <w:tblPrEx>
-          <w:tblLook w:val="00A0" w:firstRow="1" w:lastRow="0" w:firstColumn="1" w:lastColumn="0" w:noHBand="0" w:noVBand="0"/>
+          <w:tblLook w:val="00A0"/>
         </w:tblPrEx>
         <w:trPr>
           <w:trHeight w:val="300"/>
@@ -17203,7 +17238,21 @@
               <w:rPr>
                 <w:rFonts w:ascii="Calibri" w:hAnsi="Calibri" w:cs="Calibri"/>
               </w:rPr>
-              <w:t xml:space="preserve"> el dominio, marca, modelo, registro interno </w:t>
+              <w:t xml:space="preserve"> el dominio, marca, modelo, </w:t>
+            </w:r>
+            <w:proofErr w:type="gramStart"/>
+            <w:r>
+              <w:rPr>
+                <w:rFonts w:ascii="Calibri" w:hAnsi="Calibri" w:cs="Calibri"/>
+              </w:rPr>
+              <w:t>registro</w:t>
+            </w:r>
+            <w:proofErr w:type="gramEnd"/>
+            <w:r>
+              <w:rPr>
+                <w:rFonts w:ascii="Calibri" w:hAnsi="Calibri" w:cs="Calibri"/>
+              </w:rPr>
+              <w:t xml:space="preserve"> interno </w:t>
             </w:r>
             <w:r>
               <w:rPr>
@@ -17288,13 +17337,6 @@
               </w:rPr>
               <w:t xml:space="preserve"> se espera que lo ingrese, sino el usuario tiene la posibilidad de cancelar dicha operación.</w:t>
             </w:r>
-            <w:r>
-              <w:rPr>
-                <w:rFonts w:ascii="Calibri" w:hAnsi="Calibri" w:cs="Calibri"/>
-                <w:color w:val="000000"/>
-              </w:rPr>
-              <w:t xml:space="preserve"> </w:t>
-            </w:r>
           </w:p>
           <w:p>
             <w:pPr>
@@ -17308,12 +17350,6 @@
                 <w:rFonts w:ascii="Calibri" w:hAnsi="Calibri" w:cs="Calibri"/>
               </w:rPr>
               <w:t>Línea 3: El Sistema informa que existe un Vehículo con el dominio indicado. Fin Caso de Uso.</w:t>
-            </w:r>
-            <w:r>
-              <w:rPr>
-                <w:rFonts w:ascii="Calibri" w:hAnsi="Calibri" w:cs="Calibri"/>
-              </w:rPr>
-              <w:t xml:space="preserve"> </w:t>
             </w:r>
             <w:r>
               <w:rPr>
@@ -17345,7 +17381,7 @@
           <w:left w:w="70" w:type="dxa"/>
           <w:right w:w="70" w:type="dxa"/>
         </w:tblCellMar>
-        <w:tblLook w:val="0000" w:firstRow="0" w:lastRow="0" w:firstColumn="0" w:lastColumn="0" w:noHBand="0" w:noVBand="0"/>
+        <w:tblLook w:val="0000"/>
       </w:tblPr>
       <w:tblGrid>
         <w:gridCol w:w="5423"/>
@@ -17425,15 +17461,6 @@
                 <w:rFonts w:ascii="Calibri" w:hAnsi="Calibri" w:cs="Calibri"/>
                 <w:b/>
                 <w:bCs/>
-                <w:color w:val="000000"/>
-              </w:rPr>
-              <w:t xml:space="preserve"> </w:t>
-            </w:r>
-            <w:r>
-              <w:rPr>
-                <w:rFonts w:ascii="Calibri" w:hAnsi="Calibri" w:cs="Calibri"/>
-                <w:b/>
-                <w:bCs/>
                 <w:lang w:val="es-ES_tradnl"/>
               </w:rPr>
               <w:t>VYR02</w:t>
@@ -17546,7 +17573,18 @@
                 <w:color w:val="000000"/>
                 <w:u w:val="single"/>
               </w:rPr>
-              <w:t>Precondiciones:</w:t>
+              <w:t>Precondiciones</w:t>
+            </w:r>
+            <w:proofErr w:type="gramStart"/>
+            <w:r>
+              <w:rPr>
+                <w:rFonts w:ascii="Calibri" w:hAnsi="Calibri" w:cs="Calibri"/>
+                <w:b/>
+                <w:bCs/>
+                <w:color w:val="000000"/>
+                <w:u w:val="single"/>
+              </w:rPr>
+              <w:t>:</w:t>
             </w:r>
             <w:r>
               <w:rPr>
@@ -17556,6 +17594,7 @@
               </w:rPr>
               <w:t xml:space="preserve">  -</w:t>
             </w:r>
+            <w:proofErr w:type="gramEnd"/>
             <w:r>
               <w:rPr>
                 <w:rFonts w:ascii="Calibri" w:hAnsi="Calibri" w:cs="Calibri"/>
@@ -17585,6 +17624,7 @@
                 <w:color w:val="000000"/>
               </w:rPr>
             </w:pPr>
+            <w:proofErr w:type="spellStart"/>
             <w:r>
               <w:rPr>
                 <w:rFonts w:ascii="Calibri" w:hAnsi="Calibri" w:cs="Calibri"/>
@@ -17593,7 +17633,18 @@
                 <w:color w:val="000000"/>
                 <w:u w:val="single"/>
               </w:rPr>
-              <w:t>Poscondiciones:</w:t>
+              <w:t>Poscondiciones</w:t>
+            </w:r>
+            <w:proofErr w:type="spellEnd"/>
+            <w:r>
+              <w:rPr>
+                <w:rFonts w:ascii="Calibri" w:hAnsi="Calibri" w:cs="Calibri"/>
+                <w:b/>
+                <w:bCs/>
+                <w:color w:val="000000"/>
+                <w:u w:val="single"/>
+              </w:rPr>
+              <w:t>:</w:t>
             </w:r>
             <w:r>
               <w:rPr>
@@ -17645,7 +17696,7 @@
       </w:tr>
       <w:tr>
         <w:tblPrEx>
-          <w:tblLook w:val="00A0" w:firstRow="1" w:lastRow="0" w:firstColumn="1" w:lastColumn="0" w:noHBand="0" w:noVBand="0"/>
+          <w:tblLook w:val="00A0"/>
         </w:tblPrEx>
         <w:trPr>
           <w:trHeight w:val="300"/>
@@ -17699,7 +17750,7 @@
       </w:tr>
       <w:tr>
         <w:tblPrEx>
-          <w:tblLook w:val="00A0" w:firstRow="1" w:lastRow="0" w:firstColumn="1" w:lastColumn="0" w:noHBand="0" w:noVBand="0"/>
+          <w:tblLook w:val="00A0"/>
         </w:tblPrEx>
         <w:trPr>
           <w:trHeight w:val="300"/>
@@ -17761,7 +17812,7 @@
       </w:tr>
       <w:tr>
         <w:tblPrEx>
-          <w:tblLook w:val="00A0" w:firstRow="1" w:lastRow="0" w:firstColumn="1" w:lastColumn="0" w:noHBand="0" w:noVBand="0"/>
+          <w:tblLook w:val="00A0"/>
         </w:tblPrEx>
         <w:trPr>
           <w:trHeight w:val="300"/>
@@ -17805,7 +17856,7 @@
       </w:tr>
       <w:tr>
         <w:tblPrEx>
-          <w:tblLook w:val="00A0" w:firstRow="1" w:lastRow="0" w:firstColumn="1" w:lastColumn="0" w:noHBand="0" w:noVBand="0"/>
+          <w:tblLook w:val="00A0"/>
         </w:tblPrEx>
         <w:trPr>
           <w:trHeight w:val="300"/>
@@ -17861,7 +17912,7 @@
       </w:tr>
       <w:tr>
         <w:tblPrEx>
-          <w:tblLook w:val="00A0" w:firstRow="1" w:lastRow="0" w:firstColumn="1" w:lastColumn="0" w:noHBand="0" w:noVBand="0"/>
+          <w:tblLook w:val="00A0"/>
         </w:tblPrEx>
         <w:trPr>
           <w:trHeight w:val="300"/>
@@ -17923,7 +17974,7 @@
       </w:tr>
       <w:tr>
         <w:tblPrEx>
-          <w:tblLook w:val="00A0" w:firstRow="1" w:lastRow="0" w:firstColumn="1" w:lastColumn="0" w:noHBand="0" w:noVBand="0"/>
+          <w:tblLook w:val="00A0"/>
         </w:tblPrEx>
         <w:trPr>
           <w:trHeight w:val="300"/>
@@ -17972,7 +18023,7 @@
       </w:tr>
       <w:tr>
         <w:tblPrEx>
-          <w:tblLook w:val="00A0" w:firstRow="1" w:lastRow="0" w:firstColumn="1" w:lastColumn="0" w:noHBand="0" w:noVBand="0"/>
+          <w:tblLook w:val="00A0"/>
         </w:tblPrEx>
         <w:trPr>
           <w:trHeight w:val="300"/>
@@ -18097,7 +18148,7 @@
       </w:tr>
       <w:tr>
         <w:tblPrEx>
-          <w:tblLook w:val="00A0" w:firstRow="1" w:lastRow="0" w:firstColumn="1" w:lastColumn="0" w:noHBand="0" w:noVBand="0"/>
+          <w:tblLook w:val="00A0"/>
         </w:tblPrEx>
         <w:trPr>
           <w:trHeight w:val="300"/>
@@ -18171,7 +18222,7 @@
       </w:tr>
       <w:tr>
         <w:tblPrEx>
-          <w:tblLook w:val="00A0" w:firstRow="1" w:lastRow="0" w:firstColumn="1" w:lastColumn="0" w:noHBand="0" w:noVBand="0"/>
+          <w:tblLook w:val="00A0"/>
         </w:tblPrEx>
         <w:trPr>
           <w:trHeight w:val="300"/>
@@ -18221,7 +18272,7 @@
       </w:tr>
       <w:tr>
         <w:tblPrEx>
-          <w:tblLook w:val="00A0" w:firstRow="1" w:lastRow="0" w:firstColumn="1" w:lastColumn="0" w:noHBand="0" w:noVBand="0"/>
+          <w:tblLook w:val="00A0"/>
         </w:tblPrEx>
         <w:trPr>
           <w:trHeight w:val="300"/>
@@ -18273,7 +18324,7 @@
       </w:tr>
       <w:tr>
         <w:tblPrEx>
-          <w:tblLook w:val="00A0" w:firstRow="1" w:lastRow="0" w:firstColumn="1" w:lastColumn="0" w:noHBand="0" w:noVBand="0"/>
+          <w:tblLook w:val="00A0"/>
         </w:tblPrEx>
         <w:trPr>
           <w:trHeight w:val="300"/>
@@ -18297,7 +18348,7 @@
       </w:tr>
       <w:tr>
         <w:tblPrEx>
-          <w:tblLook w:val="00A0" w:firstRow="1" w:lastRow="0" w:firstColumn="1" w:lastColumn="0" w:noHBand="0" w:noVBand="0"/>
+          <w:tblLook w:val="00A0"/>
         </w:tblPrEx>
         <w:trPr>
           <w:trHeight w:val="300"/>
@@ -18388,7 +18439,7 @@
       </w:tr>
       <w:tr>
         <w:tblPrEx>
-          <w:tblLook w:val="00A0" w:firstRow="1" w:lastRow="0" w:firstColumn="1" w:lastColumn="0" w:noHBand="0" w:noVBand="0"/>
+          <w:tblLook w:val="00A0"/>
         </w:tblPrEx>
         <w:trPr>
           <w:trHeight w:val="300"/>
@@ -18453,21 +18504,23 @@
               </w:rPr>
               <w:t xml:space="preserve">*Se muestra un cartel informando dicho percance (no </w:t>
             </w:r>
+            <w:proofErr w:type="spellStart"/>
             <w:r>
               <w:rPr>
                 <w:rFonts w:ascii="Calibri" w:hAnsi="Calibri" w:cs="Calibri"/>
                 <w:color w:val="000000"/>
                 <w:highlight w:val="yellow"/>
               </w:rPr>
-              <w:t>seleccionó</w:t>
-            </w:r>
+              <w:t>seleccionóalgún</w:t>
+            </w:r>
+            <w:proofErr w:type="spellEnd"/>
             <w:r>
               <w:rPr>
                 <w:rFonts w:ascii="Calibri" w:hAnsi="Calibri" w:cs="Calibri"/>
                 <w:color w:val="000000"/>
                 <w:highlight w:val="yellow"/>
               </w:rPr>
-              <w:t xml:space="preserve"> </w:t>
+              <w:t xml:space="preserve"> campo</w:t>
             </w:r>
             <w:r>
               <w:rPr>
@@ -18475,7 +18528,7 @@
                 <w:color w:val="000000"/>
                 <w:highlight w:val="yellow"/>
               </w:rPr>
-              <w:t>algún campo</w:t>
+              <w:t>) y</w:t>
             </w:r>
             <w:r>
               <w:rPr>
@@ -18483,7 +18536,7 @@
                 <w:color w:val="000000"/>
                 <w:highlight w:val="yellow"/>
               </w:rPr>
-              <w:t>) y</w:t>
+              <w:t>,</w:t>
             </w:r>
             <w:r>
               <w:rPr>
@@ -18491,192 +18544,187 @@
                 <w:color w:val="000000"/>
                 <w:highlight w:val="yellow"/>
               </w:rPr>
-              <w:t>,</w:t>
-            </w:r>
+              <w:t xml:space="preserve"> se espera que lo ingrese, sino el usuario tiene la posibilidad de cancelar dicha operación.</w:t>
+            </w:r>
+          </w:p>
+          <w:p>
+            <w:pPr>
+              <w:snapToGrid w:val="0"/>
+              <w:jc w:val="both"/>
+              <w:rPr>
+                <w:rFonts w:ascii="Calibri" w:hAnsi="Calibri" w:cs="Calibri"/>
+              </w:rPr>
+            </w:pPr>
+            <w:r>
+              <w:rPr>
+                <w:rFonts w:ascii="Calibri" w:hAnsi="Calibri" w:cs="Calibri"/>
+              </w:rPr>
+              <w:t xml:space="preserve">Línea 5: </w:t>
+            </w:r>
+            <w:r>
+              <w:rPr>
+                <w:rFonts w:ascii="Calibri" w:hAnsi="Calibri" w:cs="Calibri"/>
+              </w:rPr>
+              <w:t xml:space="preserve">El Empleado Administrativo </w:t>
+            </w:r>
+            <w:r>
+              <w:rPr>
+                <w:rFonts w:ascii="Calibri" w:hAnsi="Calibri" w:cs="Calibri"/>
+              </w:rPr>
+              <w:t>decide no seleccionar un ítem</w:t>
+            </w:r>
+            <w:r>
+              <w:rPr>
+                <w:rFonts w:ascii="Calibri" w:hAnsi="Calibri" w:cs="Calibri"/>
+              </w:rPr>
+              <w:t xml:space="preserve"> del Vehículo</w:t>
+            </w:r>
+            <w:r>
+              <w:rPr>
+                <w:rFonts w:ascii="Calibri" w:hAnsi="Calibri" w:cs="Calibri"/>
+              </w:rPr>
+              <w:t xml:space="preserve"> para modificar</w:t>
+            </w:r>
+            <w:r>
+              <w:rPr>
+                <w:rFonts w:ascii="Calibri" w:hAnsi="Calibri" w:cs="Calibri"/>
+              </w:rPr>
+              <w:t>.</w:t>
+            </w:r>
+            <w:r>
+              <w:rPr>
+                <w:rFonts w:ascii="Calibri" w:hAnsi="Calibri" w:cs="Calibri"/>
+              </w:rPr>
+              <w:t xml:space="preserve"> Fin Caso de Uso.</w:t>
+            </w:r>
+          </w:p>
+          <w:p>
+            <w:pPr>
+              <w:jc w:val="both"/>
+              <w:rPr>
+                <w:rFonts w:ascii="Calibri" w:hAnsi="Calibri" w:cs="Calibri"/>
+              </w:rPr>
+            </w:pPr>
+            <w:r>
+              <w:rPr>
+                <w:rFonts w:ascii="Calibri" w:hAnsi="Calibri" w:cs="Calibri"/>
+              </w:rPr>
+              <w:t xml:space="preserve">Línea 6: </w:t>
+            </w:r>
+            <w:r>
+              <w:rPr>
+                <w:rFonts w:ascii="Calibri" w:hAnsi="Calibri" w:cs="Calibri"/>
+              </w:rPr>
+              <w:t xml:space="preserve">El Empleado Administrativo </w:t>
+            </w:r>
+            <w:r>
+              <w:rPr>
+                <w:rFonts w:ascii="Calibri" w:hAnsi="Calibri" w:cs="Calibri"/>
+              </w:rPr>
+              <w:t>decide no ingresar un nuevo valor para el  ítem</w:t>
+            </w:r>
+            <w:r>
+              <w:rPr>
+                <w:rFonts w:ascii="Calibri" w:hAnsi="Calibri" w:cs="Calibri"/>
+              </w:rPr>
+              <w:t xml:space="preserve"> del Vehículo</w:t>
+            </w:r>
+            <w:r>
+              <w:rPr>
+                <w:rFonts w:ascii="Calibri" w:hAnsi="Calibri" w:cs="Calibri"/>
+              </w:rPr>
+              <w:t xml:space="preserve"> seleccionado</w:t>
+            </w:r>
+            <w:r>
+              <w:rPr>
+                <w:rFonts w:ascii="Calibri" w:hAnsi="Calibri" w:cs="Calibri"/>
+              </w:rPr>
+              <w:t>.</w:t>
+            </w:r>
+            <w:r>
+              <w:rPr>
+                <w:rFonts w:ascii="Calibri" w:hAnsi="Calibri" w:cs="Calibri"/>
+              </w:rPr>
+              <w:t xml:space="preserve"> Ir a 7).</w:t>
+            </w:r>
+          </w:p>
+          <w:p>
+            <w:pPr>
+              <w:jc w:val="both"/>
+              <w:rPr>
+                <w:rFonts w:ascii="Calibri" w:hAnsi="Calibri" w:cs="Calibri"/>
+              </w:rPr>
+            </w:pPr>
+            <w:r>
+              <w:rPr>
+                <w:rFonts w:ascii="Calibri" w:hAnsi="Calibri" w:cs="Calibri"/>
+              </w:rPr>
+              <w:t>Línea 8: E</w:t>
+            </w:r>
+            <w:r>
+              <w:rPr>
+                <w:rFonts w:ascii="Calibri" w:hAnsi="Calibri" w:cs="Calibri"/>
+              </w:rPr>
+              <w:t xml:space="preserve">l Sistema informa que no se ha </w:t>
+            </w:r>
+            <w:r>
+              <w:rPr>
+                <w:rFonts w:ascii="Calibri" w:hAnsi="Calibri" w:cs="Calibri"/>
+              </w:rPr>
+              <w:t xml:space="preserve">actualizado </w:t>
+            </w:r>
+            <w:r>
+              <w:rPr>
+                <w:rFonts w:ascii="Calibri" w:hAnsi="Calibri" w:cs="Calibri"/>
+              </w:rPr>
+              <w:t xml:space="preserve">ningún ítem del </w:t>
+            </w:r>
+            <w:r>
+              <w:rPr>
+                <w:rFonts w:ascii="Calibri" w:hAnsi="Calibri" w:cs="Calibri"/>
+              </w:rPr>
+              <w:t>vehículo</w:t>
+            </w:r>
+            <w:r>
+              <w:rPr>
+                <w:rFonts w:ascii="Calibri" w:hAnsi="Calibri" w:cs="Calibri"/>
+              </w:rPr>
+              <w:t>. Fin Caso de Uso.</w:t>
+            </w:r>
+          </w:p>
+          <w:p>
+            <w:pPr>
+              <w:snapToGrid w:val="0"/>
+              <w:rPr>
+                <w:rFonts w:ascii="Calibri" w:hAnsi="Calibri" w:cs="Calibri"/>
+                <w:color w:val="000000"/>
+              </w:rPr>
+            </w:pPr>
             <w:r>
               <w:rPr>
                 <w:rFonts w:ascii="Calibri" w:hAnsi="Calibri" w:cs="Calibri"/>
                 <w:color w:val="000000"/>
                 <w:highlight w:val="yellow"/>
               </w:rPr>
-              <w:t xml:space="preserve"> se espera que lo ingrese, sino el usuario tiene la posibilidad de cancelar dicha operación.</w:t>
-            </w:r>
-            <w:r>
-              <w:rPr>
-                <w:rFonts w:ascii="Calibri" w:hAnsi="Calibri" w:cs="Calibri"/>
-                <w:color w:val="000000"/>
-              </w:rPr>
-              <w:t xml:space="preserve"> </w:t>
-            </w:r>
-          </w:p>
-          <w:p>
-            <w:pPr>
-              <w:snapToGrid w:val="0"/>
-              <w:jc w:val="both"/>
-              <w:rPr>
-                <w:rFonts w:ascii="Calibri" w:hAnsi="Calibri" w:cs="Calibri"/>
-              </w:rPr>
-            </w:pPr>
-            <w:r>
-              <w:rPr>
-                <w:rFonts w:ascii="Calibri" w:hAnsi="Calibri" w:cs="Calibri"/>
-              </w:rPr>
-              <w:t xml:space="preserve">Línea 5: </w:t>
-            </w:r>
-            <w:r>
-              <w:rPr>
-                <w:rFonts w:ascii="Calibri" w:hAnsi="Calibri" w:cs="Calibri"/>
-              </w:rPr>
-              <w:t xml:space="preserve">El Empleado Administrativo </w:t>
-            </w:r>
-            <w:r>
-              <w:rPr>
-                <w:rFonts w:ascii="Calibri" w:hAnsi="Calibri" w:cs="Calibri"/>
-              </w:rPr>
-              <w:t>decide no seleccionar un ítem</w:t>
-            </w:r>
-            <w:r>
-              <w:rPr>
-                <w:rFonts w:ascii="Calibri" w:hAnsi="Calibri" w:cs="Calibri"/>
-              </w:rPr>
-              <w:t xml:space="preserve"> del Vehículo</w:t>
-            </w:r>
-            <w:r>
-              <w:rPr>
-                <w:rFonts w:ascii="Calibri" w:hAnsi="Calibri" w:cs="Calibri"/>
-              </w:rPr>
-              <w:t xml:space="preserve"> para modificar</w:t>
-            </w:r>
-            <w:r>
-              <w:rPr>
-                <w:rFonts w:ascii="Calibri" w:hAnsi="Calibri" w:cs="Calibri"/>
-              </w:rPr>
-              <w:t>.</w:t>
-            </w:r>
-            <w:r>
-              <w:rPr>
-                <w:rFonts w:ascii="Calibri" w:hAnsi="Calibri" w:cs="Calibri"/>
-              </w:rPr>
-              <w:t xml:space="preserve"> Fin Caso de Uso.</w:t>
-            </w:r>
-          </w:p>
-          <w:p>
-            <w:pPr>
-              <w:jc w:val="both"/>
-              <w:rPr>
-                <w:rFonts w:ascii="Calibri" w:hAnsi="Calibri" w:cs="Calibri"/>
-              </w:rPr>
-            </w:pPr>
-            <w:r>
-              <w:rPr>
-                <w:rFonts w:ascii="Calibri" w:hAnsi="Calibri" w:cs="Calibri"/>
-              </w:rPr>
-              <w:t xml:space="preserve">Línea 6: </w:t>
-            </w:r>
-            <w:r>
-              <w:rPr>
-                <w:rFonts w:ascii="Calibri" w:hAnsi="Calibri" w:cs="Calibri"/>
-              </w:rPr>
-              <w:t xml:space="preserve">El Empleado Administrativo </w:t>
-            </w:r>
-            <w:r>
-              <w:rPr>
-                <w:rFonts w:ascii="Calibri" w:hAnsi="Calibri" w:cs="Calibri"/>
-              </w:rPr>
-              <w:t>decide no ingresar un nuevo valor para el  ítem</w:t>
-            </w:r>
-            <w:r>
-              <w:rPr>
-                <w:rFonts w:ascii="Calibri" w:hAnsi="Calibri" w:cs="Calibri"/>
-              </w:rPr>
-              <w:t xml:space="preserve"> del Vehículo</w:t>
-            </w:r>
-            <w:r>
-              <w:rPr>
-                <w:rFonts w:ascii="Calibri" w:hAnsi="Calibri" w:cs="Calibri"/>
-              </w:rPr>
-              <w:t xml:space="preserve"> seleccionado</w:t>
-            </w:r>
-            <w:r>
-              <w:rPr>
-                <w:rFonts w:ascii="Calibri" w:hAnsi="Calibri" w:cs="Calibri"/>
-              </w:rPr>
-              <w:t>.</w:t>
-            </w:r>
-            <w:r>
-              <w:rPr>
-                <w:rFonts w:ascii="Calibri" w:hAnsi="Calibri" w:cs="Calibri"/>
-              </w:rPr>
-              <w:t xml:space="preserve"> Ir a 7).</w:t>
-            </w:r>
-          </w:p>
-          <w:p>
-            <w:pPr>
-              <w:jc w:val="both"/>
-              <w:rPr>
-                <w:rFonts w:ascii="Calibri" w:hAnsi="Calibri" w:cs="Calibri"/>
-              </w:rPr>
-            </w:pPr>
-            <w:r>
-              <w:rPr>
-                <w:rFonts w:ascii="Calibri" w:hAnsi="Calibri" w:cs="Calibri"/>
-              </w:rPr>
-              <w:t>Línea 8: E</w:t>
-            </w:r>
-            <w:r>
-              <w:rPr>
-                <w:rFonts w:ascii="Calibri" w:hAnsi="Calibri" w:cs="Calibri"/>
-              </w:rPr>
-              <w:t xml:space="preserve">l Sistema informa que no se ha </w:t>
-            </w:r>
-            <w:r>
-              <w:rPr>
-                <w:rFonts w:ascii="Calibri" w:hAnsi="Calibri" w:cs="Calibri"/>
-              </w:rPr>
-              <w:t xml:space="preserve">actualizado </w:t>
-            </w:r>
-            <w:r>
-              <w:rPr>
-                <w:rFonts w:ascii="Calibri" w:hAnsi="Calibri" w:cs="Calibri"/>
-              </w:rPr>
-              <w:t xml:space="preserve">ningún ítem del </w:t>
-            </w:r>
-            <w:r>
-              <w:rPr>
-                <w:rFonts w:ascii="Calibri" w:hAnsi="Calibri" w:cs="Calibri"/>
-              </w:rPr>
-              <w:t>vehículo</w:t>
-            </w:r>
-            <w:r>
-              <w:rPr>
-                <w:rFonts w:ascii="Calibri" w:hAnsi="Calibri" w:cs="Calibri"/>
-              </w:rPr>
-              <w:t>. Fin Caso de Uso.</w:t>
-            </w:r>
-          </w:p>
-          <w:p>
-            <w:pPr>
-              <w:snapToGrid w:val="0"/>
-              <w:rPr>
-                <w:rFonts w:ascii="Calibri" w:hAnsi="Calibri" w:cs="Calibri"/>
-                <w:color w:val="000000"/>
-              </w:rPr>
-            </w:pPr>
+              <w:t>*</w:t>
+            </w:r>
+            <w:proofErr w:type="spellStart"/>
             <w:r>
               <w:rPr>
                 <w:rFonts w:ascii="Calibri" w:hAnsi="Calibri" w:cs="Calibri"/>
                 <w:color w:val="000000"/>
                 <w:highlight w:val="yellow"/>
               </w:rPr>
-              <w:t>*</w:t>
-            </w:r>
+              <w:t>Idem</w:t>
+            </w:r>
+            <w:proofErr w:type="spellEnd"/>
             <w:r>
               <w:rPr>
                 <w:rFonts w:ascii="Calibri" w:hAnsi="Calibri" w:cs="Calibri"/>
                 <w:color w:val="000000"/>
                 <w:highlight w:val="yellow"/>
               </w:rPr>
-              <w:t xml:space="preserve">Idem 5), 6) y 8). </w:t>
+              <w:t xml:space="preserve"> 5), 6) y 8). </w:t>
             </w:r>
             <w:r>
               <w:rPr>
@@ -18702,19 +18750,12 @@
               </w:rPr>
               <w:t>sino el usuario tiene la posibilidad de cancelar dicha operación.</w:t>
             </w:r>
-            <w:r>
-              <w:rPr>
-                <w:rFonts w:ascii="Calibri" w:hAnsi="Calibri" w:cs="Calibri"/>
-                <w:color w:val="000000"/>
-              </w:rPr>
-              <w:t xml:space="preserve"> </w:t>
-            </w:r>
           </w:p>
         </w:tc>
       </w:tr>
       <w:tr>
         <w:tblPrEx>
-          <w:tblLook w:val="00A0" w:firstRow="1" w:lastRow="0" w:firstColumn="1" w:lastColumn="0" w:noHBand="0" w:noVBand="0"/>
+          <w:tblLook w:val="00A0"/>
         </w:tblPrEx>
         <w:trPr>
           <w:trHeight w:val="300"/>
@@ -18749,7 +18790,7 @@
           <w:left w:w="70" w:type="dxa"/>
           <w:right w:w="70" w:type="dxa"/>
         </w:tblCellMar>
-        <w:tblLook w:val="0000" w:firstRow="0" w:lastRow="0" w:firstColumn="0" w:lastColumn="0" w:noHBand="0" w:noVBand="0"/>
+        <w:tblLook w:val="0000"/>
       </w:tblPr>
       <w:tblGrid>
         <w:gridCol w:w="5423"/>
@@ -18835,15 +18876,6 @@
                 <w:rFonts w:ascii="Calibri" w:hAnsi="Calibri" w:cs="Calibri"/>
                 <w:b/>
                 <w:bCs/>
-                <w:color w:val="000000"/>
-              </w:rPr>
-              <w:t xml:space="preserve"> </w:t>
-            </w:r>
-            <w:r>
-              <w:rPr>
-                <w:rFonts w:ascii="Calibri" w:hAnsi="Calibri" w:cs="Calibri"/>
-                <w:b/>
-                <w:bCs/>
                 <w:lang w:val="es-ES_tradnl"/>
               </w:rPr>
               <w:t>VYR03</w:t>
@@ -18979,6 +19011,7 @@
                 <w:color w:val="000000"/>
               </w:rPr>
             </w:pPr>
+            <w:proofErr w:type="spellStart"/>
             <w:r>
               <w:rPr>
                 <w:rFonts w:ascii="Calibri" w:hAnsi="Calibri" w:cs="Calibri"/>
@@ -18989,6 +19022,7 @@
               </w:rPr>
               <w:t>Poscondiciones</w:t>
             </w:r>
+            <w:proofErr w:type="spellEnd"/>
             <w:r>
               <w:rPr>
                 <w:rFonts w:ascii="Calibri" w:hAnsi="Calibri" w:cs="Calibri"/>
@@ -19772,7 +19806,23 @@
                 <w:rFonts w:ascii="Calibri" w:hAnsi="Calibri" w:cs="Calibri"/>
                 <w:color w:val="000000"/>
               </w:rPr>
-              <w:t>Línea 4: El Sistema informa que no encuentra el dominio del vehículo. Include Alta de vehículo. Ir a línea 5).</w:t>
+              <w:t xml:space="preserve">Línea 4: El Sistema informa que no encuentra el dominio del vehículo. </w:t>
+            </w:r>
+            <w:proofErr w:type="spellStart"/>
+            <w:r>
+              <w:rPr>
+                <w:rFonts w:ascii="Calibri" w:hAnsi="Calibri" w:cs="Calibri"/>
+                <w:color w:val="000000"/>
+              </w:rPr>
+              <w:t>Include</w:t>
+            </w:r>
+            <w:proofErr w:type="spellEnd"/>
+            <w:r>
+              <w:rPr>
+                <w:rFonts w:ascii="Calibri" w:hAnsi="Calibri" w:cs="Calibri"/>
+                <w:color w:val="000000"/>
+              </w:rPr>
+              <w:t xml:space="preserve"> Alta de vehículo. Ir a línea 5).</w:t>
             </w:r>
           </w:p>
         </w:tc>
@@ -19870,7 +19920,7 @@
           <w:left w:w="70" w:type="dxa"/>
           <w:right w:w="70" w:type="dxa"/>
         </w:tblCellMar>
-        <w:tblLook w:val="0000" w:firstRow="0" w:lastRow="0" w:firstColumn="0" w:lastColumn="0" w:noHBand="0" w:noVBand="0"/>
+        <w:tblLook w:val="0000"/>
       </w:tblPr>
       <w:tblGrid>
         <w:gridCol w:w="5423"/>
@@ -19950,15 +20000,6 @@
                 <w:rFonts w:ascii="Calibri" w:hAnsi="Calibri" w:cs="Calibri"/>
                 <w:b/>
                 <w:bCs/>
-                <w:color w:val="000000"/>
-              </w:rPr>
-              <w:t xml:space="preserve"> </w:t>
-            </w:r>
-            <w:r>
-              <w:rPr>
-                <w:rFonts w:ascii="Calibri" w:hAnsi="Calibri" w:cs="Calibri"/>
-                <w:b/>
-                <w:bCs/>
                 <w:lang w:val="es-ES_tradnl"/>
               </w:rPr>
               <w:t>VYR04</w:t>
@@ -20098,6 +20139,7 @@
                 <w:color w:val="000000"/>
               </w:rPr>
             </w:pPr>
+            <w:proofErr w:type="spellStart"/>
             <w:r>
               <w:rPr>
                 <w:rFonts w:ascii="Calibri" w:hAnsi="Calibri" w:cs="Calibri"/>
@@ -20106,23 +20148,34 @@
                 <w:color w:val="000000"/>
                 <w:u w:val="single"/>
               </w:rPr>
-              <w:t>Poscondiciones:</w:t>
-            </w:r>
-            <w:r>
-              <w:rPr>
-                <w:rFonts w:ascii="Calibri" w:hAnsi="Calibri" w:cs="Calibri"/>
-                <w:b/>
-                <w:bCs/>
-                <w:color w:val="000000"/>
-              </w:rPr>
-              <w:t xml:space="preserve"> </w:t>
-            </w:r>
-            <w:r>
-              <w:rPr>
-                <w:rFonts w:ascii="Calibri" w:hAnsi="Calibri" w:cs="Calibri"/>
-                <w:color w:val="000000"/>
-              </w:rPr>
-              <w:t xml:space="preserve">Orden de Reparación revisada con reparaciones </w:t>
+              <w:t>Poscondiciones</w:t>
+            </w:r>
+            <w:proofErr w:type="gramStart"/>
+            <w:r>
+              <w:rPr>
+                <w:rFonts w:ascii="Calibri" w:hAnsi="Calibri" w:cs="Calibri"/>
+                <w:b/>
+                <w:bCs/>
+                <w:color w:val="000000"/>
+                <w:u w:val="single"/>
+              </w:rPr>
+              <w:t>:</w:t>
+            </w:r>
+            <w:r>
+              <w:rPr>
+                <w:rFonts w:ascii="Calibri" w:hAnsi="Calibri" w:cs="Calibri"/>
+                <w:color w:val="000000"/>
+              </w:rPr>
+              <w:t>Orden</w:t>
+            </w:r>
+            <w:proofErr w:type="spellEnd"/>
+            <w:proofErr w:type="gramEnd"/>
+            <w:r>
+              <w:rPr>
+                <w:rFonts w:ascii="Calibri" w:hAnsi="Calibri" w:cs="Calibri"/>
+                <w:color w:val="000000"/>
+              </w:rPr>
+              <w:t xml:space="preserve"> de Reparación revisada con reparaciones </w:t>
             </w:r>
             <w:r>
               <w:rPr>
@@ -20398,6 +20451,15 @@
               <w:t>3) Datos Orden de Reparación.</w:t>
             </w:r>
           </w:p>
+          <w:p>
+            <w:pPr>
+              <w:snapToGrid w:val="0"/>
+              <w:jc w:val="both"/>
+              <w:rPr>
+                <w:rFonts w:ascii="Calibri" w:hAnsi="Calibri" w:cs="Calibri"/>
+              </w:rPr>
+            </w:pPr>
+          </w:p>
         </w:tc>
       </w:tr>
       <w:tr>
@@ -20417,6 +20479,52 @@
                 <w:rFonts w:ascii="Calibri" w:hAnsi="Calibri" w:cs="Calibri"/>
               </w:rPr>
             </w:pPr>
+            <w:r>
+              <w:rPr>
+                <w:rFonts w:ascii="Calibri" w:hAnsi="Calibri" w:cs="Calibri"/>
+                <w:highlight w:val="yellow"/>
+              </w:rPr>
+              <w:t>3</w:t>
+            </w:r>
+            <w:r>
+              <w:rPr>
+                <w:rFonts w:ascii="Calibri" w:hAnsi="Calibri" w:cs="Calibri"/>
+                <w:highlight w:val="yellow"/>
+              </w:rPr>
+              <w:t xml:space="preserve">*) El inspector decide agregar una </w:t>
+            </w:r>
+            <w:proofErr w:type="spellStart"/>
+            <w:r>
+              <w:rPr>
+                <w:rFonts w:ascii="Calibri" w:hAnsi="Calibri" w:cs="Calibri"/>
+                <w:highlight w:val="yellow"/>
+              </w:rPr>
+              <w:t>reparacion</w:t>
+            </w:r>
+            <w:proofErr w:type="spellEnd"/>
+            <w:r>
+              <w:rPr>
+                <w:rFonts w:ascii="Calibri" w:hAnsi="Calibri" w:cs="Calibri"/>
+                <w:highlight w:val="yellow"/>
+              </w:rPr>
+              <w:t xml:space="preserve"> a la Orden de </w:t>
+            </w:r>
+            <w:proofErr w:type="spellStart"/>
+            <w:r>
+              <w:rPr>
+                <w:rFonts w:ascii="Calibri" w:hAnsi="Calibri" w:cs="Calibri"/>
+                <w:highlight w:val="yellow"/>
+              </w:rPr>
+              <w:t>Reparacion</w:t>
+            </w:r>
+            <w:proofErr w:type="spellEnd"/>
+            <w:r>
+              <w:rPr>
+                <w:rFonts w:ascii="Calibri" w:hAnsi="Calibri" w:cs="Calibri"/>
+                <w:highlight w:val="yellow"/>
+              </w:rPr>
+              <w:t>.</w:t>
+            </w:r>
           </w:p>
         </w:tc>
         <w:tc>
@@ -20432,6 +20540,41 @@
                 <w:rFonts w:ascii="Calibri" w:hAnsi="Calibri" w:cs="Calibri"/>
               </w:rPr>
             </w:pPr>
+          </w:p>
+        </w:tc>
+      </w:tr>
+      <w:tr>
+        <w:trPr>
+          <w:trHeight w:val="300"/>
+        </w:trPr>
+        <w:tc>
+          <w:tcPr>
+            <w:tcW w:w="2958" w:type="pct"/>
+            <w:vAlign w:val="bottom"/>
+          </w:tcPr>
+          <w:p>
+            <w:pPr>
+              <w:snapToGrid w:val="0"/>
+              <w:jc w:val="both"/>
+              <w:rPr>
+                <w:rFonts w:ascii="Calibri" w:hAnsi="Calibri" w:cs="Calibri"/>
+              </w:rPr>
+            </w:pPr>
+          </w:p>
+        </w:tc>
+        <w:tc>
+          <w:tcPr>
+            <w:tcW w:w="2042" w:type="pct"/>
+            <w:vAlign w:val="bottom"/>
+          </w:tcPr>
+          <w:p>
+            <w:pPr>
+              <w:snapToGrid w:val="0"/>
+              <w:jc w:val="both"/>
+              <w:rPr>
+                <w:rFonts w:ascii="Calibri" w:hAnsi="Calibri" w:cs="Calibri"/>
+              </w:rPr>
+            </w:pPr>
             <w:r>
               <w:rPr>
                 <w:rFonts w:ascii="Calibri" w:hAnsi="Calibri" w:cs="Calibri"/>
@@ -20480,7 +20623,26 @@
               <w:rPr>
                 <w:rFonts w:ascii="Calibri" w:hAnsi="Calibri" w:cs="Calibri"/>
               </w:rPr>
-              <w:t>) El Inspector selecciona el Tipo de Reparación y solicita al Sistema que genere una Reparación y la agregue a la Orden de Reparación del vehículo.</w:t>
+              <w:t xml:space="preserve">) El Inspector selecciona </w:t>
+            </w:r>
+            <w:r>
+              <w:rPr>
+                <w:rFonts w:ascii="Calibri" w:hAnsi="Calibri" w:cs="Calibri"/>
+              </w:rPr>
+              <w:t>un</w:t>
+            </w:r>
+            <w:r>
+              <w:rPr>
+                <w:rFonts w:ascii="Calibri" w:hAnsi="Calibri" w:cs="Calibri"/>
+              </w:rPr>
+              <w:t xml:space="preserve"> Tipo de Reparación </w:t>
+            </w:r>
+            <w:r>
+              <w:rPr>
+                <w:rFonts w:ascii="Calibri" w:hAnsi="Calibri" w:cs="Calibri"/>
+                <w:highlight w:val="red"/>
+              </w:rPr>
+              <w:t>y solicita al Sistema que genere una Reparación y la agregue a la Orden de Reparación del vehículo.</w:t>
             </w:r>
           </w:p>
         </w:tc>
@@ -20535,12 +20697,608 @@
             <w:r>
               <w:rPr>
                 <w:rFonts w:ascii="Calibri" w:hAnsi="Calibri" w:cs="Calibri"/>
+                <w:highlight w:val="yellow"/>
+              </w:rPr>
+              <w:t>5</w:t>
+            </w:r>
+            <w:r>
+              <w:rPr>
+                <w:rFonts w:ascii="Calibri" w:hAnsi="Calibri" w:cs="Calibri"/>
+                <w:highlight w:val="yellow"/>
+              </w:rPr>
+              <w:t>a</w:t>
+            </w:r>
+            <w:r>
+              <w:rPr>
+                <w:rFonts w:ascii="Calibri" w:hAnsi="Calibri" w:cs="Calibri"/>
+                <w:highlight w:val="yellow"/>
+              </w:rPr>
+              <w:t xml:space="preserve">) Muestra los repuestos disponibles para el Tipo de </w:t>
+            </w:r>
+            <w:proofErr w:type="spellStart"/>
+            <w:r>
+              <w:rPr>
+                <w:rFonts w:ascii="Calibri" w:hAnsi="Calibri" w:cs="Calibri"/>
+                <w:highlight w:val="yellow"/>
+              </w:rPr>
+              <w:t>Reparacion</w:t>
+            </w:r>
+            <w:proofErr w:type="spellEnd"/>
+            <w:r>
+              <w:rPr>
+                <w:rFonts w:ascii="Calibri" w:hAnsi="Calibri" w:cs="Calibri"/>
+                <w:highlight w:val="yellow"/>
+              </w:rPr>
+              <w:t xml:space="preserve"> seleccionado.</w:t>
+            </w:r>
+          </w:p>
+        </w:tc>
+      </w:tr>
+      <w:tr>
+        <w:trPr>
+          <w:trHeight w:val="300"/>
+        </w:trPr>
+        <w:tc>
+          <w:tcPr>
+            <w:tcW w:w="2958" w:type="pct"/>
+            <w:vAlign w:val="bottom"/>
+          </w:tcPr>
+          <w:p>
+            <w:pPr>
+              <w:snapToGrid w:val="0"/>
+              <w:jc w:val="both"/>
+              <w:rPr>
+                <w:rFonts w:ascii="Calibri" w:hAnsi="Calibri" w:cs="Calibri"/>
+              </w:rPr>
+            </w:pPr>
+            <w:r>
+              <w:rPr>
+                <w:rFonts w:ascii="Calibri" w:hAnsi="Calibri" w:cs="Calibri"/>
+                <w:highlight w:val="yellow"/>
+              </w:rPr>
+              <w:t>5</w:t>
+            </w:r>
+            <w:r>
+              <w:rPr>
+                <w:rFonts w:ascii="Calibri" w:hAnsi="Calibri" w:cs="Calibri"/>
+                <w:highlight w:val="yellow"/>
+              </w:rPr>
+              <w:t>b</w:t>
+            </w:r>
+            <w:r>
+              <w:rPr>
+                <w:rFonts w:ascii="Calibri" w:hAnsi="Calibri" w:cs="Calibri"/>
+                <w:highlight w:val="yellow"/>
+              </w:rPr>
+              <w:t>) El Inspector selecciona un repuesto</w:t>
+            </w:r>
+            <w:r>
+              <w:rPr>
+                <w:rFonts w:ascii="Calibri" w:hAnsi="Calibri" w:cs="Calibri"/>
+                <w:highlight w:val="yellow"/>
+              </w:rPr>
+              <w:t>,</w:t>
+            </w:r>
+            <w:r>
+              <w:rPr>
+                <w:rFonts w:ascii="Calibri" w:hAnsi="Calibri" w:cs="Calibri"/>
+                <w:highlight w:val="yellow"/>
+              </w:rPr>
+              <w:t xml:space="preserve"> ingresa la cantidad requerida y solicita al Sistema que lo agregue a la </w:t>
+            </w:r>
+            <w:proofErr w:type="spellStart"/>
+            <w:r>
+              <w:rPr>
+                <w:rFonts w:ascii="Calibri" w:hAnsi="Calibri" w:cs="Calibri"/>
+                <w:highlight w:val="yellow"/>
+              </w:rPr>
+              <w:t>Reparacion</w:t>
+            </w:r>
+            <w:proofErr w:type="spellEnd"/>
+            <w:r>
+              <w:rPr>
+                <w:rFonts w:ascii="Calibri" w:hAnsi="Calibri" w:cs="Calibri"/>
+                <w:highlight w:val="yellow"/>
+              </w:rPr>
+              <w:t>.</w:t>
+            </w:r>
+          </w:p>
+        </w:tc>
+        <w:tc>
+          <w:tcPr>
+            <w:tcW w:w="2042" w:type="pct"/>
+            <w:vAlign w:val="bottom"/>
+          </w:tcPr>
+          <w:p>
+            <w:pPr>
+              <w:snapToGrid w:val="0"/>
+              <w:jc w:val="both"/>
+              <w:rPr>
+                <w:rFonts w:ascii="Calibri" w:hAnsi="Calibri" w:cs="Calibri"/>
+                <w:highlight w:val="yellow"/>
+              </w:rPr>
+            </w:pPr>
+          </w:p>
+        </w:tc>
+      </w:tr>
+      <w:tr>
+        <w:trPr>
+          <w:trHeight w:val="300"/>
+        </w:trPr>
+        <w:tc>
+          <w:tcPr>
+            <w:tcW w:w="2958" w:type="pct"/>
+            <w:vAlign w:val="bottom"/>
+          </w:tcPr>
+          <w:p>
+            <w:pPr>
+              <w:snapToGrid w:val="0"/>
+              <w:jc w:val="both"/>
+              <w:rPr>
+                <w:rFonts w:ascii="Calibri" w:hAnsi="Calibri" w:cs="Calibri"/>
+                <w:highlight w:val="yellow"/>
+              </w:rPr>
+            </w:pPr>
+          </w:p>
+        </w:tc>
+        <w:tc>
+          <w:tcPr>
+            <w:tcW w:w="2042" w:type="pct"/>
+            <w:vAlign w:val="bottom"/>
+          </w:tcPr>
+          <w:p>
+            <w:pPr>
+              <w:snapToGrid w:val="0"/>
+              <w:jc w:val="both"/>
+              <w:rPr>
+                <w:rFonts w:ascii="Calibri" w:hAnsi="Calibri" w:cs="Calibri"/>
+                <w:highlight w:val="yellow"/>
+              </w:rPr>
+            </w:pPr>
+            <w:r>
+              <w:rPr>
+                <w:rFonts w:ascii="Calibri" w:hAnsi="Calibri" w:cs="Calibri"/>
+                <w:highlight w:val="yellow"/>
+              </w:rPr>
+              <w:t>5</w:t>
+            </w:r>
+            <w:r>
+              <w:rPr>
+                <w:rFonts w:ascii="Calibri" w:hAnsi="Calibri" w:cs="Calibri"/>
+                <w:highlight w:val="yellow"/>
+              </w:rPr>
+              <w:t>c</w:t>
+            </w:r>
+            <w:r>
+              <w:rPr>
+                <w:rFonts w:ascii="Calibri" w:hAnsi="Calibri" w:cs="Calibri"/>
+                <w:highlight w:val="yellow"/>
+              </w:rPr>
+              <w:t>) Genera un Repuesto con la cantidad indicada.</w:t>
+            </w:r>
+          </w:p>
+        </w:tc>
+      </w:tr>
+      <w:tr>
+        <w:trPr>
+          <w:trHeight w:val="300"/>
+        </w:trPr>
+        <w:tc>
+          <w:tcPr>
+            <w:tcW w:w="2958" w:type="pct"/>
+            <w:vAlign w:val="bottom"/>
+          </w:tcPr>
+          <w:p>
+            <w:pPr>
+              <w:snapToGrid w:val="0"/>
+              <w:jc w:val="both"/>
+              <w:rPr>
+                <w:rFonts w:ascii="Calibri" w:hAnsi="Calibri" w:cs="Calibri"/>
+                <w:highlight w:val="yellow"/>
+              </w:rPr>
+            </w:pPr>
+            <w:r>
+              <w:rPr>
+                <w:rFonts w:ascii="Calibri" w:hAnsi="Calibri" w:cs="Calibri"/>
+                <w:highlight w:val="yellow"/>
+              </w:rPr>
+              <w:t>5</w:t>
+            </w:r>
+            <w:r>
+              <w:rPr>
+                <w:rFonts w:ascii="Calibri" w:hAnsi="Calibri" w:cs="Calibri"/>
+                <w:highlight w:val="yellow"/>
+              </w:rPr>
+              <w:t>d</w:t>
+            </w:r>
+            <w:r>
+              <w:rPr>
+                <w:rFonts w:ascii="Calibri" w:hAnsi="Calibri" w:cs="Calibri"/>
+                <w:highlight w:val="yellow"/>
+              </w:rPr>
+              <w:t>) Repetir 5</w:t>
+            </w:r>
+            <w:r>
+              <w:rPr>
+                <w:rFonts w:ascii="Calibri" w:hAnsi="Calibri" w:cs="Calibri"/>
+                <w:highlight w:val="yellow"/>
+              </w:rPr>
+              <w:t>b</w:t>
+            </w:r>
+            <w:r>
+              <w:rPr>
+                <w:rFonts w:ascii="Calibri" w:hAnsi="Calibri" w:cs="Calibri"/>
+                <w:highlight w:val="yellow"/>
+              </w:rPr>
+              <w:t>) hasta 5</w:t>
+            </w:r>
+            <w:r>
+              <w:rPr>
+                <w:rFonts w:ascii="Calibri" w:hAnsi="Calibri" w:cs="Calibri"/>
+                <w:highlight w:val="yellow"/>
+              </w:rPr>
+              <w:t>c</w:t>
+            </w:r>
+            <w:r>
+              <w:rPr>
+                <w:rFonts w:ascii="Calibri" w:hAnsi="Calibri" w:cs="Calibri"/>
+                <w:highlight w:val="yellow"/>
+              </w:rPr>
+              <w:t xml:space="preserve">) mientras el Inspector decida agregar </w:t>
+            </w:r>
+            <w:proofErr w:type="spellStart"/>
+            <w:r>
+              <w:rPr>
+                <w:rFonts w:ascii="Calibri" w:hAnsi="Calibri" w:cs="Calibri"/>
+                <w:highlight w:val="yellow"/>
+              </w:rPr>
+              <w:t>mas</w:t>
+            </w:r>
+            <w:proofErr w:type="spellEnd"/>
+            <w:r>
+              <w:rPr>
+                <w:rFonts w:ascii="Calibri" w:hAnsi="Calibri" w:cs="Calibri"/>
+                <w:highlight w:val="yellow"/>
+              </w:rPr>
+              <w:t xml:space="preserve"> repuestos del tipo de </w:t>
+            </w:r>
+            <w:proofErr w:type="spellStart"/>
+            <w:r>
+              <w:rPr>
+                <w:rFonts w:ascii="Calibri" w:hAnsi="Calibri" w:cs="Calibri"/>
+                <w:highlight w:val="yellow"/>
+              </w:rPr>
+              <w:t>reparacion</w:t>
+            </w:r>
+            <w:proofErr w:type="spellEnd"/>
+            <w:r>
+              <w:rPr>
+                <w:rFonts w:ascii="Calibri" w:hAnsi="Calibri" w:cs="Calibri"/>
+                <w:highlight w:val="yellow"/>
+              </w:rPr>
+              <w:t xml:space="preserve"> seleccionado a la </w:t>
+            </w:r>
+            <w:proofErr w:type="spellStart"/>
+            <w:r>
+              <w:rPr>
+                <w:rFonts w:ascii="Calibri" w:hAnsi="Calibri" w:cs="Calibri"/>
+                <w:highlight w:val="yellow"/>
+              </w:rPr>
+              <w:t>Reparacion</w:t>
+            </w:r>
+            <w:proofErr w:type="spellEnd"/>
+            <w:r>
+              <w:rPr>
+                <w:rFonts w:ascii="Calibri" w:hAnsi="Calibri" w:cs="Calibri"/>
+                <w:highlight w:val="yellow"/>
+              </w:rPr>
+              <w:t>.</w:t>
+            </w:r>
+          </w:p>
+        </w:tc>
+        <w:tc>
+          <w:tcPr>
+            <w:tcW w:w="2042" w:type="pct"/>
+            <w:vAlign w:val="bottom"/>
+          </w:tcPr>
+          <w:p>
+            <w:pPr>
+              <w:snapToGrid w:val="0"/>
+              <w:jc w:val="both"/>
+              <w:rPr>
+                <w:rFonts w:ascii="Calibri" w:hAnsi="Calibri" w:cs="Calibri"/>
+                <w:highlight w:val="yellow"/>
+              </w:rPr>
+            </w:pPr>
+          </w:p>
+        </w:tc>
+      </w:tr>
+      <w:tr>
+        <w:trPr>
+          <w:trHeight w:val="300"/>
+        </w:trPr>
+        <w:tc>
+          <w:tcPr>
+            <w:tcW w:w="2958" w:type="pct"/>
+            <w:vAlign w:val="bottom"/>
+          </w:tcPr>
+          <w:p>
+            <w:pPr>
+              <w:snapToGrid w:val="0"/>
+              <w:jc w:val="both"/>
+              <w:rPr>
+                <w:rFonts w:ascii="Calibri" w:hAnsi="Calibri" w:cs="Calibri"/>
+                <w:highlight w:val="yellow"/>
+              </w:rPr>
+            </w:pPr>
+          </w:p>
+        </w:tc>
+        <w:tc>
+          <w:tcPr>
+            <w:tcW w:w="2042" w:type="pct"/>
+            <w:vAlign w:val="bottom"/>
+          </w:tcPr>
+          <w:p>
+            <w:pPr>
+              <w:snapToGrid w:val="0"/>
+              <w:jc w:val="both"/>
+              <w:rPr>
+                <w:rFonts w:ascii="Calibri" w:hAnsi="Calibri" w:cs="Calibri"/>
+                <w:highlight w:val="yellow"/>
+              </w:rPr>
+            </w:pPr>
+            <w:r>
+              <w:rPr>
+                <w:rFonts w:ascii="Calibri" w:hAnsi="Calibri" w:cs="Calibri"/>
+                <w:highlight w:val="yellow"/>
+              </w:rPr>
+              <w:t xml:space="preserve">5e) </w:t>
+            </w:r>
+            <w:r>
+              <w:rPr>
+                <w:rFonts w:ascii="Calibri" w:hAnsi="Calibri" w:cs="Calibri"/>
+                <w:highlight w:val="yellow"/>
+              </w:rPr>
+              <w:t xml:space="preserve">El Sistema genera una </w:t>
+            </w:r>
+            <w:proofErr w:type="spellStart"/>
+            <w:r>
+              <w:rPr>
+                <w:rFonts w:ascii="Calibri" w:hAnsi="Calibri" w:cs="Calibri"/>
+                <w:highlight w:val="yellow"/>
+              </w:rPr>
+              <w:t>Reparacion</w:t>
+            </w:r>
+            <w:proofErr w:type="spellEnd"/>
+            <w:r>
+              <w:rPr>
+                <w:rFonts w:ascii="Calibri" w:hAnsi="Calibri" w:cs="Calibri"/>
+                <w:highlight w:val="yellow"/>
+              </w:rPr>
+              <w:t xml:space="preserve"> del Tipo de </w:t>
+            </w:r>
+            <w:proofErr w:type="spellStart"/>
+            <w:r>
+              <w:rPr>
+                <w:rFonts w:ascii="Calibri" w:hAnsi="Calibri" w:cs="Calibri"/>
+                <w:highlight w:val="yellow"/>
+              </w:rPr>
+              <w:t>Reparacion</w:t>
+            </w:r>
+            <w:proofErr w:type="spellEnd"/>
+            <w:r>
+              <w:rPr>
+                <w:rFonts w:ascii="Calibri" w:hAnsi="Calibri" w:cs="Calibri"/>
+                <w:highlight w:val="yellow"/>
+              </w:rPr>
+              <w:t xml:space="preserve"> seleccionado, con la descripción y los Repuestos indicados y la agrega a la Orden de </w:t>
+            </w:r>
+            <w:proofErr w:type="spellStart"/>
+            <w:r>
+              <w:rPr>
+                <w:rFonts w:ascii="Calibri" w:hAnsi="Calibri" w:cs="Calibri"/>
+                <w:highlight w:val="yellow"/>
+              </w:rPr>
+              <w:t>Reparacion</w:t>
+            </w:r>
+            <w:proofErr w:type="spellEnd"/>
+            <w:r>
+              <w:rPr>
+                <w:rFonts w:ascii="Calibri" w:hAnsi="Calibri" w:cs="Calibri"/>
+                <w:highlight w:val="yellow"/>
+              </w:rPr>
+              <w:t xml:space="preserve"> del </w:t>
+            </w:r>
+            <w:proofErr w:type="spellStart"/>
+            <w:r>
+              <w:rPr>
+                <w:rFonts w:ascii="Calibri" w:hAnsi="Calibri" w:cs="Calibri"/>
+                <w:highlight w:val="yellow"/>
+              </w:rPr>
+              <w:t>vehiculo</w:t>
+            </w:r>
+            <w:proofErr w:type="spellEnd"/>
+            <w:r>
+              <w:rPr>
+                <w:rFonts w:ascii="Calibri" w:hAnsi="Calibri" w:cs="Calibri"/>
+                <w:highlight w:val="yellow"/>
+              </w:rPr>
+              <w:t>.</w:t>
+            </w:r>
+          </w:p>
+        </w:tc>
+      </w:tr>
+      <w:tr>
+        <w:trPr>
+          <w:trHeight w:val="300"/>
+        </w:trPr>
+        <w:tc>
+          <w:tcPr>
+            <w:tcW w:w="2958" w:type="pct"/>
+            <w:vAlign w:val="bottom"/>
+          </w:tcPr>
+          <w:p>
+            <w:pPr>
+              <w:snapToGrid w:val="0"/>
+              <w:jc w:val="both"/>
+              <w:rPr>
+                <w:rFonts w:ascii="Calibri" w:hAnsi="Calibri" w:cs="Calibri"/>
+                <w:highlight w:val="yellow"/>
+              </w:rPr>
+            </w:pPr>
+            <w:r>
+              <w:rPr>
+                <w:rFonts w:ascii="Calibri" w:hAnsi="Calibri" w:cs="Calibri"/>
+                <w:highlight w:val="yellow"/>
+              </w:rPr>
+              <w:t>5</w:t>
+            </w:r>
+            <w:r>
+              <w:rPr>
+                <w:rFonts w:ascii="Calibri" w:hAnsi="Calibri" w:cs="Calibri"/>
+                <w:highlight w:val="yellow"/>
+              </w:rPr>
+              <w:t>f</w:t>
+            </w:r>
+            <w:r>
+              <w:rPr>
+                <w:rFonts w:ascii="Calibri" w:hAnsi="Calibri" w:cs="Calibri"/>
+                <w:highlight w:val="yellow"/>
+              </w:rPr>
+              <w:t>) Repetir de 5) hasta 5</w:t>
+            </w:r>
+            <w:r>
+              <w:rPr>
+                <w:rFonts w:ascii="Calibri" w:hAnsi="Calibri" w:cs="Calibri"/>
+                <w:highlight w:val="yellow"/>
+              </w:rPr>
+              <w:t>e</w:t>
+            </w:r>
+            <w:r>
+              <w:rPr>
+                <w:rFonts w:ascii="Calibri" w:hAnsi="Calibri" w:cs="Calibri"/>
+                <w:highlight w:val="yellow"/>
+              </w:rPr>
+              <w:t xml:space="preserve">) mientras el Inspector decida </w:t>
+            </w:r>
+            <w:r>
+              <w:rPr>
+                <w:rFonts w:ascii="Calibri" w:hAnsi="Calibri" w:cs="Calibri"/>
+                <w:highlight w:val="yellow"/>
+              </w:rPr>
+              <w:t xml:space="preserve">agregar </w:t>
+            </w:r>
+            <w:proofErr w:type="spellStart"/>
+            <w:r>
+              <w:rPr>
+                <w:rFonts w:ascii="Calibri" w:hAnsi="Calibri" w:cs="Calibri"/>
+                <w:highlight w:val="yellow"/>
+              </w:rPr>
+              <w:t>mas</w:t>
+            </w:r>
+            <w:proofErr w:type="spellEnd"/>
+            <w:r>
+              <w:rPr>
+                <w:rFonts w:ascii="Calibri" w:hAnsi="Calibri" w:cs="Calibri"/>
+                <w:highlight w:val="yellow"/>
+              </w:rPr>
+              <w:t xml:space="preserve"> Reparaciones a la Orden de </w:t>
+            </w:r>
+            <w:proofErr w:type="spellStart"/>
+            <w:r>
+              <w:rPr>
+                <w:rFonts w:ascii="Calibri" w:hAnsi="Calibri" w:cs="Calibri"/>
+                <w:highlight w:val="yellow"/>
+              </w:rPr>
+              <w:t>Reparacion</w:t>
+            </w:r>
+            <w:proofErr w:type="spellEnd"/>
+            <w:r>
+              <w:rPr>
+                <w:rFonts w:ascii="Calibri" w:hAnsi="Calibri" w:cs="Calibri"/>
+                <w:highlight w:val="yellow"/>
+              </w:rPr>
+              <w:t xml:space="preserve"> del </w:t>
+            </w:r>
+            <w:proofErr w:type="spellStart"/>
+            <w:r>
+              <w:rPr>
+                <w:rFonts w:ascii="Calibri" w:hAnsi="Calibri" w:cs="Calibri"/>
+                <w:highlight w:val="yellow"/>
+              </w:rPr>
+              <w:t>Vehiculo</w:t>
+            </w:r>
+            <w:proofErr w:type="spellEnd"/>
+            <w:r>
+              <w:rPr>
+                <w:rFonts w:ascii="Calibri" w:hAnsi="Calibri" w:cs="Calibri"/>
+                <w:highlight w:val="yellow"/>
+              </w:rPr>
+              <w:t>.</w:t>
+            </w:r>
+          </w:p>
+        </w:tc>
+        <w:tc>
+          <w:tcPr>
+            <w:tcW w:w="2042" w:type="pct"/>
+            <w:vAlign w:val="bottom"/>
+          </w:tcPr>
+          <w:p>
+            <w:pPr>
+              <w:snapToGrid w:val="0"/>
+              <w:jc w:val="both"/>
+              <w:rPr>
+                <w:rFonts w:ascii="Calibri" w:hAnsi="Calibri" w:cs="Calibri"/>
+                <w:highlight w:val="yellow"/>
+              </w:rPr>
+            </w:pPr>
+          </w:p>
+        </w:tc>
+      </w:tr>
+      <w:tr>
+        <w:trPr>
+          <w:trHeight w:val="300"/>
+        </w:trPr>
+        <w:tc>
+          <w:tcPr>
+            <w:tcW w:w="2958" w:type="pct"/>
+            <w:vAlign w:val="bottom"/>
+          </w:tcPr>
+          <w:p>
+            <w:pPr>
+              <w:snapToGrid w:val="0"/>
+              <w:jc w:val="both"/>
+              <w:rPr>
+                <w:rFonts w:ascii="Calibri" w:hAnsi="Calibri" w:cs="Calibri"/>
+              </w:rPr>
+            </w:pPr>
+          </w:p>
+        </w:tc>
+        <w:tc>
+          <w:tcPr>
+            <w:tcW w:w="2042" w:type="pct"/>
+            <w:vAlign w:val="bottom"/>
+          </w:tcPr>
+          <w:p>
+            <w:pPr>
+              <w:snapToGrid w:val="0"/>
+              <w:jc w:val="both"/>
+              <w:rPr>
+                <w:rFonts w:ascii="Calibri" w:hAnsi="Calibri" w:cs="Calibri"/>
+                <w:highlight w:val="red"/>
+              </w:rPr>
+            </w:pPr>
+            <w:r>
+              <w:rPr>
+                <w:rFonts w:ascii="Calibri" w:hAnsi="Calibri" w:cs="Calibri"/>
+                <w:highlight w:val="red"/>
               </w:rPr>
               <w:t>6</w:t>
             </w:r>
             <w:r>
               <w:rPr>
                 <w:rFonts w:ascii="Calibri" w:hAnsi="Calibri" w:cs="Calibri"/>
+                <w:highlight w:val="red"/>
               </w:rPr>
               <w:t>) Genera una nueva Reparación y la agrega a la Orden de Reparación.</w:t>
             </w:r>
@@ -20577,53 +21335,62 @@
               <w:jc w:val="both"/>
               <w:rPr>
                 <w:rFonts w:ascii="Calibri" w:hAnsi="Calibri" w:cs="Calibri"/>
-              </w:rPr>
-            </w:pPr>
-            <w:r>
-              <w:rPr>
-                <w:rFonts w:ascii="Calibri" w:hAnsi="Calibri" w:cs="Calibri"/>
+                <w:highlight w:val="red"/>
+              </w:rPr>
+            </w:pPr>
+            <w:r>
+              <w:rPr>
+                <w:rFonts w:ascii="Calibri" w:hAnsi="Calibri" w:cs="Calibri"/>
+                <w:highlight w:val="red"/>
               </w:rPr>
               <w:t>7</w:t>
             </w:r>
             <w:r>
               <w:rPr>
                 <w:rFonts w:ascii="Calibri" w:hAnsi="Calibri" w:cs="Calibri"/>
+                <w:highlight w:val="red"/>
               </w:rPr>
               <w:t xml:space="preserve">) Muestra los repuestos necesarios para el Tipo de </w:t>
             </w:r>
             <w:r>
               <w:rPr>
                 <w:rFonts w:ascii="Calibri" w:hAnsi="Calibri" w:cs="Calibri"/>
+                <w:highlight w:val="red"/>
               </w:rPr>
               <w:t>Reparación</w:t>
             </w:r>
             <w:r>
               <w:rPr>
                 <w:rFonts w:ascii="Calibri" w:hAnsi="Calibri" w:cs="Calibri"/>
+                <w:highlight w:val="red"/>
               </w:rPr>
               <w:t xml:space="preserve"> correspondiente a la </w:t>
             </w:r>
             <w:r>
               <w:rPr>
                 <w:rFonts w:ascii="Calibri" w:hAnsi="Calibri" w:cs="Calibri"/>
+                <w:highlight w:val="red"/>
               </w:rPr>
               <w:t>Reparación</w:t>
             </w:r>
             <w:r>
               <w:rPr>
                 <w:rFonts w:ascii="Calibri" w:hAnsi="Calibri" w:cs="Calibri"/>
+                <w:highlight w:val="red"/>
               </w:rPr>
               <w:t xml:space="preserve"> del </w:t>
             </w:r>
             <w:r>
               <w:rPr>
                 <w:rFonts w:ascii="Calibri" w:hAnsi="Calibri" w:cs="Calibri"/>
+                <w:highlight w:val="red"/>
               </w:rPr>
               <w:t>vehículo</w:t>
             </w:r>
             <w:r>
               <w:rPr>
                 <w:rFonts w:ascii="Calibri" w:hAnsi="Calibri" w:cs="Calibri"/>
+                <w:highlight w:val="red"/>
               </w:rPr>
               <w:t>.</w:t>
             </w:r>
@@ -20645,29 +21412,34 @@
               <w:jc w:val="both"/>
               <w:rPr>
                 <w:rFonts w:ascii="Calibri" w:hAnsi="Calibri" w:cs="Calibri"/>
-              </w:rPr>
-            </w:pPr>
-            <w:r>
-              <w:rPr>
-                <w:rFonts w:ascii="Calibri" w:hAnsi="Calibri" w:cs="Calibri"/>
+                <w:highlight w:val="red"/>
+              </w:rPr>
+            </w:pPr>
+            <w:r>
+              <w:rPr>
+                <w:rFonts w:ascii="Calibri" w:hAnsi="Calibri" w:cs="Calibri"/>
+                <w:highlight w:val="red"/>
               </w:rPr>
               <w:t>8</w:t>
             </w:r>
             <w:r>
               <w:rPr>
                 <w:rFonts w:ascii="Calibri" w:hAnsi="Calibri" w:cs="Calibri"/>
+                <w:highlight w:val="red"/>
               </w:rPr>
               <w:t xml:space="preserve">) El Inspector selecciona un Repuesto e indica al Sistema la cantidad necesaria para la </w:t>
             </w:r>
             <w:r>
               <w:rPr>
                 <w:rFonts w:ascii="Calibri" w:hAnsi="Calibri" w:cs="Calibri"/>
+                <w:highlight w:val="red"/>
               </w:rPr>
               <w:t>Reparación</w:t>
             </w:r>
             <w:r>
               <w:rPr>
                 <w:rFonts w:ascii="Calibri" w:hAnsi="Calibri" w:cs="Calibri"/>
+                <w:highlight w:val="red"/>
               </w:rPr>
               <w:t>.</w:t>
             </w:r>
@@ -20704,6 +21476,7 @@
               <w:jc w:val="both"/>
               <w:rPr>
                 <w:rFonts w:ascii="Calibri" w:hAnsi="Calibri" w:cs="Calibri"/>
+                <w:highlight w:val="red"/>
               </w:rPr>
             </w:pPr>
           </w:p>
@@ -20719,29 +21492,34 @@
               <w:jc w:val="both"/>
               <w:rPr>
                 <w:rFonts w:ascii="Calibri" w:hAnsi="Calibri" w:cs="Calibri"/>
-              </w:rPr>
-            </w:pPr>
-            <w:r>
-              <w:rPr>
-                <w:rFonts w:ascii="Calibri" w:hAnsi="Calibri" w:cs="Calibri"/>
+                <w:highlight w:val="red"/>
+              </w:rPr>
+            </w:pPr>
+            <w:r>
+              <w:rPr>
+                <w:rFonts w:ascii="Calibri" w:hAnsi="Calibri" w:cs="Calibri"/>
+                <w:highlight w:val="red"/>
               </w:rPr>
               <w:t>9</w:t>
             </w:r>
             <w:r>
               <w:rPr>
                 <w:rFonts w:ascii="Calibri" w:hAnsi="Calibri" w:cs="Calibri"/>
+                <w:highlight w:val="red"/>
               </w:rPr>
               <w:t xml:space="preserve">) Registra la cantidad del Repuesto utilizada por la </w:t>
             </w:r>
             <w:r>
               <w:rPr>
                 <w:rFonts w:ascii="Calibri" w:hAnsi="Calibri" w:cs="Calibri"/>
+                <w:highlight w:val="red"/>
               </w:rPr>
               <w:t>Reparación</w:t>
             </w:r>
             <w:r>
               <w:rPr>
                 <w:rFonts w:ascii="Calibri" w:hAnsi="Calibri" w:cs="Calibri"/>
+                <w:highlight w:val="red"/>
               </w:rPr>
               <w:t>.</w:t>
             </w:r>
@@ -20763,53 +21541,62 @@
               <w:jc w:val="both"/>
               <w:rPr>
                 <w:rFonts w:ascii="Calibri" w:hAnsi="Calibri" w:cs="Calibri"/>
-              </w:rPr>
-            </w:pPr>
-            <w:r>
-              <w:rPr>
-                <w:rFonts w:ascii="Calibri" w:hAnsi="Calibri" w:cs="Calibri"/>
+                <w:highlight w:val="red"/>
+              </w:rPr>
+            </w:pPr>
+            <w:r>
+              <w:rPr>
+                <w:rFonts w:ascii="Calibri" w:hAnsi="Calibri" w:cs="Calibri"/>
+                <w:highlight w:val="red"/>
               </w:rPr>
               <w:t>10</w:t>
             </w:r>
             <w:r>
               <w:rPr>
                 <w:rFonts w:ascii="Calibri" w:hAnsi="Calibri" w:cs="Calibri"/>
+                <w:highlight w:val="red"/>
               </w:rPr>
               <w:t xml:space="preserve">) Repetir de </w:t>
             </w:r>
             <w:r>
               <w:rPr>
                 <w:rFonts w:ascii="Calibri" w:hAnsi="Calibri" w:cs="Calibri"/>
+                <w:highlight w:val="red"/>
               </w:rPr>
               <w:t>8) a 9</w:t>
             </w:r>
             <w:r>
               <w:rPr>
                 <w:rFonts w:ascii="Calibri" w:hAnsi="Calibri" w:cs="Calibri"/>
+                <w:highlight w:val="red"/>
               </w:rPr>
               <w:t xml:space="preserve">) mientras el Inspector desee agregar </w:t>
             </w:r>
             <w:r>
               <w:rPr>
                 <w:rFonts w:ascii="Calibri" w:hAnsi="Calibri" w:cs="Calibri"/>
+                <w:highlight w:val="red"/>
               </w:rPr>
               <w:t>más</w:t>
             </w:r>
             <w:r>
               <w:rPr>
                 <w:rFonts w:ascii="Calibri" w:hAnsi="Calibri" w:cs="Calibri"/>
+                <w:highlight w:val="red"/>
               </w:rPr>
               <w:t xml:space="preserve"> repuestos a la </w:t>
             </w:r>
             <w:r>
               <w:rPr>
                 <w:rFonts w:ascii="Calibri" w:hAnsi="Calibri" w:cs="Calibri"/>
+                <w:highlight w:val="red"/>
               </w:rPr>
               <w:t>Reparación</w:t>
             </w:r>
             <w:r>
               <w:rPr>
                 <w:rFonts w:ascii="Calibri" w:hAnsi="Calibri" w:cs="Calibri"/>
+                <w:highlight w:val="red"/>
               </w:rPr>
               <w:t xml:space="preserve">. </w:t>
             </w:r>
@@ -20846,47 +21633,34 @@
               <w:jc w:val="both"/>
               <w:rPr>
                 <w:rFonts w:ascii="Calibri" w:hAnsi="Calibri" w:cs="Calibri"/>
-              </w:rPr>
-            </w:pPr>
-            <w:r>
-              <w:rPr>
-                <w:rFonts w:ascii="Calibri" w:hAnsi="Calibri" w:cs="Calibri"/>
+                <w:highlight w:val="red"/>
+              </w:rPr>
+            </w:pPr>
+            <w:r>
+              <w:rPr>
+                <w:rFonts w:ascii="Calibri" w:hAnsi="Calibri" w:cs="Calibri"/>
+                <w:highlight w:val="red"/>
               </w:rPr>
               <w:t>11) Repetir de 5</w:t>
             </w:r>
             <w:r>
               <w:rPr>
                 <w:rFonts w:ascii="Calibri" w:hAnsi="Calibri" w:cs="Calibri"/>
-              </w:rPr>
-              <w:t xml:space="preserve">) a </w:t>
-            </w:r>
-            <w:r>
-              <w:rPr>
-                <w:rFonts w:ascii="Calibri" w:hAnsi="Calibri" w:cs="Calibri"/>
-              </w:rPr>
-              <w:t>9</w:t>
-            </w:r>
-            <w:r>
-              <w:rPr>
-                <w:rFonts w:ascii="Calibri" w:hAnsi="Calibri" w:cs="Calibri"/>
-              </w:rPr>
-              <w:t>) mientras el Inspector desee continuar agregando reparaciones</w:t>
-            </w:r>
-            <w:r>
-              <w:rPr>
-                <w:rFonts w:ascii="Calibri" w:hAnsi="Calibri" w:cs="Calibri"/>
-              </w:rPr>
-              <w:t xml:space="preserve"> a la Orden de </w:t>
-            </w:r>
-            <w:r>
-              <w:rPr>
-                <w:rFonts w:ascii="Calibri" w:hAnsi="Calibri" w:cs="Calibri"/>
+                <w:highlight w:val="red"/>
+              </w:rPr>
+              <w:t xml:space="preserve">) a 9) mientras el Inspector desee continuar agregando reparaciones a la Orden de </w:t>
+            </w:r>
+            <w:r>
+              <w:rPr>
+                <w:rFonts w:ascii="Calibri" w:hAnsi="Calibri" w:cs="Calibri"/>
+                <w:highlight w:val="red"/>
               </w:rPr>
               <w:t>Reparación</w:t>
             </w:r>
             <w:r>
               <w:rPr>
                 <w:rFonts w:ascii="Calibri" w:hAnsi="Calibri" w:cs="Calibri"/>
+                <w:highlight w:val="red"/>
               </w:rPr>
               <w:t>.</w:t>
             </w:r>
@@ -21400,7 +22174,6 @@
               <w:rPr>
                 <w:rFonts w:ascii="Calibri" w:hAnsi="Calibri" w:cs="Calibri"/>
               </w:rPr>
-              <w:lastRenderedPageBreak/>
               <w:t>Línea 3f</w:t>
             </w:r>
             <w:r>
@@ -21533,7 +22306,7 @@
     <w:tbl>
       <w:tblPr>
         <w:tblW w:w="5000" w:type="pct"/>
-        <w:tblLook w:val="00A0" w:firstRow="1" w:lastRow="0" w:firstColumn="1" w:lastColumn="0" w:noHBand="0" w:noVBand="0"/>
+        <w:tblLook w:val="00A0"/>
       </w:tblPr>
       <w:tblGrid>
         <w:gridCol w:w="76"/>
@@ -21601,25 +22374,37 @@
                 <w:u w:val="single"/>
                 <w:lang w:val="es-AR"/>
               </w:rPr>
-              <w:t>Identificador:</w:t>
-            </w:r>
-            <w:r>
-              <w:rPr>
-                <w:rFonts w:ascii="Calibri" w:hAnsi="Calibri" w:cs="Calibri"/>
-                <w:b/>
-                <w:bCs/>
-                <w:lang w:val="es-AR"/>
-              </w:rPr>
-              <w:t xml:space="preserve"> </w:t>
-            </w:r>
-            <w:r>
-              <w:rPr>
-                <w:rFonts w:ascii="Calibri" w:hAnsi="Calibri" w:cs="Calibri"/>
-                <w:b/>
-                <w:bCs/>
-                <w:lang w:val="es-AR"/>
-              </w:rPr>
-              <w:t>VYR05.</w:t>
+              <w:t>Identificador</w:t>
+            </w:r>
+            <w:proofErr w:type="gramStart"/>
+            <w:r>
+              <w:rPr>
+                <w:rFonts w:ascii="Calibri" w:hAnsi="Calibri" w:cs="Calibri"/>
+                <w:b/>
+                <w:bCs/>
+                <w:u w:val="single"/>
+                <w:lang w:val="es-AR"/>
+              </w:rPr>
+              <w:t>:</w:t>
+            </w:r>
+            <w:r>
+              <w:rPr>
+                <w:rFonts w:ascii="Calibri" w:hAnsi="Calibri" w:cs="Calibri"/>
+                <w:b/>
+                <w:bCs/>
+                <w:lang w:val="es-AR"/>
+              </w:rPr>
+              <w:t>VYR05</w:t>
+            </w:r>
+            <w:proofErr w:type="gramEnd"/>
+            <w:r>
+              <w:rPr>
+                <w:rFonts w:ascii="Calibri" w:hAnsi="Calibri" w:cs="Calibri"/>
+                <w:b/>
+                <w:bCs/>
+                <w:lang w:val="es-AR"/>
+              </w:rPr>
+              <w:t>.</w:t>
             </w:r>
           </w:p>
         </w:tc>
@@ -21729,6 +22514,7 @@
                 <w:lang w:val="es-AR"/>
               </w:rPr>
             </w:pPr>
+            <w:proofErr w:type="spellStart"/>
             <w:r>
               <w:rPr>
                 <w:rFonts w:ascii="Calibri" w:hAnsi="Calibri" w:cs="Calibri"/>
@@ -21737,7 +22523,18 @@
                 <w:u w:val="single"/>
                 <w:lang w:val="es-AR"/>
               </w:rPr>
-              <w:t>Poscondiciones:</w:t>
+              <w:t>Poscondiciones</w:t>
+            </w:r>
+            <w:proofErr w:type="spellEnd"/>
+            <w:r>
+              <w:rPr>
+                <w:rFonts w:ascii="Calibri" w:hAnsi="Calibri" w:cs="Calibri"/>
+                <w:b/>
+                <w:bCs/>
+                <w:u w:val="single"/>
+                <w:lang w:val="es-AR"/>
+              </w:rPr>
+              <w:t>:</w:t>
             </w:r>
             <w:r>
               <w:rPr>
@@ -21778,7 +22575,23 @@
                 <w:rFonts w:ascii="Calibri" w:hAnsi="Calibri" w:cs="Calibri"/>
                 <w:lang w:val="es-AR"/>
               </w:rPr>
-              <w:t xml:space="preserve"> El Empleado Administrativo registra el egreso de un vehículo de la División. Registra la fecha de egreso, el nivel de combustible y kilometraje con el que cuenta el vehículo en el momento de su egreso. El Sistema registra la Orden de Reparación como finalizada.</w:t>
+              <w:t xml:space="preserve"> El Empleado Administrativo registra el </w:t>
+            </w:r>
+            <w:proofErr w:type="spellStart"/>
+            <w:r>
+              <w:rPr>
+                <w:rFonts w:ascii="Calibri" w:hAnsi="Calibri" w:cs="Calibri"/>
+                <w:lang w:val="es-AR"/>
+              </w:rPr>
+              <w:t>egreso</w:t>
+            </w:r>
+            <w:proofErr w:type="spellEnd"/>
+            <w:r>
+              <w:rPr>
+                <w:rFonts w:ascii="Calibri" w:hAnsi="Calibri" w:cs="Calibri"/>
+                <w:lang w:val="es-AR"/>
+              </w:rPr>
+              <w:t xml:space="preserve"> de un vehículo de la División. Registra la fecha de egreso, el nivel de combustible y kilometraje con el que cuenta el vehículo en el momento de su egreso. El Sistema registra la Orden de Reparación como finalizada.</w:t>
             </w:r>
           </w:p>
         </w:tc>
@@ -21901,7 +22714,21 @@
               <w:rPr>
                 <w:rFonts w:ascii="Calibri" w:hAnsi="Calibri" w:cs="Calibri"/>
               </w:rPr>
-              <w:t xml:space="preserve">1) Este caso de uso comienza cuando  el Empleado Administrativo desea registrar el egreso de un </w:t>
+              <w:t xml:space="preserve">1) Este caso de uso comienza cuando  el Empleado Administrativo desea registrar el </w:t>
+            </w:r>
+            <w:proofErr w:type="spellStart"/>
+            <w:r>
+              <w:rPr>
+                <w:rFonts w:ascii="Calibri" w:hAnsi="Calibri" w:cs="Calibri"/>
+              </w:rPr>
+              <w:t>egreso</w:t>
+            </w:r>
+            <w:proofErr w:type="spellEnd"/>
+            <w:r>
+              <w:rPr>
+                <w:rFonts w:ascii="Calibri" w:hAnsi="Calibri" w:cs="Calibri"/>
+              </w:rPr>
+              <w:t xml:space="preserve"> de un </w:t>
             </w:r>
             <w:r>
               <w:rPr>
@@ -21980,6 +22807,7 @@
               </w:rPr>
               <w:t xml:space="preserve">alida del </w:t>
             </w:r>
+            <w:proofErr w:type="spellStart"/>
             <w:r>
               <w:rPr>
                 <w:rFonts w:ascii="Calibri" w:hAnsi="Calibri" w:cs="Calibri"/>
@@ -21992,6 +22820,7 @@
               </w:rPr>
               <w:t>ehiculo</w:t>
             </w:r>
+            <w:proofErr w:type="spellEnd"/>
             <w:r>
               <w:rPr>
                 <w:rFonts w:ascii="Calibri" w:hAnsi="Calibri" w:cs="Calibri"/>
@@ -22050,7 +22879,21 @@
               <w:rPr>
                 <w:rFonts w:ascii="Calibri" w:hAnsi="Calibri" w:cs="Calibri"/>
               </w:rPr>
-              <w:t>) Registra el egreso del Vehículo</w:t>
+              <w:t xml:space="preserve">) Registra el </w:t>
+            </w:r>
+            <w:proofErr w:type="spellStart"/>
+            <w:r>
+              <w:rPr>
+                <w:rFonts w:ascii="Calibri" w:hAnsi="Calibri" w:cs="Calibri"/>
+              </w:rPr>
+              <w:t>egreso</w:t>
+            </w:r>
+            <w:proofErr w:type="spellEnd"/>
+            <w:r>
+              <w:rPr>
+                <w:rFonts w:ascii="Calibri" w:hAnsi="Calibri" w:cs="Calibri"/>
+              </w:rPr>
+              <w:t xml:space="preserve"> del Vehículo</w:t>
             </w:r>
             <w:r>
               <w:rPr>
@@ -22287,7 +23130,7 @@
           <w:left w:w="70" w:type="dxa"/>
           <w:right w:w="70" w:type="dxa"/>
         </w:tblCellMar>
-        <w:tblLook w:val="0000" w:firstRow="0" w:lastRow="0" w:firstColumn="0" w:lastColumn="0" w:noHBand="0" w:noVBand="0"/>
+        <w:tblLook w:val="0000"/>
       </w:tblPr>
       <w:tblGrid>
         <w:gridCol w:w="5423"/>
@@ -22359,25 +23202,37 @@
                 <w:u w:val="single"/>
                 <w:lang w:val="es-AR"/>
               </w:rPr>
-              <w:t>Identificador:</w:t>
-            </w:r>
-            <w:r>
-              <w:rPr>
-                <w:rFonts w:ascii="Calibri" w:hAnsi="Calibri" w:cs="Calibri"/>
-                <w:b/>
-                <w:bCs/>
-                <w:lang w:val="es-AR"/>
-              </w:rPr>
-              <w:t xml:space="preserve"> </w:t>
-            </w:r>
-            <w:r>
-              <w:rPr>
-                <w:rFonts w:ascii="Calibri" w:hAnsi="Calibri" w:cs="Calibri"/>
-                <w:b/>
-                <w:bCs/>
-                <w:lang w:val="es-AR"/>
-              </w:rPr>
-              <w:t>VYR06.</w:t>
+              <w:t>Identificador</w:t>
+            </w:r>
+            <w:proofErr w:type="gramStart"/>
+            <w:r>
+              <w:rPr>
+                <w:rFonts w:ascii="Calibri" w:hAnsi="Calibri" w:cs="Calibri"/>
+                <w:b/>
+                <w:bCs/>
+                <w:u w:val="single"/>
+                <w:lang w:val="es-AR"/>
+              </w:rPr>
+              <w:t>:</w:t>
+            </w:r>
+            <w:r>
+              <w:rPr>
+                <w:rFonts w:ascii="Calibri" w:hAnsi="Calibri" w:cs="Calibri"/>
+                <w:b/>
+                <w:bCs/>
+                <w:lang w:val="es-AR"/>
+              </w:rPr>
+              <w:t>VYR06</w:t>
+            </w:r>
+            <w:proofErr w:type="gramEnd"/>
+            <w:r>
+              <w:rPr>
+                <w:rFonts w:ascii="Calibri" w:hAnsi="Calibri" w:cs="Calibri"/>
+                <w:b/>
+                <w:bCs/>
+                <w:lang w:val="es-AR"/>
+              </w:rPr>
+              <w:t>.</w:t>
             </w:r>
           </w:p>
         </w:tc>
@@ -22478,6 +23333,7 @@
                 <w:bCs/>
                 <w:u w:val="single"/>
               </w:rPr>
+              <w:lastRenderedPageBreak/>
               <w:t>Precondiciones</w:t>
             </w:r>
             <w:r>
@@ -22508,6 +23364,7 @@
                 <w:rFonts w:ascii="Calibri" w:hAnsi="Calibri"/>
               </w:rPr>
             </w:pPr>
+            <w:proofErr w:type="spellStart"/>
             <w:r>
               <w:rPr>
                 <w:rFonts w:ascii="Calibri" w:hAnsi="Calibri"/>
@@ -22517,6 +23374,7 @@
               </w:rPr>
               <w:t>Poscondiciones</w:t>
             </w:r>
+            <w:proofErr w:type="spellEnd"/>
             <w:r>
               <w:rPr>
                 <w:rFonts w:ascii="Calibri" w:hAnsi="Calibri"/>
@@ -22905,7 +23763,6 @@
               <w:rPr>
                 <w:rFonts w:ascii="Calibri" w:hAnsi="Calibri"/>
               </w:rPr>
-              <w:lastRenderedPageBreak/>
               <w:t>5</w:t>
             </w:r>
             <w:r>
@@ -23431,7 +24288,7 @@
           <w:left w:w="70" w:type="dxa"/>
           <w:right w:w="70" w:type="dxa"/>
         </w:tblCellMar>
-        <w:tblLook w:val="0000" w:firstRow="0" w:lastRow="0" w:firstColumn="0" w:lastColumn="0" w:noHBand="0" w:noVBand="0"/>
+        <w:tblLook w:val="0000"/>
       </w:tblPr>
       <w:tblGrid>
         <w:gridCol w:w="5423"/>
@@ -23522,16 +24379,18 @@
                 <w:color w:val="000000"/>
                 <w:u w:val="single"/>
               </w:rPr>
-              <w:t>Identificador:</w:t>
-            </w:r>
-            <w:r>
-              <w:rPr>
-                <w:rFonts w:ascii="Calibri" w:hAnsi="Calibri" w:cs="Calibri"/>
-                <w:b/>
-                <w:bCs/>
-                <w:color w:val="000000"/>
-              </w:rPr>
-              <w:t xml:space="preserve"> </w:t>
+              <w:t>Identificador</w:t>
+            </w:r>
+            <w:proofErr w:type="gramStart"/>
+            <w:r>
+              <w:rPr>
+                <w:rFonts w:ascii="Calibri" w:hAnsi="Calibri" w:cs="Calibri"/>
+                <w:b/>
+                <w:bCs/>
+                <w:color w:val="000000"/>
+                <w:u w:val="single"/>
+              </w:rPr>
+              <w:t>:</w:t>
             </w:r>
             <w:r>
               <w:rPr>
@@ -23540,7 +24399,17 @@
                 <w:bCs/>
                 <w:lang w:val="es-ES_tradnl"/>
               </w:rPr>
-              <w:t>PER01.</w:t>
+              <w:t>PER01</w:t>
+            </w:r>
+            <w:proofErr w:type="gramEnd"/>
+            <w:r>
+              <w:rPr>
+                <w:rFonts w:ascii="Calibri" w:hAnsi="Calibri" w:cs="Calibri"/>
+                <w:b/>
+                <w:bCs/>
+                <w:lang w:val="es-ES_tradnl"/>
+              </w:rPr>
+              <w:t>.</w:t>
             </w:r>
           </w:p>
         </w:tc>
@@ -23673,6 +24542,7 @@
                 <w:color w:val="000000"/>
               </w:rPr>
             </w:pPr>
+            <w:proofErr w:type="spellStart"/>
             <w:r>
               <w:rPr>
                 <w:rFonts w:ascii="Calibri" w:hAnsi="Calibri" w:cs="Calibri"/>
@@ -23681,7 +24551,18 @@
                 <w:color w:val="000000"/>
                 <w:u w:val="single"/>
               </w:rPr>
-              <w:t>Poscondiciones:</w:t>
+              <w:t>Poscondiciones</w:t>
+            </w:r>
+            <w:proofErr w:type="spellEnd"/>
+            <w:r>
+              <w:rPr>
+                <w:rFonts w:ascii="Calibri" w:hAnsi="Calibri" w:cs="Calibri"/>
+                <w:b/>
+                <w:bCs/>
+                <w:color w:val="000000"/>
+                <w:u w:val="single"/>
+              </w:rPr>
+              <w:t>:</w:t>
             </w:r>
             <w:r>
               <w:rPr>
@@ -23758,7 +24639,7 @@
       </w:tr>
       <w:tr>
         <w:tblPrEx>
-          <w:tblLook w:val="00A0" w:firstRow="1" w:lastRow="0" w:firstColumn="1" w:lastColumn="0" w:noHBand="0" w:noVBand="0"/>
+          <w:tblLook w:val="00A0"/>
         </w:tblPrEx>
         <w:trPr>
           <w:trHeight w:val="300"/>
@@ -23811,7 +24692,7 @@
       </w:tr>
       <w:tr>
         <w:tblPrEx>
-          <w:tblLook w:val="00A0" w:firstRow="1" w:lastRow="0" w:firstColumn="1" w:lastColumn="0" w:noHBand="0" w:noVBand="0"/>
+          <w:tblLook w:val="00A0"/>
         </w:tblPrEx>
         <w:trPr>
           <w:trHeight w:val="300"/>
@@ -23873,7 +24754,7 @@
       </w:tr>
       <w:tr>
         <w:tblPrEx>
-          <w:tblLook w:val="00A0" w:firstRow="1" w:lastRow="0" w:firstColumn="1" w:lastColumn="0" w:noHBand="0" w:noVBand="0"/>
+          <w:tblLook w:val="00A0"/>
         </w:tblPrEx>
         <w:trPr>
           <w:trHeight w:val="300"/>
@@ -23917,7 +24798,7 @@
       </w:tr>
       <w:tr>
         <w:tblPrEx>
-          <w:tblLook w:val="00A0" w:firstRow="1" w:lastRow="0" w:firstColumn="1" w:lastColumn="0" w:noHBand="0" w:noVBand="0"/>
+          <w:tblLook w:val="00A0"/>
         </w:tblPrEx>
         <w:trPr>
           <w:trHeight w:val="300"/>
@@ -23952,7 +24833,14 @@
               <w:rPr>
                 <w:rFonts w:ascii="Calibri" w:hAnsi="Calibri" w:cs="Calibri"/>
               </w:rPr>
-              <w:t xml:space="preserve">nombre, apellido, tipo y número de documento, fecha de nacimiento, </w:t>
+              <w:t xml:space="preserve">nombre, apellido, tipo y </w:t>
+            </w:r>
+            <w:r>
+              <w:rPr>
+                <w:rFonts w:ascii="Calibri" w:hAnsi="Calibri" w:cs="Calibri"/>
+              </w:rPr>
+              <w:lastRenderedPageBreak/>
+              <w:t xml:space="preserve">número de documento, fecha de nacimiento, </w:t>
             </w:r>
             <w:r>
               <w:rPr>
@@ -23986,7 +24874,7 @@
       </w:tr>
       <w:tr>
         <w:tblPrEx>
-          <w:tblLook w:val="00A0" w:firstRow="1" w:lastRow="0" w:firstColumn="1" w:lastColumn="0" w:noHBand="0" w:noVBand="0"/>
+          <w:tblLook w:val="00A0"/>
         </w:tblPrEx>
         <w:trPr>
           <w:trHeight w:val="300"/>
@@ -24029,7 +24917,7 @@
       </w:tr>
       <w:tr>
         <w:tblPrEx>
-          <w:tblLook w:val="00A0" w:firstRow="1" w:lastRow="0" w:firstColumn="1" w:lastColumn="0" w:noHBand="0" w:noVBand="0"/>
+          <w:tblLook w:val="00A0"/>
         </w:tblPrEx>
         <w:trPr>
           <w:trHeight w:val="300"/>
@@ -24073,7 +24961,7 @@
       </w:tr>
       <w:tr>
         <w:tblPrEx>
-          <w:tblLook w:val="00A0" w:firstRow="1" w:lastRow="0" w:firstColumn="1" w:lastColumn="0" w:noHBand="0" w:noVBand="0"/>
+          <w:tblLook w:val="00A0"/>
         </w:tblPrEx>
         <w:trPr>
           <w:trHeight w:val="300"/>
@@ -24107,7 +24995,7 @@
       </w:tr>
       <w:tr>
         <w:tblPrEx>
-          <w:tblLook w:val="00A0" w:firstRow="1" w:lastRow="0" w:firstColumn="1" w:lastColumn="0" w:noHBand="0" w:noVBand="0"/>
+          <w:tblLook w:val="00A0"/>
         </w:tblPrEx>
         <w:trPr>
           <w:trHeight w:val="300"/>
@@ -24155,9 +25043,6 @@
           <w:highlight w:val="yellow"/>
         </w:rPr>
         <w:t>En el caso de 2), si los campos obligatorios no llenan o no se lo hace correctamente se le informa al usuario con un cartel indicando dicho problema.</w:t>
-      </w:r>
-      <w:r>
-        <w:t xml:space="preserve"> </w:t>
       </w:r>
       <w:r>
         <w:br w:type="page"/>
@@ -24170,7 +25055,7 @@
           <w:left w:w="70" w:type="dxa"/>
           <w:right w:w="70" w:type="dxa"/>
         </w:tblCellMar>
-        <w:tblLook w:val="00A0" w:firstRow="1" w:lastRow="0" w:firstColumn="1" w:lastColumn="0" w:noHBand="0" w:noVBand="0"/>
+        <w:tblLook w:val="00A0"/>
       </w:tblPr>
       <w:tblGrid>
         <w:gridCol w:w="81"/>
@@ -24255,16 +25140,18 @@
                 <w:color w:val="000000"/>
                 <w:u w:val="single"/>
               </w:rPr>
-              <w:t>Identificador:</w:t>
-            </w:r>
-            <w:r>
-              <w:rPr>
-                <w:rFonts w:ascii="Calibri" w:hAnsi="Calibri" w:cs="Calibri"/>
-                <w:b/>
-                <w:bCs/>
-                <w:color w:val="000000"/>
-              </w:rPr>
-              <w:t xml:space="preserve"> </w:t>
+              <w:t>Identificador</w:t>
+            </w:r>
+            <w:proofErr w:type="gramStart"/>
+            <w:r>
+              <w:rPr>
+                <w:rFonts w:ascii="Calibri" w:hAnsi="Calibri" w:cs="Calibri"/>
+                <w:b/>
+                <w:bCs/>
+                <w:color w:val="000000"/>
+                <w:u w:val="single"/>
+              </w:rPr>
+              <w:t>:</w:t>
             </w:r>
             <w:r>
               <w:rPr>
@@ -24273,7 +25160,17 @@
                 <w:bCs/>
                 <w:lang w:val="es-ES_tradnl"/>
               </w:rPr>
-              <w:t>PER02.</w:t>
+              <w:t>PER02</w:t>
+            </w:r>
+            <w:proofErr w:type="gramEnd"/>
+            <w:r>
+              <w:rPr>
+                <w:rFonts w:ascii="Calibri" w:hAnsi="Calibri" w:cs="Calibri"/>
+                <w:b/>
+                <w:bCs/>
+                <w:lang w:val="es-ES_tradnl"/>
+              </w:rPr>
+              <w:t>.</w:t>
             </w:r>
           </w:p>
         </w:tc>
@@ -24428,6 +25325,7 @@
                 <w:lang w:val="es-AR"/>
               </w:rPr>
             </w:pPr>
+            <w:proofErr w:type="spellStart"/>
             <w:r>
               <w:rPr>
                 <w:rFonts w:ascii="Calibri" w:hAnsi="Calibri" w:cs="Calibri"/>
@@ -24439,6 +25337,7 @@
               </w:rPr>
               <w:t>Poscondiciones</w:t>
             </w:r>
+            <w:proofErr w:type="spellEnd"/>
             <w:r>
               <w:rPr>
                 <w:rFonts w:ascii="Calibri" w:hAnsi="Calibri" w:cs="Calibri"/>
@@ -25310,7 +26209,7 @@
           <w:left w:w="70" w:type="dxa"/>
           <w:right w:w="70" w:type="dxa"/>
         </w:tblCellMar>
-        <w:tblLook w:val="0000" w:firstRow="0" w:lastRow="0" w:firstColumn="0" w:lastColumn="0" w:noHBand="0" w:noVBand="0"/>
+        <w:tblLook w:val="0000"/>
       </w:tblPr>
       <w:tblGrid>
         <w:gridCol w:w="5423"/>
@@ -25383,16 +26282,18 @@
                 <w:color w:val="000000"/>
                 <w:u w:val="single"/>
               </w:rPr>
-              <w:t>Identificador:</w:t>
-            </w:r>
-            <w:r>
-              <w:rPr>
-                <w:rFonts w:ascii="Calibri" w:hAnsi="Calibri" w:cs="Calibri"/>
-                <w:b/>
-                <w:bCs/>
-                <w:color w:val="000000"/>
-              </w:rPr>
-              <w:t xml:space="preserve"> </w:t>
+              <w:t>Identificador</w:t>
+            </w:r>
+            <w:proofErr w:type="gramStart"/>
+            <w:r>
+              <w:rPr>
+                <w:rFonts w:ascii="Calibri" w:hAnsi="Calibri" w:cs="Calibri"/>
+                <w:b/>
+                <w:bCs/>
+                <w:color w:val="000000"/>
+                <w:u w:val="single"/>
+              </w:rPr>
+              <w:t>:</w:t>
             </w:r>
             <w:r>
               <w:rPr>
@@ -25401,7 +26302,17 @@
                 <w:bCs/>
                 <w:lang w:val="es-ES_tradnl"/>
               </w:rPr>
-              <w:t>PER03.</w:t>
+              <w:t>PER03</w:t>
+            </w:r>
+            <w:proofErr w:type="gramEnd"/>
+            <w:r>
+              <w:rPr>
+                <w:rFonts w:ascii="Calibri" w:hAnsi="Calibri" w:cs="Calibri"/>
+                <w:b/>
+                <w:bCs/>
+                <w:lang w:val="es-ES_tradnl"/>
+              </w:rPr>
+              <w:t>.</w:t>
             </w:r>
           </w:p>
         </w:tc>
@@ -25534,6 +26445,7 @@
                 <w:color w:val="000000"/>
               </w:rPr>
             </w:pPr>
+            <w:proofErr w:type="spellStart"/>
             <w:r>
               <w:rPr>
                 <w:rFonts w:ascii="Calibri" w:hAnsi="Calibri" w:cs="Calibri"/>
@@ -25542,7 +26454,18 @@
                 <w:color w:val="000000"/>
                 <w:u w:val="single"/>
               </w:rPr>
-              <w:t>Poscondiciones:</w:t>
+              <w:t>Poscondiciones</w:t>
+            </w:r>
+            <w:proofErr w:type="spellEnd"/>
+            <w:r>
+              <w:rPr>
+                <w:rFonts w:ascii="Calibri" w:hAnsi="Calibri" w:cs="Calibri"/>
+                <w:b/>
+                <w:bCs/>
+                <w:color w:val="000000"/>
+                <w:u w:val="single"/>
+              </w:rPr>
+              <w:t>:</w:t>
             </w:r>
             <w:r>
               <w:rPr>
@@ -25594,7 +26517,7 @@
       </w:tr>
       <w:tr>
         <w:tblPrEx>
-          <w:tblLook w:val="00A0" w:firstRow="1" w:lastRow="0" w:firstColumn="1" w:lastColumn="0" w:noHBand="0" w:noVBand="0"/>
+          <w:tblLook w:val="00A0"/>
         </w:tblPrEx>
         <w:trPr>
           <w:trHeight w:val="300"/>
@@ -25645,7 +26568,7 @@
       </w:tr>
       <w:tr>
         <w:tblPrEx>
-          <w:tblLook w:val="00A0" w:firstRow="1" w:lastRow="0" w:firstColumn="1" w:lastColumn="0" w:noHBand="0" w:noVBand="0"/>
+          <w:tblLook w:val="00A0"/>
         </w:tblPrEx>
         <w:trPr>
           <w:trHeight w:val="300"/>
@@ -25707,7 +26630,7 @@
       </w:tr>
       <w:tr>
         <w:tblPrEx>
-          <w:tblLook w:val="00A0" w:firstRow="1" w:lastRow="0" w:firstColumn="1" w:lastColumn="0" w:noHBand="0" w:noVBand="0"/>
+          <w:tblLook w:val="00A0"/>
         </w:tblPrEx>
         <w:trPr>
           <w:trHeight w:val="300"/>
@@ -25751,7 +26674,7 @@
       </w:tr>
       <w:tr>
         <w:tblPrEx>
-          <w:tblLook w:val="00A0" w:firstRow="1" w:lastRow="0" w:firstColumn="1" w:lastColumn="0" w:noHBand="0" w:noVBand="0"/>
+          <w:tblLook w:val="00A0"/>
         </w:tblPrEx>
         <w:trPr>
           <w:trHeight w:val="300"/>
@@ -25808,7 +26731,7 @@
       </w:tr>
       <w:tr>
         <w:tblPrEx>
-          <w:tblLook w:val="00A0" w:firstRow="1" w:lastRow="0" w:firstColumn="1" w:lastColumn="0" w:noHBand="0" w:noVBand="0"/>
+          <w:tblLook w:val="00A0"/>
         </w:tblPrEx>
         <w:trPr>
           <w:trHeight w:val="300"/>
@@ -25863,7 +26786,7 @@
       </w:tr>
       <w:tr>
         <w:tblPrEx>
-          <w:tblLook w:val="00A0" w:firstRow="1" w:lastRow="0" w:firstColumn="1" w:lastColumn="0" w:noHBand="0" w:noVBand="0"/>
+          <w:tblLook w:val="00A0"/>
         </w:tblPrEx>
         <w:trPr>
           <w:trHeight w:val="300"/>
@@ -25887,6 +26810,7 @@
               </w:rPr>
               <w:t xml:space="preserve">4) El empleado Administrativo </w:t>
             </w:r>
+            <w:proofErr w:type="spellStart"/>
             <w:r>
               <w:rPr>
                 <w:rFonts w:ascii="Calibri" w:hAnsi="Calibri" w:cs="Calibri"/>
@@ -25897,13 +26821,14 @@
               <w:rPr>
                 <w:rFonts w:ascii="Calibri" w:hAnsi="Calibri" w:cs="Calibri"/>
               </w:rPr>
-              <w:t xml:space="preserve"> </w:t>
-            </w:r>
-            <w:r>
-              <w:rPr>
-                <w:rFonts w:ascii="Calibri" w:hAnsi="Calibri" w:cs="Calibri"/>
-              </w:rPr>
-              <w:t xml:space="preserve">el ítem </w:t>
+              <w:t>el</w:t>
+            </w:r>
+            <w:proofErr w:type="spellEnd"/>
+            <w:r>
+              <w:rPr>
+                <w:rFonts w:ascii="Calibri" w:hAnsi="Calibri" w:cs="Calibri"/>
+              </w:rPr>
+              <w:t xml:space="preserve"> ítem </w:t>
             </w:r>
             <w:r>
               <w:rPr>
@@ -25942,7 +26867,7 @@
       </w:tr>
       <w:tr>
         <w:tblPrEx>
-          <w:tblLook w:val="00A0" w:firstRow="1" w:lastRow="0" w:firstColumn="1" w:lastColumn="0" w:noHBand="0" w:noVBand="0"/>
+          <w:tblLook w:val="00A0"/>
         </w:tblPrEx>
         <w:trPr>
           <w:trHeight w:val="300"/>
@@ -25992,7 +26917,7 @@
       </w:tr>
       <w:tr>
         <w:tblPrEx>
-          <w:tblLook w:val="00A0" w:firstRow="1" w:lastRow="0" w:firstColumn="1" w:lastColumn="0" w:noHBand="0" w:noVBand="0"/>
+          <w:tblLook w:val="00A0"/>
         </w:tblPrEx>
         <w:trPr>
           <w:trHeight w:val="300"/>
@@ -26042,7 +26967,7 @@
       </w:tr>
       <w:tr>
         <w:tblPrEx>
-          <w:tblLook w:val="00A0" w:firstRow="1" w:lastRow="0" w:firstColumn="1" w:lastColumn="0" w:noHBand="0" w:noVBand="0"/>
+          <w:tblLook w:val="00A0"/>
         </w:tblPrEx>
         <w:trPr>
           <w:trHeight w:val="300"/>
@@ -26094,7 +27019,7 @@
       </w:tr>
       <w:tr>
         <w:tblPrEx>
-          <w:tblLook w:val="00A0" w:firstRow="1" w:lastRow="0" w:firstColumn="1" w:lastColumn="0" w:noHBand="0" w:noVBand="0"/>
+          <w:tblLook w:val="00A0"/>
         </w:tblPrEx>
         <w:trPr>
           <w:trHeight w:val="300"/>
@@ -26118,7 +27043,7 @@
       </w:tr>
       <w:tr>
         <w:tblPrEx>
-          <w:tblLook w:val="00A0" w:firstRow="1" w:lastRow="0" w:firstColumn="1" w:lastColumn="0" w:noHBand="0" w:noVBand="0"/>
+          <w:tblLook w:val="00A0"/>
         </w:tblPrEx>
         <w:trPr>
           <w:trHeight w:val="300"/>
@@ -26152,7 +27077,7 @@
       </w:tr>
       <w:tr>
         <w:tblPrEx>
-          <w:tblLook w:val="00A0" w:firstRow="1" w:lastRow="0" w:firstColumn="1" w:lastColumn="0" w:noHBand="0" w:noVBand="0"/>
+          <w:tblLook w:val="00A0"/>
         </w:tblPrEx>
         <w:trPr>
           <w:trHeight w:val="300"/>
@@ -26181,7 +27106,7 @@
       </w:tr>
       <w:tr>
         <w:tblPrEx>
-          <w:tblLook w:val="00A0" w:firstRow="1" w:lastRow="0" w:firstColumn="1" w:lastColumn="0" w:noHBand="0" w:noVBand="0"/>
+          <w:tblLook w:val="00A0"/>
         </w:tblPrEx>
         <w:trPr>
           <w:trHeight w:val="300"/>
@@ -26210,7 +27135,7 @@
       </w:tr>
       <w:tr>
         <w:tblPrEx>
-          <w:tblLook w:val="00A0" w:firstRow="1" w:lastRow="0" w:firstColumn="1" w:lastColumn="0" w:noHBand="0" w:noVBand="0"/>
+          <w:tblLook w:val="00A0"/>
         </w:tblPrEx>
         <w:trPr>
           <w:trHeight w:val="300"/>
@@ -26245,7 +27170,7 @@
       </w:tr>
       <w:tr>
         <w:tblPrEx>
-          <w:tblLook w:val="00A0" w:firstRow="1" w:lastRow="0" w:firstColumn="1" w:lastColumn="0" w:noHBand="0" w:noVBand="0"/>
+          <w:tblLook w:val="00A0"/>
         </w:tblPrEx>
         <w:trPr>
           <w:trHeight w:val="300"/>
@@ -26314,7 +27239,7 @@
           <w:left w:w="70" w:type="dxa"/>
           <w:right w:w="70" w:type="dxa"/>
         </w:tblCellMar>
-        <w:tblLook w:val="00A0" w:firstRow="1" w:lastRow="0" w:firstColumn="1" w:lastColumn="0" w:noHBand="0" w:noVBand="0"/>
+        <w:tblLook w:val="00A0"/>
       </w:tblPr>
       <w:tblGrid>
         <w:gridCol w:w="75"/>
@@ -26427,6 +27352,7 @@
               </w:rPr>
               <w:t>Identificador</w:t>
             </w:r>
+            <w:proofErr w:type="gramStart"/>
             <w:r>
               <w:rPr>
                 <w:rFonts w:ascii="Calibri" w:hAnsi="Calibri" w:cs="Calibri"/>
@@ -26438,19 +27364,13 @@
             <w:r>
               <w:rPr>
                 <w:rFonts w:ascii="Calibri" w:hAnsi="Calibri" w:cs="Calibri"/>
-                <w:lang w:val="es-AR"/>
-              </w:rPr>
-              <w:t xml:space="preserve"> </w:t>
-            </w:r>
-            <w:r>
-              <w:rPr>
-                <w:rFonts w:ascii="Calibri" w:hAnsi="Calibri" w:cs="Calibri"/>
                 <w:b/>
                 <w:bCs/>
                 <w:lang w:val="es-AR"/>
               </w:rPr>
               <w:t>PER04</w:t>
             </w:r>
+            <w:proofErr w:type="gramEnd"/>
             <w:r>
               <w:rPr>
                 <w:rFonts w:ascii="Calibri" w:hAnsi="Calibri" w:cs="Calibri"/>
@@ -26607,6 +27527,7 @@
                 <w:lang w:val="es-AR"/>
               </w:rPr>
             </w:pPr>
+            <w:proofErr w:type="spellStart"/>
             <w:r>
               <w:rPr>
                 <w:rFonts w:ascii="Calibri" w:hAnsi="Calibri" w:cs="Calibri"/>
@@ -26616,7 +27537,19 @@
                 <w:u w:val="single"/>
                 <w:lang w:val="es-AR"/>
               </w:rPr>
-              <w:t>Poscondiciones:</w:t>
+              <w:t>Poscondiciones</w:t>
+            </w:r>
+            <w:proofErr w:type="spellEnd"/>
+            <w:r>
+              <w:rPr>
+                <w:rFonts w:ascii="Calibri" w:hAnsi="Calibri" w:cs="Calibri"/>
+                <w:b/>
+                <w:bCs/>
+                <w:color w:val="000000"/>
+                <w:u w:val="single"/>
+                <w:lang w:val="es-AR"/>
+              </w:rPr>
+              <w:t>:</w:t>
             </w:r>
             <w:r>
               <w:rPr>
@@ -27596,7 +28529,7 @@
           <w:left w:w="70" w:type="dxa"/>
           <w:right w:w="70" w:type="dxa"/>
         </w:tblCellMar>
-        <w:tblLook w:val="00A0" w:firstRow="1" w:lastRow="0" w:firstColumn="1" w:lastColumn="0" w:noHBand="0" w:noVBand="0"/>
+        <w:tblLook w:val="00A0"/>
       </w:tblPr>
       <w:tblGrid>
         <w:gridCol w:w="146"/>
@@ -27677,25 +28610,37 @@
                 <w:u w:val="single"/>
                 <w:lang w:val="es-AR"/>
               </w:rPr>
-              <w:t>Identificador:</w:t>
-            </w:r>
-            <w:r>
-              <w:rPr>
-                <w:rFonts w:ascii="Calibri" w:hAnsi="Calibri" w:cs="Calibri"/>
-                <w:b/>
-                <w:bCs/>
-                <w:lang w:val="es-AR"/>
-              </w:rPr>
-              <w:t xml:space="preserve"> </w:t>
-            </w:r>
-            <w:r>
-              <w:rPr>
-                <w:rFonts w:ascii="Calibri" w:hAnsi="Calibri" w:cs="Calibri"/>
-                <w:b/>
-                <w:bCs/>
-                <w:lang w:val="es-AR"/>
-              </w:rPr>
-              <w:t>PER05.</w:t>
+              <w:t>Identificador</w:t>
+            </w:r>
+            <w:proofErr w:type="gramStart"/>
+            <w:r>
+              <w:rPr>
+                <w:rFonts w:ascii="Calibri" w:hAnsi="Calibri" w:cs="Calibri"/>
+                <w:b/>
+                <w:bCs/>
+                <w:u w:val="single"/>
+                <w:lang w:val="es-AR"/>
+              </w:rPr>
+              <w:t>:</w:t>
+            </w:r>
+            <w:r>
+              <w:rPr>
+                <w:rFonts w:ascii="Calibri" w:hAnsi="Calibri" w:cs="Calibri"/>
+                <w:b/>
+                <w:bCs/>
+                <w:lang w:val="es-AR"/>
+              </w:rPr>
+              <w:t>PER05</w:t>
+            </w:r>
+            <w:proofErr w:type="gramEnd"/>
+            <w:r>
+              <w:rPr>
+                <w:rFonts w:ascii="Calibri" w:hAnsi="Calibri" w:cs="Calibri"/>
+                <w:b/>
+                <w:bCs/>
+                <w:lang w:val="es-AR"/>
+              </w:rPr>
+              <w:t>.</w:t>
             </w:r>
           </w:p>
         </w:tc>
@@ -27844,6 +28789,7 @@
                 <w:lang w:val="es-AR"/>
               </w:rPr>
             </w:pPr>
+            <w:proofErr w:type="spellStart"/>
             <w:r>
               <w:rPr>
                 <w:rFonts w:ascii="Calibri" w:hAnsi="Calibri" w:cs="Calibri"/>
@@ -27852,7 +28798,18 @@
                 <w:u w:val="single"/>
                 <w:lang w:val="es-AR"/>
               </w:rPr>
-              <w:t>Poscondiciones:</w:t>
+              <w:t>Poscondiciones</w:t>
+            </w:r>
+            <w:proofErr w:type="spellEnd"/>
+            <w:r>
+              <w:rPr>
+                <w:rFonts w:ascii="Calibri" w:hAnsi="Calibri" w:cs="Calibri"/>
+                <w:b/>
+                <w:bCs/>
+                <w:u w:val="single"/>
+                <w:lang w:val="es-AR"/>
+              </w:rPr>
+              <w:t>:</w:t>
             </w:r>
             <w:r>
               <w:rPr>
@@ -28390,6 +29347,7 @@
                 <w:lang w:val="es-AR"/>
               </w:rPr>
             </w:pPr>
+            <w:proofErr w:type="gramStart"/>
             <w:r>
               <w:rPr>
                 <w:rFonts w:ascii="Calibri" w:hAnsi="Calibri" w:cs="Calibri"/>
@@ -28405,7 +29363,17 @@
                 <w:bCs/>
                 <w:lang w:val="es-AR"/>
               </w:rPr>
-              <w:t>Fin Caso de Uso</w:t>
+              <w:t>Fin</w:t>
+            </w:r>
+            <w:proofErr w:type="gramEnd"/>
+            <w:r>
+              <w:rPr>
+                <w:rFonts w:ascii="Calibri" w:hAnsi="Calibri" w:cs="Calibri"/>
+                <w:b/>
+                <w:bCs/>
+                <w:lang w:val="es-AR"/>
+              </w:rPr>
+              <w:t xml:space="preserve"> Caso de Uso</w:t>
             </w:r>
             <w:r>
               <w:rPr>
@@ -28768,7 +29736,7 @@
           <w:left w:w="70" w:type="dxa"/>
           <w:right w:w="70" w:type="dxa"/>
         </w:tblCellMar>
-        <w:tblLook w:val="00A0" w:firstRow="1" w:lastRow="0" w:firstColumn="1" w:lastColumn="0" w:noHBand="0" w:noVBand="0"/>
+        <w:tblLook w:val="00A0"/>
       </w:tblPr>
       <w:tblGrid>
         <w:gridCol w:w="34"/>
@@ -28855,15 +29823,17 @@
                 <w:bCs/>
                 <w:u w:val="single"/>
               </w:rPr>
-              <w:t>Identificador:</w:t>
-            </w:r>
-            <w:r>
-              <w:rPr>
-                <w:rFonts w:ascii="Calibri" w:hAnsi="Calibri" w:cs="Calibri"/>
-                <w:b/>
-                <w:bCs/>
-              </w:rPr>
-              <w:t xml:space="preserve"> </w:t>
+              <w:t>Identificador</w:t>
+            </w:r>
+            <w:proofErr w:type="gramStart"/>
+            <w:r>
+              <w:rPr>
+                <w:rFonts w:ascii="Calibri" w:hAnsi="Calibri" w:cs="Calibri"/>
+                <w:b/>
+                <w:bCs/>
+                <w:u w:val="single"/>
+              </w:rPr>
+              <w:t>:</w:t>
             </w:r>
             <w:r>
               <w:rPr>
@@ -28872,7 +29842,17 @@
                 <w:bCs/>
                 <w:lang w:val="es-ES_tradnl"/>
               </w:rPr>
-              <w:t>PER06.</w:t>
+              <w:t>PER06</w:t>
+            </w:r>
+            <w:proofErr w:type="gramEnd"/>
+            <w:r>
+              <w:rPr>
+                <w:rFonts w:ascii="Calibri" w:hAnsi="Calibri" w:cs="Calibri"/>
+                <w:b/>
+                <w:bCs/>
+                <w:lang w:val="es-ES_tradnl"/>
+              </w:rPr>
+              <w:t>.</w:t>
             </w:r>
           </w:p>
         </w:tc>
@@ -29025,6 +30005,7 @@
                 <w:lang w:val="es-AR"/>
               </w:rPr>
             </w:pPr>
+            <w:proofErr w:type="spellStart"/>
             <w:r>
               <w:rPr>
                 <w:rFonts w:ascii="Calibri" w:hAnsi="Calibri" w:cs="Calibri"/>
@@ -29035,6 +30016,7 @@
               </w:rPr>
               <w:t>Poscondiciones</w:t>
             </w:r>
+            <w:proofErr w:type="spellEnd"/>
             <w:r>
               <w:rPr>
                 <w:rFonts w:ascii="Calibri" w:hAnsi="Calibri" w:cs="Calibri"/>
@@ -29091,6 +30073,7 @@
               </w:rPr>
               <w:t xml:space="preserve"> Jefe de </w:t>
             </w:r>
+            <w:proofErr w:type="spellStart"/>
             <w:r>
               <w:rPr>
                 <w:rFonts w:ascii="Calibri" w:hAnsi="Calibri" w:cs="Calibri"/>
@@ -29103,7 +30086,15 @@
                 <w:rFonts w:ascii="Calibri" w:hAnsi="Calibri" w:cs="Calibri"/>
                 <w:lang w:val="es-AR"/>
               </w:rPr>
-              <w:t>desvincula un Empleado de una Sección. El Sistema registra el cambio.</w:t>
+              <w:t>desvincula</w:t>
+            </w:r>
+            <w:proofErr w:type="spellEnd"/>
+            <w:r>
+              <w:rPr>
+                <w:rFonts w:ascii="Calibri" w:hAnsi="Calibri" w:cs="Calibri"/>
+                <w:lang w:val="es-AR"/>
+              </w:rPr>
+              <w:t xml:space="preserve"> un Empleado de una Sección. El Sistema registra el cambio.</w:t>
             </w:r>
           </w:p>
         </w:tc>
@@ -29925,7 +30916,7 @@
 </file>
 
 <file path=word/numbering.xml><?xml version="1.0" encoding="utf-8"?>
-<w:numbering xmlns:wpc="http://schemas.microsoft.com/office/word/2010/wordprocessingCanvas" xmlns:mc="http://schemas.openxmlformats.org/markup-compatibility/2006" xmlns:o="urn:schemas-microsoft-com:office:office" xmlns:r="http://schemas.openxmlformats.org/officeDocument/2006/relationships" xmlns:m="http://schemas.openxmlformats.org/officeDocument/2006/math" xmlns:v="urn:schemas-microsoft-com:vml" xmlns:wp14="http://schemas.microsoft.com/office/word/2010/wordprocessingDrawing" xmlns:wp="http://schemas.openxmlformats.org/drawingml/2006/wordprocessingDrawing" xmlns:w10="urn:schemas-microsoft-com:office:word" xmlns:w="http://schemas.openxmlformats.org/wordprocessingml/2006/main" xmlns:w14="http://schemas.microsoft.com/office/word/2010/wordml" xmlns:wpg="http://schemas.microsoft.com/office/word/2010/wordprocessingGroup" xmlns:wpi="http://schemas.microsoft.com/office/word/2010/wordprocessingInk" xmlns:wne="http://schemas.microsoft.com/office/word/2006/wordml" xmlns:wps="http://schemas.microsoft.com/office/word/2010/wordprocessingShape" mc:Ignorable="w14 wp14">
+<w:numbering xmlns:ve="http://schemas.openxmlformats.org/markup-compatibility/2006" xmlns:o="urn:schemas-microsoft-com:office:office" xmlns:r="http://schemas.openxmlformats.org/officeDocument/2006/relationships" xmlns:m="http://schemas.openxmlformats.org/officeDocument/2006/math" xmlns:v="urn:schemas-microsoft-com:vml" xmlns:wp="http://schemas.openxmlformats.org/drawingml/2006/wordprocessingDrawing" xmlns:w10="urn:schemas-microsoft-com:office:word" xmlns:w="http://schemas.openxmlformats.org/wordprocessingml/2006/main" xmlns:wne="http://schemas.microsoft.com/office/word/2006/wordml">
   <w:abstractNum w:abstractNumId="0">
     <w:nsid w:val="00000002"/>
     <w:multiLevelType w:val="multilevel"/>
@@ -31624,7 +32615,7 @@
 </file>
 
 <file path=word/styles.xml><?xml version="1.0" encoding="utf-8"?>
-<w:styles xmlns:mc="http://schemas.openxmlformats.org/markup-compatibility/2006" xmlns:r="http://schemas.openxmlformats.org/officeDocument/2006/relationships" xmlns:w="http://schemas.openxmlformats.org/wordprocessingml/2006/main" xmlns:w14="http://schemas.microsoft.com/office/word/2010/wordml" mc:Ignorable="w14">
+<w:styles xmlns:r="http://schemas.openxmlformats.org/officeDocument/2006/relationships" xmlns:w="http://schemas.openxmlformats.org/wordprocessingml/2006/main">
   <w:docDefaults>
     <w:rPrDefault>
       <w:rPr>
@@ -31788,7 +32779,6 @@
   <w:style w:type="character" w:default="1" w:styleId="Fuentedeprrafopredeter">
     <w:name w:val="Default Paragraph Font"/>
     <w:uiPriority w:val="1"/>
-    <w:semiHidden/>
     <w:unhideWhenUsed/>
   </w:style>
   <w:style w:type="table" w:default="1" w:styleId="Tablanormal">
@@ -31796,6 +32786,7 @@
     <w:uiPriority w:val="99"/>
     <w:semiHidden/>
     <w:unhideWhenUsed/>
+    <w:qFormat/>
     <w:tblPr>
       <w:tblInd w:w="0" w:type="dxa"/>
       <w:tblCellMar>

</xml_diff>

<commit_message>
Cambiar empleado de seccion, funcionalidad terminada, falta pulir
</commit_message>
<xml_diff>
--- a/docs/DIVISION DE TRANSPORTE - DESARROLLO DE SOFTWARE -1-1.docx
+++ b/docs/DIVISION DE TRANSPORTE - DESARROLLO DE SOFTWARE -1-1.docx
@@ -417,7 +417,6 @@
           <w:szCs w:val="28"/>
         </w:rPr>
       </w:pPr>
-      <w:proofErr w:type="spellStart"/>
       <w:r>
         <w:rPr>
           <w:rFonts w:ascii="Arial" w:hAnsi="Arial" w:cs="Arial"/>
@@ -425,17 +424,7 @@
           <w:sz w:val="28"/>
           <w:szCs w:val="28"/>
         </w:rPr>
-        <w:t>Monjelat</w:t>
-      </w:r>
-      <w:proofErr w:type="spellEnd"/>
-      <w:r>
-        <w:rPr>
-          <w:rFonts w:ascii="Arial" w:hAnsi="Arial" w:cs="Arial"/>
-          <w:color w:val="000000"/>
-          <w:sz w:val="28"/>
-          <w:szCs w:val="28"/>
-        </w:rPr>
-        <w:t xml:space="preserve"> David</w:t>
+        <w:t>Monjelat David</w:t>
       </w:r>
     </w:p>
     <w:p>
@@ -689,21 +678,7 @@
         <w:rPr>
           <w:rFonts w:ascii="Calibri" w:hAnsi="Calibri" w:cs="Calibri"/>
         </w:rPr>
-        <w:t xml:space="preserve">Sección </w:t>
-      </w:r>
-      <w:proofErr w:type="spellStart"/>
-      <w:r>
-        <w:rPr>
-          <w:rFonts w:ascii="Calibri" w:hAnsi="Calibri" w:cs="Calibri"/>
-        </w:rPr>
-        <w:t>Gomería</w:t>
-      </w:r>
-      <w:proofErr w:type="spellEnd"/>
-      <w:r>
-        <w:rPr>
-          <w:rFonts w:ascii="Calibri" w:hAnsi="Calibri" w:cs="Calibri"/>
-        </w:rPr>
-        <w:t>, es un taller cuyo objetivo es el mantenimiento, reparación y balanceo electrónico de las cubiertas de los distintos vehículos policiales.</w:t>
+        <w:t>Sección Gomería, es un taller cuyo objetivo es el mantenimiento, reparación y balanceo electrónico de las cubiertas de los distintos vehículos policiales.</w:t>
       </w:r>
     </w:p>
     <w:p>
@@ -817,25 +792,7 @@
           <w:i/>
           <w:iCs/>
         </w:rPr>
-        <w:t xml:space="preserve">(secc. Electricidad y </w:t>
-      </w:r>
-      <w:proofErr w:type="spellStart"/>
-      <w:r>
-        <w:rPr>
-          <w:rFonts w:ascii="Calibri" w:hAnsi="Calibri" w:cs="Calibri"/>
-          <w:i/>
-          <w:iCs/>
-        </w:rPr>
-        <w:t>Gomería</w:t>
-      </w:r>
-      <w:proofErr w:type="spellEnd"/>
-      <w:r>
-        <w:rPr>
-          <w:rFonts w:ascii="Calibri" w:hAnsi="Calibri" w:cs="Calibri"/>
-          <w:i/>
-          <w:iCs/>
-        </w:rPr>
-        <w:t>)</w:t>
+        <w:t>(secc. Electricidad y Gomería)</w:t>
       </w:r>
       <w:r>
         <w:rPr>
@@ -1213,49 +1170,7 @@
         <w:rPr>
           <w:rFonts w:ascii="Calibri" w:hAnsi="Calibri" w:cs="Calibri"/>
         </w:rPr>
-        <w:t xml:space="preserve">Luego de que se verifican las reparaciones necesarias de un vehículo (ver Gestión de Verificación y Reparación), </w:t>
-      </w:r>
-      <w:proofErr w:type="spellStart"/>
-      <w:r>
-        <w:rPr>
-          <w:rFonts w:ascii="Calibri" w:hAnsi="Calibri" w:cs="Calibri"/>
-        </w:rPr>
-        <w:t>elJefe</w:t>
-      </w:r>
-      <w:proofErr w:type="spellEnd"/>
-      <w:r>
-        <w:rPr>
-          <w:rFonts w:ascii="Calibri" w:hAnsi="Calibri" w:cs="Calibri"/>
-        </w:rPr>
-        <w:t xml:space="preserve"> de </w:t>
-      </w:r>
-      <w:proofErr w:type="spellStart"/>
-      <w:r>
-        <w:rPr>
-          <w:rFonts w:ascii="Calibri" w:hAnsi="Calibri" w:cs="Calibri"/>
-        </w:rPr>
-        <w:t>Divisiónse</w:t>
-      </w:r>
-      <w:proofErr w:type="spellEnd"/>
-      <w:r>
-        <w:rPr>
-          <w:rFonts w:ascii="Calibri" w:hAnsi="Calibri" w:cs="Calibri"/>
-        </w:rPr>
-        <w:t xml:space="preserve"> encarga </w:t>
-      </w:r>
-      <w:proofErr w:type="spellStart"/>
-      <w:r>
-        <w:rPr>
-          <w:rFonts w:ascii="Calibri" w:hAnsi="Calibri" w:cs="Calibri"/>
-        </w:rPr>
-        <w:t>degenerar</w:t>
-      </w:r>
-      <w:proofErr w:type="spellEnd"/>
-      <w:r>
-        <w:rPr>
-          <w:rFonts w:ascii="Calibri" w:hAnsi="Calibri" w:cs="Calibri"/>
-        </w:rPr>
-        <w:t xml:space="preserve"> un pedido de actuación (documento similar a una orden de compra que se envía al Área de Finanzas de la Policía de la Provincia del Chubut) con la descripción de todos los repuestos que necesita para efectuar la reparación del vehículo.</w:t>
+        <w:t>Luego de que se verifican las reparaciones necesarias de un vehículo (ver Gestión de Verificación y Reparación), elJefe de Divisiónse encarga degenerar un pedido de actuación (documento similar a una orden de compra que se envía al Área de Finanzas de la Policía de la Provincia del Chubut) con la descripción de todos los repuestos que necesita para efectuar la reparación del vehículo.</w:t>
       </w:r>
     </w:p>
     <w:p>
@@ -1831,14 +1746,7 @@
         <w:rPr>
           <w:rFonts w:ascii="Calibri" w:hAnsi="Calibri" w:cs="Calibri"/>
         </w:rPr>
-        <w:t xml:space="preserve">s obligatorios: fecha de inicio </w:t>
-      </w:r>
-      <w:proofErr w:type="spellStart"/>
-      <w:r>
-        <w:rPr>
-          <w:rFonts w:ascii="Calibri" w:hAnsi="Calibri" w:cs="Calibri"/>
-        </w:rPr>
-        <w:t>y</w:t>
+        <w:t>s obligatorios: fecha de inicio y</w:t>
       </w:r>
       <w:bookmarkStart w:id="0" w:name="_GoBack"/>
       <w:bookmarkEnd w:id="0"/>
@@ -1846,14 +1754,7 @@
         <w:rPr>
           <w:rFonts w:ascii="Calibri" w:hAnsi="Calibri" w:cs="Calibri"/>
         </w:rPr>
-        <w:t>personal</w:t>
-      </w:r>
-      <w:proofErr w:type="spellEnd"/>
-      <w:r>
-        <w:rPr>
-          <w:rFonts w:ascii="Calibri" w:hAnsi="Calibri" w:cs="Calibri"/>
-        </w:rPr>
-        <w:t>.</w:t>
+        <w:t>personal.</w:t>
       </w:r>
     </w:p>
     <w:p>
@@ -8571,7 +8472,6 @@
                 <w:color w:val="000000"/>
               </w:rPr>
             </w:pPr>
-            <w:proofErr w:type="spellStart"/>
             <w:r>
               <w:rPr>
                 <w:rFonts w:ascii="Calibri" w:hAnsi="Calibri" w:cs="Calibri"/>
@@ -8580,18 +8480,7 @@
                 <w:color w:val="000000"/>
                 <w:u w:val="single"/>
               </w:rPr>
-              <w:t>Poscondiciones</w:t>
-            </w:r>
-            <w:proofErr w:type="spellEnd"/>
-            <w:r>
-              <w:rPr>
-                <w:rFonts w:ascii="Calibri" w:hAnsi="Calibri" w:cs="Calibri"/>
-                <w:b/>
-                <w:bCs/>
-                <w:color w:val="000000"/>
-                <w:u w:val="single"/>
-              </w:rPr>
-              <w:t>:</w:t>
+              <w:t>Poscondiciones:</w:t>
             </w:r>
             <w:r>
               <w:rPr>
@@ -9179,7 +9068,6 @@
               </w:rPr>
               <w:t xml:space="preserve">) El Jefe de División </w:t>
             </w:r>
-            <w:proofErr w:type="spellStart"/>
             <w:r>
               <w:rPr>
                 <w:rFonts w:ascii="Calibri" w:hAnsi="Calibri" w:cs="Calibri"/>
@@ -9206,17 +9094,8 @@
                 <w:rFonts w:ascii="Calibri" w:hAnsi="Calibri" w:cs="Calibri"/>
                 <w:color w:val="000000"/>
               </w:rPr>
-              <w:t>o</w:t>
-            </w:r>
-            <w:proofErr w:type="spellEnd"/>
-            <w:r>
-              <w:rPr>
-                <w:rFonts w:ascii="Calibri" w:hAnsi="Calibri" w:cs="Calibri"/>
-                <w:color w:val="000000"/>
-              </w:rPr>
-              <w:t xml:space="preserve"> </w:t>
-            </w:r>
-            <w:proofErr w:type="spellStart"/>
+              <w:t xml:space="preserve">o </w:t>
+            </w:r>
             <w:r>
               <w:rPr>
                 <w:rFonts w:ascii="Calibri" w:hAnsi="Calibri" w:cs="Calibri"/>
@@ -9236,15 +9115,7 @@
                 <w:rFonts w:ascii="Calibri" w:hAnsi="Calibri" w:cs="Calibri"/>
                 <w:color w:val="000000"/>
               </w:rPr>
-              <w:t>spara</w:t>
-            </w:r>
-            <w:proofErr w:type="spellEnd"/>
-            <w:r>
-              <w:rPr>
-                <w:rFonts w:ascii="Calibri" w:hAnsi="Calibri" w:cs="Calibri"/>
-                <w:color w:val="000000"/>
-              </w:rPr>
-              <w:t xml:space="preserve"> asignarlos </w:t>
+              <w:t xml:space="preserve">spara asignarlos </w:t>
             </w:r>
             <w:r>
               <w:rPr>
@@ -9572,7 +9443,6 @@
               </w:rPr>
               <w:t xml:space="preserve"> que no sean encargados de otra </w:t>
             </w:r>
-            <w:proofErr w:type="spellStart"/>
             <w:r>
               <w:rPr>
                 <w:rFonts w:ascii="Calibri" w:hAnsi="Calibri" w:cs="Calibri"/>
@@ -9585,15 +9455,7 @@
                 <w:rFonts w:ascii="Calibri" w:hAnsi="Calibri" w:cs="Calibri"/>
                 <w:color w:val="000000"/>
               </w:rPr>
-              <w:t>.Fin</w:t>
-            </w:r>
-            <w:proofErr w:type="spellEnd"/>
-            <w:r>
-              <w:rPr>
-                <w:rFonts w:ascii="Calibri" w:hAnsi="Calibri" w:cs="Calibri"/>
-                <w:color w:val="000000"/>
-              </w:rPr>
-              <w:t xml:space="preserve"> Caso de Uso.</w:t>
+              <w:t>.Fin Caso de Uso.</w:t>
             </w:r>
           </w:p>
           <w:p>
@@ -9706,7 +9568,6 @@
               </w:rPr>
               <w:t xml:space="preserve"> que no se encuentren asignados a otra </w:t>
             </w:r>
-            <w:proofErr w:type="spellStart"/>
             <w:r>
               <w:rPr>
                 <w:rFonts w:ascii="Calibri" w:hAnsi="Calibri" w:cs="Calibri"/>
@@ -9719,15 +9580,7 @@
                 <w:rFonts w:ascii="Calibri" w:hAnsi="Calibri" w:cs="Calibri"/>
                 <w:color w:val="000000"/>
               </w:rPr>
-              <w:t>.Fin</w:t>
-            </w:r>
-            <w:proofErr w:type="spellEnd"/>
-            <w:r>
-              <w:rPr>
-                <w:rFonts w:ascii="Calibri" w:hAnsi="Calibri" w:cs="Calibri"/>
-                <w:color w:val="000000"/>
-              </w:rPr>
-              <w:t xml:space="preserve"> Caso de Uso.</w:t>
+              <w:t>.Fin Caso de Uso.</w:t>
             </w:r>
           </w:p>
           <w:p>
@@ -9798,23 +9651,7 @@
                 <w:rFonts w:ascii="Calibri" w:hAnsi="Calibri" w:cs="Calibri"/>
                 <w:color w:val="000000"/>
               </w:rPr>
-              <w:t xml:space="preserve"> a la </w:t>
-            </w:r>
-            <w:proofErr w:type="spellStart"/>
-            <w:r>
-              <w:rPr>
-                <w:rFonts w:ascii="Calibri" w:hAnsi="Calibri" w:cs="Calibri"/>
-                <w:color w:val="000000"/>
-              </w:rPr>
-              <w:t>Sección.Fin</w:t>
-            </w:r>
-            <w:proofErr w:type="spellEnd"/>
-            <w:r>
-              <w:rPr>
-                <w:rFonts w:ascii="Calibri" w:hAnsi="Calibri" w:cs="Calibri"/>
-                <w:color w:val="000000"/>
-              </w:rPr>
-              <w:t xml:space="preserve"> Caso de Uso</w:t>
+              <w:t xml:space="preserve"> a la Sección.Fin Caso de Uso</w:t>
             </w:r>
           </w:p>
           <w:p>
@@ -9841,7 +9678,6 @@
               </w:rPr>
               <w:t xml:space="preserve">no se </w:t>
             </w:r>
-            <w:proofErr w:type="spellStart"/>
             <w:r>
               <w:rPr>
                 <w:rFonts w:ascii="Calibri" w:hAnsi="Calibri" w:cs="Calibri"/>
@@ -9856,16 +9692,7 @@
                 <w:color w:val="000000"/>
                 <w:highlight w:val="yellow"/>
               </w:rPr>
-              <w:t>saronempleados</w:t>
-            </w:r>
-            <w:proofErr w:type="spellEnd"/>
-            <w:r>
-              <w:rPr>
-                <w:rFonts w:ascii="Calibri" w:hAnsi="Calibri" w:cs="Calibri"/>
-                <w:color w:val="000000"/>
-                <w:highlight w:val="yellow"/>
-              </w:rPr>
-              <w:t xml:space="preserve"> a la </w:t>
+              <w:t xml:space="preserve">saronempleados a la </w:t>
             </w:r>
             <w:r>
               <w:rPr>
@@ -10131,7 +9958,6 @@
                 <w:rFonts w:ascii="Calibri" w:hAnsi="Calibri" w:cs="Calibri"/>
               </w:rPr>
             </w:pPr>
-            <w:proofErr w:type="spellStart"/>
             <w:r>
               <w:rPr>
                 <w:rFonts w:ascii="Calibri" w:hAnsi="Calibri" w:cs="Calibri"/>
@@ -10141,7 +9967,6 @@
               </w:rPr>
               <w:t>Poscondiciones</w:t>
             </w:r>
-            <w:proofErr w:type="spellEnd"/>
             <w:r>
               <w:rPr>
                 <w:rFonts w:ascii="Calibri" w:hAnsi="Calibri" w:cs="Calibri"/>
@@ -10523,7 +10348,6 @@
                 <w:rFonts w:ascii="Calibri" w:hAnsi="Calibri" w:cs="Calibri"/>
               </w:rPr>
             </w:pPr>
-            <w:proofErr w:type="gramStart"/>
             <w:r>
               <w:rPr>
                 <w:rFonts w:ascii="Calibri" w:hAnsi="Calibri" w:cs="Calibri"/>
@@ -10534,14 +10358,7 @@
               <w:rPr>
                 <w:rFonts w:ascii="Calibri" w:hAnsi="Calibri" w:cs="Calibri"/>
               </w:rPr>
-              <w:t>El</w:t>
-            </w:r>
-            <w:proofErr w:type="gramEnd"/>
-            <w:r>
-              <w:rPr>
-                <w:rFonts w:ascii="Calibri" w:hAnsi="Calibri" w:cs="Calibri"/>
-              </w:rPr>
-              <w:t xml:space="preserve"> Jefe del Sección </w:t>
+              <w:t xml:space="preserve">El Jefe del Sección </w:t>
             </w:r>
             <w:r>
               <w:rPr>
@@ -10736,21 +10553,7 @@
               <w:rPr>
                 <w:rFonts w:ascii="Calibri" w:hAnsi="Calibri" w:cs="Calibri"/>
               </w:rPr>
-              <w:t xml:space="preserve">solicita al Sistema que </w:t>
-            </w:r>
-            <w:proofErr w:type="spellStart"/>
-            <w:r>
-              <w:rPr>
-                <w:rFonts w:ascii="Calibri" w:hAnsi="Calibri" w:cs="Calibri"/>
-              </w:rPr>
-              <w:t>registrela</w:t>
-            </w:r>
-            <w:proofErr w:type="spellEnd"/>
-            <w:r>
-              <w:rPr>
-                <w:rFonts w:ascii="Calibri" w:hAnsi="Calibri" w:cs="Calibri"/>
-              </w:rPr>
-              <w:t xml:space="preserve"> fecha de finalización de la Reparación</w:t>
+              <w:t>solicita al Sistema que registrela fecha de finalización de la Reparación</w:t>
             </w:r>
             <w:r>
               <w:rPr>
@@ -11581,21 +11384,12 @@
               </w:rPr>
               <w:t xml:space="preserve">el Vehículo ha finalizado todas sus </w:t>
             </w:r>
-            <w:proofErr w:type="spellStart"/>
-            <w:r>
-              <w:rPr>
-                <w:rFonts w:ascii="Calibri" w:hAnsi="Calibri" w:cs="Calibri"/>
-              </w:rPr>
-              <w:t>reparacionesy</w:t>
-            </w:r>
-            <w:proofErr w:type="spellEnd"/>
-            <w:r>
-              <w:rPr>
-                <w:rFonts w:ascii="Calibri" w:hAnsi="Calibri" w:cs="Calibri"/>
-              </w:rPr>
-              <w:t xml:space="preserve"> que no debe pasar a otra </w:t>
-            </w:r>
-            <w:proofErr w:type="spellStart"/>
+            <w:r>
+              <w:rPr>
+                <w:rFonts w:ascii="Calibri" w:hAnsi="Calibri" w:cs="Calibri"/>
+              </w:rPr>
+              <w:t xml:space="preserve">reparacionesy que no debe pasar a otra </w:t>
+            </w:r>
             <w:r>
               <w:rPr>
                 <w:rFonts w:ascii="Calibri" w:hAnsi="Calibri" w:cs="Calibri"/>
@@ -11612,14 +11406,7 @@
               <w:rPr>
                 <w:rFonts w:ascii="Calibri" w:hAnsi="Calibri" w:cs="Calibri"/>
               </w:rPr>
-              <w:t>Ir</w:t>
-            </w:r>
-            <w:proofErr w:type="spellEnd"/>
-            <w:r>
-              <w:rPr>
-                <w:rFonts w:ascii="Calibri" w:hAnsi="Calibri" w:cs="Calibri"/>
-              </w:rPr>
-              <w:t xml:space="preserve"> a </w:t>
+              <w:t xml:space="preserve">Ir a </w:t>
             </w:r>
             <w:r>
               <w:rPr>
@@ -11894,7 +11681,6 @@
                 <w:rFonts w:ascii="Calibri" w:hAnsi="Calibri" w:cs="Calibri"/>
               </w:rPr>
             </w:pPr>
-            <w:proofErr w:type="spellStart"/>
             <w:r>
               <w:rPr>
                 <w:rFonts w:ascii="Calibri" w:hAnsi="Calibri" w:cs="Calibri"/>
@@ -11904,7 +11690,6 @@
               </w:rPr>
               <w:t>Poscondiciones</w:t>
             </w:r>
-            <w:proofErr w:type="spellEnd"/>
             <w:r>
               <w:rPr>
                 <w:rFonts w:ascii="Calibri" w:hAnsi="Calibri" w:cs="Calibri"/>
@@ -11959,7 +11744,6 @@
               </w:rPr>
               <w:t xml:space="preserve">correspondiente a su </w:t>
             </w:r>
-            <w:proofErr w:type="spellStart"/>
             <w:r>
               <w:rPr>
                 <w:rFonts w:ascii="Calibri" w:hAnsi="Calibri" w:cs="Calibri"/>
@@ -11970,14 +11754,7 @@
               <w:rPr>
                 <w:rFonts w:ascii="Calibri" w:hAnsi="Calibri" w:cs="Calibri"/>
               </w:rPr>
-              <w:t>de</w:t>
-            </w:r>
-            <w:proofErr w:type="spellEnd"/>
-            <w:r>
-              <w:rPr>
-                <w:rFonts w:ascii="Calibri" w:hAnsi="Calibri" w:cs="Calibri"/>
-              </w:rPr>
-              <w:t xml:space="preserve"> la Orden de Reparación</w:t>
+              <w:t>de la Orden de Reparación</w:t>
             </w:r>
             <w:r>
               <w:rPr>
@@ -13757,7 +13534,6 @@
                 <w:rFonts w:ascii="Calibri" w:hAnsi="Calibri" w:cs="Calibri"/>
               </w:rPr>
             </w:pPr>
-            <w:proofErr w:type="spellStart"/>
             <w:r>
               <w:rPr>
                 <w:rFonts w:ascii="Calibri" w:hAnsi="Calibri" w:cs="Calibri"/>
@@ -13767,7 +13543,6 @@
               </w:rPr>
               <w:t>Poscondiciones</w:t>
             </w:r>
-            <w:proofErr w:type="spellEnd"/>
             <w:r>
               <w:rPr>
                 <w:rFonts w:ascii="Calibri" w:hAnsi="Calibri" w:cs="Calibri"/>
@@ -14610,7 +14385,6 @@
                 <w:rFonts w:ascii="Calibri" w:hAnsi="Calibri" w:cs="Calibri"/>
               </w:rPr>
             </w:pPr>
-            <w:proofErr w:type="spellStart"/>
             <w:r>
               <w:rPr>
                 <w:rFonts w:ascii="Calibri" w:hAnsi="Calibri" w:cs="Calibri"/>
@@ -14620,7 +14394,6 @@
               </w:rPr>
               <w:t>Poscondiciones</w:t>
             </w:r>
-            <w:proofErr w:type="spellEnd"/>
             <w:r>
               <w:rPr>
                 <w:rFonts w:ascii="Calibri" w:hAnsi="Calibri" w:cs="Calibri"/>
@@ -15042,7 +14815,6 @@
                 <w:rFonts w:ascii="Calibri" w:hAnsi="Calibri" w:cs="Calibri"/>
               </w:rPr>
             </w:pPr>
-            <w:proofErr w:type="gramStart"/>
             <w:r>
               <w:rPr>
                 <w:rFonts w:ascii="Calibri" w:hAnsi="Calibri" w:cs="Calibri"/>
@@ -15053,14 +14825,7 @@
               <w:rPr>
                 <w:rFonts w:ascii="Calibri" w:hAnsi="Calibri" w:cs="Calibri"/>
               </w:rPr>
-              <w:t>)El</w:t>
-            </w:r>
-            <w:proofErr w:type="gramEnd"/>
-            <w:r>
-              <w:rPr>
-                <w:rFonts w:ascii="Calibri" w:hAnsi="Calibri" w:cs="Calibri"/>
-              </w:rPr>
-              <w:t xml:space="preserve"> Empleado Administrativo selecciona el ítem que desea modificar.</w:t>
+              <w:t>)El Empleado Administrativo selecciona el ítem que desea modificar.</w:t>
             </w:r>
           </w:p>
         </w:tc>
@@ -15533,7 +15298,6 @@
               </w:rPr>
               <w:t xml:space="preserve">decide no </w:t>
             </w:r>
-            <w:proofErr w:type="spellStart"/>
             <w:r>
               <w:rPr>
                 <w:rFonts w:ascii="Calibri" w:hAnsi="Calibri" w:cs="Calibri"/>
@@ -15546,7 +15310,6 @@
               </w:rPr>
               <w:t>run</w:t>
             </w:r>
-            <w:proofErr w:type="spellEnd"/>
             <w:r>
               <w:rPr>
                 <w:rFonts w:ascii="Calibri" w:hAnsi="Calibri" w:cs="Calibri"/>
@@ -15597,7 +15360,6 @@
               </w:rPr>
               <w:t xml:space="preserve">decide no </w:t>
             </w:r>
-            <w:proofErr w:type="spellStart"/>
             <w:r>
               <w:rPr>
                 <w:rFonts w:ascii="Calibri" w:hAnsi="Calibri" w:cs="Calibri"/>
@@ -15608,40 +15370,19 @@
               <w:rPr>
                 <w:rFonts w:ascii="Calibri" w:hAnsi="Calibri" w:cs="Calibri"/>
               </w:rPr>
-              <w:t>run</w:t>
-            </w:r>
-            <w:proofErr w:type="spellEnd"/>
-            <w:r>
-              <w:rPr>
-                <w:rFonts w:ascii="Calibri" w:hAnsi="Calibri" w:cs="Calibri"/>
-              </w:rPr>
-              <w:t xml:space="preserve"> </w:t>
-            </w:r>
-            <w:r>
-              <w:rPr>
-                <w:rFonts w:ascii="Calibri" w:hAnsi="Calibri" w:cs="Calibri"/>
-              </w:rPr>
-              <w:t xml:space="preserve">nuevo valor para el ítem </w:t>
-            </w:r>
-            <w:proofErr w:type="spellStart"/>
-            <w:r>
-              <w:rPr>
-                <w:rFonts w:ascii="Calibri" w:hAnsi="Calibri" w:cs="Calibri"/>
-              </w:rPr>
-              <w:t>seleccionado.</w:t>
-            </w:r>
-            <w:r>
-              <w:rPr>
-                <w:rFonts w:ascii="Calibri" w:hAnsi="Calibri" w:cs="Calibri"/>
-              </w:rPr>
-              <w:t>Ir</w:t>
-            </w:r>
-            <w:proofErr w:type="spellEnd"/>
-            <w:r>
-              <w:rPr>
-                <w:rFonts w:ascii="Calibri" w:hAnsi="Calibri" w:cs="Calibri"/>
-              </w:rPr>
-              <w:t xml:space="preserve"> a 8)</w:t>
+              <w:t xml:space="preserve">run </w:t>
+            </w:r>
+            <w:r>
+              <w:rPr>
+                <w:rFonts w:ascii="Calibri" w:hAnsi="Calibri" w:cs="Calibri"/>
+              </w:rPr>
+              <w:t>nuevo valor para el ítem seleccionado.</w:t>
+            </w:r>
+            <w:r>
+              <w:rPr>
+                <w:rFonts w:ascii="Calibri" w:hAnsi="Calibri" w:cs="Calibri"/>
+              </w:rPr>
+              <w:t>Ir a 8)</w:t>
             </w:r>
           </w:p>
         </w:tc>
@@ -15955,7 +15696,6 @@
                 <w:lang w:val="es-AR"/>
               </w:rPr>
             </w:pPr>
-            <w:proofErr w:type="spellStart"/>
             <w:r>
               <w:rPr>
                 <w:rFonts w:ascii="Calibri" w:hAnsi="Calibri" w:cs="Calibri"/>
@@ -15966,7 +15706,6 @@
               </w:rPr>
               <w:t>Poscondiciones</w:t>
             </w:r>
-            <w:proofErr w:type="spellEnd"/>
             <w:r>
               <w:rPr>
                 <w:rFonts w:ascii="Calibri" w:hAnsi="Calibri" w:cs="Calibri"/>
@@ -16765,7 +16504,6 @@
                 <w:color w:val="000000"/>
               </w:rPr>
             </w:pPr>
-            <w:proofErr w:type="spellStart"/>
             <w:r>
               <w:rPr>
                 <w:rFonts w:ascii="Calibri" w:hAnsi="Calibri" w:cs="Calibri"/>
@@ -16774,18 +16512,7 @@
                 <w:color w:val="000000"/>
                 <w:u w:val="single"/>
               </w:rPr>
-              <w:t>Poscondiciones</w:t>
-            </w:r>
-            <w:proofErr w:type="spellEnd"/>
-            <w:r>
-              <w:rPr>
-                <w:rFonts w:ascii="Calibri" w:hAnsi="Calibri" w:cs="Calibri"/>
-                <w:b/>
-                <w:bCs/>
-                <w:color w:val="000000"/>
-                <w:u w:val="single"/>
-              </w:rPr>
-              <w:t>:</w:t>
+              <w:t>Poscondiciones:</w:t>
             </w:r>
             <w:r>
               <w:rPr>
@@ -17238,21 +16965,7 @@
               <w:rPr>
                 <w:rFonts w:ascii="Calibri" w:hAnsi="Calibri" w:cs="Calibri"/>
               </w:rPr>
-              <w:t xml:space="preserve"> el dominio, marca, modelo, </w:t>
-            </w:r>
-            <w:proofErr w:type="gramStart"/>
-            <w:r>
-              <w:rPr>
-                <w:rFonts w:ascii="Calibri" w:hAnsi="Calibri" w:cs="Calibri"/>
-              </w:rPr>
-              <w:t>registro</w:t>
-            </w:r>
-            <w:proofErr w:type="gramEnd"/>
-            <w:r>
-              <w:rPr>
-                <w:rFonts w:ascii="Calibri" w:hAnsi="Calibri" w:cs="Calibri"/>
-              </w:rPr>
-              <w:t xml:space="preserve"> interno </w:t>
+              <w:t xml:space="preserve"> el dominio, marca, modelo, registro interno </w:t>
             </w:r>
             <w:r>
               <w:rPr>
@@ -17573,18 +17286,7 @@
                 <w:color w:val="000000"/>
                 <w:u w:val="single"/>
               </w:rPr>
-              <w:t>Precondiciones</w:t>
-            </w:r>
-            <w:proofErr w:type="gramStart"/>
-            <w:r>
-              <w:rPr>
-                <w:rFonts w:ascii="Calibri" w:hAnsi="Calibri" w:cs="Calibri"/>
-                <w:b/>
-                <w:bCs/>
-                <w:color w:val="000000"/>
-                <w:u w:val="single"/>
-              </w:rPr>
-              <w:t>:</w:t>
+              <w:t>Precondiciones:</w:t>
             </w:r>
             <w:r>
               <w:rPr>
@@ -17594,7 +17296,6 @@
               </w:rPr>
               <w:t xml:space="preserve">  -</w:t>
             </w:r>
-            <w:proofErr w:type="gramEnd"/>
             <w:r>
               <w:rPr>
                 <w:rFonts w:ascii="Calibri" w:hAnsi="Calibri" w:cs="Calibri"/>
@@ -17624,7 +17325,6 @@
                 <w:color w:val="000000"/>
               </w:rPr>
             </w:pPr>
-            <w:proofErr w:type="spellStart"/>
             <w:r>
               <w:rPr>
                 <w:rFonts w:ascii="Calibri" w:hAnsi="Calibri" w:cs="Calibri"/>
@@ -17633,18 +17333,7 @@
                 <w:color w:val="000000"/>
                 <w:u w:val="single"/>
               </w:rPr>
-              <w:t>Poscondiciones</w:t>
-            </w:r>
-            <w:proofErr w:type="spellEnd"/>
-            <w:r>
-              <w:rPr>
-                <w:rFonts w:ascii="Calibri" w:hAnsi="Calibri" w:cs="Calibri"/>
-                <w:b/>
-                <w:bCs/>
-                <w:color w:val="000000"/>
-                <w:u w:val="single"/>
-              </w:rPr>
-              <w:t>:</w:t>
+              <w:t>Poscondiciones:</w:t>
             </w:r>
             <w:r>
               <w:rPr>
@@ -18504,23 +18193,21 @@
               </w:rPr>
               <w:t xml:space="preserve">*Se muestra un cartel informando dicho percance (no </w:t>
             </w:r>
-            <w:proofErr w:type="spellStart"/>
             <w:r>
               <w:rPr>
                 <w:rFonts w:ascii="Calibri" w:hAnsi="Calibri" w:cs="Calibri"/>
                 <w:color w:val="000000"/>
                 <w:highlight w:val="yellow"/>
               </w:rPr>
-              <w:t>seleccionóalgún</w:t>
-            </w:r>
-            <w:proofErr w:type="spellEnd"/>
+              <w:t>seleccionóalgún campo</w:t>
+            </w:r>
             <w:r>
               <w:rPr>
                 <w:rFonts w:ascii="Calibri" w:hAnsi="Calibri" w:cs="Calibri"/>
                 <w:color w:val="000000"/>
                 <w:highlight w:val="yellow"/>
               </w:rPr>
-              <w:t xml:space="preserve"> campo</w:t>
+              <w:t>) y</w:t>
             </w:r>
             <w:r>
               <w:rPr>
@@ -18528,7 +18215,7 @@
                 <w:color w:val="000000"/>
                 <w:highlight w:val="yellow"/>
               </w:rPr>
-              <w:t>) y</w:t>
+              <w:t>,</w:t>
             </w:r>
             <w:r>
               <w:rPr>
@@ -18536,195 +18223,177 @@
                 <w:color w:val="000000"/>
                 <w:highlight w:val="yellow"/>
               </w:rPr>
-              <w:t>,</w:t>
-            </w:r>
+              <w:t xml:space="preserve"> se espera que lo ingrese, sino el usuario tiene la posibilidad de cancelar dicha operación.</w:t>
+            </w:r>
+          </w:p>
+          <w:p>
+            <w:pPr>
+              <w:snapToGrid w:val="0"/>
+              <w:jc w:val="both"/>
+              <w:rPr>
+                <w:rFonts w:ascii="Calibri" w:hAnsi="Calibri" w:cs="Calibri"/>
+              </w:rPr>
+            </w:pPr>
+            <w:r>
+              <w:rPr>
+                <w:rFonts w:ascii="Calibri" w:hAnsi="Calibri" w:cs="Calibri"/>
+              </w:rPr>
+              <w:t xml:space="preserve">Línea 5: </w:t>
+            </w:r>
+            <w:r>
+              <w:rPr>
+                <w:rFonts w:ascii="Calibri" w:hAnsi="Calibri" w:cs="Calibri"/>
+              </w:rPr>
+              <w:t xml:space="preserve">El Empleado Administrativo </w:t>
+            </w:r>
+            <w:r>
+              <w:rPr>
+                <w:rFonts w:ascii="Calibri" w:hAnsi="Calibri" w:cs="Calibri"/>
+              </w:rPr>
+              <w:t>decide no seleccionar un ítem</w:t>
+            </w:r>
+            <w:r>
+              <w:rPr>
+                <w:rFonts w:ascii="Calibri" w:hAnsi="Calibri" w:cs="Calibri"/>
+              </w:rPr>
+              <w:t xml:space="preserve"> del Vehículo</w:t>
+            </w:r>
+            <w:r>
+              <w:rPr>
+                <w:rFonts w:ascii="Calibri" w:hAnsi="Calibri" w:cs="Calibri"/>
+              </w:rPr>
+              <w:t xml:space="preserve"> para modificar</w:t>
+            </w:r>
+            <w:r>
+              <w:rPr>
+                <w:rFonts w:ascii="Calibri" w:hAnsi="Calibri" w:cs="Calibri"/>
+              </w:rPr>
+              <w:t>.</w:t>
+            </w:r>
+            <w:r>
+              <w:rPr>
+                <w:rFonts w:ascii="Calibri" w:hAnsi="Calibri" w:cs="Calibri"/>
+              </w:rPr>
+              <w:t xml:space="preserve"> Fin Caso de Uso.</w:t>
+            </w:r>
+          </w:p>
+          <w:p>
+            <w:pPr>
+              <w:jc w:val="both"/>
+              <w:rPr>
+                <w:rFonts w:ascii="Calibri" w:hAnsi="Calibri" w:cs="Calibri"/>
+              </w:rPr>
+            </w:pPr>
+            <w:r>
+              <w:rPr>
+                <w:rFonts w:ascii="Calibri" w:hAnsi="Calibri" w:cs="Calibri"/>
+              </w:rPr>
+              <w:t xml:space="preserve">Línea 6: </w:t>
+            </w:r>
+            <w:r>
+              <w:rPr>
+                <w:rFonts w:ascii="Calibri" w:hAnsi="Calibri" w:cs="Calibri"/>
+              </w:rPr>
+              <w:t xml:space="preserve">El Empleado Administrativo </w:t>
+            </w:r>
+            <w:r>
+              <w:rPr>
+                <w:rFonts w:ascii="Calibri" w:hAnsi="Calibri" w:cs="Calibri"/>
+              </w:rPr>
+              <w:t>decide no ingresar un nuevo valor para el  ítem</w:t>
+            </w:r>
+            <w:r>
+              <w:rPr>
+                <w:rFonts w:ascii="Calibri" w:hAnsi="Calibri" w:cs="Calibri"/>
+              </w:rPr>
+              <w:t xml:space="preserve"> del Vehículo</w:t>
+            </w:r>
+            <w:r>
+              <w:rPr>
+                <w:rFonts w:ascii="Calibri" w:hAnsi="Calibri" w:cs="Calibri"/>
+              </w:rPr>
+              <w:t xml:space="preserve"> seleccionado</w:t>
+            </w:r>
+            <w:r>
+              <w:rPr>
+                <w:rFonts w:ascii="Calibri" w:hAnsi="Calibri" w:cs="Calibri"/>
+              </w:rPr>
+              <w:t>.</w:t>
+            </w:r>
+            <w:r>
+              <w:rPr>
+                <w:rFonts w:ascii="Calibri" w:hAnsi="Calibri" w:cs="Calibri"/>
+              </w:rPr>
+              <w:t xml:space="preserve"> Ir a 7).</w:t>
+            </w:r>
+          </w:p>
+          <w:p>
+            <w:pPr>
+              <w:jc w:val="both"/>
+              <w:rPr>
+                <w:rFonts w:ascii="Calibri" w:hAnsi="Calibri" w:cs="Calibri"/>
+              </w:rPr>
+            </w:pPr>
+            <w:r>
+              <w:rPr>
+                <w:rFonts w:ascii="Calibri" w:hAnsi="Calibri" w:cs="Calibri"/>
+              </w:rPr>
+              <w:t>Línea 8: E</w:t>
+            </w:r>
+            <w:r>
+              <w:rPr>
+                <w:rFonts w:ascii="Calibri" w:hAnsi="Calibri" w:cs="Calibri"/>
+              </w:rPr>
+              <w:t xml:space="preserve">l Sistema informa que no se ha </w:t>
+            </w:r>
+            <w:r>
+              <w:rPr>
+                <w:rFonts w:ascii="Calibri" w:hAnsi="Calibri" w:cs="Calibri"/>
+              </w:rPr>
+              <w:t xml:space="preserve">actualizado </w:t>
+            </w:r>
+            <w:r>
+              <w:rPr>
+                <w:rFonts w:ascii="Calibri" w:hAnsi="Calibri" w:cs="Calibri"/>
+              </w:rPr>
+              <w:t xml:space="preserve">ningún ítem del </w:t>
+            </w:r>
+            <w:r>
+              <w:rPr>
+                <w:rFonts w:ascii="Calibri" w:hAnsi="Calibri" w:cs="Calibri"/>
+              </w:rPr>
+              <w:t>vehículo</w:t>
+            </w:r>
+            <w:r>
+              <w:rPr>
+                <w:rFonts w:ascii="Calibri" w:hAnsi="Calibri" w:cs="Calibri"/>
+              </w:rPr>
+              <w:t>. Fin Caso de Uso.</w:t>
+            </w:r>
+          </w:p>
+          <w:p>
+            <w:pPr>
+              <w:snapToGrid w:val="0"/>
+              <w:rPr>
+                <w:rFonts w:ascii="Calibri" w:hAnsi="Calibri" w:cs="Calibri"/>
+                <w:color w:val="000000"/>
+              </w:rPr>
+            </w:pPr>
             <w:r>
               <w:rPr>
                 <w:rFonts w:ascii="Calibri" w:hAnsi="Calibri" w:cs="Calibri"/>
                 <w:color w:val="000000"/>
                 <w:highlight w:val="yellow"/>
               </w:rPr>
-              <w:t xml:space="preserve"> se espera que lo ingrese, sino el usuario tiene la posibilidad de cancelar dicha operación.</w:t>
-            </w:r>
-          </w:p>
-          <w:p>
-            <w:pPr>
-              <w:snapToGrid w:val="0"/>
-              <w:jc w:val="both"/>
-              <w:rPr>
-                <w:rFonts w:ascii="Calibri" w:hAnsi="Calibri" w:cs="Calibri"/>
-              </w:rPr>
-            </w:pPr>
-            <w:r>
-              <w:rPr>
-                <w:rFonts w:ascii="Calibri" w:hAnsi="Calibri" w:cs="Calibri"/>
-              </w:rPr>
-              <w:t xml:space="preserve">Línea 5: </w:t>
-            </w:r>
-            <w:r>
-              <w:rPr>
-                <w:rFonts w:ascii="Calibri" w:hAnsi="Calibri" w:cs="Calibri"/>
-              </w:rPr>
-              <w:t xml:space="preserve">El Empleado Administrativo </w:t>
-            </w:r>
-            <w:r>
-              <w:rPr>
-                <w:rFonts w:ascii="Calibri" w:hAnsi="Calibri" w:cs="Calibri"/>
-              </w:rPr>
-              <w:t>decide no seleccionar un ítem</w:t>
-            </w:r>
-            <w:r>
-              <w:rPr>
-                <w:rFonts w:ascii="Calibri" w:hAnsi="Calibri" w:cs="Calibri"/>
-              </w:rPr>
-              <w:t xml:space="preserve"> del Vehículo</w:t>
-            </w:r>
-            <w:r>
-              <w:rPr>
-                <w:rFonts w:ascii="Calibri" w:hAnsi="Calibri" w:cs="Calibri"/>
-              </w:rPr>
-              <w:t xml:space="preserve"> para modificar</w:t>
-            </w:r>
-            <w:r>
-              <w:rPr>
-                <w:rFonts w:ascii="Calibri" w:hAnsi="Calibri" w:cs="Calibri"/>
-              </w:rPr>
-              <w:t>.</w:t>
-            </w:r>
-            <w:r>
-              <w:rPr>
-                <w:rFonts w:ascii="Calibri" w:hAnsi="Calibri" w:cs="Calibri"/>
-              </w:rPr>
-              <w:t xml:space="preserve"> Fin Caso de Uso.</w:t>
-            </w:r>
-          </w:p>
-          <w:p>
-            <w:pPr>
-              <w:jc w:val="both"/>
-              <w:rPr>
-                <w:rFonts w:ascii="Calibri" w:hAnsi="Calibri" w:cs="Calibri"/>
-              </w:rPr>
-            </w:pPr>
-            <w:r>
-              <w:rPr>
-                <w:rFonts w:ascii="Calibri" w:hAnsi="Calibri" w:cs="Calibri"/>
-              </w:rPr>
-              <w:t xml:space="preserve">Línea 6: </w:t>
-            </w:r>
-            <w:r>
-              <w:rPr>
-                <w:rFonts w:ascii="Calibri" w:hAnsi="Calibri" w:cs="Calibri"/>
-              </w:rPr>
-              <w:t xml:space="preserve">El Empleado Administrativo </w:t>
-            </w:r>
-            <w:r>
-              <w:rPr>
-                <w:rFonts w:ascii="Calibri" w:hAnsi="Calibri" w:cs="Calibri"/>
-              </w:rPr>
-              <w:t>decide no ingresar un nuevo valor para el  ítem</w:t>
-            </w:r>
-            <w:r>
-              <w:rPr>
-                <w:rFonts w:ascii="Calibri" w:hAnsi="Calibri" w:cs="Calibri"/>
-              </w:rPr>
-              <w:t xml:space="preserve"> del Vehículo</w:t>
-            </w:r>
-            <w:r>
-              <w:rPr>
-                <w:rFonts w:ascii="Calibri" w:hAnsi="Calibri" w:cs="Calibri"/>
-              </w:rPr>
-              <w:t xml:space="preserve"> seleccionado</w:t>
-            </w:r>
-            <w:r>
-              <w:rPr>
-                <w:rFonts w:ascii="Calibri" w:hAnsi="Calibri" w:cs="Calibri"/>
-              </w:rPr>
-              <w:t>.</w:t>
-            </w:r>
-            <w:r>
-              <w:rPr>
-                <w:rFonts w:ascii="Calibri" w:hAnsi="Calibri" w:cs="Calibri"/>
-              </w:rPr>
-              <w:t xml:space="preserve"> Ir a 7).</w:t>
-            </w:r>
-          </w:p>
-          <w:p>
-            <w:pPr>
-              <w:jc w:val="both"/>
-              <w:rPr>
-                <w:rFonts w:ascii="Calibri" w:hAnsi="Calibri" w:cs="Calibri"/>
-              </w:rPr>
-            </w:pPr>
-            <w:r>
-              <w:rPr>
-                <w:rFonts w:ascii="Calibri" w:hAnsi="Calibri" w:cs="Calibri"/>
-              </w:rPr>
-              <w:t>Línea 8: E</w:t>
-            </w:r>
-            <w:r>
-              <w:rPr>
-                <w:rFonts w:ascii="Calibri" w:hAnsi="Calibri" w:cs="Calibri"/>
-              </w:rPr>
-              <w:t xml:space="preserve">l Sistema informa que no se ha </w:t>
-            </w:r>
-            <w:r>
-              <w:rPr>
-                <w:rFonts w:ascii="Calibri" w:hAnsi="Calibri" w:cs="Calibri"/>
-              </w:rPr>
-              <w:t xml:space="preserve">actualizado </w:t>
-            </w:r>
-            <w:r>
-              <w:rPr>
-                <w:rFonts w:ascii="Calibri" w:hAnsi="Calibri" w:cs="Calibri"/>
-              </w:rPr>
-              <w:t xml:space="preserve">ningún ítem del </w:t>
-            </w:r>
-            <w:r>
-              <w:rPr>
-                <w:rFonts w:ascii="Calibri" w:hAnsi="Calibri" w:cs="Calibri"/>
-              </w:rPr>
-              <w:t>vehículo</w:t>
-            </w:r>
-            <w:r>
-              <w:rPr>
-                <w:rFonts w:ascii="Calibri" w:hAnsi="Calibri" w:cs="Calibri"/>
-              </w:rPr>
-              <w:t>. Fin Caso de Uso.</w:t>
-            </w:r>
-          </w:p>
-          <w:p>
-            <w:pPr>
-              <w:snapToGrid w:val="0"/>
-              <w:rPr>
-                <w:rFonts w:ascii="Calibri" w:hAnsi="Calibri" w:cs="Calibri"/>
-                <w:color w:val="000000"/>
-              </w:rPr>
-            </w:pPr>
+              <w:t>*</w:t>
+            </w:r>
             <w:r>
               <w:rPr>
                 <w:rFonts w:ascii="Calibri" w:hAnsi="Calibri" w:cs="Calibri"/>
                 <w:color w:val="000000"/>
                 <w:highlight w:val="yellow"/>
               </w:rPr>
-              <w:t>*</w:t>
-            </w:r>
-            <w:proofErr w:type="spellStart"/>
-            <w:r>
-              <w:rPr>
-                <w:rFonts w:ascii="Calibri" w:hAnsi="Calibri" w:cs="Calibri"/>
-                <w:color w:val="000000"/>
-                <w:highlight w:val="yellow"/>
-              </w:rPr>
-              <w:t>Idem</w:t>
-            </w:r>
-            <w:proofErr w:type="spellEnd"/>
-            <w:r>
-              <w:rPr>
-                <w:rFonts w:ascii="Calibri" w:hAnsi="Calibri" w:cs="Calibri"/>
-                <w:color w:val="000000"/>
-                <w:highlight w:val="yellow"/>
-              </w:rPr>
-              <w:t xml:space="preserve"> 5), 6) y 8). </w:t>
+              <w:t xml:space="preserve">Idem 5), 6) y 8). </w:t>
             </w:r>
             <w:r>
               <w:rPr>
@@ -19011,7 +18680,6 @@
                 <w:color w:val="000000"/>
               </w:rPr>
             </w:pPr>
-            <w:proofErr w:type="spellStart"/>
             <w:r>
               <w:rPr>
                 <w:rFonts w:ascii="Calibri" w:hAnsi="Calibri" w:cs="Calibri"/>
@@ -19022,7 +18690,6 @@
               </w:rPr>
               <w:t>Poscondiciones</w:t>
             </w:r>
-            <w:proofErr w:type="spellEnd"/>
             <w:r>
               <w:rPr>
                 <w:rFonts w:ascii="Calibri" w:hAnsi="Calibri" w:cs="Calibri"/>
@@ -19806,23 +19473,7 @@
                 <w:rFonts w:ascii="Calibri" w:hAnsi="Calibri" w:cs="Calibri"/>
                 <w:color w:val="000000"/>
               </w:rPr>
-              <w:t xml:space="preserve">Línea 4: El Sistema informa que no encuentra el dominio del vehículo. </w:t>
-            </w:r>
-            <w:proofErr w:type="spellStart"/>
-            <w:r>
-              <w:rPr>
-                <w:rFonts w:ascii="Calibri" w:hAnsi="Calibri" w:cs="Calibri"/>
-                <w:color w:val="000000"/>
-              </w:rPr>
-              <w:t>Include</w:t>
-            </w:r>
-            <w:proofErr w:type="spellEnd"/>
-            <w:r>
-              <w:rPr>
-                <w:rFonts w:ascii="Calibri" w:hAnsi="Calibri" w:cs="Calibri"/>
-                <w:color w:val="000000"/>
-              </w:rPr>
-              <w:t xml:space="preserve"> Alta de vehículo. Ir a línea 5).</w:t>
+              <w:t>Línea 4: El Sistema informa que no encuentra el dominio del vehículo. Include Alta de vehículo. Ir a línea 5).</w:t>
             </w:r>
           </w:p>
         </w:tc>
@@ -20139,7 +19790,6 @@
                 <w:color w:val="000000"/>
               </w:rPr>
             </w:pPr>
-            <w:proofErr w:type="spellStart"/>
             <w:r>
               <w:rPr>
                 <w:rFonts w:ascii="Calibri" w:hAnsi="Calibri" w:cs="Calibri"/>
@@ -20148,34 +19798,14 @@
                 <w:color w:val="000000"/>
                 <w:u w:val="single"/>
               </w:rPr>
-              <w:t>Poscondiciones</w:t>
-            </w:r>
-            <w:proofErr w:type="gramStart"/>
-            <w:r>
-              <w:rPr>
-                <w:rFonts w:ascii="Calibri" w:hAnsi="Calibri" w:cs="Calibri"/>
-                <w:b/>
-                <w:bCs/>
-                <w:color w:val="000000"/>
-                <w:u w:val="single"/>
-              </w:rPr>
-              <w:t>:</w:t>
-            </w:r>
-            <w:r>
-              <w:rPr>
-                <w:rFonts w:ascii="Calibri" w:hAnsi="Calibri" w:cs="Calibri"/>
-                <w:color w:val="000000"/>
-              </w:rPr>
-              <w:t>Orden</w:t>
-            </w:r>
-            <w:proofErr w:type="spellEnd"/>
-            <w:proofErr w:type="gramEnd"/>
-            <w:r>
-              <w:rPr>
-                <w:rFonts w:ascii="Calibri" w:hAnsi="Calibri" w:cs="Calibri"/>
-                <w:color w:val="000000"/>
-              </w:rPr>
-              <w:t xml:space="preserve"> de Reparación revisada con reparaciones </w:t>
+              <w:t>Poscondiciones:</w:t>
+            </w:r>
+            <w:r>
+              <w:rPr>
+                <w:rFonts w:ascii="Calibri" w:hAnsi="Calibri" w:cs="Calibri"/>
+                <w:color w:val="000000"/>
+              </w:rPr>
+              <w:t xml:space="preserve">Orden de Reparación revisada con reparaciones </w:t>
             </w:r>
             <w:r>
               <w:rPr>
@@ -20491,39 +20121,252 @@
                 <w:rFonts w:ascii="Calibri" w:hAnsi="Calibri" w:cs="Calibri"/>
                 <w:highlight w:val="yellow"/>
               </w:rPr>
-              <w:t xml:space="preserve">*) El inspector decide agregar una </w:t>
-            </w:r>
-            <w:proofErr w:type="spellStart"/>
+              <w:t>*) El inspector decide agregar una reparacion a la Orden de Reparacion.</w:t>
+            </w:r>
+          </w:p>
+        </w:tc>
+        <w:tc>
+          <w:tcPr>
+            <w:tcW w:w="2042" w:type="pct"/>
+            <w:vAlign w:val="bottom"/>
+          </w:tcPr>
+          <w:p>
+            <w:pPr>
+              <w:snapToGrid w:val="0"/>
+              <w:jc w:val="both"/>
+              <w:rPr>
+                <w:rFonts w:ascii="Calibri" w:hAnsi="Calibri" w:cs="Calibri"/>
+              </w:rPr>
+            </w:pPr>
+          </w:p>
+        </w:tc>
+      </w:tr>
+      <w:tr>
+        <w:trPr>
+          <w:trHeight w:val="300"/>
+        </w:trPr>
+        <w:tc>
+          <w:tcPr>
+            <w:tcW w:w="2958" w:type="pct"/>
+            <w:vAlign w:val="bottom"/>
+          </w:tcPr>
+          <w:p>
+            <w:pPr>
+              <w:snapToGrid w:val="0"/>
+              <w:jc w:val="both"/>
+              <w:rPr>
+                <w:rFonts w:ascii="Calibri" w:hAnsi="Calibri" w:cs="Calibri"/>
+              </w:rPr>
+            </w:pPr>
+          </w:p>
+        </w:tc>
+        <w:tc>
+          <w:tcPr>
+            <w:tcW w:w="2042" w:type="pct"/>
+            <w:vAlign w:val="bottom"/>
+          </w:tcPr>
+          <w:p>
+            <w:pPr>
+              <w:snapToGrid w:val="0"/>
+              <w:jc w:val="both"/>
+              <w:rPr>
+                <w:rFonts w:ascii="Calibri" w:hAnsi="Calibri" w:cs="Calibri"/>
+              </w:rPr>
+            </w:pPr>
+            <w:r>
+              <w:rPr>
+                <w:rFonts w:ascii="Calibri" w:hAnsi="Calibri" w:cs="Calibri"/>
+              </w:rPr>
+              <w:t>4</w:t>
+            </w:r>
+            <w:r>
+              <w:rPr>
+                <w:rFonts w:ascii="Calibri" w:hAnsi="Calibri" w:cs="Calibri"/>
+              </w:rPr>
+              <w:t xml:space="preserve">) </w:t>
+            </w:r>
+            <w:r>
+              <w:rPr>
+                <w:rFonts w:ascii="Calibri" w:hAnsi="Calibri" w:cs="Calibri"/>
+              </w:rPr>
+              <w:t>Muestra todos los Tipos de Reparación registrados.</w:t>
+            </w:r>
+          </w:p>
+        </w:tc>
+      </w:tr>
+      <w:tr>
+        <w:trPr>
+          <w:trHeight w:val="300"/>
+        </w:trPr>
+        <w:tc>
+          <w:tcPr>
+            <w:tcW w:w="2958" w:type="pct"/>
+            <w:vAlign w:val="bottom"/>
+          </w:tcPr>
+          <w:p>
+            <w:pPr>
+              <w:snapToGrid w:val="0"/>
+              <w:jc w:val="both"/>
+              <w:rPr>
+                <w:rFonts w:ascii="Calibri" w:hAnsi="Calibri" w:cs="Calibri"/>
+              </w:rPr>
+            </w:pPr>
+            <w:r>
+              <w:rPr>
+                <w:rFonts w:ascii="Calibri" w:hAnsi="Calibri" w:cs="Calibri"/>
+              </w:rPr>
+              <w:t>5</w:t>
+            </w:r>
+            <w:r>
+              <w:rPr>
+                <w:rFonts w:ascii="Calibri" w:hAnsi="Calibri" w:cs="Calibri"/>
+              </w:rPr>
+              <w:t xml:space="preserve">) El Inspector selecciona </w:t>
+            </w:r>
+            <w:r>
+              <w:rPr>
+                <w:rFonts w:ascii="Calibri" w:hAnsi="Calibri" w:cs="Calibri"/>
+              </w:rPr>
+              <w:t>un</w:t>
+            </w:r>
+            <w:r>
+              <w:rPr>
+                <w:rFonts w:ascii="Calibri" w:hAnsi="Calibri" w:cs="Calibri"/>
+              </w:rPr>
+              <w:t xml:space="preserve"> Tipo de Reparación </w:t>
+            </w:r>
+            <w:r>
+              <w:rPr>
+                <w:rFonts w:ascii="Calibri" w:hAnsi="Calibri" w:cs="Calibri"/>
+                <w:highlight w:val="red"/>
+              </w:rPr>
+              <w:t>y solicita al Sistema que genere una Reparación y la agregue a la Orden de Reparación del vehículo.</w:t>
+            </w:r>
+          </w:p>
+        </w:tc>
+        <w:tc>
+          <w:tcPr>
+            <w:tcW w:w="2042" w:type="pct"/>
+            <w:vAlign w:val="bottom"/>
+          </w:tcPr>
+          <w:p>
+            <w:pPr>
+              <w:snapToGrid w:val="0"/>
+              <w:jc w:val="both"/>
+              <w:rPr>
+                <w:rFonts w:ascii="Calibri" w:hAnsi="Calibri" w:cs="Calibri"/>
+              </w:rPr>
+            </w:pPr>
+          </w:p>
+        </w:tc>
+      </w:tr>
+      <w:tr>
+        <w:trPr>
+          <w:trHeight w:val="300"/>
+        </w:trPr>
+        <w:tc>
+          <w:tcPr>
+            <w:tcW w:w="2958" w:type="pct"/>
+            <w:vAlign w:val="bottom"/>
+          </w:tcPr>
+          <w:p>
+            <w:pPr>
+              <w:snapToGrid w:val="0"/>
+              <w:jc w:val="both"/>
+              <w:rPr>
+                <w:rFonts w:ascii="Calibri" w:hAnsi="Calibri" w:cs="Calibri"/>
+              </w:rPr>
+            </w:pPr>
+          </w:p>
+        </w:tc>
+        <w:tc>
+          <w:tcPr>
+            <w:tcW w:w="2042" w:type="pct"/>
+            <w:vAlign w:val="bottom"/>
+          </w:tcPr>
+          <w:p>
+            <w:pPr>
+              <w:snapToGrid w:val="0"/>
+              <w:jc w:val="both"/>
+              <w:rPr>
+                <w:rFonts w:ascii="Calibri" w:hAnsi="Calibri" w:cs="Calibri"/>
+              </w:rPr>
+            </w:pPr>
             <w:r>
               <w:rPr>
                 <w:rFonts w:ascii="Calibri" w:hAnsi="Calibri" w:cs="Calibri"/>
                 <w:highlight w:val="yellow"/>
               </w:rPr>
-              <w:t>reparacion</w:t>
-            </w:r>
-            <w:proofErr w:type="spellEnd"/>
+              <w:t>5</w:t>
+            </w:r>
             <w:r>
               <w:rPr>
                 <w:rFonts w:ascii="Calibri" w:hAnsi="Calibri" w:cs="Calibri"/>
                 <w:highlight w:val="yellow"/>
               </w:rPr>
-              <w:t xml:space="preserve"> a la Orden de </w:t>
-            </w:r>
-            <w:proofErr w:type="spellStart"/>
+              <w:t>a</w:t>
+            </w:r>
             <w:r>
               <w:rPr>
                 <w:rFonts w:ascii="Calibri" w:hAnsi="Calibri" w:cs="Calibri"/>
                 <w:highlight w:val="yellow"/>
               </w:rPr>
-              <w:t>Reparacion</w:t>
-            </w:r>
-            <w:proofErr w:type="spellEnd"/>
+              <w:t>) Muestra los repuestos disponibles para el Tipo de Reparacion seleccionado.</w:t>
+            </w:r>
+          </w:p>
+        </w:tc>
+      </w:tr>
+      <w:tr>
+        <w:trPr>
+          <w:trHeight w:val="300"/>
+        </w:trPr>
+        <w:tc>
+          <w:tcPr>
+            <w:tcW w:w="2958" w:type="pct"/>
+            <w:vAlign w:val="bottom"/>
+          </w:tcPr>
+          <w:p>
+            <w:pPr>
+              <w:snapToGrid w:val="0"/>
+              <w:jc w:val="both"/>
+              <w:rPr>
+                <w:rFonts w:ascii="Calibri" w:hAnsi="Calibri" w:cs="Calibri"/>
+              </w:rPr>
+            </w:pPr>
             <w:r>
               <w:rPr>
                 <w:rFonts w:ascii="Calibri" w:hAnsi="Calibri" w:cs="Calibri"/>
                 <w:highlight w:val="yellow"/>
               </w:rPr>
-              <w:t>.</w:t>
+              <w:t>5</w:t>
+            </w:r>
+            <w:r>
+              <w:rPr>
+                <w:rFonts w:ascii="Calibri" w:hAnsi="Calibri" w:cs="Calibri"/>
+                <w:highlight w:val="yellow"/>
+              </w:rPr>
+              <w:t>b</w:t>
+            </w:r>
+            <w:r>
+              <w:rPr>
+                <w:rFonts w:ascii="Calibri" w:hAnsi="Calibri" w:cs="Calibri"/>
+                <w:highlight w:val="yellow"/>
+              </w:rPr>
+              <w:t>) El Inspector selecciona un repuesto</w:t>
+            </w:r>
+            <w:r>
+              <w:rPr>
+                <w:rFonts w:ascii="Calibri" w:hAnsi="Calibri" w:cs="Calibri"/>
+                <w:highlight w:val="yellow"/>
+              </w:rPr>
+              <w:t>,</w:t>
+            </w:r>
+            <w:r>
+              <w:rPr>
+                <w:rFonts w:ascii="Calibri" w:hAnsi="Calibri" w:cs="Calibri"/>
+                <w:highlight w:val="yellow"/>
+              </w:rPr>
+              <w:t xml:space="preserve"> ingresa la cantidad requerida y solicita al Sistema que lo agregue a la Reparacion.</w:t>
             </w:r>
           </w:p>
         </w:tc>
@@ -20538,6 +20381,7 @@
               <w:jc w:val="both"/>
               <w:rPr>
                 <w:rFonts w:ascii="Calibri" w:hAnsi="Calibri" w:cs="Calibri"/>
+                <w:highlight w:val="yellow"/>
               </w:rPr>
             </w:pPr>
           </w:p>
@@ -20558,6 +20402,7 @@
               <w:jc w:val="both"/>
               <w:rPr>
                 <w:rFonts w:ascii="Calibri" w:hAnsi="Calibri" w:cs="Calibri"/>
+                <w:highlight w:val="yellow"/>
               </w:rPr>
             </w:pPr>
           </w:p>
@@ -20573,25 +20418,29 @@
               <w:jc w:val="both"/>
               <w:rPr>
                 <w:rFonts w:ascii="Calibri" w:hAnsi="Calibri" w:cs="Calibri"/>
-              </w:rPr>
-            </w:pPr>
-            <w:r>
-              <w:rPr>
-                <w:rFonts w:ascii="Calibri" w:hAnsi="Calibri" w:cs="Calibri"/>
-              </w:rPr>
-              <w:t>4</w:t>
-            </w:r>
-            <w:r>
-              <w:rPr>
-                <w:rFonts w:ascii="Calibri" w:hAnsi="Calibri" w:cs="Calibri"/>
-              </w:rPr>
-              <w:t xml:space="preserve">) </w:t>
-            </w:r>
-            <w:r>
-              <w:rPr>
-                <w:rFonts w:ascii="Calibri" w:hAnsi="Calibri" w:cs="Calibri"/>
-              </w:rPr>
-              <w:t>Muestra todos los Tipos de Reparación registrados.</w:t>
+                <w:highlight w:val="yellow"/>
+              </w:rPr>
+            </w:pPr>
+            <w:r>
+              <w:rPr>
+                <w:rFonts w:ascii="Calibri" w:hAnsi="Calibri" w:cs="Calibri"/>
+                <w:highlight w:val="yellow"/>
+              </w:rPr>
+              <w:t>5</w:t>
+            </w:r>
+            <w:r>
+              <w:rPr>
+                <w:rFonts w:ascii="Calibri" w:hAnsi="Calibri" w:cs="Calibri"/>
+                <w:highlight w:val="yellow"/>
+              </w:rPr>
+              <w:t>c</w:t>
+            </w:r>
+            <w:r>
+              <w:rPr>
+                <w:rFonts w:ascii="Calibri" w:hAnsi="Calibri" w:cs="Calibri"/>
+                <w:highlight w:val="yellow"/>
+              </w:rPr>
+              <w:t>) Genera un Repuesto con la cantidad indicada.</w:t>
             </w:r>
           </w:p>
         </w:tc>
@@ -20611,38 +20460,57 @@
               <w:jc w:val="both"/>
               <w:rPr>
                 <w:rFonts w:ascii="Calibri" w:hAnsi="Calibri" w:cs="Calibri"/>
-              </w:rPr>
-            </w:pPr>
-            <w:r>
-              <w:rPr>
-                <w:rFonts w:ascii="Calibri" w:hAnsi="Calibri" w:cs="Calibri"/>
+                <w:highlight w:val="yellow"/>
+              </w:rPr>
+            </w:pPr>
+            <w:r>
+              <w:rPr>
+                <w:rFonts w:ascii="Calibri" w:hAnsi="Calibri" w:cs="Calibri"/>
+                <w:highlight w:val="yellow"/>
               </w:rPr>
               <w:t>5</w:t>
             </w:r>
             <w:r>
               <w:rPr>
                 <w:rFonts w:ascii="Calibri" w:hAnsi="Calibri" w:cs="Calibri"/>
-              </w:rPr>
-              <w:t xml:space="preserve">) El Inspector selecciona </w:t>
-            </w:r>
-            <w:r>
-              <w:rPr>
-                <w:rFonts w:ascii="Calibri" w:hAnsi="Calibri" w:cs="Calibri"/>
-              </w:rPr>
-              <w:t>un</w:t>
-            </w:r>
-            <w:r>
-              <w:rPr>
-                <w:rFonts w:ascii="Calibri" w:hAnsi="Calibri" w:cs="Calibri"/>
-              </w:rPr>
-              <w:t xml:space="preserve"> Tipo de Reparación </w:t>
-            </w:r>
-            <w:r>
-              <w:rPr>
-                <w:rFonts w:ascii="Calibri" w:hAnsi="Calibri" w:cs="Calibri"/>
-                <w:highlight w:val="red"/>
-              </w:rPr>
-              <w:t>y solicita al Sistema que genere una Reparación y la agregue a la Orden de Reparación del vehículo.</w:t>
+                <w:highlight w:val="yellow"/>
+              </w:rPr>
+              <w:t>d</w:t>
+            </w:r>
+            <w:r>
+              <w:rPr>
+                <w:rFonts w:ascii="Calibri" w:hAnsi="Calibri" w:cs="Calibri"/>
+                <w:highlight w:val="yellow"/>
+              </w:rPr>
+              <w:t>) Repetir 5</w:t>
+            </w:r>
+            <w:r>
+              <w:rPr>
+                <w:rFonts w:ascii="Calibri" w:hAnsi="Calibri" w:cs="Calibri"/>
+                <w:highlight w:val="yellow"/>
+              </w:rPr>
+              <w:t>b</w:t>
+            </w:r>
+            <w:r>
+              <w:rPr>
+                <w:rFonts w:ascii="Calibri" w:hAnsi="Calibri" w:cs="Calibri"/>
+                <w:highlight w:val="yellow"/>
+              </w:rPr>
+              <w:t>) hasta 5</w:t>
+            </w:r>
+            <w:r>
+              <w:rPr>
+                <w:rFonts w:ascii="Calibri" w:hAnsi="Calibri" w:cs="Calibri"/>
+                <w:highlight w:val="yellow"/>
+              </w:rPr>
+              <w:t>c</w:t>
+            </w:r>
+            <w:r>
+              <w:rPr>
+                <w:rFonts w:ascii="Calibri" w:hAnsi="Calibri" w:cs="Calibri"/>
+                <w:highlight w:val="yellow"/>
+              </w:rPr>
+              <w:t>) mientras el Inspector decida agregar mas repuestos del tipo de reparacion seleccionado a la Reparacion.</w:t>
             </w:r>
           </w:p>
         </w:tc>
@@ -20657,6 +20525,7 @@
               <w:jc w:val="both"/>
               <w:rPr>
                 <w:rFonts w:ascii="Calibri" w:hAnsi="Calibri" w:cs="Calibri"/>
+                <w:highlight w:val="yellow"/>
               </w:rPr>
             </w:pPr>
           </w:p>
@@ -20677,6 +20546,7 @@
               <w:jc w:val="both"/>
               <w:rPr>
                 <w:rFonts w:ascii="Calibri" w:hAnsi="Calibri" w:cs="Calibri"/>
+                <w:highlight w:val="yellow"/>
               </w:rPr>
             </w:pPr>
           </w:p>
@@ -20692,13 +20562,49 @@
               <w:jc w:val="both"/>
               <w:rPr>
                 <w:rFonts w:ascii="Calibri" w:hAnsi="Calibri" w:cs="Calibri"/>
-              </w:rPr>
-            </w:pPr>
-            <w:r>
-              <w:rPr>
-                <w:rFonts w:ascii="Calibri" w:hAnsi="Calibri" w:cs="Calibri"/>
                 <w:highlight w:val="yellow"/>
               </w:rPr>
+            </w:pPr>
+            <w:r>
+              <w:rPr>
+                <w:rFonts w:ascii="Calibri" w:hAnsi="Calibri" w:cs="Calibri"/>
+                <w:highlight w:val="yellow"/>
+              </w:rPr>
+              <w:t xml:space="preserve">5e) </w:t>
+            </w:r>
+            <w:r>
+              <w:rPr>
+                <w:rFonts w:ascii="Calibri" w:hAnsi="Calibri" w:cs="Calibri"/>
+                <w:highlight w:val="yellow"/>
+              </w:rPr>
+              <w:t>El Sistema genera una Reparacion del Tipo de Reparacion seleccionado, con la descripción y los Repuestos indicados y la agrega a la Orden de Reparacion del vehiculo.</w:t>
+            </w:r>
+          </w:p>
+        </w:tc>
+      </w:tr>
+      <w:tr>
+        <w:trPr>
+          <w:trHeight w:val="300"/>
+        </w:trPr>
+        <w:tc>
+          <w:tcPr>
+            <w:tcW w:w="2958" w:type="pct"/>
+            <w:vAlign w:val="bottom"/>
+          </w:tcPr>
+          <w:p>
+            <w:pPr>
+              <w:snapToGrid w:val="0"/>
+              <w:jc w:val="both"/>
+              <w:rPr>
+                <w:rFonts w:ascii="Calibri" w:hAnsi="Calibri" w:cs="Calibri"/>
+                <w:highlight w:val="yellow"/>
+              </w:rPr>
+            </w:pPr>
+            <w:r>
+              <w:rPr>
+                <w:rFonts w:ascii="Calibri" w:hAnsi="Calibri" w:cs="Calibri"/>
+                <w:highlight w:val="yellow"/>
+              </w:rPr>
               <w:t>5</w:t>
             </w:r>
             <w:r>
@@ -20706,535 +20612,35 @@
                 <w:rFonts w:ascii="Calibri" w:hAnsi="Calibri" w:cs="Calibri"/>
                 <w:highlight w:val="yellow"/>
               </w:rPr>
-              <w:t>a</w:t>
+              <w:t>f</w:t>
             </w:r>
             <w:r>
               <w:rPr>
                 <w:rFonts w:ascii="Calibri" w:hAnsi="Calibri" w:cs="Calibri"/>
                 <w:highlight w:val="yellow"/>
               </w:rPr>
-              <w:t xml:space="preserve">) Muestra los repuestos disponibles para el Tipo de </w:t>
-            </w:r>
-            <w:proofErr w:type="spellStart"/>
+              <w:t>) Repetir de 5) hasta 5</w:t>
+            </w:r>
             <w:r>
               <w:rPr>
                 <w:rFonts w:ascii="Calibri" w:hAnsi="Calibri" w:cs="Calibri"/>
                 <w:highlight w:val="yellow"/>
               </w:rPr>
-              <w:t>Reparacion</w:t>
-            </w:r>
-            <w:proofErr w:type="spellEnd"/>
+              <w:t>e</w:t>
+            </w:r>
             <w:r>
               <w:rPr>
                 <w:rFonts w:ascii="Calibri" w:hAnsi="Calibri" w:cs="Calibri"/>
                 <w:highlight w:val="yellow"/>
               </w:rPr>
-              <w:t xml:space="preserve"> seleccionado.</w:t>
-            </w:r>
-          </w:p>
-        </w:tc>
-      </w:tr>
-      <w:tr>
-        <w:trPr>
-          <w:trHeight w:val="300"/>
-        </w:trPr>
-        <w:tc>
-          <w:tcPr>
-            <w:tcW w:w="2958" w:type="pct"/>
-            <w:vAlign w:val="bottom"/>
-          </w:tcPr>
-          <w:p>
-            <w:pPr>
-              <w:snapToGrid w:val="0"/>
-              <w:jc w:val="both"/>
-              <w:rPr>
-                <w:rFonts w:ascii="Calibri" w:hAnsi="Calibri" w:cs="Calibri"/>
-              </w:rPr>
-            </w:pPr>
+              <w:t xml:space="preserve">) mientras el Inspector decida </w:t>
+            </w:r>
             <w:r>
               <w:rPr>
                 <w:rFonts w:ascii="Calibri" w:hAnsi="Calibri" w:cs="Calibri"/>
                 <w:highlight w:val="yellow"/>
               </w:rPr>
-              <w:t>5</w:t>
-            </w:r>
-            <w:r>
-              <w:rPr>
-                <w:rFonts w:ascii="Calibri" w:hAnsi="Calibri" w:cs="Calibri"/>
-                <w:highlight w:val="yellow"/>
-              </w:rPr>
-              <w:t>b</w:t>
-            </w:r>
-            <w:r>
-              <w:rPr>
-                <w:rFonts w:ascii="Calibri" w:hAnsi="Calibri" w:cs="Calibri"/>
-                <w:highlight w:val="yellow"/>
-              </w:rPr>
-              <w:t>) El Inspector selecciona un repuesto</w:t>
-            </w:r>
-            <w:r>
-              <w:rPr>
-                <w:rFonts w:ascii="Calibri" w:hAnsi="Calibri" w:cs="Calibri"/>
-                <w:highlight w:val="yellow"/>
-              </w:rPr>
-              <w:t>,</w:t>
-            </w:r>
-            <w:r>
-              <w:rPr>
-                <w:rFonts w:ascii="Calibri" w:hAnsi="Calibri" w:cs="Calibri"/>
-                <w:highlight w:val="yellow"/>
-              </w:rPr>
-              <w:t xml:space="preserve"> ingresa la cantidad requerida y solicita al Sistema que lo agregue a la </w:t>
-            </w:r>
-            <w:proofErr w:type="spellStart"/>
-            <w:r>
-              <w:rPr>
-                <w:rFonts w:ascii="Calibri" w:hAnsi="Calibri" w:cs="Calibri"/>
-                <w:highlight w:val="yellow"/>
-              </w:rPr>
-              <w:t>Reparacion</w:t>
-            </w:r>
-            <w:proofErr w:type="spellEnd"/>
-            <w:r>
-              <w:rPr>
-                <w:rFonts w:ascii="Calibri" w:hAnsi="Calibri" w:cs="Calibri"/>
-                <w:highlight w:val="yellow"/>
-              </w:rPr>
-              <w:t>.</w:t>
-            </w:r>
-          </w:p>
-        </w:tc>
-        <w:tc>
-          <w:tcPr>
-            <w:tcW w:w="2042" w:type="pct"/>
-            <w:vAlign w:val="bottom"/>
-          </w:tcPr>
-          <w:p>
-            <w:pPr>
-              <w:snapToGrid w:val="0"/>
-              <w:jc w:val="both"/>
-              <w:rPr>
-                <w:rFonts w:ascii="Calibri" w:hAnsi="Calibri" w:cs="Calibri"/>
-                <w:highlight w:val="yellow"/>
-              </w:rPr>
-            </w:pPr>
-          </w:p>
-        </w:tc>
-      </w:tr>
-      <w:tr>
-        <w:trPr>
-          <w:trHeight w:val="300"/>
-        </w:trPr>
-        <w:tc>
-          <w:tcPr>
-            <w:tcW w:w="2958" w:type="pct"/>
-            <w:vAlign w:val="bottom"/>
-          </w:tcPr>
-          <w:p>
-            <w:pPr>
-              <w:snapToGrid w:val="0"/>
-              <w:jc w:val="both"/>
-              <w:rPr>
-                <w:rFonts w:ascii="Calibri" w:hAnsi="Calibri" w:cs="Calibri"/>
-                <w:highlight w:val="yellow"/>
-              </w:rPr>
-            </w:pPr>
-          </w:p>
-        </w:tc>
-        <w:tc>
-          <w:tcPr>
-            <w:tcW w:w="2042" w:type="pct"/>
-            <w:vAlign w:val="bottom"/>
-          </w:tcPr>
-          <w:p>
-            <w:pPr>
-              <w:snapToGrid w:val="0"/>
-              <w:jc w:val="both"/>
-              <w:rPr>
-                <w:rFonts w:ascii="Calibri" w:hAnsi="Calibri" w:cs="Calibri"/>
-                <w:highlight w:val="yellow"/>
-              </w:rPr>
-            </w:pPr>
-            <w:r>
-              <w:rPr>
-                <w:rFonts w:ascii="Calibri" w:hAnsi="Calibri" w:cs="Calibri"/>
-                <w:highlight w:val="yellow"/>
-              </w:rPr>
-              <w:t>5</w:t>
-            </w:r>
-            <w:r>
-              <w:rPr>
-                <w:rFonts w:ascii="Calibri" w:hAnsi="Calibri" w:cs="Calibri"/>
-                <w:highlight w:val="yellow"/>
-              </w:rPr>
-              <w:t>c</w:t>
-            </w:r>
-            <w:r>
-              <w:rPr>
-                <w:rFonts w:ascii="Calibri" w:hAnsi="Calibri" w:cs="Calibri"/>
-                <w:highlight w:val="yellow"/>
-              </w:rPr>
-              <w:t>) Genera un Repuesto con la cantidad indicada.</w:t>
-            </w:r>
-          </w:p>
-        </w:tc>
-      </w:tr>
-      <w:tr>
-        <w:trPr>
-          <w:trHeight w:val="300"/>
-        </w:trPr>
-        <w:tc>
-          <w:tcPr>
-            <w:tcW w:w="2958" w:type="pct"/>
-            <w:vAlign w:val="bottom"/>
-          </w:tcPr>
-          <w:p>
-            <w:pPr>
-              <w:snapToGrid w:val="0"/>
-              <w:jc w:val="both"/>
-              <w:rPr>
-                <w:rFonts w:ascii="Calibri" w:hAnsi="Calibri" w:cs="Calibri"/>
-                <w:highlight w:val="yellow"/>
-              </w:rPr>
-            </w:pPr>
-            <w:r>
-              <w:rPr>
-                <w:rFonts w:ascii="Calibri" w:hAnsi="Calibri" w:cs="Calibri"/>
-                <w:highlight w:val="yellow"/>
-              </w:rPr>
-              <w:t>5</w:t>
-            </w:r>
-            <w:r>
-              <w:rPr>
-                <w:rFonts w:ascii="Calibri" w:hAnsi="Calibri" w:cs="Calibri"/>
-                <w:highlight w:val="yellow"/>
-              </w:rPr>
-              <w:t>d</w:t>
-            </w:r>
-            <w:r>
-              <w:rPr>
-                <w:rFonts w:ascii="Calibri" w:hAnsi="Calibri" w:cs="Calibri"/>
-                <w:highlight w:val="yellow"/>
-              </w:rPr>
-              <w:t>) Repetir 5</w:t>
-            </w:r>
-            <w:r>
-              <w:rPr>
-                <w:rFonts w:ascii="Calibri" w:hAnsi="Calibri" w:cs="Calibri"/>
-                <w:highlight w:val="yellow"/>
-              </w:rPr>
-              <w:t>b</w:t>
-            </w:r>
-            <w:r>
-              <w:rPr>
-                <w:rFonts w:ascii="Calibri" w:hAnsi="Calibri" w:cs="Calibri"/>
-                <w:highlight w:val="yellow"/>
-              </w:rPr>
-              <w:t>) hasta 5</w:t>
-            </w:r>
-            <w:r>
-              <w:rPr>
-                <w:rFonts w:ascii="Calibri" w:hAnsi="Calibri" w:cs="Calibri"/>
-                <w:highlight w:val="yellow"/>
-              </w:rPr>
-              <w:t>c</w:t>
-            </w:r>
-            <w:r>
-              <w:rPr>
-                <w:rFonts w:ascii="Calibri" w:hAnsi="Calibri" w:cs="Calibri"/>
-                <w:highlight w:val="yellow"/>
-              </w:rPr>
-              <w:t xml:space="preserve">) mientras el Inspector decida agregar </w:t>
-            </w:r>
-            <w:proofErr w:type="spellStart"/>
-            <w:r>
-              <w:rPr>
-                <w:rFonts w:ascii="Calibri" w:hAnsi="Calibri" w:cs="Calibri"/>
-                <w:highlight w:val="yellow"/>
-              </w:rPr>
-              <w:t>mas</w:t>
-            </w:r>
-            <w:proofErr w:type="spellEnd"/>
-            <w:r>
-              <w:rPr>
-                <w:rFonts w:ascii="Calibri" w:hAnsi="Calibri" w:cs="Calibri"/>
-                <w:highlight w:val="yellow"/>
-              </w:rPr>
-              <w:t xml:space="preserve"> repuestos del tipo de </w:t>
-            </w:r>
-            <w:proofErr w:type="spellStart"/>
-            <w:r>
-              <w:rPr>
-                <w:rFonts w:ascii="Calibri" w:hAnsi="Calibri" w:cs="Calibri"/>
-                <w:highlight w:val="yellow"/>
-              </w:rPr>
-              <w:t>reparacion</w:t>
-            </w:r>
-            <w:proofErr w:type="spellEnd"/>
-            <w:r>
-              <w:rPr>
-                <w:rFonts w:ascii="Calibri" w:hAnsi="Calibri" w:cs="Calibri"/>
-                <w:highlight w:val="yellow"/>
-              </w:rPr>
-              <w:t xml:space="preserve"> seleccionado a la </w:t>
-            </w:r>
-            <w:proofErr w:type="spellStart"/>
-            <w:r>
-              <w:rPr>
-                <w:rFonts w:ascii="Calibri" w:hAnsi="Calibri" w:cs="Calibri"/>
-                <w:highlight w:val="yellow"/>
-              </w:rPr>
-              <w:t>Reparacion</w:t>
-            </w:r>
-            <w:proofErr w:type="spellEnd"/>
-            <w:r>
-              <w:rPr>
-                <w:rFonts w:ascii="Calibri" w:hAnsi="Calibri" w:cs="Calibri"/>
-                <w:highlight w:val="yellow"/>
-              </w:rPr>
-              <w:t>.</w:t>
-            </w:r>
-          </w:p>
-        </w:tc>
-        <w:tc>
-          <w:tcPr>
-            <w:tcW w:w="2042" w:type="pct"/>
-            <w:vAlign w:val="bottom"/>
-          </w:tcPr>
-          <w:p>
-            <w:pPr>
-              <w:snapToGrid w:val="0"/>
-              <w:jc w:val="both"/>
-              <w:rPr>
-                <w:rFonts w:ascii="Calibri" w:hAnsi="Calibri" w:cs="Calibri"/>
-                <w:highlight w:val="yellow"/>
-              </w:rPr>
-            </w:pPr>
-          </w:p>
-        </w:tc>
-      </w:tr>
-      <w:tr>
-        <w:trPr>
-          <w:trHeight w:val="300"/>
-        </w:trPr>
-        <w:tc>
-          <w:tcPr>
-            <w:tcW w:w="2958" w:type="pct"/>
-            <w:vAlign w:val="bottom"/>
-          </w:tcPr>
-          <w:p>
-            <w:pPr>
-              <w:snapToGrid w:val="0"/>
-              <w:jc w:val="both"/>
-              <w:rPr>
-                <w:rFonts w:ascii="Calibri" w:hAnsi="Calibri" w:cs="Calibri"/>
-                <w:highlight w:val="yellow"/>
-              </w:rPr>
-            </w:pPr>
-          </w:p>
-        </w:tc>
-        <w:tc>
-          <w:tcPr>
-            <w:tcW w:w="2042" w:type="pct"/>
-            <w:vAlign w:val="bottom"/>
-          </w:tcPr>
-          <w:p>
-            <w:pPr>
-              <w:snapToGrid w:val="0"/>
-              <w:jc w:val="both"/>
-              <w:rPr>
-                <w:rFonts w:ascii="Calibri" w:hAnsi="Calibri" w:cs="Calibri"/>
-                <w:highlight w:val="yellow"/>
-              </w:rPr>
-            </w:pPr>
-            <w:r>
-              <w:rPr>
-                <w:rFonts w:ascii="Calibri" w:hAnsi="Calibri" w:cs="Calibri"/>
-                <w:highlight w:val="yellow"/>
-              </w:rPr>
-              <w:t xml:space="preserve">5e) </w:t>
-            </w:r>
-            <w:r>
-              <w:rPr>
-                <w:rFonts w:ascii="Calibri" w:hAnsi="Calibri" w:cs="Calibri"/>
-                <w:highlight w:val="yellow"/>
-              </w:rPr>
-              <w:t xml:space="preserve">El Sistema genera una </w:t>
-            </w:r>
-            <w:proofErr w:type="spellStart"/>
-            <w:r>
-              <w:rPr>
-                <w:rFonts w:ascii="Calibri" w:hAnsi="Calibri" w:cs="Calibri"/>
-                <w:highlight w:val="yellow"/>
-              </w:rPr>
-              <w:t>Reparacion</w:t>
-            </w:r>
-            <w:proofErr w:type="spellEnd"/>
-            <w:r>
-              <w:rPr>
-                <w:rFonts w:ascii="Calibri" w:hAnsi="Calibri" w:cs="Calibri"/>
-                <w:highlight w:val="yellow"/>
-              </w:rPr>
-              <w:t xml:space="preserve"> del Tipo de </w:t>
-            </w:r>
-            <w:proofErr w:type="spellStart"/>
-            <w:r>
-              <w:rPr>
-                <w:rFonts w:ascii="Calibri" w:hAnsi="Calibri" w:cs="Calibri"/>
-                <w:highlight w:val="yellow"/>
-              </w:rPr>
-              <w:t>Reparacion</w:t>
-            </w:r>
-            <w:proofErr w:type="spellEnd"/>
-            <w:r>
-              <w:rPr>
-                <w:rFonts w:ascii="Calibri" w:hAnsi="Calibri" w:cs="Calibri"/>
-                <w:highlight w:val="yellow"/>
-              </w:rPr>
-              <w:t xml:space="preserve"> seleccionado, con la descripción y los Repuestos indicados y la agrega a la Orden de </w:t>
-            </w:r>
-            <w:proofErr w:type="spellStart"/>
-            <w:r>
-              <w:rPr>
-                <w:rFonts w:ascii="Calibri" w:hAnsi="Calibri" w:cs="Calibri"/>
-                <w:highlight w:val="yellow"/>
-              </w:rPr>
-              <w:t>Reparacion</w:t>
-            </w:r>
-            <w:proofErr w:type="spellEnd"/>
-            <w:r>
-              <w:rPr>
-                <w:rFonts w:ascii="Calibri" w:hAnsi="Calibri" w:cs="Calibri"/>
-                <w:highlight w:val="yellow"/>
-              </w:rPr>
-              <w:t xml:space="preserve"> del </w:t>
-            </w:r>
-            <w:proofErr w:type="spellStart"/>
-            <w:r>
-              <w:rPr>
-                <w:rFonts w:ascii="Calibri" w:hAnsi="Calibri" w:cs="Calibri"/>
-                <w:highlight w:val="yellow"/>
-              </w:rPr>
-              <w:t>vehiculo</w:t>
-            </w:r>
-            <w:proofErr w:type="spellEnd"/>
-            <w:r>
-              <w:rPr>
-                <w:rFonts w:ascii="Calibri" w:hAnsi="Calibri" w:cs="Calibri"/>
-                <w:highlight w:val="yellow"/>
-              </w:rPr>
-              <w:t>.</w:t>
-            </w:r>
-          </w:p>
-        </w:tc>
-      </w:tr>
-      <w:tr>
-        <w:trPr>
-          <w:trHeight w:val="300"/>
-        </w:trPr>
-        <w:tc>
-          <w:tcPr>
-            <w:tcW w:w="2958" w:type="pct"/>
-            <w:vAlign w:val="bottom"/>
-          </w:tcPr>
-          <w:p>
-            <w:pPr>
-              <w:snapToGrid w:val="0"/>
-              <w:jc w:val="both"/>
-              <w:rPr>
-                <w:rFonts w:ascii="Calibri" w:hAnsi="Calibri" w:cs="Calibri"/>
-                <w:highlight w:val="yellow"/>
-              </w:rPr>
-            </w:pPr>
-            <w:r>
-              <w:rPr>
-                <w:rFonts w:ascii="Calibri" w:hAnsi="Calibri" w:cs="Calibri"/>
-                <w:highlight w:val="yellow"/>
-              </w:rPr>
-              <w:t>5</w:t>
-            </w:r>
-            <w:r>
-              <w:rPr>
-                <w:rFonts w:ascii="Calibri" w:hAnsi="Calibri" w:cs="Calibri"/>
-                <w:highlight w:val="yellow"/>
-              </w:rPr>
-              <w:t>f</w:t>
-            </w:r>
-            <w:r>
-              <w:rPr>
-                <w:rFonts w:ascii="Calibri" w:hAnsi="Calibri" w:cs="Calibri"/>
-                <w:highlight w:val="yellow"/>
-              </w:rPr>
-              <w:t>) Repetir de 5) hasta 5</w:t>
-            </w:r>
-            <w:r>
-              <w:rPr>
-                <w:rFonts w:ascii="Calibri" w:hAnsi="Calibri" w:cs="Calibri"/>
-                <w:highlight w:val="yellow"/>
-              </w:rPr>
-              <w:t>e</w:t>
-            </w:r>
-            <w:r>
-              <w:rPr>
-                <w:rFonts w:ascii="Calibri" w:hAnsi="Calibri" w:cs="Calibri"/>
-                <w:highlight w:val="yellow"/>
-              </w:rPr>
-              <w:t xml:space="preserve">) mientras el Inspector decida </w:t>
-            </w:r>
-            <w:r>
-              <w:rPr>
-                <w:rFonts w:ascii="Calibri" w:hAnsi="Calibri" w:cs="Calibri"/>
-                <w:highlight w:val="yellow"/>
-              </w:rPr>
-              <w:t xml:space="preserve">agregar </w:t>
-            </w:r>
-            <w:proofErr w:type="spellStart"/>
-            <w:r>
-              <w:rPr>
-                <w:rFonts w:ascii="Calibri" w:hAnsi="Calibri" w:cs="Calibri"/>
-                <w:highlight w:val="yellow"/>
-              </w:rPr>
-              <w:t>mas</w:t>
-            </w:r>
-            <w:proofErr w:type="spellEnd"/>
-            <w:r>
-              <w:rPr>
-                <w:rFonts w:ascii="Calibri" w:hAnsi="Calibri" w:cs="Calibri"/>
-                <w:highlight w:val="yellow"/>
-              </w:rPr>
-              <w:t xml:space="preserve"> Reparaciones a la Orden de </w:t>
-            </w:r>
-            <w:proofErr w:type="spellStart"/>
-            <w:r>
-              <w:rPr>
-                <w:rFonts w:ascii="Calibri" w:hAnsi="Calibri" w:cs="Calibri"/>
-                <w:highlight w:val="yellow"/>
-              </w:rPr>
-              <w:t>Reparacion</w:t>
-            </w:r>
-            <w:proofErr w:type="spellEnd"/>
-            <w:r>
-              <w:rPr>
-                <w:rFonts w:ascii="Calibri" w:hAnsi="Calibri" w:cs="Calibri"/>
-                <w:highlight w:val="yellow"/>
-              </w:rPr>
-              <w:t xml:space="preserve"> del </w:t>
-            </w:r>
-            <w:proofErr w:type="spellStart"/>
-            <w:r>
-              <w:rPr>
-                <w:rFonts w:ascii="Calibri" w:hAnsi="Calibri" w:cs="Calibri"/>
-                <w:highlight w:val="yellow"/>
-              </w:rPr>
-              <w:t>Vehiculo</w:t>
-            </w:r>
-            <w:proofErr w:type="spellEnd"/>
-            <w:r>
-              <w:rPr>
-                <w:rFonts w:ascii="Calibri" w:hAnsi="Calibri" w:cs="Calibri"/>
-                <w:highlight w:val="yellow"/>
-              </w:rPr>
-              <w:t>.</w:t>
+              <w:t>agregar mas Reparaciones a la Orden de Reparacion del Vehiculo.</w:t>
             </w:r>
           </w:p>
         </w:tc>
@@ -22374,37 +21780,16 @@
                 <w:u w:val="single"/>
                 <w:lang w:val="es-AR"/>
               </w:rPr>
-              <w:t>Identificador</w:t>
-            </w:r>
-            <w:proofErr w:type="gramStart"/>
-            <w:r>
-              <w:rPr>
-                <w:rFonts w:ascii="Calibri" w:hAnsi="Calibri" w:cs="Calibri"/>
-                <w:b/>
-                <w:bCs/>
-                <w:u w:val="single"/>
-                <w:lang w:val="es-AR"/>
-              </w:rPr>
-              <w:t>:</w:t>
-            </w:r>
-            <w:r>
-              <w:rPr>
-                <w:rFonts w:ascii="Calibri" w:hAnsi="Calibri" w:cs="Calibri"/>
-                <w:b/>
-                <w:bCs/>
-                <w:lang w:val="es-AR"/>
-              </w:rPr>
-              <w:t>VYR05</w:t>
-            </w:r>
-            <w:proofErr w:type="gramEnd"/>
-            <w:r>
-              <w:rPr>
-                <w:rFonts w:ascii="Calibri" w:hAnsi="Calibri" w:cs="Calibri"/>
-                <w:b/>
-                <w:bCs/>
-                <w:lang w:val="es-AR"/>
-              </w:rPr>
-              <w:t>.</w:t>
+              <w:t>Identificador:</w:t>
+            </w:r>
+            <w:r>
+              <w:rPr>
+                <w:rFonts w:ascii="Calibri" w:hAnsi="Calibri" w:cs="Calibri"/>
+                <w:b/>
+                <w:bCs/>
+                <w:lang w:val="es-AR"/>
+              </w:rPr>
+              <w:t>VYR05.</w:t>
             </w:r>
           </w:p>
         </w:tc>
@@ -22514,7 +21899,6 @@
                 <w:lang w:val="es-AR"/>
               </w:rPr>
             </w:pPr>
-            <w:proofErr w:type="spellStart"/>
             <w:r>
               <w:rPr>
                 <w:rFonts w:ascii="Calibri" w:hAnsi="Calibri" w:cs="Calibri"/>
@@ -22523,18 +21907,7 @@
                 <w:u w:val="single"/>
                 <w:lang w:val="es-AR"/>
               </w:rPr>
-              <w:t>Poscondiciones</w:t>
-            </w:r>
-            <w:proofErr w:type="spellEnd"/>
-            <w:r>
-              <w:rPr>
-                <w:rFonts w:ascii="Calibri" w:hAnsi="Calibri" w:cs="Calibri"/>
-                <w:b/>
-                <w:bCs/>
-                <w:u w:val="single"/>
-                <w:lang w:val="es-AR"/>
-              </w:rPr>
-              <w:t>:</w:t>
+              <w:t>Poscondiciones:</w:t>
             </w:r>
             <w:r>
               <w:rPr>
@@ -22575,23 +21948,7 @@
                 <w:rFonts w:ascii="Calibri" w:hAnsi="Calibri" w:cs="Calibri"/>
                 <w:lang w:val="es-AR"/>
               </w:rPr>
-              <w:t xml:space="preserve"> El Empleado Administrativo registra el </w:t>
-            </w:r>
-            <w:proofErr w:type="spellStart"/>
-            <w:r>
-              <w:rPr>
-                <w:rFonts w:ascii="Calibri" w:hAnsi="Calibri" w:cs="Calibri"/>
-                <w:lang w:val="es-AR"/>
-              </w:rPr>
-              <w:t>egreso</w:t>
-            </w:r>
-            <w:proofErr w:type="spellEnd"/>
-            <w:r>
-              <w:rPr>
-                <w:rFonts w:ascii="Calibri" w:hAnsi="Calibri" w:cs="Calibri"/>
-                <w:lang w:val="es-AR"/>
-              </w:rPr>
-              <w:t xml:space="preserve"> de un vehículo de la División. Registra la fecha de egreso, el nivel de combustible y kilometraje con el que cuenta el vehículo en el momento de su egreso. El Sistema registra la Orden de Reparación como finalizada.</w:t>
+              <w:t xml:space="preserve"> El Empleado Administrativo registra el egreso de un vehículo de la División. Registra la fecha de egreso, el nivel de combustible y kilometraje con el que cuenta el vehículo en el momento de su egreso. El Sistema registra la Orden de Reparación como finalizada.</w:t>
             </w:r>
           </w:p>
         </w:tc>
@@ -22714,21 +22071,7 @@
               <w:rPr>
                 <w:rFonts w:ascii="Calibri" w:hAnsi="Calibri" w:cs="Calibri"/>
               </w:rPr>
-              <w:t xml:space="preserve">1) Este caso de uso comienza cuando  el Empleado Administrativo desea registrar el </w:t>
-            </w:r>
-            <w:proofErr w:type="spellStart"/>
-            <w:r>
-              <w:rPr>
-                <w:rFonts w:ascii="Calibri" w:hAnsi="Calibri" w:cs="Calibri"/>
-              </w:rPr>
-              <w:t>egreso</w:t>
-            </w:r>
-            <w:proofErr w:type="spellEnd"/>
-            <w:r>
-              <w:rPr>
-                <w:rFonts w:ascii="Calibri" w:hAnsi="Calibri" w:cs="Calibri"/>
-              </w:rPr>
-              <w:t xml:space="preserve"> de un </w:t>
+              <w:t xml:space="preserve">1) Este caso de uso comienza cuando  el Empleado Administrativo desea registrar el egreso de un </w:t>
             </w:r>
             <w:r>
               <w:rPr>
@@ -22807,7 +22150,6 @@
               </w:rPr>
               <w:t xml:space="preserve">alida del </w:t>
             </w:r>
-            <w:proofErr w:type="spellStart"/>
             <w:r>
               <w:rPr>
                 <w:rFonts w:ascii="Calibri" w:hAnsi="Calibri" w:cs="Calibri"/>
@@ -22820,7 +22162,6 @@
               </w:rPr>
               <w:t>ehiculo</w:t>
             </w:r>
-            <w:proofErr w:type="spellEnd"/>
             <w:r>
               <w:rPr>
                 <w:rFonts w:ascii="Calibri" w:hAnsi="Calibri" w:cs="Calibri"/>
@@ -22879,21 +22220,7 @@
               <w:rPr>
                 <w:rFonts w:ascii="Calibri" w:hAnsi="Calibri" w:cs="Calibri"/>
               </w:rPr>
-              <w:t xml:space="preserve">) Registra el </w:t>
-            </w:r>
-            <w:proofErr w:type="spellStart"/>
-            <w:r>
-              <w:rPr>
-                <w:rFonts w:ascii="Calibri" w:hAnsi="Calibri" w:cs="Calibri"/>
-              </w:rPr>
-              <w:t>egreso</w:t>
-            </w:r>
-            <w:proofErr w:type="spellEnd"/>
-            <w:r>
-              <w:rPr>
-                <w:rFonts w:ascii="Calibri" w:hAnsi="Calibri" w:cs="Calibri"/>
-              </w:rPr>
-              <w:t xml:space="preserve"> del Vehículo</w:t>
+              <w:t>) Registra el egreso del Vehículo</w:t>
             </w:r>
             <w:r>
               <w:rPr>
@@ -23202,37 +22529,16 @@
                 <w:u w:val="single"/>
                 <w:lang w:val="es-AR"/>
               </w:rPr>
-              <w:t>Identificador</w:t>
-            </w:r>
-            <w:proofErr w:type="gramStart"/>
-            <w:r>
-              <w:rPr>
-                <w:rFonts w:ascii="Calibri" w:hAnsi="Calibri" w:cs="Calibri"/>
-                <w:b/>
-                <w:bCs/>
-                <w:u w:val="single"/>
-                <w:lang w:val="es-AR"/>
-              </w:rPr>
-              <w:t>:</w:t>
-            </w:r>
-            <w:r>
-              <w:rPr>
-                <w:rFonts w:ascii="Calibri" w:hAnsi="Calibri" w:cs="Calibri"/>
-                <w:b/>
-                <w:bCs/>
-                <w:lang w:val="es-AR"/>
-              </w:rPr>
-              <w:t>VYR06</w:t>
-            </w:r>
-            <w:proofErr w:type="gramEnd"/>
-            <w:r>
-              <w:rPr>
-                <w:rFonts w:ascii="Calibri" w:hAnsi="Calibri" w:cs="Calibri"/>
-                <w:b/>
-                <w:bCs/>
-                <w:lang w:val="es-AR"/>
-              </w:rPr>
-              <w:t>.</w:t>
+              <w:t>Identificador:</w:t>
+            </w:r>
+            <w:r>
+              <w:rPr>
+                <w:rFonts w:ascii="Calibri" w:hAnsi="Calibri" w:cs="Calibri"/>
+                <w:b/>
+                <w:bCs/>
+                <w:lang w:val="es-AR"/>
+              </w:rPr>
+              <w:t>VYR06.</w:t>
             </w:r>
           </w:p>
         </w:tc>
@@ -23364,7 +22670,6 @@
                 <w:rFonts w:ascii="Calibri" w:hAnsi="Calibri"/>
               </w:rPr>
             </w:pPr>
-            <w:proofErr w:type="spellStart"/>
             <w:r>
               <w:rPr>
                 <w:rFonts w:ascii="Calibri" w:hAnsi="Calibri"/>
@@ -23374,7 +22679,6 @@
               </w:rPr>
               <w:t>Poscondiciones</w:t>
             </w:r>
-            <w:proofErr w:type="spellEnd"/>
             <w:r>
               <w:rPr>
                 <w:rFonts w:ascii="Calibri" w:hAnsi="Calibri"/>
@@ -24379,18 +23683,7 @@
                 <w:color w:val="000000"/>
                 <w:u w:val="single"/>
               </w:rPr>
-              <w:t>Identificador</w:t>
-            </w:r>
-            <w:proofErr w:type="gramStart"/>
-            <w:r>
-              <w:rPr>
-                <w:rFonts w:ascii="Calibri" w:hAnsi="Calibri" w:cs="Calibri"/>
-                <w:b/>
-                <w:bCs/>
-                <w:color w:val="000000"/>
-                <w:u w:val="single"/>
-              </w:rPr>
-              <w:t>:</w:t>
+              <w:t>Identificador:</w:t>
             </w:r>
             <w:r>
               <w:rPr>
@@ -24399,17 +23692,7 @@
                 <w:bCs/>
                 <w:lang w:val="es-ES_tradnl"/>
               </w:rPr>
-              <w:t>PER01</w:t>
-            </w:r>
-            <w:proofErr w:type="gramEnd"/>
-            <w:r>
-              <w:rPr>
-                <w:rFonts w:ascii="Calibri" w:hAnsi="Calibri" w:cs="Calibri"/>
-                <w:b/>
-                <w:bCs/>
-                <w:lang w:val="es-ES_tradnl"/>
-              </w:rPr>
-              <w:t>.</w:t>
+              <w:t>PER01.</w:t>
             </w:r>
           </w:p>
         </w:tc>
@@ -24542,7 +23825,6 @@
                 <w:color w:val="000000"/>
               </w:rPr>
             </w:pPr>
-            <w:proofErr w:type="spellStart"/>
             <w:r>
               <w:rPr>
                 <w:rFonts w:ascii="Calibri" w:hAnsi="Calibri" w:cs="Calibri"/>
@@ -24551,18 +23833,7 @@
                 <w:color w:val="000000"/>
                 <w:u w:val="single"/>
               </w:rPr>
-              <w:t>Poscondiciones</w:t>
-            </w:r>
-            <w:proofErr w:type="spellEnd"/>
-            <w:r>
-              <w:rPr>
-                <w:rFonts w:ascii="Calibri" w:hAnsi="Calibri" w:cs="Calibri"/>
-                <w:b/>
-                <w:bCs/>
-                <w:color w:val="000000"/>
-                <w:u w:val="single"/>
-              </w:rPr>
-              <w:t>:</w:t>
+              <w:t>Poscondiciones:</w:t>
             </w:r>
             <w:r>
               <w:rPr>
@@ -25140,18 +24411,7 @@
                 <w:color w:val="000000"/>
                 <w:u w:val="single"/>
               </w:rPr>
-              <w:t>Identificador</w:t>
-            </w:r>
-            <w:proofErr w:type="gramStart"/>
-            <w:r>
-              <w:rPr>
-                <w:rFonts w:ascii="Calibri" w:hAnsi="Calibri" w:cs="Calibri"/>
-                <w:b/>
-                <w:bCs/>
-                <w:color w:val="000000"/>
-                <w:u w:val="single"/>
-              </w:rPr>
-              <w:t>:</w:t>
+              <w:t>Identificador:</w:t>
             </w:r>
             <w:r>
               <w:rPr>
@@ -25160,17 +24420,7 @@
                 <w:bCs/>
                 <w:lang w:val="es-ES_tradnl"/>
               </w:rPr>
-              <w:t>PER02</w:t>
-            </w:r>
-            <w:proofErr w:type="gramEnd"/>
-            <w:r>
-              <w:rPr>
-                <w:rFonts w:ascii="Calibri" w:hAnsi="Calibri" w:cs="Calibri"/>
-                <w:b/>
-                <w:bCs/>
-                <w:lang w:val="es-ES_tradnl"/>
-              </w:rPr>
-              <w:t>.</w:t>
+              <w:t>PER02.</w:t>
             </w:r>
           </w:p>
         </w:tc>
@@ -25325,7 +24575,6 @@
                 <w:lang w:val="es-AR"/>
               </w:rPr>
             </w:pPr>
-            <w:proofErr w:type="spellStart"/>
             <w:r>
               <w:rPr>
                 <w:rFonts w:ascii="Calibri" w:hAnsi="Calibri" w:cs="Calibri"/>
@@ -25337,7 +24586,6 @@
               </w:rPr>
               <w:t>Poscondiciones</w:t>
             </w:r>
-            <w:proofErr w:type="spellEnd"/>
             <w:r>
               <w:rPr>
                 <w:rFonts w:ascii="Calibri" w:hAnsi="Calibri" w:cs="Calibri"/>
@@ -26282,18 +25530,7 @@
                 <w:color w:val="000000"/>
                 <w:u w:val="single"/>
               </w:rPr>
-              <w:t>Identificador</w:t>
-            </w:r>
-            <w:proofErr w:type="gramStart"/>
-            <w:r>
-              <w:rPr>
-                <w:rFonts w:ascii="Calibri" w:hAnsi="Calibri" w:cs="Calibri"/>
-                <w:b/>
-                <w:bCs/>
-                <w:color w:val="000000"/>
-                <w:u w:val="single"/>
-              </w:rPr>
-              <w:t>:</w:t>
+              <w:t>Identificador:</w:t>
             </w:r>
             <w:r>
               <w:rPr>
@@ -26302,17 +25539,7 @@
                 <w:bCs/>
                 <w:lang w:val="es-ES_tradnl"/>
               </w:rPr>
-              <w:t>PER03</w:t>
-            </w:r>
-            <w:proofErr w:type="gramEnd"/>
-            <w:r>
-              <w:rPr>
-                <w:rFonts w:ascii="Calibri" w:hAnsi="Calibri" w:cs="Calibri"/>
-                <w:b/>
-                <w:bCs/>
-                <w:lang w:val="es-ES_tradnl"/>
-              </w:rPr>
-              <w:t>.</w:t>
+              <w:t>PER03.</w:t>
             </w:r>
           </w:p>
         </w:tc>
@@ -26445,7 +25672,6 @@
                 <w:color w:val="000000"/>
               </w:rPr>
             </w:pPr>
-            <w:proofErr w:type="spellStart"/>
             <w:r>
               <w:rPr>
                 <w:rFonts w:ascii="Calibri" w:hAnsi="Calibri" w:cs="Calibri"/>
@@ -26454,18 +25680,7 @@
                 <w:color w:val="000000"/>
                 <w:u w:val="single"/>
               </w:rPr>
-              <w:t>Poscondiciones</w:t>
-            </w:r>
-            <w:proofErr w:type="spellEnd"/>
-            <w:r>
-              <w:rPr>
-                <w:rFonts w:ascii="Calibri" w:hAnsi="Calibri" w:cs="Calibri"/>
-                <w:b/>
-                <w:bCs/>
-                <w:color w:val="000000"/>
-                <w:u w:val="single"/>
-              </w:rPr>
-              <w:t>:</w:t>
+              <w:t>Poscondiciones:</w:t>
             </w:r>
             <w:r>
               <w:rPr>
@@ -26810,7 +26025,6 @@
               </w:rPr>
               <w:t xml:space="preserve">4) El empleado Administrativo </w:t>
             </w:r>
-            <w:proofErr w:type="spellStart"/>
             <w:r>
               <w:rPr>
                 <w:rFonts w:ascii="Calibri" w:hAnsi="Calibri" w:cs="Calibri"/>
@@ -26821,14 +26035,7 @@
               <w:rPr>
                 <w:rFonts w:ascii="Calibri" w:hAnsi="Calibri" w:cs="Calibri"/>
               </w:rPr>
-              <w:t>el</w:t>
-            </w:r>
-            <w:proofErr w:type="spellEnd"/>
-            <w:r>
-              <w:rPr>
-                <w:rFonts w:ascii="Calibri" w:hAnsi="Calibri" w:cs="Calibri"/>
-              </w:rPr>
-              <w:t xml:space="preserve"> ítem </w:t>
+              <w:t xml:space="preserve">el ítem </w:t>
             </w:r>
             <w:r>
               <w:rPr>
@@ -27352,7 +26559,6 @@
               </w:rPr>
               <w:t>Identificador</w:t>
             </w:r>
-            <w:proofErr w:type="gramStart"/>
             <w:r>
               <w:rPr>
                 <w:rFonts w:ascii="Calibri" w:hAnsi="Calibri" w:cs="Calibri"/>
@@ -27370,7 +26576,6 @@
               </w:rPr>
               <w:t>PER04</w:t>
             </w:r>
-            <w:proofErr w:type="gramEnd"/>
             <w:r>
               <w:rPr>
                 <w:rFonts w:ascii="Calibri" w:hAnsi="Calibri" w:cs="Calibri"/>
@@ -27527,7 +26732,6 @@
                 <w:lang w:val="es-AR"/>
               </w:rPr>
             </w:pPr>
-            <w:proofErr w:type="spellStart"/>
             <w:r>
               <w:rPr>
                 <w:rFonts w:ascii="Calibri" w:hAnsi="Calibri" w:cs="Calibri"/>
@@ -27537,19 +26741,7 @@
                 <w:u w:val="single"/>
                 <w:lang w:val="es-AR"/>
               </w:rPr>
-              <w:t>Poscondiciones</w:t>
-            </w:r>
-            <w:proofErr w:type="spellEnd"/>
-            <w:r>
-              <w:rPr>
-                <w:rFonts w:ascii="Calibri" w:hAnsi="Calibri" w:cs="Calibri"/>
-                <w:b/>
-                <w:bCs/>
-                <w:color w:val="000000"/>
-                <w:u w:val="single"/>
-                <w:lang w:val="es-AR"/>
-              </w:rPr>
-              <w:t>:</w:t>
+              <w:t>Poscondiciones:</w:t>
             </w:r>
             <w:r>
               <w:rPr>
@@ -28345,7 +27537,28 @@
                 <w:rFonts w:ascii="Calibri" w:hAnsi="Calibri" w:cs="Calibri"/>
                 <w:lang w:val="es-AR"/>
               </w:rPr>
-              <w:t>Línea 6: El Empleado Administrativo decide no ingresar Empleado.</w:t>
+              <w:t xml:space="preserve">Línea 6: El Empleado Administrativo decide no </w:t>
+            </w:r>
+            <w:r>
+              <w:rPr>
+                <w:rFonts w:ascii="Calibri" w:hAnsi="Calibri" w:cs="Calibri"/>
+                <w:lang w:val="es-AR"/>
+              </w:rPr>
+              <w:t>seleccionar una Seccion</w:t>
+            </w:r>
+            <w:r>
+              <w:rPr>
+                <w:rFonts w:ascii="Calibri" w:hAnsi="Calibri" w:cs="Calibri"/>
+                <w:lang w:val="es-AR"/>
+              </w:rPr>
+              <w:t>.</w:t>
+            </w:r>
+            <w:r>
+              <w:rPr>
+                <w:rFonts w:ascii="Calibri" w:hAnsi="Calibri" w:cs="Calibri"/>
+                <w:lang w:val="es-AR"/>
+              </w:rPr>
+              <w:t xml:space="preserve"> Fin Caso de Uso.</w:t>
             </w:r>
           </w:p>
         </w:tc>
@@ -28610,37 +27823,16 @@
                 <w:u w:val="single"/>
                 <w:lang w:val="es-AR"/>
               </w:rPr>
-              <w:t>Identificador</w:t>
-            </w:r>
-            <w:proofErr w:type="gramStart"/>
-            <w:r>
-              <w:rPr>
-                <w:rFonts w:ascii="Calibri" w:hAnsi="Calibri" w:cs="Calibri"/>
-                <w:b/>
-                <w:bCs/>
-                <w:u w:val="single"/>
-                <w:lang w:val="es-AR"/>
-              </w:rPr>
-              <w:t>:</w:t>
-            </w:r>
-            <w:r>
-              <w:rPr>
-                <w:rFonts w:ascii="Calibri" w:hAnsi="Calibri" w:cs="Calibri"/>
-                <w:b/>
-                <w:bCs/>
-                <w:lang w:val="es-AR"/>
-              </w:rPr>
-              <w:t>PER05</w:t>
-            </w:r>
-            <w:proofErr w:type="gramEnd"/>
-            <w:r>
-              <w:rPr>
-                <w:rFonts w:ascii="Calibri" w:hAnsi="Calibri" w:cs="Calibri"/>
-                <w:b/>
-                <w:bCs/>
-                <w:lang w:val="es-AR"/>
-              </w:rPr>
-              <w:t>.</w:t>
+              <w:t>Identificador:</w:t>
+            </w:r>
+            <w:r>
+              <w:rPr>
+                <w:rFonts w:ascii="Calibri" w:hAnsi="Calibri" w:cs="Calibri"/>
+                <w:b/>
+                <w:bCs/>
+                <w:lang w:val="es-AR"/>
+              </w:rPr>
+              <w:t>PER05.</w:t>
             </w:r>
           </w:p>
         </w:tc>
@@ -28789,7 +27981,6 @@
                 <w:lang w:val="es-AR"/>
               </w:rPr>
             </w:pPr>
-            <w:proofErr w:type="spellStart"/>
             <w:r>
               <w:rPr>
                 <w:rFonts w:ascii="Calibri" w:hAnsi="Calibri" w:cs="Calibri"/>
@@ -28798,18 +27989,7 @@
                 <w:u w:val="single"/>
                 <w:lang w:val="es-AR"/>
               </w:rPr>
-              <w:t>Poscondiciones</w:t>
-            </w:r>
-            <w:proofErr w:type="spellEnd"/>
-            <w:r>
-              <w:rPr>
-                <w:rFonts w:ascii="Calibri" w:hAnsi="Calibri" w:cs="Calibri"/>
-                <w:b/>
-                <w:bCs/>
-                <w:u w:val="single"/>
-                <w:lang w:val="es-AR"/>
-              </w:rPr>
-              <w:t>:</w:t>
+              <w:t>Poscondiciones:</w:t>
             </w:r>
             <w:r>
               <w:rPr>
@@ -29347,7 +28527,6 @@
                 <w:lang w:val="es-AR"/>
               </w:rPr>
             </w:pPr>
-            <w:proofErr w:type="gramStart"/>
             <w:r>
               <w:rPr>
                 <w:rFonts w:ascii="Calibri" w:hAnsi="Calibri" w:cs="Calibri"/>
@@ -29363,17 +28542,7 @@
                 <w:bCs/>
                 <w:lang w:val="es-AR"/>
               </w:rPr>
-              <w:t>Fin</w:t>
-            </w:r>
-            <w:proofErr w:type="gramEnd"/>
-            <w:r>
-              <w:rPr>
-                <w:rFonts w:ascii="Calibri" w:hAnsi="Calibri" w:cs="Calibri"/>
-                <w:b/>
-                <w:bCs/>
-                <w:lang w:val="es-AR"/>
-              </w:rPr>
-              <w:t xml:space="preserve"> Caso de Uso</w:t>
+              <w:t>Fin Caso de Uso</w:t>
             </w:r>
             <w:r>
               <w:rPr>
@@ -29823,17 +28992,7 @@
                 <w:bCs/>
                 <w:u w:val="single"/>
               </w:rPr>
-              <w:t>Identificador</w:t>
-            </w:r>
-            <w:proofErr w:type="gramStart"/>
-            <w:r>
-              <w:rPr>
-                <w:rFonts w:ascii="Calibri" w:hAnsi="Calibri" w:cs="Calibri"/>
-                <w:b/>
-                <w:bCs/>
-                <w:u w:val="single"/>
-              </w:rPr>
-              <w:t>:</w:t>
+              <w:t>Identificador:</w:t>
             </w:r>
             <w:r>
               <w:rPr>
@@ -29842,17 +29001,7 @@
                 <w:bCs/>
                 <w:lang w:val="es-ES_tradnl"/>
               </w:rPr>
-              <w:t>PER06</w:t>
-            </w:r>
-            <w:proofErr w:type="gramEnd"/>
-            <w:r>
-              <w:rPr>
-                <w:rFonts w:ascii="Calibri" w:hAnsi="Calibri" w:cs="Calibri"/>
-                <w:b/>
-                <w:bCs/>
-                <w:lang w:val="es-ES_tradnl"/>
-              </w:rPr>
-              <w:t>.</w:t>
+              <w:t>PER06.</w:t>
             </w:r>
           </w:p>
         </w:tc>
@@ -30005,7 +29154,6 @@
                 <w:lang w:val="es-AR"/>
               </w:rPr>
             </w:pPr>
-            <w:proofErr w:type="spellStart"/>
             <w:r>
               <w:rPr>
                 <w:rFonts w:ascii="Calibri" w:hAnsi="Calibri" w:cs="Calibri"/>
@@ -30016,7 +29164,6 @@
               </w:rPr>
               <w:t>Poscondiciones</w:t>
             </w:r>
-            <w:proofErr w:type="spellEnd"/>
             <w:r>
               <w:rPr>
                 <w:rFonts w:ascii="Calibri" w:hAnsi="Calibri" w:cs="Calibri"/>
@@ -30073,7 +29220,6 @@
               </w:rPr>
               <w:t xml:space="preserve"> Jefe de </w:t>
             </w:r>
-            <w:proofErr w:type="spellStart"/>
             <w:r>
               <w:rPr>
                 <w:rFonts w:ascii="Calibri" w:hAnsi="Calibri" w:cs="Calibri"/>
@@ -30086,15 +29232,7 @@
                 <w:rFonts w:ascii="Calibri" w:hAnsi="Calibri" w:cs="Calibri"/>
                 <w:lang w:val="es-AR"/>
               </w:rPr>
-              <w:t>desvincula</w:t>
-            </w:r>
-            <w:proofErr w:type="spellEnd"/>
-            <w:r>
-              <w:rPr>
-                <w:rFonts w:ascii="Calibri" w:hAnsi="Calibri" w:cs="Calibri"/>
-                <w:lang w:val="es-AR"/>
-              </w:rPr>
-              <w:t xml:space="preserve"> un Empleado de una Sección. El Sistema registra el cambio.</w:t>
+              <w:t>desvincula un Empleado de una Sección. El Sistema registra el cambio.</w:t>
             </w:r>
           </w:p>
         </w:tc>
@@ -32779,6 +31917,7 @@
   <w:style w:type="character" w:default="1" w:styleId="Fuentedeprrafopredeter">
     <w:name w:val="Default Paragraph Font"/>
     <w:uiPriority w:val="1"/>
+    <w:semiHidden/>
     <w:unhideWhenUsed/>
   </w:style>
   <w:style w:type="table" w:default="1" w:styleId="Tablanormal">

</xml_diff>